<commit_message>
linear regression and basics
</commit_message>
<xml_diff>
--- a/Notes.docx
+++ b/Notes.docx
@@ -102,11 +102,69 @@
       <w:r>
         <w:t xml:space="preserve"> Now form a set of images of cats and dogs your algorithm must be able to discern cats and dogs. </w:t>
       </w:r>
+      <w:r>
+        <w:t xml:space="preserve"> </w:t>
+      </w:r>
+    </w:p>
+    <w:p/>
+    <w:p>
+      <w:r>
+        <w:t>What is tensor?</w:t>
+      </w:r>
+    </w:p>
+    <w:p>
+      <w:r>
+        <w:tab/>
+        <w:t>Tensor can be anything, from a number, to an array, to a vector, to a vector of vector of vectors aka n-dimensional array.</w:t>
+      </w:r>
+    </w:p>
+    <w:p>
+      <w:r>
+        <w:t>Matrix multiplication along with other operations such as addition, division, etc. can be done easily using tensors.</w:t>
+      </w:r>
+    </w:p>
+    <w:p>
+      <w:r>
+        <w:t xml:space="preserve">Tensor maintains conformity. </w:t>
+      </w:r>
+      <w:r>
+        <w:t>If in the 4</w:t>
+      </w:r>
+      <w:r>
+        <w:rPr>
+          <w:vertAlign w:val="superscript"/>
+        </w:rPr>
+        <w:t>th</w:t>
+      </w:r>
+      <w:r>
+        <w:t xml:space="preserve"> dimension a row has 12 columns, all the rows will have equal number of columns. If one of those columns have 7 rows than a</w:t>
+      </w:r>
+      <w:r>
+        <w:t>ll 12 columns will have 7 rows.</w:t>
+      </w:r>
+    </w:p>
+    <w:p>
+      <w:r>
+        <w:t xml:space="preserve">The term gradients and derivatives are same. It mathematical expression is </w:t>
+      </w:r>
+      <w:proofErr w:type="spellStart"/>
+      <w:r>
+        <w:t>dy</w:t>
+      </w:r>
+      <w:proofErr w:type="spellEnd"/>
+      <w:r>
+        <w:t xml:space="preserve">/dx and it is the slope of a curve. </w:t>
+      </w:r>
+      <w:r>
+        <w:t xml:space="preserve">Gradient or derivative is for 1 unit of movement along with x-axis, how much movement happens in y-axis. </w:t>
+      </w:r>
+    </w:p>
+    <w:p>
+      <w:r>
+        <w:t xml:space="preserve">Derivatives are used when you are dealing with numbers and gradients are used when you are dealing with matrices. </w:t>
+      </w:r>
       <w:bookmarkStart w:id="0" w:name="_GoBack"/>
       <w:bookmarkEnd w:id="0"/>
-      <w:r>
-        <w:t xml:space="preserve"> </w:t>
-      </w:r>
     </w:p>
     <w:sectPr>
       <w:pgSz w:w="12240" w:h="15840"/>

</xml_diff>

<commit_message>
linear regression done, next is kaggle
</commit_message>
<xml_diff>
--- a/Notes.docx
+++ b/Notes.docx
@@ -3,169 +3,2044 @@
 <w:document xmlns:wpc="http://schemas.microsoft.com/office/word/2010/wordprocessingCanvas" xmlns:cx="http://schemas.microsoft.com/office/drawing/2014/chartex" xmlns:mc="http://schemas.openxmlformats.org/markup-compatibility/2006" xmlns:o="urn:schemas-microsoft-com:office:office" xmlns:r="http://schemas.openxmlformats.org/officeDocument/2006/relationships" xmlns:m="http://schemas.openxmlformats.org/officeDocument/2006/math" xmlns:v="urn:schemas-microsoft-com:vml" xmlns:wp14="http://schemas.microsoft.com/office/word/2010/wordprocessingDrawing" xmlns:wp="http://schemas.openxmlformats.org/drawingml/2006/wordprocessingDrawing" xmlns:w10="urn:schemas-microsoft-com:office:word" xmlns:w="http://schemas.openxmlformats.org/wordprocessingml/2006/main" xmlns:w14="http://schemas.microsoft.com/office/word/2010/wordml" xmlns:w15="http://schemas.microsoft.com/office/word/2012/wordml" xmlns:w16se="http://schemas.microsoft.com/office/word/2015/wordml/symex" xmlns:wpg="http://schemas.microsoft.com/office/word/2010/wordprocessingGroup" xmlns:wpi="http://schemas.microsoft.com/office/word/2010/wordprocessingInk" xmlns:wne="http://schemas.microsoft.com/office/word/2006/wordml" xmlns:wps="http://schemas.microsoft.com/office/word/2010/wordprocessingShape" mc:Ignorable="w14 w15 w16se wp14">
   <w:body>
     <w:p>
-      <w:proofErr w:type="spellStart"/>
-      <w:r>
+      <w:pPr>
+        <w:rPr>
+          <w:rFonts w:ascii="Times New Roman" w:hAnsi="Times New Roman" w:cs="Times New Roman"/>
+          <w:sz w:val="28"/>
+        </w:rPr>
+      </w:pPr>
+      <w:proofErr w:type="spellStart"/>
+      <w:r>
+        <w:rPr>
+          <w:rFonts w:ascii="Times New Roman" w:hAnsi="Times New Roman" w:cs="Times New Roman"/>
+          <w:sz w:val="28"/>
+        </w:rPr>
         <w:t>PyTorch</w:t>
       </w:r>
       <w:proofErr w:type="spellEnd"/>
       <w:r>
+        <w:rPr>
+          <w:rFonts w:ascii="Times New Roman" w:hAnsi="Times New Roman" w:cs="Times New Roman"/>
+          <w:sz w:val="28"/>
+        </w:rPr>
         <w:t xml:space="preserve"> – </w:t>
       </w:r>
       <w:proofErr w:type="spellStart"/>
       <w:r>
+        <w:rPr>
+          <w:rFonts w:ascii="Times New Roman" w:hAnsi="Times New Roman" w:cs="Times New Roman"/>
+          <w:sz w:val="28"/>
+        </w:rPr>
         <w:t>freeCodeCamp</w:t>
       </w:r>
       <w:proofErr w:type="spellEnd"/>
       <w:r>
+        <w:rPr>
+          <w:rFonts w:ascii="Times New Roman" w:hAnsi="Times New Roman" w:cs="Times New Roman"/>
+          <w:sz w:val="28"/>
+        </w:rPr>
         <w:t xml:space="preserve"> </w:t>
       </w:r>
       <w:r>
+        <w:rPr>
+          <w:rFonts w:ascii="Times New Roman" w:hAnsi="Times New Roman" w:cs="Times New Roman"/>
+          <w:sz w:val="28"/>
+        </w:rPr>
         <w:t>–</w:t>
       </w:r>
       <w:r>
+        <w:rPr>
+          <w:rFonts w:ascii="Times New Roman" w:hAnsi="Times New Roman" w:cs="Times New Roman"/>
+          <w:sz w:val="28"/>
+        </w:rPr>
         <w:t xml:space="preserve"> </w:t>
       </w:r>
       <w:r>
+        <w:rPr>
+          <w:rFonts w:ascii="Times New Roman" w:hAnsi="Times New Roman" w:cs="Times New Roman"/>
+          <w:sz w:val="28"/>
+        </w:rPr>
         <w:t xml:space="preserve">Basics of </w:t>
       </w:r>
       <w:proofErr w:type="spellStart"/>
       <w:r>
+        <w:rPr>
+          <w:rFonts w:ascii="Times New Roman" w:hAnsi="Times New Roman" w:cs="Times New Roman"/>
+          <w:sz w:val="28"/>
+        </w:rPr>
         <w:t>Pytorch</w:t>
       </w:r>
       <w:proofErr w:type="spellEnd"/>
       <w:r>
+        <w:rPr>
+          <w:rFonts w:ascii="Times New Roman" w:hAnsi="Times New Roman" w:cs="Times New Roman"/>
+          <w:sz w:val="28"/>
+        </w:rPr>
         <w:t xml:space="preserve"> – tensors and gradients </w:t>
       </w:r>
     </w:p>
-    <w:p/>
-    <w:p>
-      <w:r>
+    <w:p>
+      <w:pPr>
+        <w:rPr>
+          <w:rFonts w:ascii="Times New Roman" w:hAnsi="Times New Roman" w:cs="Times New Roman"/>
+          <w:sz w:val="28"/>
+        </w:rPr>
+      </w:pPr>
+    </w:p>
+    <w:p>
+      <w:pPr>
+        <w:rPr>
+          <w:rFonts w:ascii="Times New Roman" w:hAnsi="Times New Roman" w:cs="Times New Roman"/>
+          <w:sz w:val="28"/>
+        </w:rPr>
+      </w:pPr>
+      <w:r>
+        <w:rPr>
+          <w:rFonts w:ascii="Times New Roman" w:hAnsi="Times New Roman" w:cs="Times New Roman"/>
+          <w:sz w:val="28"/>
+        </w:rPr>
         <w:t xml:space="preserve">Difference between classical programming and machine learning </w:t>
       </w:r>
     </w:p>
     <w:p>
-      <w:r>
+      <w:pPr>
+        <w:rPr>
+          <w:rFonts w:ascii="Times New Roman" w:hAnsi="Times New Roman" w:cs="Times New Roman"/>
+          <w:sz w:val="28"/>
+        </w:rPr>
+      </w:pPr>
+      <w:r>
+        <w:rPr>
+          <w:rFonts w:ascii="Times New Roman" w:hAnsi="Times New Roman" w:cs="Times New Roman"/>
+          <w:sz w:val="28"/>
+        </w:rPr>
         <w:t>In classical programming, you set the rules and when data arrives the rules give you answers.</w:t>
       </w:r>
       <w:r>
+        <w:rPr>
+          <w:rFonts w:ascii="Times New Roman" w:hAnsi="Times New Roman" w:cs="Times New Roman"/>
+          <w:sz w:val="28"/>
+        </w:rPr>
         <w:t xml:space="preserve"> </w:t>
       </w:r>
       <w:proofErr w:type="spellStart"/>
       <w:r>
+        <w:rPr>
+          <w:rFonts w:ascii="Times New Roman" w:hAnsi="Times New Roman" w:cs="Times New Roman"/>
+          <w:sz w:val="28"/>
+        </w:rPr>
         <w:t>E.g</w:t>
       </w:r>
       <w:proofErr w:type="spellEnd"/>
       <w:r>
+        <w:rPr>
+          <w:rFonts w:ascii="Times New Roman" w:hAnsi="Times New Roman" w:cs="Times New Roman"/>
+          <w:sz w:val="28"/>
+        </w:rPr>
         <w:t xml:space="preserve"> – if </w:t>
       </w:r>
       <w:r>
+        <w:rPr>
+          <w:rFonts w:ascii="Times New Roman" w:hAnsi="Times New Roman" w:cs="Times New Roman"/>
+          <w:sz w:val="28"/>
+        </w:rPr>
         <w:t xml:space="preserve">you need to find the shortest path, you must work out </w:t>
       </w:r>
       <w:proofErr w:type="spellStart"/>
       <w:r>
+        <w:rPr>
+          <w:rFonts w:ascii="Times New Roman" w:hAnsi="Times New Roman" w:cs="Times New Roman"/>
+          <w:sz w:val="28"/>
+        </w:rPr>
         <w:t>bfs</w:t>
       </w:r>
       <w:proofErr w:type="spellEnd"/>
       <w:r>
+        <w:rPr>
+          <w:rFonts w:ascii="Times New Roman" w:hAnsi="Times New Roman" w:cs="Times New Roman"/>
+          <w:sz w:val="28"/>
+        </w:rPr>
         <w:t xml:space="preserve"> or </w:t>
       </w:r>
       <w:proofErr w:type="spellStart"/>
       <w:r>
+        <w:rPr>
+          <w:rFonts w:ascii="Times New Roman" w:hAnsi="Times New Roman" w:cs="Times New Roman"/>
+          <w:sz w:val="28"/>
+        </w:rPr>
         <w:t>dfs</w:t>
       </w:r>
       <w:proofErr w:type="spellEnd"/>
       <w:r>
+        <w:rPr>
+          <w:rFonts w:ascii="Times New Roman" w:hAnsi="Times New Roman" w:cs="Times New Roman"/>
+          <w:sz w:val="28"/>
+        </w:rPr>
         <w:t xml:space="preserve"> and come up with answers. </w:t>
       </w:r>
     </w:p>
     <w:p>
-      <w:r>
+      <w:pPr>
+        <w:rPr>
+          <w:rFonts w:ascii="Times New Roman" w:hAnsi="Times New Roman" w:cs="Times New Roman"/>
+          <w:sz w:val="28"/>
+        </w:rPr>
+      </w:pPr>
+      <w:r>
+        <w:rPr>
+          <w:rFonts w:ascii="Times New Roman" w:hAnsi="Times New Roman" w:cs="Times New Roman"/>
+          <w:sz w:val="28"/>
+        </w:rPr>
         <w:t xml:space="preserve">In case of machine learning, you are given data and answers and </w:t>
       </w:r>
       <w:r>
+        <w:rPr>
+          <w:rFonts w:ascii="Times New Roman" w:hAnsi="Times New Roman" w:cs="Times New Roman"/>
+          <w:sz w:val="28"/>
+        </w:rPr>
         <w:t>the task it to figure out the rules.</w:t>
       </w:r>
       <w:r>
+        <w:rPr>
+          <w:rFonts w:ascii="Times New Roman" w:hAnsi="Times New Roman" w:cs="Times New Roman"/>
+          <w:sz w:val="28"/>
+        </w:rPr>
         <w:t xml:space="preserve"> </w:t>
       </w:r>
       <w:proofErr w:type="spellStart"/>
       <w:r>
+        <w:rPr>
+          <w:rFonts w:ascii="Times New Roman" w:hAnsi="Times New Roman" w:cs="Times New Roman"/>
+          <w:sz w:val="28"/>
+        </w:rPr>
         <w:t>E.g</w:t>
       </w:r>
       <w:proofErr w:type="spellEnd"/>
       <w:r>
+        <w:rPr>
+          <w:rFonts w:ascii="Times New Roman" w:hAnsi="Times New Roman" w:cs="Times New Roman"/>
+          <w:sz w:val="28"/>
+        </w:rPr>
         <w:t xml:space="preserve"> – you are given two </w:t>
       </w:r>
       <w:r>
+        <w:rPr>
+          <w:rFonts w:ascii="Times New Roman" w:hAnsi="Times New Roman" w:cs="Times New Roman"/>
+          <w:sz w:val="28"/>
+        </w:rPr>
         <w:t>images of cat and dog and say that which is which.</w:t>
       </w:r>
       <w:r>
+        <w:rPr>
+          <w:rFonts w:ascii="Times New Roman" w:hAnsi="Times New Roman" w:cs="Times New Roman"/>
+          <w:sz w:val="28"/>
+        </w:rPr>
         <w:t xml:space="preserve"> Now form a set of images of cats and dogs your algorithm must be able to discern cats and dogs. </w:t>
       </w:r>
       <w:r>
+        <w:rPr>
+          <w:rFonts w:ascii="Times New Roman" w:hAnsi="Times New Roman" w:cs="Times New Roman"/>
+          <w:sz w:val="28"/>
+        </w:rPr>
         <w:t xml:space="preserve"> </w:t>
       </w:r>
     </w:p>
-    <w:p/>
-    <w:p>
-      <w:r>
+    <w:p>
+      <w:pPr>
+        <w:rPr>
+          <w:rFonts w:ascii="Times New Roman" w:hAnsi="Times New Roman" w:cs="Times New Roman"/>
+          <w:sz w:val="28"/>
+        </w:rPr>
+      </w:pPr>
+    </w:p>
+    <w:p>
+      <w:pPr>
+        <w:rPr>
+          <w:rFonts w:ascii="Times New Roman" w:hAnsi="Times New Roman" w:cs="Times New Roman"/>
+          <w:sz w:val="28"/>
+        </w:rPr>
+      </w:pPr>
+      <w:r>
+        <w:rPr>
+          <w:rFonts w:ascii="Times New Roman" w:hAnsi="Times New Roman" w:cs="Times New Roman"/>
+          <w:sz w:val="28"/>
+        </w:rPr>
         <w:t>What is tensor?</w:t>
       </w:r>
     </w:p>
     <w:p>
-      <w:r>
+      <w:pPr>
+        <w:rPr>
+          <w:rFonts w:ascii="Times New Roman" w:hAnsi="Times New Roman" w:cs="Times New Roman"/>
+          <w:sz w:val="28"/>
+        </w:rPr>
+      </w:pPr>
+      <w:r>
+        <w:rPr>
+          <w:rFonts w:ascii="Times New Roman" w:hAnsi="Times New Roman" w:cs="Times New Roman"/>
+          <w:sz w:val="28"/>
+        </w:rPr>
         <w:tab/>
         <w:t>Tensor can be anything, from a number, to an array, to a vector, to a vector of vector of vectors aka n-dimensional array.</w:t>
       </w:r>
     </w:p>
     <w:p>
-      <w:r>
+      <w:pPr>
+        <w:rPr>
+          <w:rFonts w:ascii="Times New Roman" w:hAnsi="Times New Roman" w:cs="Times New Roman"/>
+          <w:sz w:val="28"/>
+        </w:rPr>
+      </w:pPr>
+      <w:r>
+        <w:rPr>
+          <w:rFonts w:ascii="Times New Roman" w:hAnsi="Times New Roman" w:cs="Times New Roman"/>
+          <w:sz w:val="28"/>
+        </w:rPr>
         <w:t>Matrix multiplication along with other operations such as addition, division, etc. can be done easily using tensors.</w:t>
       </w:r>
     </w:p>
     <w:p>
-      <w:r>
+      <w:pPr>
+        <w:rPr>
+          <w:rFonts w:ascii="Times New Roman" w:hAnsi="Times New Roman" w:cs="Times New Roman"/>
+          <w:sz w:val="28"/>
+        </w:rPr>
+      </w:pPr>
+      <w:r>
+        <w:rPr>
+          <w:rFonts w:ascii="Times New Roman" w:hAnsi="Times New Roman" w:cs="Times New Roman"/>
+          <w:sz w:val="28"/>
+        </w:rPr>
         <w:t xml:space="preserve">Tensor maintains conformity. </w:t>
       </w:r>
       <w:r>
+        <w:rPr>
+          <w:rFonts w:ascii="Times New Roman" w:hAnsi="Times New Roman" w:cs="Times New Roman"/>
+          <w:sz w:val="28"/>
+        </w:rPr>
         <w:t>If in the 4</w:t>
       </w:r>
       <w:r>
         <w:rPr>
+          <w:rFonts w:ascii="Times New Roman" w:hAnsi="Times New Roman" w:cs="Times New Roman"/>
+          <w:sz w:val="28"/>
           <w:vertAlign w:val="superscript"/>
         </w:rPr>
         <w:t>th</w:t>
       </w:r>
       <w:r>
+        <w:rPr>
+          <w:rFonts w:ascii="Times New Roman" w:hAnsi="Times New Roman" w:cs="Times New Roman"/>
+          <w:sz w:val="28"/>
+        </w:rPr>
         <w:t xml:space="preserve"> dimension a row has 12 columns, all the rows will have equal number of columns. If one of those columns have 7 rows than a</w:t>
       </w:r>
       <w:r>
+        <w:rPr>
+          <w:rFonts w:ascii="Times New Roman" w:hAnsi="Times New Roman" w:cs="Times New Roman"/>
+          <w:sz w:val="28"/>
+        </w:rPr>
         <w:t>ll 12 columns will have 7 rows.</w:t>
       </w:r>
     </w:p>
     <w:p>
-      <w:r>
+      <w:pPr>
+        <w:rPr>
+          <w:rFonts w:ascii="Times New Roman" w:hAnsi="Times New Roman" w:cs="Times New Roman"/>
+          <w:sz w:val="28"/>
+        </w:rPr>
+      </w:pPr>
+      <w:r>
+        <w:rPr>
+          <w:rFonts w:ascii="Times New Roman" w:hAnsi="Times New Roman" w:cs="Times New Roman"/>
+          <w:sz w:val="28"/>
+        </w:rPr>
         <w:t xml:space="preserve">The term gradients and derivatives are same. It mathematical expression is </w:t>
       </w:r>
       <w:proofErr w:type="spellStart"/>
       <w:r>
+        <w:rPr>
+          <w:rFonts w:ascii="Times New Roman" w:hAnsi="Times New Roman" w:cs="Times New Roman"/>
+          <w:sz w:val="28"/>
+        </w:rPr>
         <w:t>dy</w:t>
       </w:r>
       <w:proofErr w:type="spellEnd"/>
       <w:r>
+        <w:rPr>
+          <w:rFonts w:ascii="Times New Roman" w:hAnsi="Times New Roman" w:cs="Times New Roman"/>
+          <w:sz w:val="28"/>
+        </w:rPr>
         <w:t xml:space="preserve">/dx and it is the slope of a curve. </w:t>
       </w:r>
       <w:r>
+        <w:rPr>
+          <w:rFonts w:ascii="Times New Roman" w:hAnsi="Times New Roman" w:cs="Times New Roman"/>
+          <w:sz w:val="28"/>
+        </w:rPr>
         <w:t xml:space="preserve">Gradient or derivative is for 1 unit of movement along with x-axis, how much movement happens in y-axis. </w:t>
       </w:r>
     </w:p>
     <w:p>
-      <w:r>
+      <w:pPr>
+        <w:rPr>
+          <w:rFonts w:ascii="Times New Roman" w:hAnsi="Times New Roman" w:cs="Times New Roman"/>
+          <w:sz w:val="28"/>
+        </w:rPr>
+      </w:pPr>
+      <w:r>
+        <w:rPr>
+          <w:rFonts w:ascii="Times New Roman" w:hAnsi="Times New Roman" w:cs="Times New Roman"/>
+          <w:sz w:val="28"/>
+        </w:rPr>
         <w:t xml:space="preserve">Derivatives are used when you are dealing with numbers and gradients are used when you are dealing with matrices. </w:t>
       </w:r>
+    </w:p>
+    <w:p>
+      <w:pPr>
+        <w:rPr>
+          <w:rFonts w:ascii="Times New Roman" w:hAnsi="Times New Roman" w:cs="Times New Roman"/>
+          <w:sz w:val="28"/>
+        </w:rPr>
+      </w:pPr>
+    </w:p>
+    <w:p>
+      <w:pPr>
+        <w:pStyle w:val="Title"/>
+        <w:jc w:val="center"/>
+        <w:rPr>
+          <w:u w:val="single"/>
+        </w:rPr>
+      </w:pPr>
       <w:bookmarkStart w:id="0" w:name="_GoBack"/>
       <w:bookmarkEnd w:id="0"/>
     </w:p>
+    <w:p>
+      <w:pPr>
+        <w:pStyle w:val="Title"/>
+        <w:jc w:val="center"/>
+        <w:rPr>
+          <w:u w:val="single"/>
+        </w:rPr>
+      </w:pPr>
+    </w:p>
+    <w:p>
+      <w:pPr>
+        <w:pStyle w:val="Title"/>
+        <w:jc w:val="center"/>
+        <w:rPr>
+          <w:u w:val="single"/>
+        </w:rPr>
+      </w:pPr>
+    </w:p>
+    <w:p>
+      <w:pPr>
+        <w:pStyle w:val="Title"/>
+        <w:jc w:val="center"/>
+        <w:rPr>
+          <w:u w:val="single"/>
+        </w:rPr>
+      </w:pPr>
+      <w:proofErr w:type="spellStart"/>
+      <w:r>
+        <w:rPr>
+          <w:u w:val="single"/>
+        </w:rPr>
+        <w:lastRenderedPageBreak/>
+        <w:t>PyTorch</w:t>
+      </w:r>
+      <w:proofErr w:type="spellEnd"/>
+      <w:r>
+        <w:rPr>
+          <w:u w:val="single"/>
+        </w:rPr>
+        <w:t xml:space="preserve"> Functions</w:t>
+      </w:r>
+    </w:p>
+    <w:p>
+      <w:pPr>
+        <w:pStyle w:val="Heading1"/>
+        <w:rPr>
+          <w:rFonts w:ascii="Times New Roman" w:hAnsi="Times New Roman" w:cs="Times New Roman"/>
+          <w:b/>
+          <w:u w:val="single"/>
+        </w:rPr>
+      </w:pPr>
+      <w:r>
+        <w:rPr>
+          <w:rFonts w:ascii="Times New Roman" w:hAnsi="Times New Roman" w:cs="Times New Roman"/>
+          <w:b/>
+          <w:u w:val="single"/>
+        </w:rPr>
+        <w:t>Linear Regression</w:t>
+      </w:r>
+    </w:p>
+    <w:p>
+      <w:pPr>
+        <w:rPr>
+          <w:rFonts w:ascii="Times New Roman" w:hAnsi="Times New Roman" w:cs="Times New Roman"/>
+          <w:sz w:val="28"/>
+        </w:rPr>
+      </w:pPr>
+    </w:p>
+    <w:p>
+      <w:pPr>
+        <w:rPr>
+          <w:rFonts w:ascii="Times New Roman" w:hAnsi="Times New Roman" w:cs="Times New Roman"/>
+          <w:sz w:val="28"/>
+        </w:rPr>
+      </w:pPr>
+      <w:r>
+        <w:rPr>
+          <w:rFonts w:ascii="Times New Roman" w:hAnsi="Times New Roman" w:cs="Times New Roman"/>
+          <w:sz w:val="28"/>
+        </w:rPr>
+        <w:t xml:space="preserve">import </w:t>
+      </w:r>
+      <w:proofErr w:type="spellStart"/>
+      <w:proofErr w:type="gramStart"/>
+      <w:r>
+        <w:rPr>
+          <w:rFonts w:ascii="Times New Roman" w:hAnsi="Times New Roman" w:cs="Times New Roman"/>
+          <w:sz w:val="28"/>
+        </w:rPr>
+        <w:t>torch.nn</w:t>
+      </w:r>
+      <w:proofErr w:type="spellEnd"/>
+      <w:proofErr w:type="gramEnd"/>
+      <w:r>
+        <w:rPr>
+          <w:rFonts w:ascii="Times New Roman" w:hAnsi="Times New Roman" w:cs="Times New Roman"/>
+          <w:sz w:val="28"/>
+        </w:rPr>
+        <w:t xml:space="preserve"> as </w:t>
+      </w:r>
+      <w:proofErr w:type="spellStart"/>
+      <w:r>
+        <w:rPr>
+          <w:rFonts w:ascii="Times New Roman" w:hAnsi="Times New Roman" w:cs="Times New Roman"/>
+          <w:sz w:val="28"/>
+        </w:rPr>
+        <w:t>nn</w:t>
+      </w:r>
+      <w:proofErr w:type="spellEnd"/>
+    </w:p>
+    <w:p>
+      <w:pPr>
+        <w:rPr>
+          <w:rFonts w:ascii="Times New Roman" w:hAnsi="Times New Roman" w:cs="Times New Roman"/>
+          <w:color w:val="2E74B5" w:themeColor="accent1" w:themeShade="BF"/>
+          <w:sz w:val="28"/>
+        </w:rPr>
+      </w:pPr>
+      <w:proofErr w:type="spellStart"/>
+      <w:proofErr w:type="gramStart"/>
+      <w:r>
+        <w:rPr>
+          <w:rFonts w:ascii="Times New Roman" w:hAnsi="Times New Roman" w:cs="Times New Roman"/>
+          <w:sz w:val="28"/>
+        </w:rPr>
+        <w:t>torch.from</w:t>
+      </w:r>
+      <w:proofErr w:type="gramEnd"/>
+      <w:r>
+        <w:rPr>
+          <w:rFonts w:ascii="Times New Roman" w:hAnsi="Times New Roman" w:cs="Times New Roman"/>
+          <w:sz w:val="28"/>
+        </w:rPr>
+        <w:t>_numpy</w:t>
+      </w:r>
+      <w:proofErr w:type="spellEnd"/>
+      <w:r>
+        <w:rPr>
+          <w:rFonts w:ascii="Times New Roman" w:hAnsi="Times New Roman" w:cs="Times New Roman"/>
+          <w:sz w:val="28"/>
+        </w:rPr>
+        <w:t>()</w:t>
+      </w:r>
+      <w:r>
+        <w:rPr>
+          <w:rFonts w:ascii="Times New Roman" w:hAnsi="Times New Roman" w:cs="Times New Roman"/>
+          <w:sz w:val="28"/>
+        </w:rPr>
+        <w:t xml:space="preserve"> </w:t>
+      </w:r>
+      <w:r>
+        <w:rPr>
+          <w:rFonts w:ascii="Times New Roman" w:hAnsi="Times New Roman" w:cs="Times New Roman"/>
+          <w:color w:val="2E74B5" w:themeColor="accent1" w:themeShade="BF"/>
+          <w:sz w:val="28"/>
+        </w:rPr>
+        <w:t xml:space="preserve">[takes in </w:t>
+      </w:r>
+      <w:proofErr w:type="spellStart"/>
+      <w:r>
+        <w:rPr>
+          <w:rFonts w:ascii="Times New Roman" w:hAnsi="Times New Roman" w:cs="Times New Roman"/>
+          <w:color w:val="2E74B5" w:themeColor="accent1" w:themeShade="BF"/>
+          <w:sz w:val="28"/>
+        </w:rPr>
+        <w:t>numpy</w:t>
+      </w:r>
+      <w:proofErr w:type="spellEnd"/>
+      <w:r>
+        <w:rPr>
+          <w:rFonts w:ascii="Times New Roman" w:hAnsi="Times New Roman" w:cs="Times New Roman"/>
+          <w:color w:val="2E74B5" w:themeColor="accent1" w:themeShade="BF"/>
+          <w:sz w:val="28"/>
+        </w:rPr>
+        <w:t xml:space="preserve"> matrix and turns into a tensor. Why? </w:t>
+      </w:r>
+      <w:proofErr w:type="spellStart"/>
+      <w:r>
+        <w:rPr>
+          <w:rFonts w:ascii="Times New Roman" w:hAnsi="Times New Roman" w:cs="Times New Roman"/>
+          <w:color w:val="2E74B5" w:themeColor="accent1" w:themeShade="BF"/>
+          <w:sz w:val="28"/>
+        </w:rPr>
+        <w:t>Numpy</w:t>
+      </w:r>
+      <w:proofErr w:type="spellEnd"/>
+      <w:r>
+        <w:rPr>
+          <w:rFonts w:ascii="Times New Roman" w:hAnsi="Times New Roman" w:cs="Times New Roman"/>
+          <w:color w:val="2E74B5" w:themeColor="accent1" w:themeShade="BF"/>
+          <w:sz w:val="28"/>
+        </w:rPr>
+        <w:t xml:space="preserve"> </w:t>
+      </w:r>
+      <w:r>
+        <w:rPr>
+          <w:rFonts w:ascii="Times New Roman" w:hAnsi="Times New Roman" w:cs="Times New Roman"/>
+          <w:color w:val="2E74B5" w:themeColor="accent1" w:themeShade="BF"/>
+          <w:sz w:val="28"/>
+        </w:rPr>
+        <w:t xml:space="preserve">   </w:t>
+      </w:r>
+      <w:r>
+        <w:rPr>
+          <w:rFonts w:ascii="Times New Roman" w:hAnsi="Times New Roman" w:cs="Times New Roman"/>
+          <w:color w:val="2E74B5" w:themeColor="accent1" w:themeShade="BF"/>
+          <w:sz w:val="28"/>
+        </w:rPr>
+        <w:t>works best for CPU</w:t>
+      </w:r>
+      <w:r>
+        <w:rPr>
+          <w:rFonts w:ascii="Times New Roman" w:hAnsi="Times New Roman" w:cs="Times New Roman"/>
+          <w:color w:val="2E74B5" w:themeColor="accent1" w:themeShade="BF"/>
+          <w:sz w:val="28"/>
+        </w:rPr>
+        <w:t>s;</w:t>
+      </w:r>
+      <w:r>
+        <w:rPr>
+          <w:rFonts w:ascii="Times New Roman" w:hAnsi="Times New Roman" w:cs="Times New Roman"/>
+          <w:color w:val="2E74B5" w:themeColor="accent1" w:themeShade="BF"/>
+          <w:sz w:val="28"/>
+        </w:rPr>
+        <w:t xml:space="preserve"> whereas, tensors are built for parallel computation</w:t>
+      </w:r>
+      <w:r>
+        <w:rPr>
+          <w:rFonts w:ascii="Times New Roman" w:hAnsi="Times New Roman" w:cs="Times New Roman"/>
+          <w:color w:val="2E74B5" w:themeColor="accent1" w:themeShade="BF"/>
+          <w:sz w:val="28"/>
+        </w:rPr>
+        <w:t xml:space="preserve"> using GPUs.</w:t>
+      </w:r>
+      <w:r>
+        <w:rPr>
+          <w:rFonts w:ascii="Times New Roman" w:hAnsi="Times New Roman" w:cs="Times New Roman"/>
+          <w:color w:val="2E74B5" w:themeColor="accent1" w:themeShade="BF"/>
+          <w:sz w:val="28"/>
+        </w:rPr>
+        <w:t>]</w:t>
+      </w:r>
+    </w:p>
+    <w:p>
+      <w:pPr>
+        <w:rPr>
+          <w:rFonts w:ascii="Times New Roman" w:hAnsi="Times New Roman" w:cs="Times New Roman"/>
+          <w:color w:val="2E74B5" w:themeColor="accent1" w:themeShade="BF"/>
+          <w:sz w:val="28"/>
+        </w:rPr>
+      </w:pPr>
+      <w:r>
+        <w:rPr>
+          <w:rFonts w:ascii="Times New Roman" w:hAnsi="Times New Roman" w:cs="Times New Roman"/>
+          <w:sz w:val="28"/>
+        </w:rPr>
+        <w:t xml:space="preserve">from </w:t>
+      </w:r>
+      <w:proofErr w:type="spellStart"/>
+      <w:proofErr w:type="gramStart"/>
+      <w:r>
+        <w:rPr>
+          <w:rFonts w:ascii="Times New Roman" w:hAnsi="Times New Roman" w:cs="Times New Roman"/>
+          <w:sz w:val="28"/>
+        </w:rPr>
+        <w:t>torch.</w:t>
+      </w:r>
+      <w:r>
+        <w:rPr>
+          <w:rFonts w:ascii="Times New Roman" w:hAnsi="Times New Roman" w:cs="Times New Roman"/>
+          <w:sz w:val="28"/>
+        </w:rPr>
+        <w:t>utils</w:t>
+      </w:r>
+      <w:proofErr w:type="gramEnd"/>
+      <w:r>
+        <w:rPr>
+          <w:rFonts w:ascii="Times New Roman" w:hAnsi="Times New Roman" w:cs="Times New Roman"/>
+          <w:sz w:val="28"/>
+        </w:rPr>
+        <w:t>.data</w:t>
+      </w:r>
+      <w:proofErr w:type="spellEnd"/>
+      <w:r>
+        <w:rPr>
+          <w:rFonts w:ascii="Times New Roman" w:hAnsi="Times New Roman" w:cs="Times New Roman"/>
+          <w:sz w:val="28"/>
+        </w:rPr>
+        <w:t xml:space="preserve"> import </w:t>
+      </w:r>
+      <w:proofErr w:type="spellStart"/>
+      <w:r>
+        <w:rPr>
+          <w:rFonts w:ascii="Times New Roman" w:hAnsi="Times New Roman" w:cs="Times New Roman"/>
+          <w:sz w:val="28"/>
+        </w:rPr>
+        <w:t>TensorDataset</w:t>
+      </w:r>
+      <w:proofErr w:type="spellEnd"/>
+      <w:r>
+        <w:rPr>
+          <w:rFonts w:ascii="Times New Roman" w:hAnsi="Times New Roman" w:cs="Times New Roman"/>
+          <w:sz w:val="28"/>
+        </w:rPr>
+        <w:t xml:space="preserve"> </w:t>
+      </w:r>
+      <w:r>
+        <w:rPr>
+          <w:rFonts w:ascii="Times New Roman" w:hAnsi="Times New Roman" w:cs="Times New Roman"/>
+          <w:color w:val="2E74B5" w:themeColor="accent1" w:themeShade="BF"/>
+          <w:sz w:val="28"/>
+        </w:rPr>
+        <w:t>[</w:t>
+      </w:r>
+      <w:r>
+        <w:rPr>
+          <w:rFonts w:ascii="Times New Roman" w:hAnsi="Times New Roman" w:cs="Times New Roman"/>
+          <w:color w:val="2E74B5" w:themeColor="accent1" w:themeShade="BF"/>
+          <w:sz w:val="28"/>
+        </w:rPr>
+        <w:t>Helps to create batch from datasets</w:t>
+      </w:r>
+      <w:r>
+        <w:rPr>
+          <w:rFonts w:ascii="Times New Roman" w:hAnsi="Times New Roman" w:cs="Times New Roman"/>
+          <w:color w:val="2E74B5" w:themeColor="accent1" w:themeShade="BF"/>
+          <w:sz w:val="28"/>
+        </w:rPr>
+        <w:t>]</w:t>
+      </w:r>
+    </w:p>
+    <w:p>
+      <w:pPr>
+        <w:rPr>
+          <w:rFonts w:ascii="Times New Roman" w:hAnsi="Times New Roman" w:cs="Times New Roman"/>
+          <w:sz w:val="28"/>
+        </w:rPr>
+      </w:pPr>
+      <w:proofErr w:type="spellStart"/>
+      <w:r>
+        <w:rPr>
+          <w:rFonts w:ascii="Times New Roman" w:hAnsi="Times New Roman" w:cs="Times New Roman"/>
+          <w:sz w:val="28"/>
+        </w:rPr>
+        <w:t>train_ds</w:t>
+      </w:r>
+      <w:proofErr w:type="spellEnd"/>
+      <w:r>
+        <w:rPr>
+          <w:rFonts w:ascii="Times New Roman" w:hAnsi="Times New Roman" w:cs="Times New Roman"/>
+          <w:sz w:val="28"/>
+        </w:rPr>
+        <w:t xml:space="preserve"> = </w:t>
+      </w:r>
+      <w:proofErr w:type="spellStart"/>
+      <w:proofErr w:type="gramStart"/>
+      <w:r>
+        <w:rPr>
+          <w:rFonts w:ascii="Times New Roman" w:hAnsi="Times New Roman" w:cs="Times New Roman"/>
+          <w:sz w:val="28"/>
+        </w:rPr>
+        <w:t>TensorDataset</w:t>
+      </w:r>
+      <w:proofErr w:type="spellEnd"/>
+      <w:r>
+        <w:rPr>
+          <w:rFonts w:ascii="Times New Roman" w:hAnsi="Times New Roman" w:cs="Times New Roman"/>
+          <w:sz w:val="28"/>
+        </w:rPr>
+        <w:t>(</w:t>
+      </w:r>
+      <w:proofErr w:type="gramEnd"/>
+      <w:r>
+        <w:rPr>
+          <w:rFonts w:ascii="Times New Roman" w:hAnsi="Times New Roman" w:cs="Times New Roman"/>
+          <w:sz w:val="28"/>
+        </w:rPr>
+        <w:t>inputs, targets)</w:t>
+      </w:r>
+    </w:p>
+    <w:p>
+      <w:pPr>
+        <w:rPr>
+          <w:rFonts w:ascii="Times New Roman" w:hAnsi="Times New Roman" w:cs="Times New Roman"/>
+          <w:color w:val="2E74B5" w:themeColor="accent1" w:themeShade="BF"/>
+          <w:sz w:val="28"/>
+        </w:rPr>
+      </w:pPr>
+      <w:r>
+        <w:rPr>
+          <w:rFonts w:ascii="Times New Roman" w:hAnsi="Times New Roman" w:cs="Times New Roman"/>
+          <w:sz w:val="28"/>
+        </w:rPr>
+        <w:t xml:space="preserve">from </w:t>
+      </w:r>
+      <w:proofErr w:type="spellStart"/>
+      <w:proofErr w:type="gramStart"/>
+      <w:r>
+        <w:rPr>
+          <w:rFonts w:ascii="Times New Roman" w:hAnsi="Times New Roman" w:cs="Times New Roman"/>
+          <w:sz w:val="28"/>
+        </w:rPr>
+        <w:t>torch.utils</w:t>
+      </w:r>
+      <w:proofErr w:type="gramEnd"/>
+      <w:r>
+        <w:rPr>
+          <w:rFonts w:ascii="Times New Roman" w:hAnsi="Times New Roman" w:cs="Times New Roman"/>
+          <w:sz w:val="28"/>
+        </w:rPr>
+        <w:t>.data</w:t>
+      </w:r>
+      <w:proofErr w:type="spellEnd"/>
+      <w:r>
+        <w:rPr>
+          <w:rFonts w:ascii="Times New Roman" w:hAnsi="Times New Roman" w:cs="Times New Roman"/>
+          <w:sz w:val="28"/>
+        </w:rPr>
+        <w:t xml:space="preserve"> import </w:t>
+      </w:r>
+      <w:proofErr w:type="spellStart"/>
+      <w:r>
+        <w:rPr>
+          <w:rFonts w:ascii="Times New Roman" w:hAnsi="Times New Roman" w:cs="Times New Roman"/>
+          <w:sz w:val="28"/>
+        </w:rPr>
+        <w:t>DataL</w:t>
+      </w:r>
+      <w:r>
+        <w:rPr>
+          <w:rFonts w:ascii="Times New Roman" w:hAnsi="Times New Roman" w:cs="Times New Roman"/>
+          <w:sz w:val="28"/>
+        </w:rPr>
+        <w:t>oader</w:t>
+      </w:r>
+      <w:proofErr w:type="spellEnd"/>
+      <w:r>
+        <w:rPr>
+          <w:rFonts w:ascii="Times New Roman" w:hAnsi="Times New Roman" w:cs="Times New Roman"/>
+          <w:sz w:val="28"/>
+        </w:rPr>
+        <w:t xml:space="preserve"> </w:t>
+      </w:r>
+      <w:r>
+        <w:rPr>
+          <w:rFonts w:ascii="Times New Roman" w:hAnsi="Times New Roman" w:cs="Times New Roman"/>
+          <w:color w:val="2E74B5" w:themeColor="accent1" w:themeShade="BF"/>
+          <w:sz w:val="28"/>
+        </w:rPr>
+        <w:t>[</w:t>
+      </w:r>
+      <w:r>
+        <w:rPr>
+          <w:rFonts w:ascii="Times New Roman" w:hAnsi="Times New Roman" w:cs="Times New Roman"/>
+          <w:color w:val="2E74B5" w:themeColor="accent1" w:themeShade="BF"/>
+          <w:sz w:val="28"/>
+        </w:rPr>
+        <w:t>splits data into pre-defined size while training and helps to shuffle, random sampling of data</w:t>
+      </w:r>
+      <w:r>
+        <w:rPr>
+          <w:rFonts w:ascii="Times New Roman" w:hAnsi="Times New Roman" w:cs="Times New Roman"/>
+          <w:color w:val="2E74B5" w:themeColor="accent1" w:themeShade="BF"/>
+          <w:sz w:val="28"/>
+        </w:rPr>
+        <w:t>]</w:t>
+      </w:r>
+    </w:p>
+    <w:p>
+      <w:pPr>
+        <w:rPr>
+          <w:rFonts w:ascii="Times New Roman" w:hAnsi="Times New Roman" w:cs="Times New Roman"/>
+          <w:sz w:val="28"/>
+        </w:rPr>
+      </w:pPr>
+      <w:proofErr w:type="spellStart"/>
+      <w:r>
+        <w:rPr>
+          <w:rFonts w:ascii="Times New Roman" w:hAnsi="Times New Roman" w:cs="Times New Roman"/>
+          <w:sz w:val="28"/>
+        </w:rPr>
+        <w:t>batch_size</w:t>
+      </w:r>
+      <w:proofErr w:type="spellEnd"/>
+      <w:r>
+        <w:rPr>
+          <w:rFonts w:ascii="Times New Roman" w:hAnsi="Times New Roman" w:cs="Times New Roman"/>
+          <w:sz w:val="28"/>
+        </w:rPr>
+        <w:t xml:space="preserve"> = 5</w:t>
+      </w:r>
+    </w:p>
+    <w:p>
+      <w:pPr>
+        <w:rPr>
+          <w:rFonts w:ascii="Times New Roman" w:hAnsi="Times New Roman" w:cs="Times New Roman"/>
+          <w:sz w:val="28"/>
+        </w:rPr>
+      </w:pPr>
+      <w:proofErr w:type="spellStart"/>
+      <w:r>
+        <w:rPr>
+          <w:rFonts w:ascii="Times New Roman" w:hAnsi="Times New Roman" w:cs="Times New Roman"/>
+          <w:sz w:val="28"/>
+        </w:rPr>
+        <w:t>train_dl</w:t>
+      </w:r>
+      <w:proofErr w:type="spellEnd"/>
+      <w:r>
+        <w:rPr>
+          <w:rFonts w:ascii="Times New Roman" w:hAnsi="Times New Roman" w:cs="Times New Roman"/>
+          <w:sz w:val="28"/>
+        </w:rPr>
+        <w:t xml:space="preserve"> = </w:t>
+      </w:r>
+      <w:proofErr w:type="spellStart"/>
+      <w:proofErr w:type="gramStart"/>
+      <w:r>
+        <w:rPr>
+          <w:rFonts w:ascii="Times New Roman" w:hAnsi="Times New Roman" w:cs="Times New Roman"/>
+          <w:sz w:val="28"/>
+        </w:rPr>
+        <w:t>DataLoader</w:t>
+      </w:r>
+      <w:proofErr w:type="spellEnd"/>
+      <w:r>
+        <w:rPr>
+          <w:rFonts w:ascii="Times New Roman" w:hAnsi="Times New Roman" w:cs="Times New Roman"/>
+          <w:sz w:val="28"/>
+        </w:rPr>
+        <w:t>(</w:t>
+      </w:r>
+      <w:proofErr w:type="spellStart"/>
+      <w:proofErr w:type="gramEnd"/>
+      <w:r>
+        <w:rPr>
+          <w:rFonts w:ascii="Times New Roman" w:hAnsi="Times New Roman" w:cs="Times New Roman"/>
+          <w:sz w:val="28"/>
+        </w:rPr>
+        <w:t>train_ds</w:t>
+      </w:r>
+      <w:proofErr w:type="spellEnd"/>
+      <w:r>
+        <w:rPr>
+          <w:rFonts w:ascii="Times New Roman" w:hAnsi="Times New Roman" w:cs="Times New Roman"/>
+          <w:sz w:val="28"/>
+        </w:rPr>
+        <w:t xml:space="preserve">, </w:t>
+      </w:r>
+      <w:proofErr w:type="spellStart"/>
+      <w:r>
+        <w:rPr>
+          <w:rFonts w:ascii="Times New Roman" w:hAnsi="Times New Roman" w:cs="Times New Roman"/>
+          <w:sz w:val="28"/>
+        </w:rPr>
+        <w:t>batch_size</w:t>
+      </w:r>
+      <w:proofErr w:type="spellEnd"/>
+      <w:r>
+        <w:rPr>
+          <w:rFonts w:ascii="Times New Roman" w:hAnsi="Times New Roman" w:cs="Times New Roman"/>
+          <w:sz w:val="28"/>
+        </w:rPr>
+        <w:t>, shuffle=True)</w:t>
+      </w:r>
+    </w:p>
+    <w:p>
+      <w:pPr>
+        <w:rPr>
+          <w:rFonts w:ascii="Times New Roman" w:hAnsi="Times New Roman" w:cs="Times New Roman"/>
+          <w:color w:val="2E74B5" w:themeColor="accent1" w:themeShade="BF"/>
+          <w:sz w:val="28"/>
+        </w:rPr>
+      </w:pPr>
+      <w:r>
+        <w:rPr>
+          <w:rFonts w:ascii="Times New Roman" w:hAnsi="Times New Roman" w:cs="Times New Roman"/>
+          <w:sz w:val="28"/>
+        </w:rPr>
+        <w:t xml:space="preserve">model = </w:t>
+      </w:r>
+      <w:proofErr w:type="spellStart"/>
+      <w:proofErr w:type="gramStart"/>
+      <w:r>
+        <w:rPr>
+          <w:rFonts w:ascii="Times New Roman" w:hAnsi="Times New Roman" w:cs="Times New Roman"/>
+          <w:sz w:val="28"/>
+        </w:rPr>
+        <w:t>nn.Linear</w:t>
+      </w:r>
+      <w:proofErr w:type="spellEnd"/>
+      <w:proofErr w:type="gramEnd"/>
+      <w:r>
+        <w:rPr>
+          <w:rFonts w:ascii="Times New Roman" w:hAnsi="Times New Roman" w:cs="Times New Roman"/>
+          <w:sz w:val="28"/>
+        </w:rPr>
+        <w:t>(3,2)</w:t>
+      </w:r>
+      <w:r>
+        <w:rPr>
+          <w:rFonts w:ascii="Times New Roman" w:hAnsi="Times New Roman" w:cs="Times New Roman"/>
+          <w:sz w:val="28"/>
+        </w:rPr>
+        <w:t xml:space="preserve"> </w:t>
+      </w:r>
+      <w:r>
+        <w:rPr>
+          <w:rFonts w:ascii="Times New Roman" w:hAnsi="Times New Roman" w:cs="Times New Roman"/>
+          <w:color w:val="2E74B5" w:themeColor="accent1" w:themeShade="BF"/>
+          <w:sz w:val="28"/>
+        </w:rPr>
+        <w:t>[</w:t>
+      </w:r>
+      <w:r>
+        <w:rPr>
+          <w:rFonts w:ascii="Times New Roman" w:hAnsi="Times New Roman" w:cs="Times New Roman"/>
+          <w:color w:val="2E74B5" w:themeColor="accent1" w:themeShade="BF"/>
+          <w:sz w:val="28"/>
+        </w:rPr>
+        <w:t>#of inputs and outputs</w:t>
+      </w:r>
+      <w:r>
+        <w:rPr>
+          <w:rFonts w:ascii="Times New Roman" w:hAnsi="Times New Roman" w:cs="Times New Roman"/>
+          <w:color w:val="2E74B5" w:themeColor="accent1" w:themeShade="BF"/>
+          <w:sz w:val="28"/>
+        </w:rPr>
+        <w:t>]</w:t>
+      </w:r>
+    </w:p>
+    <w:p>
+      <w:pPr>
+        <w:rPr>
+          <w:rFonts w:ascii="Times New Roman" w:hAnsi="Times New Roman" w:cs="Times New Roman"/>
+          <w:sz w:val="28"/>
+        </w:rPr>
+      </w:pPr>
+      <w:r>
+        <w:rPr>
+          <w:rFonts w:ascii="Times New Roman" w:hAnsi="Times New Roman" w:cs="Times New Roman"/>
+          <w:sz w:val="28"/>
+        </w:rPr>
+        <w:t xml:space="preserve">import </w:t>
+      </w:r>
+      <w:proofErr w:type="spellStart"/>
+      <w:r>
+        <w:rPr>
+          <w:rFonts w:ascii="Times New Roman" w:hAnsi="Times New Roman" w:cs="Times New Roman"/>
+          <w:sz w:val="28"/>
+        </w:rPr>
+        <w:t>torch</w:t>
+      </w:r>
+      <w:r>
+        <w:rPr>
+          <w:rFonts w:ascii="Times New Roman" w:hAnsi="Times New Roman" w:cs="Times New Roman"/>
+          <w:sz w:val="28"/>
+        </w:rPr>
+        <w:t>.</w:t>
+      </w:r>
+      <w:proofErr w:type="gramStart"/>
+      <w:r>
+        <w:rPr>
+          <w:rFonts w:ascii="Times New Roman" w:hAnsi="Times New Roman" w:cs="Times New Roman"/>
+          <w:sz w:val="28"/>
+        </w:rPr>
+        <w:t>nn.functional</w:t>
+      </w:r>
+      <w:proofErr w:type="spellEnd"/>
+      <w:proofErr w:type="gramEnd"/>
+      <w:r>
+        <w:rPr>
+          <w:rFonts w:ascii="Times New Roman" w:hAnsi="Times New Roman" w:cs="Times New Roman"/>
+          <w:sz w:val="28"/>
+        </w:rPr>
+        <w:t xml:space="preserve"> as F</w:t>
+      </w:r>
+    </w:p>
+    <w:p>
+      <w:pPr>
+        <w:rPr>
+          <w:rFonts w:ascii="Times New Roman" w:hAnsi="Times New Roman" w:cs="Times New Roman"/>
+          <w:sz w:val="28"/>
+        </w:rPr>
+      </w:pPr>
+      <w:proofErr w:type="spellStart"/>
+      <w:r>
+        <w:rPr>
+          <w:rFonts w:ascii="Times New Roman" w:hAnsi="Times New Roman" w:cs="Times New Roman"/>
+          <w:sz w:val="28"/>
+        </w:rPr>
+        <w:t>loss_func</w:t>
+      </w:r>
+      <w:proofErr w:type="spellEnd"/>
+      <w:r>
+        <w:rPr>
+          <w:rFonts w:ascii="Times New Roman" w:hAnsi="Times New Roman" w:cs="Times New Roman"/>
+          <w:sz w:val="28"/>
+        </w:rPr>
+        <w:t xml:space="preserve"> = </w:t>
+      </w:r>
+      <w:proofErr w:type="spellStart"/>
+      <w:r>
+        <w:rPr>
+          <w:rFonts w:ascii="Times New Roman" w:hAnsi="Times New Roman" w:cs="Times New Roman"/>
+          <w:sz w:val="28"/>
+        </w:rPr>
+        <w:t>F.mse_loss</w:t>
+      </w:r>
+      <w:proofErr w:type="spellEnd"/>
+    </w:p>
+    <w:p>
+      <w:pPr>
+        <w:rPr>
+          <w:rFonts w:ascii="Times New Roman" w:hAnsi="Times New Roman" w:cs="Times New Roman"/>
+          <w:sz w:val="28"/>
+        </w:rPr>
+      </w:pPr>
+      <w:r>
+        <w:rPr>
+          <w:rFonts w:ascii="Times New Roman" w:hAnsi="Times New Roman" w:cs="Times New Roman"/>
+          <w:sz w:val="28"/>
+        </w:rPr>
+        <w:t xml:space="preserve">loss = </w:t>
+      </w:r>
+      <w:proofErr w:type="spellStart"/>
+      <w:r>
+        <w:rPr>
+          <w:rFonts w:ascii="Times New Roman" w:hAnsi="Times New Roman" w:cs="Times New Roman"/>
+          <w:sz w:val="28"/>
+        </w:rPr>
+        <w:t>loss_func</w:t>
+      </w:r>
+      <w:proofErr w:type="spellEnd"/>
+      <w:r>
+        <w:rPr>
+          <w:rFonts w:ascii="Times New Roman" w:hAnsi="Times New Roman" w:cs="Times New Roman"/>
+          <w:sz w:val="28"/>
+        </w:rPr>
+        <w:t>(model(inputs), targets)</w:t>
+      </w:r>
+    </w:p>
+    <w:p>
+      <w:pPr>
+        <w:rPr>
+          <w:rFonts w:ascii="Times New Roman" w:hAnsi="Times New Roman" w:cs="Times New Roman"/>
+          <w:color w:val="7030A0"/>
+          <w:sz w:val="28"/>
+        </w:rPr>
+      </w:pPr>
+      <w:r>
+        <w:rPr>
+          <w:rFonts w:ascii="Times New Roman" w:hAnsi="Times New Roman" w:cs="Times New Roman"/>
+          <w:color w:val="7030A0"/>
+          <w:sz w:val="28"/>
+        </w:rPr>
+        <w:t xml:space="preserve">if you put </w:t>
+      </w:r>
+      <w:proofErr w:type="gramStart"/>
+      <w:r>
+        <w:rPr>
+          <w:rFonts w:ascii="Times New Roman" w:hAnsi="Times New Roman" w:cs="Times New Roman"/>
+          <w:color w:val="7030A0"/>
+          <w:sz w:val="28"/>
+        </w:rPr>
+        <w:t>“</w:t>
+      </w:r>
+      <w:r>
+        <w:rPr>
+          <w:rFonts w:ascii="Times New Roman" w:hAnsi="Times New Roman" w:cs="Times New Roman"/>
+          <w:b/>
+          <w:color w:val="7030A0"/>
+          <w:sz w:val="32"/>
+        </w:rPr>
+        <w:t>?</w:t>
+      </w:r>
+      <w:proofErr w:type="spellStart"/>
+      <w:r>
+        <w:rPr>
+          <w:rFonts w:ascii="Times New Roman" w:hAnsi="Times New Roman" w:cs="Times New Roman"/>
+          <w:b/>
+          <w:color w:val="7030A0"/>
+          <w:sz w:val="32"/>
+        </w:rPr>
+        <w:t>F.mse</w:t>
+      </w:r>
+      <w:proofErr w:type="gramEnd"/>
+      <w:r>
+        <w:rPr>
+          <w:rFonts w:ascii="Times New Roman" w:hAnsi="Times New Roman" w:cs="Times New Roman"/>
+          <w:b/>
+          <w:color w:val="7030A0"/>
+          <w:sz w:val="32"/>
+        </w:rPr>
+        <w:t>_loss</w:t>
+      </w:r>
+      <w:proofErr w:type="spellEnd"/>
+      <w:r>
+        <w:rPr>
+          <w:rFonts w:ascii="Times New Roman" w:hAnsi="Times New Roman" w:cs="Times New Roman"/>
+          <w:b/>
+          <w:color w:val="7030A0"/>
+          <w:sz w:val="32"/>
+        </w:rPr>
+        <w:t>”</w:t>
+      </w:r>
+      <w:r>
+        <w:rPr>
+          <w:rFonts w:ascii="Times New Roman" w:hAnsi="Times New Roman" w:cs="Times New Roman"/>
+          <w:color w:val="7030A0"/>
+          <w:sz w:val="28"/>
+        </w:rPr>
+        <w:t xml:space="preserve"> inside a cell, it will show details about the Mean Square Function. Similar goes for everything.</w:t>
+      </w:r>
+    </w:p>
+    <w:p>
+      <w:pPr>
+        <w:rPr>
+          <w:rFonts w:ascii="Times New Roman" w:hAnsi="Times New Roman" w:cs="Times New Roman"/>
+          <w:sz w:val="28"/>
+        </w:rPr>
+      </w:pPr>
+      <w:r>
+        <w:rPr>
+          <w:rFonts w:ascii="Times New Roman" w:hAnsi="Times New Roman" w:cs="Times New Roman"/>
+          <w:sz w:val="28"/>
+        </w:rPr>
+        <w:t>opt</w:t>
+      </w:r>
+      <w:r>
+        <w:rPr>
+          <w:rFonts w:ascii="Times New Roman" w:hAnsi="Times New Roman" w:cs="Times New Roman"/>
+          <w:sz w:val="28"/>
+        </w:rPr>
+        <w:t xml:space="preserve"> = </w:t>
+      </w:r>
+      <w:proofErr w:type="spellStart"/>
+      <w:r>
+        <w:rPr>
+          <w:rFonts w:ascii="Times New Roman" w:hAnsi="Times New Roman" w:cs="Times New Roman"/>
+          <w:sz w:val="28"/>
+        </w:rPr>
+        <w:t>torch.optim.SGD</w:t>
+      </w:r>
+      <w:proofErr w:type="spellEnd"/>
+      <w:r>
+        <w:rPr>
+          <w:rFonts w:ascii="Times New Roman" w:hAnsi="Times New Roman" w:cs="Times New Roman"/>
+          <w:sz w:val="28"/>
+        </w:rPr>
+        <w:t>(</w:t>
+      </w:r>
+      <w:proofErr w:type="spellStart"/>
+      <w:proofErr w:type="gramStart"/>
+      <w:r>
+        <w:rPr>
+          <w:rFonts w:ascii="Times New Roman" w:hAnsi="Times New Roman" w:cs="Times New Roman"/>
+          <w:sz w:val="28"/>
+        </w:rPr>
+        <w:t>model.parameters</w:t>
+      </w:r>
+      <w:proofErr w:type="spellEnd"/>
+      <w:proofErr w:type="gramEnd"/>
+      <w:r>
+        <w:rPr>
+          <w:rFonts w:ascii="Times New Roman" w:hAnsi="Times New Roman" w:cs="Times New Roman"/>
+          <w:sz w:val="28"/>
+        </w:rPr>
+        <w:t xml:space="preserve">(), </w:t>
+      </w:r>
+      <w:proofErr w:type="spellStart"/>
+      <w:r>
+        <w:rPr>
+          <w:rFonts w:ascii="Times New Roman" w:hAnsi="Times New Roman" w:cs="Times New Roman"/>
+          <w:sz w:val="28"/>
+        </w:rPr>
+        <w:t>lr</w:t>
+      </w:r>
+      <w:proofErr w:type="spellEnd"/>
+      <w:r>
+        <w:rPr>
+          <w:rFonts w:ascii="Times New Roman" w:hAnsi="Times New Roman" w:cs="Times New Roman"/>
+          <w:sz w:val="28"/>
+        </w:rPr>
+        <w:t>=le-5) //</w:t>
+      </w:r>
+      <w:r>
+        <w:rPr>
+          <w:rFonts w:ascii="Times New Roman" w:hAnsi="Times New Roman" w:cs="Times New Roman"/>
+          <w:sz w:val="28"/>
+        </w:rPr>
+        <w:t xml:space="preserve"> </w:t>
+      </w:r>
+      <w:proofErr w:type="spellStart"/>
+      <w:r>
+        <w:rPr>
+          <w:rFonts w:ascii="Times New Roman" w:hAnsi="Times New Roman" w:cs="Times New Roman"/>
+          <w:sz w:val="28"/>
+        </w:rPr>
+        <w:t>lr</w:t>
+      </w:r>
+      <w:proofErr w:type="spellEnd"/>
+      <w:r>
+        <w:rPr>
+          <w:rFonts w:ascii="Times New Roman" w:hAnsi="Times New Roman" w:cs="Times New Roman"/>
+          <w:sz w:val="28"/>
+        </w:rPr>
+        <w:t xml:space="preserve"> stands for learning rate</w:t>
+      </w:r>
+      <w:r>
+        <w:rPr>
+          <w:rFonts w:ascii="Times New Roman" w:hAnsi="Times New Roman" w:cs="Times New Roman"/>
+          <w:sz w:val="28"/>
+        </w:rPr>
+        <w:t xml:space="preserve"> </w:t>
+      </w:r>
+    </w:p>
+    <w:p>
+      <w:pPr>
+        <w:rPr>
+          <w:rFonts w:ascii="Times New Roman" w:hAnsi="Times New Roman" w:cs="Times New Roman"/>
+          <w:sz w:val="28"/>
+        </w:rPr>
+      </w:pPr>
+    </w:p>
+    <w:p>
+      <w:pPr>
+        <w:rPr>
+          <w:rFonts w:ascii="Times New Roman" w:hAnsi="Times New Roman" w:cs="Times New Roman"/>
+          <w:sz w:val="28"/>
+        </w:rPr>
+      </w:pPr>
+      <w:proofErr w:type="spellStart"/>
+      <w:r>
+        <w:rPr>
+          <w:rFonts w:ascii="Times New Roman" w:hAnsi="Times New Roman" w:cs="Times New Roman"/>
+          <w:sz w:val="28"/>
+        </w:rPr>
+        <w:t>def</w:t>
+      </w:r>
+      <w:proofErr w:type="spellEnd"/>
+      <w:r>
+        <w:rPr>
+          <w:rFonts w:ascii="Times New Roman" w:hAnsi="Times New Roman" w:cs="Times New Roman"/>
+          <w:sz w:val="28"/>
+        </w:rPr>
+        <w:t xml:space="preserve"> </w:t>
+      </w:r>
+      <w:proofErr w:type="gramStart"/>
+      <w:r>
+        <w:rPr>
+          <w:rFonts w:ascii="Times New Roman" w:hAnsi="Times New Roman" w:cs="Times New Roman"/>
+          <w:sz w:val="28"/>
+        </w:rPr>
+        <w:t>fit(</w:t>
+      </w:r>
+      <w:proofErr w:type="spellStart"/>
+      <w:proofErr w:type="gramEnd"/>
+      <w:r>
+        <w:rPr>
+          <w:rFonts w:ascii="Times New Roman" w:hAnsi="Times New Roman" w:cs="Times New Roman"/>
+          <w:sz w:val="28"/>
+        </w:rPr>
+        <w:t>num_epochs</w:t>
+      </w:r>
+      <w:proofErr w:type="spellEnd"/>
+      <w:r>
+        <w:rPr>
+          <w:rFonts w:ascii="Times New Roman" w:hAnsi="Times New Roman" w:cs="Times New Roman"/>
+          <w:sz w:val="28"/>
+        </w:rPr>
+        <w:t xml:space="preserve">, model, </w:t>
+      </w:r>
+      <w:proofErr w:type="spellStart"/>
+      <w:r>
+        <w:rPr>
+          <w:rFonts w:ascii="Times New Roman" w:hAnsi="Times New Roman" w:cs="Times New Roman"/>
+          <w:sz w:val="28"/>
+        </w:rPr>
+        <w:t>loss_func</w:t>
+      </w:r>
+      <w:proofErr w:type="spellEnd"/>
+      <w:r>
+        <w:rPr>
+          <w:rFonts w:ascii="Times New Roman" w:hAnsi="Times New Roman" w:cs="Times New Roman"/>
+          <w:sz w:val="28"/>
+        </w:rPr>
+        <w:t>, opt):</w:t>
+      </w:r>
+    </w:p>
+    <w:p>
+      <w:pPr>
+        <w:rPr>
+          <w:rFonts w:ascii="Times New Roman" w:hAnsi="Times New Roman" w:cs="Times New Roman"/>
+          <w:sz w:val="28"/>
+        </w:rPr>
+      </w:pPr>
+      <w:r>
+        <w:rPr>
+          <w:rFonts w:ascii="Times New Roman" w:hAnsi="Times New Roman" w:cs="Times New Roman"/>
+          <w:sz w:val="28"/>
+        </w:rPr>
+        <w:tab/>
+        <w:t>for epoch in range(</w:t>
+      </w:r>
+      <w:proofErr w:type="spellStart"/>
+      <w:r>
+        <w:rPr>
+          <w:rFonts w:ascii="Times New Roman" w:hAnsi="Times New Roman" w:cs="Times New Roman"/>
+          <w:sz w:val="28"/>
+        </w:rPr>
+        <w:t>num_epochs</w:t>
+      </w:r>
+      <w:proofErr w:type="spellEnd"/>
+      <w:r>
+        <w:rPr>
+          <w:rFonts w:ascii="Times New Roman" w:hAnsi="Times New Roman" w:cs="Times New Roman"/>
+          <w:sz w:val="28"/>
+        </w:rPr>
+        <w:t>):</w:t>
+      </w:r>
+    </w:p>
+    <w:p>
+      <w:pPr>
+        <w:rPr>
+          <w:rFonts w:ascii="Times New Roman" w:hAnsi="Times New Roman" w:cs="Times New Roman"/>
+          <w:sz w:val="28"/>
+        </w:rPr>
+      </w:pPr>
+      <w:r>
+        <w:rPr>
+          <w:rFonts w:ascii="Times New Roman" w:hAnsi="Times New Roman" w:cs="Times New Roman"/>
+          <w:sz w:val="28"/>
+        </w:rPr>
+        <w:tab/>
+      </w:r>
+      <w:r>
+        <w:rPr>
+          <w:rFonts w:ascii="Times New Roman" w:hAnsi="Times New Roman" w:cs="Times New Roman"/>
+          <w:sz w:val="28"/>
+        </w:rPr>
+        <w:tab/>
+        <w:t xml:space="preserve">for </w:t>
+      </w:r>
+      <w:proofErr w:type="spellStart"/>
+      <w:r>
+        <w:rPr>
+          <w:rFonts w:ascii="Times New Roman" w:hAnsi="Times New Roman" w:cs="Times New Roman"/>
+          <w:sz w:val="28"/>
+        </w:rPr>
+        <w:t>xb</w:t>
+      </w:r>
+      <w:proofErr w:type="spellEnd"/>
+      <w:r>
+        <w:rPr>
+          <w:rFonts w:ascii="Times New Roman" w:hAnsi="Times New Roman" w:cs="Times New Roman"/>
+          <w:sz w:val="28"/>
+        </w:rPr>
+        <w:t xml:space="preserve">, </w:t>
+      </w:r>
+      <w:proofErr w:type="spellStart"/>
+      <w:r>
+        <w:rPr>
+          <w:rFonts w:ascii="Times New Roman" w:hAnsi="Times New Roman" w:cs="Times New Roman"/>
+          <w:sz w:val="28"/>
+        </w:rPr>
+        <w:t>yb</w:t>
+      </w:r>
+      <w:proofErr w:type="spellEnd"/>
+      <w:r>
+        <w:rPr>
+          <w:rFonts w:ascii="Times New Roman" w:hAnsi="Times New Roman" w:cs="Times New Roman"/>
+          <w:sz w:val="28"/>
+        </w:rPr>
+        <w:t xml:space="preserve"> in </w:t>
+      </w:r>
+      <w:proofErr w:type="spellStart"/>
+      <w:r>
+        <w:rPr>
+          <w:rFonts w:ascii="Times New Roman" w:hAnsi="Times New Roman" w:cs="Times New Roman"/>
+          <w:sz w:val="28"/>
+        </w:rPr>
+        <w:t>train_dl</w:t>
+      </w:r>
+      <w:proofErr w:type="spellEnd"/>
+      <w:r>
+        <w:rPr>
+          <w:rFonts w:ascii="Times New Roman" w:hAnsi="Times New Roman" w:cs="Times New Roman"/>
+          <w:sz w:val="28"/>
+        </w:rPr>
+        <w:t>:</w:t>
+      </w:r>
+    </w:p>
+    <w:p>
+      <w:pPr>
+        <w:rPr>
+          <w:rFonts w:ascii="Times New Roman" w:hAnsi="Times New Roman" w:cs="Times New Roman"/>
+          <w:sz w:val="28"/>
+        </w:rPr>
+      </w:pPr>
+      <w:r>
+        <w:rPr>
+          <w:rFonts w:ascii="Times New Roman" w:hAnsi="Times New Roman" w:cs="Times New Roman"/>
+          <w:sz w:val="28"/>
+        </w:rPr>
+        <w:tab/>
+      </w:r>
+      <w:r>
+        <w:rPr>
+          <w:rFonts w:ascii="Times New Roman" w:hAnsi="Times New Roman" w:cs="Times New Roman"/>
+          <w:sz w:val="28"/>
+        </w:rPr>
+        <w:tab/>
+      </w:r>
+      <w:r>
+        <w:rPr>
+          <w:rFonts w:ascii="Times New Roman" w:hAnsi="Times New Roman" w:cs="Times New Roman"/>
+          <w:sz w:val="28"/>
+        </w:rPr>
+        <w:tab/>
+      </w:r>
+      <w:proofErr w:type="spellStart"/>
+      <w:r>
+        <w:rPr>
+          <w:rFonts w:ascii="Times New Roman" w:hAnsi="Times New Roman" w:cs="Times New Roman"/>
+          <w:sz w:val="28"/>
+        </w:rPr>
+        <w:t>pred</w:t>
+      </w:r>
+      <w:proofErr w:type="spellEnd"/>
+      <w:r>
+        <w:rPr>
+          <w:rFonts w:ascii="Times New Roman" w:hAnsi="Times New Roman" w:cs="Times New Roman"/>
+          <w:sz w:val="28"/>
+        </w:rPr>
+        <w:t xml:space="preserve"> = model(</w:t>
+      </w:r>
+      <w:proofErr w:type="spellStart"/>
+      <w:r>
+        <w:rPr>
+          <w:rFonts w:ascii="Times New Roman" w:hAnsi="Times New Roman" w:cs="Times New Roman"/>
+          <w:sz w:val="28"/>
+        </w:rPr>
+        <w:t>xb</w:t>
+      </w:r>
+      <w:proofErr w:type="spellEnd"/>
+      <w:r>
+        <w:rPr>
+          <w:rFonts w:ascii="Times New Roman" w:hAnsi="Times New Roman" w:cs="Times New Roman"/>
+          <w:sz w:val="28"/>
+        </w:rPr>
+        <w:t>)</w:t>
+      </w:r>
+      <w:r>
+        <w:rPr>
+          <w:rFonts w:ascii="Times New Roman" w:hAnsi="Times New Roman" w:cs="Times New Roman"/>
+          <w:sz w:val="28"/>
+        </w:rPr>
+        <w:t xml:space="preserve"> // generating predictions</w:t>
+      </w:r>
+    </w:p>
+    <w:p>
+      <w:pPr>
+        <w:rPr>
+          <w:rFonts w:ascii="Times New Roman" w:hAnsi="Times New Roman" w:cs="Times New Roman"/>
+          <w:sz w:val="28"/>
+        </w:rPr>
+      </w:pPr>
+      <w:r>
+        <w:rPr>
+          <w:rFonts w:ascii="Times New Roman" w:hAnsi="Times New Roman" w:cs="Times New Roman"/>
+          <w:sz w:val="28"/>
+        </w:rPr>
+        <w:tab/>
+      </w:r>
+      <w:r>
+        <w:rPr>
+          <w:rFonts w:ascii="Times New Roman" w:hAnsi="Times New Roman" w:cs="Times New Roman"/>
+          <w:sz w:val="28"/>
+        </w:rPr>
+        <w:tab/>
+      </w:r>
+      <w:r>
+        <w:rPr>
+          <w:rFonts w:ascii="Times New Roman" w:hAnsi="Times New Roman" w:cs="Times New Roman"/>
+          <w:sz w:val="28"/>
+        </w:rPr>
+        <w:tab/>
+        <w:t xml:space="preserve">loss = </w:t>
+      </w:r>
+      <w:proofErr w:type="spellStart"/>
+      <w:r>
+        <w:rPr>
+          <w:rFonts w:ascii="Times New Roman" w:hAnsi="Times New Roman" w:cs="Times New Roman"/>
+          <w:sz w:val="28"/>
+        </w:rPr>
+        <w:t>loss_</w:t>
+      </w:r>
+      <w:proofErr w:type="gramStart"/>
+      <w:r>
+        <w:rPr>
+          <w:rFonts w:ascii="Times New Roman" w:hAnsi="Times New Roman" w:cs="Times New Roman"/>
+          <w:sz w:val="28"/>
+        </w:rPr>
+        <w:t>func</w:t>
+      </w:r>
+      <w:proofErr w:type="spellEnd"/>
+      <w:r>
+        <w:rPr>
+          <w:rFonts w:ascii="Times New Roman" w:hAnsi="Times New Roman" w:cs="Times New Roman"/>
+          <w:sz w:val="28"/>
+        </w:rPr>
+        <w:t>(</w:t>
+      </w:r>
+      <w:proofErr w:type="spellStart"/>
+      <w:proofErr w:type="gramEnd"/>
+      <w:r>
+        <w:rPr>
+          <w:rFonts w:ascii="Times New Roman" w:hAnsi="Times New Roman" w:cs="Times New Roman"/>
+          <w:sz w:val="28"/>
+        </w:rPr>
+        <w:t>pred</w:t>
+      </w:r>
+      <w:proofErr w:type="spellEnd"/>
+      <w:r>
+        <w:rPr>
+          <w:rFonts w:ascii="Times New Roman" w:hAnsi="Times New Roman" w:cs="Times New Roman"/>
+          <w:sz w:val="28"/>
+        </w:rPr>
+        <w:t xml:space="preserve">, </w:t>
+      </w:r>
+      <w:proofErr w:type="spellStart"/>
+      <w:r>
+        <w:rPr>
+          <w:rFonts w:ascii="Times New Roman" w:hAnsi="Times New Roman" w:cs="Times New Roman"/>
+          <w:sz w:val="28"/>
+        </w:rPr>
+        <w:t>yb</w:t>
+      </w:r>
+      <w:proofErr w:type="spellEnd"/>
+      <w:r>
+        <w:rPr>
+          <w:rFonts w:ascii="Times New Roman" w:hAnsi="Times New Roman" w:cs="Times New Roman"/>
+          <w:sz w:val="28"/>
+        </w:rPr>
+        <w:t>) // comparing predictions with outputs</w:t>
+      </w:r>
+    </w:p>
+    <w:p>
+      <w:pPr>
+        <w:rPr>
+          <w:rFonts w:ascii="Times New Roman" w:hAnsi="Times New Roman" w:cs="Times New Roman"/>
+          <w:sz w:val="28"/>
+        </w:rPr>
+      </w:pPr>
+      <w:r>
+        <w:rPr>
+          <w:rFonts w:ascii="Times New Roman" w:hAnsi="Times New Roman" w:cs="Times New Roman"/>
+          <w:sz w:val="28"/>
+        </w:rPr>
+        <w:lastRenderedPageBreak/>
+        <w:tab/>
+      </w:r>
+      <w:r>
+        <w:rPr>
+          <w:rFonts w:ascii="Times New Roman" w:hAnsi="Times New Roman" w:cs="Times New Roman"/>
+          <w:sz w:val="28"/>
+        </w:rPr>
+        <w:tab/>
+      </w:r>
+      <w:r>
+        <w:rPr>
+          <w:rFonts w:ascii="Times New Roman" w:hAnsi="Times New Roman" w:cs="Times New Roman"/>
+          <w:sz w:val="28"/>
+        </w:rPr>
+        <w:tab/>
+      </w:r>
+      <w:proofErr w:type="spellStart"/>
+      <w:proofErr w:type="gramStart"/>
+      <w:r>
+        <w:rPr>
+          <w:rFonts w:ascii="Times New Roman" w:hAnsi="Times New Roman" w:cs="Times New Roman"/>
+          <w:sz w:val="28"/>
+        </w:rPr>
+        <w:t>loss.backward</w:t>
+      </w:r>
+      <w:proofErr w:type="spellEnd"/>
+      <w:proofErr w:type="gramEnd"/>
+      <w:r>
+        <w:rPr>
+          <w:rFonts w:ascii="Times New Roman" w:hAnsi="Times New Roman" w:cs="Times New Roman"/>
+          <w:sz w:val="28"/>
+        </w:rPr>
+        <w:t>() // computing the gradients</w:t>
+      </w:r>
+    </w:p>
+    <w:p>
+      <w:pPr>
+        <w:rPr>
+          <w:rFonts w:ascii="Times New Roman" w:hAnsi="Times New Roman" w:cs="Times New Roman"/>
+          <w:sz w:val="28"/>
+        </w:rPr>
+      </w:pPr>
+      <w:r>
+        <w:rPr>
+          <w:rFonts w:ascii="Times New Roman" w:hAnsi="Times New Roman" w:cs="Times New Roman"/>
+          <w:sz w:val="28"/>
+        </w:rPr>
+        <w:tab/>
+      </w:r>
+      <w:r>
+        <w:rPr>
+          <w:rFonts w:ascii="Times New Roman" w:hAnsi="Times New Roman" w:cs="Times New Roman"/>
+          <w:sz w:val="28"/>
+        </w:rPr>
+        <w:tab/>
+      </w:r>
+      <w:r>
+        <w:rPr>
+          <w:rFonts w:ascii="Times New Roman" w:hAnsi="Times New Roman" w:cs="Times New Roman"/>
+          <w:sz w:val="28"/>
+        </w:rPr>
+        <w:tab/>
+      </w:r>
+      <w:proofErr w:type="spellStart"/>
+      <w:proofErr w:type="gramStart"/>
+      <w:r>
+        <w:rPr>
+          <w:rFonts w:ascii="Times New Roman" w:hAnsi="Times New Roman" w:cs="Times New Roman"/>
+          <w:sz w:val="28"/>
+        </w:rPr>
+        <w:t>opt.step</w:t>
+      </w:r>
+      <w:proofErr w:type="spellEnd"/>
+      <w:proofErr w:type="gramEnd"/>
+      <w:r>
+        <w:rPr>
+          <w:rFonts w:ascii="Times New Roman" w:hAnsi="Times New Roman" w:cs="Times New Roman"/>
+          <w:sz w:val="28"/>
+        </w:rPr>
+        <w:t>() // NEW :- update parameters with gradients</w:t>
+      </w:r>
+    </w:p>
+    <w:p>
+      <w:pPr>
+        <w:rPr>
+          <w:rFonts w:ascii="Times New Roman" w:hAnsi="Times New Roman" w:cs="Times New Roman"/>
+          <w:sz w:val="28"/>
+        </w:rPr>
+      </w:pPr>
+      <w:r>
+        <w:rPr>
+          <w:rFonts w:ascii="Times New Roman" w:hAnsi="Times New Roman" w:cs="Times New Roman"/>
+          <w:sz w:val="28"/>
+        </w:rPr>
+        <w:tab/>
+      </w:r>
+      <w:r>
+        <w:rPr>
+          <w:rFonts w:ascii="Times New Roman" w:hAnsi="Times New Roman" w:cs="Times New Roman"/>
+          <w:sz w:val="28"/>
+        </w:rPr>
+        <w:tab/>
+      </w:r>
+      <w:r>
+        <w:rPr>
+          <w:rFonts w:ascii="Times New Roman" w:hAnsi="Times New Roman" w:cs="Times New Roman"/>
+          <w:sz w:val="28"/>
+        </w:rPr>
+        <w:tab/>
+      </w:r>
+      <w:proofErr w:type="spellStart"/>
+      <w:proofErr w:type="gramStart"/>
+      <w:r>
+        <w:rPr>
+          <w:rFonts w:ascii="Times New Roman" w:hAnsi="Times New Roman" w:cs="Times New Roman"/>
+          <w:sz w:val="28"/>
+        </w:rPr>
+        <w:t>opt.zero</w:t>
+      </w:r>
+      <w:proofErr w:type="gramEnd"/>
+      <w:r>
+        <w:rPr>
+          <w:rFonts w:ascii="Times New Roman" w:hAnsi="Times New Roman" w:cs="Times New Roman"/>
+          <w:sz w:val="28"/>
+        </w:rPr>
+        <w:t>_grad</w:t>
+      </w:r>
+      <w:proofErr w:type="spellEnd"/>
+      <w:r>
+        <w:rPr>
+          <w:rFonts w:ascii="Times New Roman" w:hAnsi="Times New Roman" w:cs="Times New Roman"/>
+          <w:sz w:val="28"/>
+        </w:rPr>
+        <w:t>() // resetting the gradients to zero</w:t>
+      </w:r>
+    </w:p>
+    <w:p>
+      <w:pPr>
+        <w:rPr>
+          <w:rFonts w:ascii="Times New Roman" w:hAnsi="Times New Roman" w:cs="Times New Roman"/>
+          <w:sz w:val="28"/>
+        </w:rPr>
+      </w:pPr>
+      <w:r>
+        <w:rPr>
+          <w:rFonts w:ascii="Times New Roman" w:hAnsi="Times New Roman" w:cs="Times New Roman"/>
+          <w:sz w:val="28"/>
+        </w:rPr>
+        <w:tab/>
+      </w:r>
+      <w:r>
+        <w:rPr>
+          <w:rFonts w:ascii="Times New Roman" w:hAnsi="Times New Roman" w:cs="Times New Roman"/>
+          <w:sz w:val="28"/>
+        </w:rPr>
+        <w:tab/>
+        <w:t>if (epoch+1) % 10 == 0</w:t>
+      </w:r>
+    </w:p>
+    <w:p>
+      <w:pPr>
+        <w:rPr>
+          <w:rFonts w:ascii="Times New Roman" w:hAnsi="Times New Roman" w:cs="Times New Roman"/>
+          <w:sz w:val="28"/>
+        </w:rPr>
+      </w:pPr>
+      <w:r>
+        <w:rPr>
+          <w:rFonts w:ascii="Times New Roman" w:hAnsi="Times New Roman" w:cs="Times New Roman"/>
+          <w:sz w:val="28"/>
+        </w:rPr>
+        <w:tab/>
+      </w:r>
+      <w:r>
+        <w:rPr>
+          <w:rFonts w:ascii="Times New Roman" w:hAnsi="Times New Roman" w:cs="Times New Roman"/>
+          <w:sz w:val="28"/>
+        </w:rPr>
+        <w:tab/>
+      </w:r>
+      <w:r>
+        <w:rPr>
+          <w:rFonts w:ascii="Times New Roman" w:hAnsi="Times New Roman" w:cs="Times New Roman"/>
+          <w:sz w:val="28"/>
+        </w:rPr>
+        <w:tab/>
+      </w:r>
+      <w:proofErr w:type="gramStart"/>
+      <w:r>
+        <w:rPr>
+          <w:rFonts w:ascii="Times New Roman" w:hAnsi="Times New Roman" w:cs="Times New Roman"/>
+          <w:sz w:val="28"/>
+        </w:rPr>
+        <w:t>print(</w:t>
+      </w:r>
+      <w:proofErr w:type="gramEnd"/>
+      <w:r>
+        <w:rPr>
+          <w:rFonts w:ascii="Times New Roman" w:hAnsi="Times New Roman" w:cs="Times New Roman"/>
+          <w:sz w:val="28"/>
+        </w:rPr>
+        <w:t xml:space="preserve">‘Epoch [{}/{}], Loss: {: .4f}’ .format(epoch+1, </w:t>
+      </w:r>
+      <w:proofErr w:type="spellStart"/>
+      <w:r>
+        <w:rPr>
+          <w:rFonts w:ascii="Times New Roman" w:hAnsi="Times New Roman" w:cs="Times New Roman"/>
+          <w:sz w:val="28"/>
+        </w:rPr>
+        <w:t>num_epochs</w:t>
+      </w:r>
+      <w:proofErr w:type="spellEnd"/>
+      <w:r>
+        <w:rPr>
+          <w:rFonts w:ascii="Times New Roman" w:hAnsi="Times New Roman" w:cs="Times New Roman"/>
+          <w:sz w:val="28"/>
+        </w:rPr>
+        <w:t xml:space="preserve">, </w:t>
+      </w:r>
+      <w:proofErr w:type="spellStart"/>
+      <w:r>
+        <w:rPr>
+          <w:rFonts w:ascii="Times New Roman" w:hAnsi="Times New Roman" w:cs="Times New Roman"/>
+          <w:sz w:val="28"/>
+        </w:rPr>
+        <w:t>loss.item</w:t>
+      </w:r>
+      <w:proofErr w:type="spellEnd"/>
+      <w:r>
+        <w:rPr>
+          <w:rFonts w:ascii="Times New Roman" w:hAnsi="Times New Roman" w:cs="Times New Roman"/>
+          <w:sz w:val="28"/>
+        </w:rPr>
+        <w:t>()))</w:t>
+      </w:r>
+    </w:p>
+    <w:p>
+      <w:pPr>
+        <w:rPr>
+          <w:rFonts w:ascii="Times New Roman" w:hAnsi="Times New Roman" w:cs="Times New Roman"/>
+          <w:sz w:val="28"/>
+        </w:rPr>
+      </w:pPr>
+    </w:p>
+    <w:p>
+      <w:pPr>
+        <w:rPr>
+          <w:rFonts w:ascii="Times New Roman" w:hAnsi="Times New Roman" w:cs="Times New Roman"/>
+          <w:sz w:val="28"/>
+        </w:rPr>
+      </w:pPr>
+    </w:p>
+    <w:p>
+      <w:pPr>
+        <w:rPr>
+          <w:rFonts w:ascii="Times New Roman" w:hAnsi="Times New Roman" w:cs="Times New Roman"/>
+          <w:sz w:val="28"/>
+        </w:rPr>
+      </w:pPr>
+      <w:r>
+        <w:rPr>
+          <w:rFonts w:ascii="Times New Roman" w:hAnsi="Times New Roman" w:cs="Times New Roman"/>
+          <w:sz w:val="28"/>
+        </w:rPr>
+        <w:t>now to train the model:</w:t>
+      </w:r>
+    </w:p>
+    <w:p>
+      <w:pPr>
+        <w:rPr>
+          <w:rFonts w:ascii="Times New Roman" w:hAnsi="Times New Roman" w:cs="Times New Roman"/>
+          <w:sz w:val="28"/>
+        </w:rPr>
+      </w:pPr>
+      <w:proofErr w:type="gramStart"/>
+      <w:r>
+        <w:rPr>
+          <w:rFonts w:ascii="Times New Roman" w:hAnsi="Times New Roman" w:cs="Times New Roman"/>
+          <w:sz w:val="28"/>
+        </w:rPr>
+        <w:t>fit(</w:t>
+      </w:r>
+      <w:proofErr w:type="gramEnd"/>
+      <w:r>
+        <w:rPr>
+          <w:rFonts w:ascii="Times New Roman" w:hAnsi="Times New Roman" w:cs="Times New Roman"/>
+          <w:sz w:val="28"/>
+        </w:rPr>
+        <w:t xml:space="preserve">100, model, </w:t>
+      </w:r>
+      <w:proofErr w:type="spellStart"/>
+      <w:r>
+        <w:rPr>
+          <w:rFonts w:ascii="Times New Roman" w:hAnsi="Times New Roman" w:cs="Times New Roman"/>
+          <w:sz w:val="28"/>
+        </w:rPr>
+        <w:t>loss_func</w:t>
+      </w:r>
+      <w:proofErr w:type="spellEnd"/>
+      <w:r>
+        <w:rPr>
+          <w:rFonts w:ascii="Times New Roman" w:hAnsi="Times New Roman" w:cs="Times New Roman"/>
+          <w:sz w:val="28"/>
+        </w:rPr>
+        <w:t>, opt)</w:t>
+      </w:r>
+    </w:p>
+    <w:p>
+      <w:pPr>
+        <w:rPr>
+          <w:rFonts w:ascii="Times New Roman" w:hAnsi="Times New Roman" w:cs="Times New Roman"/>
+          <w:sz w:val="28"/>
+        </w:rPr>
+      </w:pPr>
+    </w:p>
+    <w:p>
+      <w:pPr>
+        <w:rPr>
+          <w:rFonts w:ascii="Times New Roman" w:hAnsi="Times New Roman" w:cs="Times New Roman"/>
+          <w:color w:val="2E74B5" w:themeColor="accent1" w:themeShade="BF"/>
+          <w:sz w:val="28"/>
+        </w:rPr>
+      </w:pPr>
+    </w:p>
+    <w:p>
+      <w:pPr>
+        <w:rPr>
+          <w:rFonts w:ascii="Times New Roman" w:hAnsi="Times New Roman" w:cs="Times New Roman"/>
+          <w:sz w:val="28"/>
+        </w:rPr>
+      </w:pPr>
+    </w:p>
+    <w:p>
+      <w:pPr>
+        <w:rPr>
+          <w:rFonts w:ascii="Times New Roman" w:hAnsi="Times New Roman" w:cs="Times New Roman"/>
+          <w:sz w:val="28"/>
+        </w:rPr>
+      </w:pPr>
+    </w:p>
+    <w:p>
+      <w:pPr>
+        <w:rPr>
+          <w:rFonts w:ascii="Times New Roman" w:hAnsi="Times New Roman" w:cs="Times New Roman"/>
+          <w:sz w:val="28"/>
+        </w:rPr>
+      </w:pPr>
+    </w:p>
+    <w:p>
+      <w:pPr>
+        <w:rPr>
+          <w:rFonts w:ascii="Times New Roman" w:hAnsi="Times New Roman" w:cs="Times New Roman"/>
+          <w:sz w:val="28"/>
+        </w:rPr>
+      </w:pPr>
+    </w:p>
+    <w:p>
+      <w:pPr>
+        <w:rPr>
+          <w:rFonts w:ascii="Times New Roman" w:hAnsi="Times New Roman" w:cs="Times New Roman"/>
+          <w:sz w:val="28"/>
+        </w:rPr>
+      </w:pPr>
+    </w:p>
+    <w:p/>
     <w:sectPr>
       <w:pgSz w:w="12240" w:h="15840"/>
       <w:pgMar w:top="1440" w:right="1440" w:bottom="1440" w:left="1440" w:header="720" w:footer="720" w:gutter="0"/>
@@ -570,6 +2445,27 @@
     <w:name w:val="Normal"/>
     <w:qFormat/>
   </w:style>
+  <w:style w:type="paragraph" w:styleId="Heading1">
+    <w:name w:val="heading 1"/>
+    <w:basedOn w:val="Normal"/>
+    <w:next w:val="Normal"/>
+    <w:link w:val="Heading1Char"/>
+    <w:uiPriority w:val="9"/>
+    <w:qFormat/>
+    <w:rsid w:val="004664C8"/>
+    <w:pPr>
+      <w:keepNext/>
+      <w:keepLines/>
+      <w:spacing w:before="240" w:after="0"/>
+      <w:outlineLvl w:val="0"/>
+    </w:pPr>
+    <w:rPr>
+      <w:rFonts w:asciiTheme="majorHAnsi" w:eastAsiaTheme="majorEastAsia" w:hAnsiTheme="majorHAnsi" w:cstheme="majorBidi"/>
+      <w:color w:val="2E74B5" w:themeColor="accent1" w:themeShade="BF"/>
+      <w:sz w:val="32"/>
+      <w:szCs w:val="32"/>
+    </w:rPr>
+  </w:style>
   <w:style w:type="character" w:default="1" w:styleId="DefaultParagraphFont">
     <w:name w:val="Default Paragraph Font"/>
     <w:uiPriority w:val="1"/>
@@ -596,6 +2492,53 @@
     <w:uiPriority w:val="99"/>
     <w:semiHidden/>
     <w:unhideWhenUsed/>
+  </w:style>
+  <w:style w:type="paragraph" w:styleId="Title">
+    <w:name w:val="Title"/>
+    <w:basedOn w:val="Normal"/>
+    <w:next w:val="Normal"/>
+    <w:link w:val="TitleChar"/>
+    <w:uiPriority w:val="10"/>
+    <w:qFormat/>
+    <w:rsid w:val="003211E4"/>
+    <w:pPr>
+      <w:spacing w:after="0" w:line="240" w:lineRule="auto"/>
+      <w:contextualSpacing/>
+    </w:pPr>
+    <w:rPr>
+      <w:rFonts w:asciiTheme="majorHAnsi" w:eastAsiaTheme="majorEastAsia" w:hAnsiTheme="majorHAnsi" w:cstheme="majorBidi"/>
+      <w:spacing w:val="-10"/>
+      <w:kern w:val="28"/>
+      <w:sz w:val="56"/>
+      <w:szCs w:val="56"/>
+    </w:rPr>
+  </w:style>
+  <w:style w:type="character" w:customStyle="1" w:styleId="TitleChar">
+    <w:name w:val="Title Char"/>
+    <w:basedOn w:val="DefaultParagraphFont"/>
+    <w:link w:val="Title"/>
+    <w:uiPriority w:val="10"/>
+    <w:rsid w:val="003211E4"/>
+    <w:rPr>
+      <w:rFonts w:asciiTheme="majorHAnsi" w:eastAsiaTheme="majorEastAsia" w:hAnsiTheme="majorHAnsi" w:cstheme="majorBidi"/>
+      <w:spacing w:val="-10"/>
+      <w:kern w:val="28"/>
+      <w:sz w:val="56"/>
+      <w:szCs w:val="56"/>
+    </w:rPr>
+  </w:style>
+  <w:style w:type="character" w:customStyle="1" w:styleId="Heading1Char">
+    <w:name w:val="Heading 1 Char"/>
+    <w:basedOn w:val="DefaultParagraphFont"/>
+    <w:link w:val="Heading1"/>
+    <w:uiPriority w:val="9"/>
+    <w:rsid w:val="004664C8"/>
+    <w:rPr>
+      <w:rFonts w:asciiTheme="majorHAnsi" w:eastAsiaTheme="majorEastAsia" w:hAnsiTheme="majorHAnsi" w:cstheme="majorBidi"/>
+      <w:color w:val="2E74B5" w:themeColor="accent1" w:themeShade="BF"/>
+      <w:sz w:val="32"/>
+      <w:szCs w:val="32"/>
+    </w:rPr>
   </w:style>
 </w:styles>
 </file>

</xml_diff>

<commit_message>
torchvision on MNIST handwritten dataset
</commit_message>
<xml_diff>
--- a/Notes.docx
+++ b/Notes.docx
@@ -412,8 +412,6 @@
           <w:u w:val="single"/>
         </w:rPr>
       </w:pPr>
-      <w:bookmarkStart w:id="0" w:name="_GoBack"/>
-      <w:bookmarkEnd w:id="0"/>
     </w:p>
     <w:p>
       <w:pPr>
@@ -680,400 +678,379 @@
           <w:rFonts w:ascii="Times New Roman" w:hAnsi="Times New Roman" w:cs="Times New Roman"/>
           <w:sz w:val="28"/>
         </w:rPr>
+        <w:t>torch.utils</w:t>
+      </w:r>
+      <w:proofErr w:type="gramEnd"/>
+      <w:r>
+        <w:rPr>
+          <w:rFonts w:ascii="Times New Roman" w:hAnsi="Times New Roman" w:cs="Times New Roman"/>
+          <w:sz w:val="28"/>
+        </w:rPr>
+        <w:t>.data</w:t>
+      </w:r>
+      <w:proofErr w:type="spellEnd"/>
+      <w:r>
+        <w:rPr>
+          <w:rFonts w:ascii="Times New Roman" w:hAnsi="Times New Roman" w:cs="Times New Roman"/>
+          <w:sz w:val="28"/>
+        </w:rPr>
+        <w:t xml:space="preserve"> import </w:t>
+      </w:r>
+      <w:proofErr w:type="spellStart"/>
+      <w:r>
+        <w:rPr>
+          <w:rFonts w:ascii="Times New Roman" w:hAnsi="Times New Roman" w:cs="Times New Roman"/>
+          <w:sz w:val="28"/>
+        </w:rPr>
+        <w:t>TensorDataset</w:t>
+      </w:r>
+      <w:proofErr w:type="spellEnd"/>
+      <w:r>
+        <w:rPr>
+          <w:rFonts w:ascii="Times New Roman" w:hAnsi="Times New Roman" w:cs="Times New Roman"/>
+          <w:sz w:val="28"/>
+        </w:rPr>
+        <w:t xml:space="preserve"> </w:t>
+      </w:r>
+      <w:r>
+        <w:rPr>
+          <w:rFonts w:ascii="Times New Roman" w:hAnsi="Times New Roman" w:cs="Times New Roman"/>
+          <w:color w:val="2E74B5" w:themeColor="accent1" w:themeShade="BF"/>
+          <w:sz w:val="28"/>
+        </w:rPr>
+        <w:t>[</w:t>
+      </w:r>
+      <w:r>
+        <w:rPr>
+          <w:rFonts w:ascii="Times New Roman" w:hAnsi="Times New Roman" w:cs="Times New Roman"/>
+          <w:color w:val="2E74B5" w:themeColor="accent1" w:themeShade="BF"/>
+          <w:sz w:val="28"/>
+        </w:rPr>
+        <w:t>Helps to create batch from datasets</w:t>
+      </w:r>
+      <w:r>
+        <w:rPr>
+          <w:rFonts w:ascii="Times New Roman" w:hAnsi="Times New Roman" w:cs="Times New Roman"/>
+          <w:color w:val="2E74B5" w:themeColor="accent1" w:themeShade="BF"/>
+          <w:sz w:val="28"/>
+        </w:rPr>
+        <w:t>]</w:t>
+      </w:r>
+    </w:p>
+    <w:p>
+      <w:pPr>
+        <w:rPr>
+          <w:rFonts w:ascii="Times New Roman" w:hAnsi="Times New Roman" w:cs="Times New Roman"/>
+          <w:sz w:val="28"/>
+        </w:rPr>
+      </w:pPr>
+      <w:proofErr w:type="spellStart"/>
+      <w:r>
+        <w:rPr>
+          <w:rFonts w:ascii="Times New Roman" w:hAnsi="Times New Roman" w:cs="Times New Roman"/>
+          <w:sz w:val="28"/>
+        </w:rPr>
+        <w:t>train_ds</w:t>
+      </w:r>
+      <w:proofErr w:type="spellEnd"/>
+      <w:r>
+        <w:rPr>
+          <w:rFonts w:ascii="Times New Roman" w:hAnsi="Times New Roman" w:cs="Times New Roman"/>
+          <w:sz w:val="28"/>
+        </w:rPr>
+        <w:t xml:space="preserve"> = </w:t>
+      </w:r>
+      <w:proofErr w:type="spellStart"/>
+      <w:proofErr w:type="gramStart"/>
+      <w:r>
+        <w:rPr>
+          <w:rFonts w:ascii="Times New Roman" w:hAnsi="Times New Roman" w:cs="Times New Roman"/>
+          <w:sz w:val="28"/>
+        </w:rPr>
+        <w:t>TensorDataset</w:t>
+      </w:r>
+      <w:proofErr w:type="spellEnd"/>
+      <w:r>
+        <w:rPr>
+          <w:rFonts w:ascii="Times New Roman" w:hAnsi="Times New Roman" w:cs="Times New Roman"/>
+          <w:sz w:val="28"/>
+        </w:rPr>
+        <w:t>(</w:t>
+      </w:r>
+      <w:proofErr w:type="gramEnd"/>
+      <w:r>
+        <w:rPr>
+          <w:rFonts w:ascii="Times New Roman" w:hAnsi="Times New Roman" w:cs="Times New Roman"/>
+          <w:sz w:val="28"/>
+        </w:rPr>
+        <w:t>inputs, targets)</w:t>
+      </w:r>
+    </w:p>
+    <w:p>
+      <w:pPr>
+        <w:rPr>
+          <w:rFonts w:ascii="Times New Roman" w:hAnsi="Times New Roman" w:cs="Times New Roman"/>
+          <w:color w:val="2E74B5" w:themeColor="accent1" w:themeShade="BF"/>
+          <w:sz w:val="28"/>
+        </w:rPr>
+      </w:pPr>
+      <w:r>
+        <w:rPr>
+          <w:rFonts w:ascii="Times New Roman" w:hAnsi="Times New Roman" w:cs="Times New Roman"/>
+          <w:sz w:val="28"/>
+        </w:rPr>
+        <w:t xml:space="preserve">from </w:t>
+      </w:r>
+      <w:proofErr w:type="spellStart"/>
+      <w:proofErr w:type="gramStart"/>
+      <w:r>
+        <w:rPr>
+          <w:rFonts w:ascii="Times New Roman" w:hAnsi="Times New Roman" w:cs="Times New Roman"/>
+          <w:sz w:val="28"/>
+        </w:rPr>
+        <w:t>torch.utils</w:t>
+      </w:r>
+      <w:proofErr w:type="gramEnd"/>
+      <w:r>
+        <w:rPr>
+          <w:rFonts w:ascii="Times New Roman" w:hAnsi="Times New Roman" w:cs="Times New Roman"/>
+          <w:sz w:val="28"/>
+        </w:rPr>
+        <w:t>.data</w:t>
+      </w:r>
+      <w:proofErr w:type="spellEnd"/>
+      <w:r>
+        <w:rPr>
+          <w:rFonts w:ascii="Times New Roman" w:hAnsi="Times New Roman" w:cs="Times New Roman"/>
+          <w:sz w:val="28"/>
+        </w:rPr>
+        <w:t xml:space="preserve"> import </w:t>
+      </w:r>
+      <w:proofErr w:type="spellStart"/>
+      <w:r>
+        <w:rPr>
+          <w:rFonts w:ascii="Times New Roman" w:hAnsi="Times New Roman" w:cs="Times New Roman"/>
+          <w:sz w:val="28"/>
+        </w:rPr>
+        <w:t>DataL</w:t>
+      </w:r>
+      <w:r>
+        <w:rPr>
+          <w:rFonts w:ascii="Times New Roman" w:hAnsi="Times New Roman" w:cs="Times New Roman"/>
+          <w:sz w:val="28"/>
+        </w:rPr>
+        <w:t>oader</w:t>
+      </w:r>
+      <w:proofErr w:type="spellEnd"/>
+      <w:r>
+        <w:rPr>
+          <w:rFonts w:ascii="Times New Roman" w:hAnsi="Times New Roman" w:cs="Times New Roman"/>
+          <w:sz w:val="28"/>
+        </w:rPr>
+        <w:t xml:space="preserve"> </w:t>
+      </w:r>
+      <w:r>
+        <w:rPr>
+          <w:rFonts w:ascii="Times New Roman" w:hAnsi="Times New Roman" w:cs="Times New Roman"/>
+          <w:color w:val="2E74B5" w:themeColor="accent1" w:themeShade="BF"/>
+          <w:sz w:val="28"/>
+        </w:rPr>
+        <w:t>[</w:t>
+      </w:r>
+      <w:r>
+        <w:rPr>
+          <w:rFonts w:ascii="Times New Roman" w:hAnsi="Times New Roman" w:cs="Times New Roman"/>
+          <w:color w:val="2E74B5" w:themeColor="accent1" w:themeShade="BF"/>
+          <w:sz w:val="28"/>
+        </w:rPr>
+        <w:t>splits data into pre-defined size while training and helps to shuffle, random sampling of data</w:t>
+      </w:r>
+      <w:r>
+        <w:rPr>
+          <w:rFonts w:ascii="Times New Roman" w:hAnsi="Times New Roman" w:cs="Times New Roman"/>
+          <w:color w:val="2E74B5" w:themeColor="accent1" w:themeShade="BF"/>
+          <w:sz w:val="28"/>
+        </w:rPr>
+        <w:t>]</w:t>
+      </w:r>
+    </w:p>
+    <w:p>
+      <w:pPr>
+        <w:rPr>
+          <w:rFonts w:ascii="Times New Roman" w:hAnsi="Times New Roman" w:cs="Times New Roman"/>
+          <w:sz w:val="28"/>
+        </w:rPr>
+      </w:pPr>
+      <w:proofErr w:type="spellStart"/>
+      <w:r>
+        <w:rPr>
+          <w:rFonts w:ascii="Times New Roman" w:hAnsi="Times New Roman" w:cs="Times New Roman"/>
+          <w:sz w:val="28"/>
+        </w:rPr>
+        <w:t>batch_size</w:t>
+      </w:r>
+      <w:proofErr w:type="spellEnd"/>
+      <w:r>
+        <w:rPr>
+          <w:rFonts w:ascii="Times New Roman" w:hAnsi="Times New Roman" w:cs="Times New Roman"/>
+          <w:sz w:val="28"/>
+        </w:rPr>
+        <w:t xml:space="preserve"> = 5</w:t>
+      </w:r>
+    </w:p>
+    <w:p>
+      <w:pPr>
+        <w:rPr>
+          <w:rFonts w:ascii="Times New Roman" w:hAnsi="Times New Roman" w:cs="Times New Roman"/>
+          <w:sz w:val="28"/>
+        </w:rPr>
+      </w:pPr>
+      <w:proofErr w:type="spellStart"/>
+      <w:r>
+        <w:rPr>
+          <w:rFonts w:ascii="Times New Roman" w:hAnsi="Times New Roman" w:cs="Times New Roman"/>
+          <w:sz w:val="28"/>
+        </w:rPr>
+        <w:t>train_dl</w:t>
+      </w:r>
+      <w:proofErr w:type="spellEnd"/>
+      <w:r>
+        <w:rPr>
+          <w:rFonts w:ascii="Times New Roman" w:hAnsi="Times New Roman" w:cs="Times New Roman"/>
+          <w:sz w:val="28"/>
+        </w:rPr>
+        <w:t xml:space="preserve"> = </w:t>
+      </w:r>
+      <w:proofErr w:type="spellStart"/>
+      <w:proofErr w:type="gramStart"/>
+      <w:r>
+        <w:rPr>
+          <w:rFonts w:ascii="Times New Roman" w:hAnsi="Times New Roman" w:cs="Times New Roman"/>
+          <w:sz w:val="28"/>
+        </w:rPr>
+        <w:t>DataLoader</w:t>
+      </w:r>
+      <w:proofErr w:type="spellEnd"/>
+      <w:r>
+        <w:rPr>
+          <w:rFonts w:ascii="Times New Roman" w:hAnsi="Times New Roman" w:cs="Times New Roman"/>
+          <w:sz w:val="28"/>
+        </w:rPr>
+        <w:t>(</w:t>
+      </w:r>
+      <w:proofErr w:type="spellStart"/>
+      <w:proofErr w:type="gramEnd"/>
+      <w:r>
+        <w:rPr>
+          <w:rFonts w:ascii="Times New Roman" w:hAnsi="Times New Roman" w:cs="Times New Roman"/>
+          <w:sz w:val="28"/>
+        </w:rPr>
+        <w:t>train_ds</w:t>
+      </w:r>
+      <w:proofErr w:type="spellEnd"/>
+      <w:r>
+        <w:rPr>
+          <w:rFonts w:ascii="Times New Roman" w:hAnsi="Times New Roman" w:cs="Times New Roman"/>
+          <w:sz w:val="28"/>
+        </w:rPr>
+        <w:t xml:space="preserve">, </w:t>
+      </w:r>
+      <w:proofErr w:type="spellStart"/>
+      <w:r>
+        <w:rPr>
+          <w:rFonts w:ascii="Times New Roman" w:hAnsi="Times New Roman" w:cs="Times New Roman"/>
+          <w:sz w:val="28"/>
+        </w:rPr>
+        <w:t>batch_size</w:t>
+      </w:r>
+      <w:proofErr w:type="spellEnd"/>
+      <w:r>
+        <w:rPr>
+          <w:rFonts w:ascii="Times New Roman" w:hAnsi="Times New Roman" w:cs="Times New Roman"/>
+          <w:sz w:val="28"/>
+        </w:rPr>
+        <w:t>, shuffle=True)</w:t>
+      </w:r>
+    </w:p>
+    <w:p>
+      <w:pPr>
+        <w:rPr>
+          <w:rFonts w:ascii="Times New Roman" w:hAnsi="Times New Roman" w:cs="Times New Roman"/>
+          <w:color w:val="2E74B5" w:themeColor="accent1" w:themeShade="BF"/>
+          <w:sz w:val="28"/>
+        </w:rPr>
+      </w:pPr>
+      <w:r>
+        <w:rPr>
+          <w:rFonts w:ascii="Times New Roman" w:hAnsi="Times New Roman" w:cs="Times New Roman"/>
+          <w:sz w:val="28"/>
+        </w:rPr>
+        <w:t xml:space="preserve">model = </w:t>
+      </w:r>
+      <w:proofErr w:type="spellStart"/>
+      <w:proofErr w:type="gramStart"/>
+      <w:r>
+        <w:rPr>
+          <w:rFonts w:ascii="Times New Roman" w:hAnsi="Times New Roman" w:cs="Times New Roman"/>
+          <w:sz w:val="28"/>
+        </w:rPr>
+        <w:t>nn.Linear</w:t>
+      </w:r>
+      <w:proofErr w:type="spellEnd"/>
+      <w:proofErr w:type="gramEnd"/>
+      <w:r>
+        <w:rPr>
+          <w:rFonts w:ascii="Times New Roman" w:hAnsi="Times New Roman" w:cs="Times New Roman"/>
+          <w:sz w:val="28"/>
+        </w:rPr>
+        <w:t xml:space="preserve">(3,2) </w:t>
+      </w:r>
+      <w:r>
+        <w:rPr>
+          <w:rFonts w:ascii="Times New Roman" w:hAnsi="Times New Roman" w:cs="Times New Roman"/>
+          <w:color w:val="2E74B5" w:themeColor="accent1" w:themeShade="BF"/>
+          <w:sz w:val="28"/>
+        </w:rPr>
+        <w:t>[</w:t>
+      </w:r>
+      <w:r>
+        <w:rPr>
+          <w:rFonts w:ascii="Times New Roman" w:hAnsi="Times New Roman" w:cs="Times New Roman"/>
+          <w:color w:val="2E74B5" w:themeColor="accent1" w:themeShade="BF"/>
+          <w:sz w:val="28"/>
+        </w:rPr>
+        <w:t>#of inputs and outputs</w:t>
+      </w:r>
+      <w:r>
+        <w:rPr>
+          <w:rFonts w:ascii="Times New Roman" w:hAnsi="Times New Roman" w:cs="Times New Roman"/>
+          <w:color w:val="2E74B5" w:themeColor="accent1" w:themeShade="BF"/>
+          <w:sz w:val="28"/>
+        </w:rPr>
+        <w:t>]</w:t>
+      </w:r>
+    </w:p>
+    <w:p>
+      <w:pPr>
+        <w:rPr>
+          <w:rFonts w:ascii="Times New Roman" w:hAnsi="Times New Roman" w:cs="Times New Roman"/>
+          <w:sz w:val="28"/>
+        </w:rPr>
+      </w:pPr>
+      <w:r>
+        <w:rPr>
+          <w:rFonts w:ascii="Times New Roman" w:hAnsi="Times New Roman" w:cs="Times New Roman"/>
+          <w:sz w:val="28"/>
+        </w:rPr>
+        <w:t xml:space="preserve">import </w:t>
+      </w:r>
+      <w:proofErr w:type="spellStart"/>
+      <w:r>
+        <w:rPr>
+          <w:rFonts w:ascii="Times New Roman" w:hAnsi="Times New Roman" w:cs="Times New Roman"/>
+          <w:sz w:val="28"/>
+        </w:rPr>
         <w:t>torch.</w:t>
-      </w:r>
-      <w:r>
-        <w:rPr>
-          <w:rFonts w:ascii="Times New Roman" w:hAnsi="Times New Roman" w:cs="Times New Roman"/>
-          <w:sz w:val="28"/>
-        </w:rPr>
-        <w:t>utils</w:t>
-      </w:r>
-      <w:proofErr w:type="gramEnd"/>
-      <w:r>
-        <w:rPr>
-          <w:rFonts w:ascii="Times New Roman" w:hAnsi="Times New Roman" w:cs="Times New Roman"/>
-          <w:sz w:val="28"/>
-        </w:rPr>
-        <w:t>.data</w:t>
-      </w:r>
-      <w:proofErr w:type="spellEnd"/>
-      <w:r>
-        <w:rPr>
-          <w:rFonts w:ascii="Times New Roman" w:hAnsi="Times New Roman" w:cs="Times New Roman"/>
-          <w:sz w:val="28"/>
-        </w:rPr>
-        <w:t xml:space="preserve"> import </w:t>
-      </w:r>
-      <w:proofErr w:type="spellStart"/>
-      <w:r>
-        <w:rPr>
-          <w:rFonts w:ascii="Times New Roman" w:hAnsi="Times New Roman" w:cs="Times New Roman"/>
-          <w:sz w:val="28"/>
-        </w:rPr>
-        <w:t>TensorDataset</w:t>
-      </w:r>
-      <w:proofErr w:type="spellEnd"/>
-      <w:r>
-        <w:rPr>
-          <w:rFonts w:ascii="Times New Roman" w:hAnsi="Times New Roman" w:cs="Times New Roman"/>
-          <w:sz w:val="28"/>
-        </w:rPr>
-        <w:t xml:space="preserve"> </w:t>
-      </w:r>
-      <w:r>
-        <w:rPr>
-          <w:rFonts w:ascii="Times New Roman" w:hAnsi="Times New Roman" w:cs="Times New Roman"/>
-          <w:color w:val="2E74B5" w:themeColor="accent1" w:themeShade="BF"/>
-          <w:sz w:val="28"/>
-        </w:rPr>
-        <w:t>[</w:t>
-      </w:r>
-      <w:r>
-        <w:rPr>
-          <w:rFonts w:ascii="Times New Roman" w:hAnsi="Times New Roman" w:cs="Times New Roman"/>
-          <w:color w:val="2E74B5" w:themeColor="accent1" w:themeShade="BF"/>
-          <w:sz w:val="28"/>
-        </w:rPr>
-        <w:t>Helps to create batch from datasets</w:t>
-      </w:r>
-      <w:r>
-        <w:rPr>
-          <w:rFonts w:ascii="Times New Roman" w:hAnsi="Times New Roman" w:cs="Times New Roman"/>
-          <w:color w:val="2E74B5" w:themeColor="accent1" w:themeShade="BF"/>
-          <w:sz w:val="28"/>
-        </w:rPr>
-        <w:t>]</w:t>
-      </w:r>
-    </w:p>
-    <w:p>
-      <w:pPr>
-        <w:rPr>
-          <w:rFonts w:ascii="Times New Roman" w:hAnsi="Times New Roman" w:cs="Times New Roman"/>
-          <w:sz w:val="28"/>
-        </w:rPr>
-      </w:pPr>
-      <w:proofErr w:type="spellStart"/>
-      <w:r>
-        <w:rPr>
-          <w:rFonts w:ascii="Times New Roman" w:hAnsi="Times New Roman" w:cs="Times New Roman"/>
-          <w:sz w:val="28"/>
-        </w:rPr>
-        <w:t>train_ds</w:t>
-      </w:r>
-      <w:proofErr w:type="spellEnd"/>
-      <w:r>
-        <w:rPr>
-          <w:rFonts w:ascii="Times New Roman" w:hAnsi="Times New Roman" w:cs="Times New Roman"/>
-          <w:sz w:val="28"/>
-        </w:rPr>
-        <w:t xml:space="preserve"> = </w:t>
-      </w:r>
-      <w:proofErr w:type="spellStart"/>
-      <w:proofErr w:type="gramStart"/>
-      <w:r>
-        <w:rPr>
-          <w:rFonts w:ascii="Times New Roman" w:hAnsi="Times New Roman" w:cs="Times New Roman"/>
-          <w:sz w:val="28"/>
-        </w:rPr>
-        <w:t>TensorDataset</w:t>
-      </w:r>
-      <w:proofErr w:type="spellEnd"/>
-      <w:r>
-        <w:rPr>
-          <w:rFonts w:ascii="Times New Roman" w:hAnsi="Times New Roman" w:cs="Times New Roman"/>
-          <w:sz w:val="28"/>
-        </w:rPr>
-        <w:t>(</w:t>
-      </w:r>
-      <w:proofErr w:type="gramEnd"/>
-      <w:r>
-        <w:rPr>
-          <w:rFonts w:ascii="Times New Roman" w:hAnsi="Times New Roman" w:cs="Times New Roman"/>
-          <w:sz w:val="28"/>
-        </w:rPr>
-        <w:t>inputs, targets)</w:t>
-      </w:r>
-    </w:p>
-    <w:p>
-      <w:pPr>
-        <w:rPr>
-          <w:rFonts w:ascii="Times New Roman" w:hAnsi="Times New Roman" w:cs="Times New Roman"/>
-          <w:color w:val="2E74B5" w:themeColor="accent1" w:themeShade="BF"/>
-          <w:sz w:val="28"/>
-        </w:rPr>
-      </w:pPr>
-      <w:r>
-        <w:rPr>
-          <w:rFonts w:ascii="Times New Roman" w:hAnsi="Times New Roman" w:cs="Times New Roman"/>
-          <w:sz w:val="28"/>
-        </w:rPr>
-        <w:t xml:space="preserve">from </w:t>
-      </w:r>
-      <w:proofErr w:type="spellStart"/>
-      <w:proofErr w:type="gramStart"/>
-      <w:r>
-        <w:rPr>
-          <w:rFonts w:ascii="Times New Roman" w:hAnsi="Times New Roman" w:cs="Times New Roman"/>
-          <w:sz w:val="28"/>
-        </w:rPr>
-        <w:t>torch.utils</w:t>
-      </w:r>
-      <w:proofErr w:type="gramEnd"/>
-      <w:r>
-        <w:rPr>
-          <w:rFonts w:ascii="Times New Roman" w:hAnsi="Times New Roman" w:cs="Times New Roman"/>
-          <w:sz w:val="28"/>
-        </w:rPr>
-        <w:t>.data</w:t>
-      </w:r>
-      <w:proofErr w:type="spellEnd"/>
-      <w:r>
-        <w:rPr>
-          <w:rFonts w:ascii="Times New Roman" w:hAnsi="Times New Roman" w:cs="Times New Roman"/>
-          <w:sz w:val="28"/>
-        </w:rPr>
-        <w:t xml:space="preserve"> import </w:t>
-      </w:r>
-      <w:proofErr w:type="spellStart"/>
-      <w:r>
-        <w:rPr>
-          <w:rFonts w:ascii="Times New Roman" w:hAnsi="Times New Roman" w:cs="Times New Roman"/>
-          <w:sz w:val="28"/>
-        </w:rPr>
-        <w:t>DataL</w:t>
-      </w:r>
-      <w:r>
-        <w:rPr>
-          <w:rFonts w:ascii="Times New Roman" w:hAnsi="Times New Roman" w:cs="Times New Roman"/>
-          <w:sz w:val="28"/>
-        </w:rPr>
-        <w:t>oader</w:t>
-      </w:r>
-      <w:proofErr w:type="spellEnd"/>
-      <w:r>
-        <w:rPr>
-          <w:rFonts w:ascii="Times New Roman" w:hAnsi="Times New Roman" w:cs="Times New Roman"/>
-          <w:sz w:val="28"/>
-        </w:rPr>
-        <w:t xml:space="preserve"> </w:t>
-      </w:r>
-      <w:r>
-        <w:rPr>
-          <w:rFonts w:ascii="Times New Roman" w:hAnsi="Times New Roman" w:cs="Times New Roman"/>
-          <w:color w:val="2E74B5" w:themeColor="accent1" w:themeShade="BF"/>
-          <w:sz w:val="28"/>
-        </w:rPr>
-        <w:t>[</w:t>
-      </w:r>
-      <w:r>
-        <w:rPr>
-          <w:rFonts w:ascii="Times New Roman" w:hAnsi="Times New Roman" w:cs="Times New Roman"/>
-          <w:color w:val="2E74B5" w:themeColor="accent1" w:themeShade="BF"/>
-          <w:sz w:val="28"/>
-        </w:rPr>
-        <w:t>splits data into pre-defined size while training and helps to shuffle, random sampling of data</w:t>
-      </w:r>
-      <w:r>
-        <w:rPr>
-          <w:rFonts w:ascii="Times New Roman" w:hAnsi="Times New Roman" w:cs="Times New Roman"/>
-          <w:color w:val="2E74B5" w:themeColor="accent1" w:themeShade="BF"/>
-          <w:sz w:val="28"/>
-        </w:rPr>
-        <w:t>]</w:t>
-      </w:r>
-    </w:p>
-    <w:p>
-      <w:pPr>
-        <w:rPr>
-          <w:rFonts w:ascii="Times New Roman" w:hAnsi="Times New Roman" w:cs="Times New Roman"/>
-          <w:sz w:val="28"/>
-        </w:rPr>
-      </w:pPr>
-      <w:proofErr w:type="spellStart"/>
-      <w:r>
-        <w:rPr>
-          <w:rFonts w:ascii="Times New Roman" w:hAnsi="Times New Roman" w:cs="Times New Roman"/>
-          <w:sz w:val="28"/>
-        </w:rPr>
-        <w:t>batch_size</w:t>
-      </w:r>
-      <w:proofErr w:type="spellEnd"/>
-      <w:r>
-        <w:rPr>
-          <w:rFonts w:ascii="Times New Roman" w:hAnsi="Times New Roman" w:cs="Times New Roman"/>
-          <w:sz w:val="28"/>
-        </w:rPr>
-        <w:t xml:space="preserve"> = 5</w:t>
-      </w:r>
-    </w:p>
-    <w:p>
-      <w:pPr>
-        <w:rPr>
-          <w:rFonts w:ascii="Times New Roman" w:hAnsi="Times New Roman" w:cs="Times New Roman"/>
-          <w:sz w:val="28"/>
-        </w:rPr>
-      </w:pPr>
-      <w:proofErr w:type="spellStart"/>
-      <w:r>
-        <w:rPr>
-          <w:rFonts w:ascii="Times New Roman" w:hAnsi="Times New Roman" w:cs="Times New Roman"/>
-          <w:sz w:val="28"/>
-        </w:rPr>
-        <w:t>train_dl</w:t>
-      </w:r>
-      <w:proofErr w:type="spellEnd"/>
-      <w:r>
-        <w:rPr>
-          <w:rFonts w:ascii="Times New Roman" w:hAnsi="Times New Roman" w:cs="Times New Roman"/>
-          <w:sz w:val="28"/>
-        </w:rPr>
-        <w:t xml:space="preserve"> = </w:t>
-      </w:r>
-      <w:proofErr w:type="spellStart"/>
-      <w:proofErr w:type="gramStart"/>
-      <w:r>
-        <w:rPr>
-          <w:rFonts w:ascii="Times New Roman" w:hAnsi="Times New Roman" w:cs="Times New Roman"/>
-          <w:sz w:val="28"/>
-        </w:rPr>
-        <w:t>DataLoader</w:t>
-      </w:r>
-      <w:proofErr w:type="spellEnd"/>
-      <w:r>
-        <w:rPr>
-          <w:rFonts w:ascii="Times New Roman" w:hAnsi="Times New Roman" w:cs="Times New Roman"/>
-          <w:sz w:val="28"/>
-        </w:rPr>
-        <w:t>(</w:t>
-      </w:r>
-      <w:proofErr w:type="spellStart"/>
-      <w:proofErr w:type="gramEnd"/>
-      <w:r>
-        <w:rPr>
-          <w:rFonts w:ascii="Times New Roman" w:hAnsi="Times New Roman" w:cs="Times New Roman"/>
-          <w:sz w:val="28"/>
-        </w:rPr>
-        <w:t>train_ds</w:t>
-      </w:r>
-      <w:proofErr w:type="spellEnd"/>
-      <w:r>
-        <w:rPr>
-          <w:rFonts w:ascii="Times New Roman" w:hAnsi="Times New Roman" w:cs="Times New Roman"/>
-          <w:sz w:val="28"/>
-        </w:rPr>
-        <w:t xml:space="preserve">, </w:t>
-      </w:r>
-      <w:proofErr w:type="spellStart"/>
-      <w:r>
-        <w:rPr>
-          <w:rFonts w:ascii="Times New Roman" w:hAnsi="Times New Roman" w:cs="Times New Roman"/>
-          <w:sz w:val="28"/>
-        </w:rPr>
-        <w:t>batch_size</w:t>
-      </w:r>
-      <w:proofErr w:type="spellEnd"/>
-      <w:r>
-        <w:rPr>
-          <w:rFonts w:ascii="Times New Roman" w:hAnsi="Times New Roman" w:cs="Times New Roman"/>
-          <w:sz w:val="28"/>
-        </w:rPr>
-        <w:t>, shuffle=True)</w:t>
-      </w:r>
-    </w:p>
-    <w:p>
-      <w:pPr>
-        <w:rPr>
-          <w:rFonts w:ascii="Times New Roman" w:hAnsi="Times New Roman" w:cs="Times New Roman"/>
-          <w:color w:val="2E74B5" w:themeColor="accent1" w:themeShade="BF"/>
-          <w:sz w:val="28"/>
-        </w:rPr>
-      </w:pPr>
-      <w:r>
-        <w:rPr>
-          <w:rFonts w:ascii="Times New Roman" w:hAnsi="Times New Roman" w:cs="Times New Roman"/>
-          <w:sz w:val="28"/>
-        </w:rPr>
-        <w:t xml:space="preserve">model = </w:t>
-      </w:r>
-      <w:proofErr w:type="spellStart"/>
-      <w:proofErr w:type="gramStart"/>
-      <w:r>
-        <w:rPr>
-          <w:rFonts w:ascii="Times New Roman" w:hAnsi="Times New Roman" w:cs="Times New Roman"/>
-          <w:sz w:val="28"/>
-        </w:rPr>
-        <w:t>nn.Linear</w:t>
-      </w:r>
-      <w:proofErr w:type="spellEnd"/>
-      <w:proofErr w:type="gramEnd"/>
-      <w:r>
-        <w:rPr>
-          <w:rFonts w:ascii="Times New Roman" w:hAnsi="Times New Roman" w:cs="Times New Roman"/>
-          <w:sz w:val="28"/>
-        </w:rPr>
-        <w:t>(3,2)</w:t>
-      </w:r>
-      <w:r>
-        <w:rPr>
-          <w:rFonts w:ascii="Times New Roman" w:hAnsi="Times New Roman" w:cs="Times New Roman"/>
-          <w:sz w:val="28"/>
-        </w:rPr>
-        <w:t xml:space="preserve"> </w:t>
-      </w:r>
-      <w:r>
-        <w:rPr>
-          <w:rFonts w:ascii="Times New Roman" w:hAnsi="Times New Roman" w:cs="Times New Roman"/>
-          <w:color w:val="2E74B5" w:themeColor="accent1" w:themeShade="BF"/>
-          <w:sz w:val="28"/>
-        </w:rPr>
-        <w:t>[</w:t>
-      </w:r>
-      <w:r>
-        <w:rPr>
-          <w:rFonts w:ascii="Times New Roman" w:hAnsi="Times New Roman" w:cs="Times New Roman"/>
-          <w:color w:val="2E74B5" w:themeColor="accent1" w:themeShade="BF"/>
-          <w:sz w:val="28"/>
-        </w:rPr>
-        <w:t>#of inputs and outputs</w:t>
-      </w:r>
-      <w:r>
-        <w:rPr>
-          <w:rFonts w:ascii="Times New Roman" w:hAnsi="Times New Roman" w:cs="Times New Roman"/>
-          <w:color w:val="2E74B5" w:themeColor="accent1" w:themeShade="BF"/>
-          <w:sz w:val="28"/>
-        </w:rPr>
-        <w:t>]</w:t>
-      </w:r>
-    </w:p>
-    <w:p>
-      <w:pPr>
-        <w:rPr>
-          <w:rFonts w:ascii="Times New Roman" w:hAnsi="Times New Roman" w:cs="Times New Roman"/>
-          <w:sz w:val="28"/>
-        </w:rPr>
-      </w:pPr>
-      <w:r>
-        <w:rPr>
-          <w:rFonts w:ascii="Times New Roman" w:hAnsi="Times New Roman" w:cs="Times New Roman"/>
-          <w:sz w:val="28"/>
-        </w:rPr>
-        <w:t xml:space="preserve">import </w:t>
-      </w:r>
-      <w:proofErr w:type="spellStart"/>
-      <w:r>
-        <w:rPr>
-          <w:rFonts w:ascii="Times New Roman" w:hAnsi="Times New Roman" w:cs="Times New Roman"/>
-          <w:sz w:val="28"/>
-        </w:rPr>
-        <w:t>torch</w:t>
-      </w:r>
-      <w:r>
-        <w:rPr>
-          <w:rFonts w:ascii="Times New Roman" w:hAnsi="Times New Roman" w:cs="Times New Roman"/>
-          <w:sz w:val="28"/>
-        </w:rPr>
-        <w:t>.</w:t>
       </w:r>
       <w:proofErr w:type="gramStart"/>
       <w:r>
@@ -1242,14 +1219,7 @@
           <w:rFonts w:ascii="Times New Roman" w:hAnsi="Times New Roman" w:cs="Times New Roman"/>
           <w:sz w:val="28"/>
         </w:rPr>
-        <w:t>opt</w:t>
-      </w:r>
-      <w:r>
-        <w:rPr>
-          <w:rFonts w:ascii="Times New Roman" w:hAnsi="Times New Roman" w:cs="Times New Roman"/>
-          <w:sz w:val="28"/>
-        </w:rPr>
-        <w:t xml:space="preserve"> = </w:t>
+        <w:t xml:space="preserve">opt = </w:t>
       </w:r>
       <w:proofErr w:type="spellStart"/>
       <w:r>
@@ -1983,6 +1953,747 @@
         <w:t>, opt)</w:t>
       </w:r>
     </w:p>
+    <w:p>
+      <w:pPr>
+        <w:rPr>
+          <w:rFonts w:ascii="Times New Roman" w:hAnsi="Times New Roman" w:cs="Times New Roman"/>
+          <w:sz w:val="28"/>
+        </w:rPr>
+      </w:pPr>
+    </w:p>
+    <w:p>
+      <w:pPr>
+        <w:jc w:val="center"/>
+        <w:rPr>
+          <w:rFonts w:ascii="Times New Roman" w:hAnsi="Times New Roman" w:cs="Times New Roman"/>
+          <w:sz w:val="28"/>
+          <w:u w:val="single"/>
+        </w:rPr>
+      </w:pPr>
+    </w:p>
+    <w:p>
+      <w:pPr>
+        <w:pStyle w:val="Title"/>
+        <w:jc w:val="center"/>
+        <w:rPr>
+          <w:u w:val="single"/>
+        </w:rPr>
+      </w:pPr>
+      <w:r>
+        <w:rPr>
+          <w:u w:val="single"/>
+        </w:rPr>
+        <w:t xml:space="preserve">Summary of Linear Regression &amp; </w:t>
+      </w:r>
+      <w:r>
+        <w:rPr>
+          <w:u w:val="single"/>
+        </w:rPr>
+        <w:t>Gradient Descent</w:t>
+      </w:r>
+    </w:p>
+    <w:p>
+      <w:pPr>
+        <w:rPr>
+          <w:rFonts w:ascii="Times New Roman" w:hAnsi="Times New Roman" w:cs="Times New Roman"/>
+          <w:sz w:val="28"/>
+        </w:rPr>
+      </w:pPr>
+    </w:p>
+    <w:p>
+      <w:pPr>
+        <w:pStyle w:val="ListParagraph"/>
+        <w:numPr>
+          <w:ilvl w:val="0"/>
+          <w:numId w:val="2"/>
+        </w:numPr>
+        <w:rPr>
+          <w:rFonts w:ascii="Times New Roman" w:hAnsi="Times New Roman" w:cs="Times New Roman"/>
+          <w:sz w:val="28"/>
+        </w:rPr>
+      </w:pPr>
+      <w:r>
+        <w:rPr>
+          <w:rFonts w:ascii="Times New Roman" w:hAnsi="Times New Roman" w:cs="Times New Roman"/>
+          <w:sz w:val="28"/>
+        </w:rPr>
+        <w:t>Linear Regression is simply weighted parameters plus added bias that leads to prediction closer to the actual output.</w:t>
+      </w:r>
+    </w:p>
+    <w:p>
+      <w:pPr>
+        <w:ind w:left="720" w:firstLine="720"/>
+        <w:rPr>
+          <w:rFonts w:ascii="Times New Roman" w:hAnsi="Times New Roman" w:cs="Times New Roman"/>
+          <w:sz w:val="28"/>
+        </w:rPr>
+      </w:pPr>
+      <w:r>
+        <w:rPr>
+          <w:rFonts w:ascii="Times New Roman" w:hAnsi="Times New Roman" w:cs="Times New Roman"/>
+          <w:sz w:val="28"/>
+        </w:rPr>
+        <w:t xml:space="preserve">Wi = </w:t>
+      </w:r>
+      <w:proofErr w:type="gramStart"/>
+      <w:r>
+        <w:rPr>
+          <w:rFonts w:ascii="Times New Roman" w:hAnsi="Times New Roman" w:cs="Times New Roman"/>
+          <w:sz w:val="28"/>
+        </w:rPr>
+        <w:t xml:space="preserve">weight </w:t>
+      </w:r>
+      <w:r>
+        <w:rPr>
+          <w:rFonts w:ascii="Times New Roman" w:hAnsi="Times New Roman" w:cs="Times New Roman"/>
+          <w:sz w:val="28"/>
+        </w:rPr>
+        <w:t>;</w:t>
+      </w:r>
+      <w:proofErr w:type="gramEnd"/>
+      <w:r>
+        <w:rPr>
+          <w:rFonts w:ascii="Times New Roman" w:hAnsi="Times New Roman" w:cs="Times New Roman"/>
+          <w:sz w:val="28"/>
+        </w:rPr>
+        <w:t xml:space="preserve"> Pi = parameter</w:t>
+      </w:r>
+      <w:r>
+        <w:rPr>
+          <w:rFonts w:ascii="Times New Roman" w:hAnsi="Times New Roman" w:cs="Times New Roman"/>
+          <w:sz w:val="28"/>
+        </w:rPr>
+        <w:t xml:space="preserve"> ; B = Bias; Y = output</w:t>
+      </w:r>
+    </w:p>
+    <w:p>
+      <w:pPr>
+        <w:ind w:left="720" w:firstLine="720"/>
+        <w:rPr>
+          <w:rFonts w:ascii="Times New Roman" w:hAnsi="Times New Roman" w:cs="Times New Roman"/>
+          <w:sz w:val="28"/>
+        </w:rPr>
+      </w:pPr>
+      <w:r>
+        <w:rPr>
+          <w:rFonts w:ascii="Times New Roman" w:hAnsi="Times New Roman" w:cs="Times New Roman"/>
+          <w:sz w:val="28"/>
+        </w:rPr>
+        <w:t>W1* P1 + W2* P2 + W3* P3 + W4* P5 + B = Y(</w:t>
+      </w:r>
+      <w:proofErr w:type="spellStart"/>
+      <w:r>
+        <w:rPr>
+          <w:rFonts w:ascii="Times New Roman" w:hAnsi="Times New Roman" w:cs="Times New Roman"/>
+          <w:sz w:val="28"/>
+        </w:rPr>
+        <w:t>pred</w:t>
+      </w:r>
+      <w:proofErr w:type="spellEnd"/>
+      <w:r>
+        <w:rPr>
+          <w:rFonts w:ascii="Times New Roman" w:hAnsi="Times New Roman" w:cs="Times New Roman"/>
+          <w:sz w:val="28"/>
+        </w:rPr>
+        <w:t>)</w:t>
+      </w:r>
+    </w:p>
+    <w:p>
+      <w:pPr>
+        <w:ind w:left="720" w:firstLine="720"/>
+        <w:rPr>
+          <w:rFonts w:ascii="Times New Roman" w:hAnsi="Times New Roman" w:cs="Times New Roman"/>
+          <w:sz w:val="28"/>
+        </w:rPr>
+      </w:pPr>
+      <w:r>
+        <w:rPr>
+          <w:rFonts w:ascii="Times New Roman" w:hAnsi="Times New Roman" w:cs="Times New Roman"/>
+          <w:sz w:val="28"/>
+        </w:rPr>
+        <w:t>Loss = Y(actual) – Y (</w:t>
+      </w:r>
+      <w:proofErr w:type="spellStart"/>
+      <w:r>
+        <w:rPr>
+          <w:rFonts w:ascii="Times New Roman" w:hAnsi="Times New Roman" w:cs="Times New Roman"/>
+          <w:sz w:val="28"/>
+        </w:rPr>
+        <w:t>pred</w:t>
+      </w:r>
+      <w:proofErr w:type="spellEnd"/>
+      <w:r>
+        <w:rPr>
+          <w:rFonts w:ascii="Times New Roman" w:hAnsi="Times New Roman" w:cs="Times New Roman"/>
+          <w:sz w:val="28"/>
+        </w:rPr>
+        <w:t>)</w:t>
+      </w:r>
+    </w:p>
+    <w:p>
+      <w:pPr>
+        <w:pStyle w:val="ListParagraph"/>
+        <w:numPr>
+          <w:ilvl w:val="0"/>
+          <w:numId w:val="2"/>
+        </w:numPr>
+        <w:rPr>
+          <w:rFonts w:ascii="Times New Roman" w:hAnsi="Times New Roman" w:cs="Times New Roman"/>
+          <w:sz w:val="28"/>
+        </w:rPr>
+      </w:pPr>
+      <w:r>
+        <w:rPr>
+          <w:rFonts w:ascii="Times New Roman" w:hAnsi="Times New Roman" w:cs="Times New Roman"/>
+          <w:sz w:val="28"/>
+        </w:rPr>
+        <w:t>Gradient/derivative of loss with respect to weights &amp; biases</w:t>
+      </w:r>
+      <w:r>
+        <w:rPr>
+          <w:rFonts w:ascii="Times New Roman" w:hAnsi="Times New Roman" w:cs="Times New Roman"/>
+          <w:sz w:val="28"/>
+        </w:rPr>
+        <w:t xml:space="preserve"> is calculated using – </w:t>
+      </w:r>
+      <w:proofErr w:type="spellStart"/>
+      <w:proofErr w:type="gramStart"/>
+      <w:r>
+        <w:rPr>
+          <w:rFonts w:ascii="Times New Roman" w:hAnsi="Times New Roman" w:cs="Times New Roman"/>
+          <w:sz w:val="28"/>
+        </w:rPr>
+        <w:t>loss.backward</w:t>
+      </w:r>
+      <w:proofErr w:type="spellEnd"/>
+      <w:proofErr w:type="gramEnd"/>
+      <w:r>
+        <w:rPr>
+          <w:rFonts w:ascii="Times New Roman" w:hAnsi="Times New Roman" w:cs="Times New Roman"/>
+          <w:sz w:val="28"/>
+        </w:rPr>
+        <w:t>()</w:t>
+      </w:r>
+    </w:p>
+    <w:p>
+      <w:pPr>
+        <w:pStyle w:val="ListParagraph"/>
+        <w:numPr>
+          <w:ilvl w:val="0"/>
+          <w:numId w:val="2"/>
+        </w:numPr>
+        <w:rPr>
+          <w:rFonts w:ascii="Times New Roman" w:hAnsi="Times New Roman" w:cs="Times New Roman"/>
+          <w:sz w:val="28"/>
+        </w:rPr>
+      </w:pPr>
+      <w:r>
+        <w:rPr>
+          <w:rFonts w:ascii="Times New Roman" w:hAnsi="Times New Roman" w:cs="Times New Roman"/>
+          <w:sz w:val="28"/>
+        </w:rPr>
+        <w:t xml:space="preserve">Gradients are stored </w:t>
+      </w:r>
+      <w:proofErr w:type="gramStart"/>
+      <w:r>
+        <w:rPr>
+          <w:rFonts w:ascii="Times New Roman" w:hAnsi="Times New Roman" w:cs="Times New Roman"/>
+          <w:sz w:val="28"/>
+        </w:rPr>
+        <w:t>in .grad</w:t>
+      </w:r>
+      <w:proofErr w:type="gramEnd"/>
+      <w:r>
+        <w:rPr>
+          <w:rFonts w:ascii="Times New Roman" w:hAnsi="Times New Roman" w:cs="Times New Roman"/>
+          <w:sz w:val="28"/>
+        </w:rPr>
+        <w:t xml:space="preserve"> property of the respective tensors. </w:t>
+      </w:r>
+    </w:p>
+    <w:p>
+      <w:pPr>
+        <w:pStyle w:val="ListParagraph"/>
+        <w:numPr>
+          <w:ilvl w:val="1"/>
+          <w:numId w:val="2"/>
+        </w:numPr>
+        <w:rPr>
+          <w:rFonts w:ascii="Times New Roman" w:hAnsi="Times New Roman" w:cs="Times New Roman"/>
+          <w:sz w:val="28"/>
+        </w:rPr>
+      </w:pPr>
+      <w:proofErr w:type="spellStart"/>
+      <w:proofErr w:type="gramStart"/>
+      <w:r>
+        <w:rPr>
+          <w:rFonts w:ascii="Times New Roman" w:hAnsi="Times New Roman" w:cs="Times New Roman"/>
+          <w:sz w:val="28"/>
+        </w:rPr>
+        <w:t>W.grad</w:t>
+      </w:r>
+      <w:proofErr w:type="spellEnd"/>
+      <w:proofErr w:type="gramEnd"/>
+    </w:p>
+    <w:p>
+      <w:pPr>
+        <w:pStyle w:val="ListParagraph"/>
+        <w:numPr>
+          <w:ilvl w:val="0"/>
+          <w:numId w:val="2"/>
+        </w:numPr>
+        <w:rPr>
+          <w:rFonts w:ascii="Times New Roman" w:hAnsi="Times New Roman" w:cs="Times New Roman"/>
+          <w:sz w:val="28"/>
+        </w:rPr>
+      </w:pPr>
+      <w:r>
+        <w:rPr>
+          <w:rFonts w:ascii="Times New Roman" w:hAnsi="Times New Roman" w:cs="Times New Roman"/>
+          <w:sz w:val="28"/>
+        </w:rPr>
+        <w:t>Gradient is positive means that the slope is positive, meaning from left to right the slope is rising</w:t>
+      </w:r>
+    </w:p>
+    <w:p>
+      <w:pPr>
+        <w:pStyle w:val="ListParagraph"/>
+        <w:numPr>
+          <w:ilvl w:val="1"/>
+          <w:numId w:val="2"/>
+        </w:numPr>
+        <w:rPr>
+          <w:rFonts w:ascii="Times New Roman" w:hAnsi="Times New Roman" w:cs="Times New Roman"/>
+          <w:sz w:val="28"/>
+        </w:rPr>
+      </w:pPr>
+      <w:r>
+        <w:rPr>
+          <w:rFonts w:ascii="Times New Roman" w:hAnsi="Times New Roman" w:cs="Times New Roman"/>
+          <w:sz w:val="28"/>
+        </w:rPr>
+        <w:t xml:space="preserve">If </w:t>
+      </w:r>
+      <w:r>
+        <w:rPr>
+          <w:rFonts w:ascii="Times New Roman" w:hAnsi="Times New Roman" w:cs="Times New Roman"/>
+          <w:sz w:val="28"/>
+        </w:rPr>
+        <w:t>we increase the value of the weight element (value on x-axis) the loss will increase</w:t>
+      </w:r>
+    </w:p>
+    <w:p>
+      <w:pPr>
+        <w:pStyle w:val="ListParagraph"/>
+        <w:numPr>
+          <w:ilvl w:val="1"/>
+          <w:numId w:val="2"/>
+        </w:numPr>
+        <w:rPr>
+          <w:rFonts w:ascii="Times New Roman" w:hAnsi="Times New Roman" w:cs="Times New Roman"/>
+          <w:sz w:val="28"/>
+        </w:rPr>
+      </w:pPr>
+      <w:r>
+        <w:rPr>
+          <w:rFonts w:ascii="Times New Roman" w:hAnsi="Times New Roman" w:cs="Times New Roman"/>
+          <w:sz w:val="28"/>
+        </w:rPr>
+        <w:lastRenderedPageBreak/>
+        <w:t>If we decrease the value of the weight element the loss will decrease</w:t>
+      </w:r>
+    </w:p>
+    <w:p>
+      <w:pPr>
+        <w:pStyle w:val="ListParagraph"/>
+        <w:numPr>
+          <w:ilvl w:val="0"/>
+          <w:numId w:val="2"/>
+        </w:numPr>
+        <w:rPr>
+          <w:rFonts w:ascii="Times New Roman" w:hAnsi="Times New Roman" w:cs="Times New Roman"/>
+          <w:sz w:val="28"/>
+        </w:rPr>
+      </w:pPr>
+      <w:r>
+        <w:rPr>
+          <w:rFonts w:ascii="Times New Roman" w:hAnsi="Times New Roman" w:cs="Times New Roman"/>
+          <w:sz w:val="28"/>
+        </w:rPr>
+        <w:t xml:space="preserve">Gradient is negative means that the slope is </w:t>
+      </w:r>
+      <w:r>
+        <w:rPr>
+          <w:rFonts w:ascii="Times New Roman" w:hAnsi="Times New Roman" w:cs="Times New Roman"/>
+          <w:sz w:val="28"/>
+        </w:rPr>
+        <w:t>decreasing from left to right</w:t>
+      </w:r>
+    </w:p>
+    <w:p>
+      <w:pPr>
+        <w:pStyle w:val="ListParagraph"/>
+        <w:numPr>
+          <w:ilvl w:val="1"/>
+          <w:numId w:val="2"/>
+        </w:numPr>
+        <w:rPr>
+          <w:rFonts w:ascii="Times New Roman" w:hAnsi="Times New Roman" w:cs="Times New Roman"/>
+          <w:sz w:val="28"/>
+        </w:rPr>
+      </w:pPr>
+      <w:r>
+        <w:rPr>
+          <w:rFonts w:ascii="Times New Roman" w:hAnsi="Times New Roman" w:cs="Times New Roman"/>
+          <w:sz w:val="28"/>
+        </w:rPr>
+        <w:t>If we drag the value of weight element to the right (increase), the loss will decrease</w:t>
+      </w:r>
+    </w:p>
+    <w:p>
+      <w:pPr>
+        <w:pStyle w:val="ListParagraph"/>
+        <w:numPr>
+          <w:ilvl w:val="1"/>
+          <w:numId w:val="2"/>
+        </w:numPr>
+        <w:rPr>
+          <w:rFonts w:ascii="Times New Roman" w:hAnsi="Times New Roman" w:cs="Times New Roman"/>
+          <w:sz w:val="28"/>
+        </w:rPr>
+      </w:pPr>
+      <w:r>
+        <w:rPr>
+          <w:rFonts w:ascii="Times New Roman" w:hAnsi="Times New Roman" w:cs="Times New Roman"/>
+          <w:sz w:val="28"/>
+        </w:rPr>
+        <w:t>If we drag the value of the weight element to the left (decrease), the loss will increase</w:t>
+      </w:r>
+    </w:p>
+    <w:p>
+      <w:pPr>
+        <w:pStyle w:val="ListParagraph"/>
+        <w:numPr>
+          <w:ilvl w:val="0"/>
+          <w:numId w:val="2"/>
+        </w:numPr>
+        <w:rPr>
+          <w:rFonts w:ascii="Times New Roman" w:hAnsi="Times New Roman" w:cs="Times New Roman"/>
+          <w:sz w:val="28"/>
+        </w:rPr>
+      </w:pPr>
+      <w:r>
+        <w:rPr>
+          <w:rFonts w:ascii="Times New Roman" w:hAnsi="Times New Roman" w:cs="Times New Roman"/>
+          <w:sz w:val="28"/>
+        </w:rPr>
+        <w:t>Automatic way to manipulate the model’s weights and biases using gradients is through optimizers</w:t>
+      </w:r>
+    </w:p>
+    <w:p>
+      <w:pPr>
+        <w:pStyle w:val="ListParagraph"/>
+        <w:numPr>
+          <w:ilvl w:val="1"/>
+          <w:numId w:val="2"/>
+        </w:numPr>
+        <w:rPr>
+          <w:rFonts w:ascii="Times New Roman" w:hAnsi="Times New Roman" w:cs="Times New Roman"/>
+          <w:sz w:val="28"/>
+        </w:rPr>
+      </w:pPr>
+      <w:proofErr w:type="spellStart"/>
+      <w:r>
+        <w:rPr>
+          <w:rFonts w:ascii="Times New Roman" w:hAnsi="Times New Roman" w:cs="Times New Roman"/>
+          <w:sz w:val="28"/>
+        </w:rPr>
+        <w:t>torch.optim</w:t>
+      </w:r>
+      <w:r>
+        <w:rPr>
+          <w:rFonts w:ascii="Times New Roman" w:hAnsi="Times New Roman" w:cs="Times New Roman"/>
+          <w:sz w:val="28"/>
+        </w:rPr>
+        <w:t>.SGD</w:t>
+      </w:r>
+      <w:proofErr w:type="spellEnd"/>
+      <w:r>
+        <w:rPr>
+          <w:rFonts w:ascii="Times New Roman" w:hAnsi="Times New Roman" w:cs="Times New Roman"/>
+          <w:sz w:val="28"/>
+        </w:rPr>
+        <w:t>(</w:t>
+      </w:r>
+      <w:proofErr w:type="spellStart"/>
+      <w:proofErr w:type="gramStart"/>
+      <w:r>
+        <w:rPr>
+          <w:rFonts w:ascii="Times New Roman" w:hAnsi="Times New Roman" w:cs="Times New Roman"/>
+          <w:sz w:val="28"/>
+        </w:rPr>
+        <w:t>model.parameters</w:t>
+      </w:r>
+      <w:proofErr w:type="spellEnd"/>
+      <w:proofErr w:type="gramEnd"/>
+      <w:r>
+        <w:rPr>
+          <w:rFonts w:ascii="Times New Roman" w:hAnsi="Times New Roman" w:cs="Times New Roman"/>
+          <w:sz w:val="28"/>
+        </w:rPr>
+        <w:t xml:space="preserve">(), </w:t>
+      </w:r>
+      <w:proofErr w:type="spellStart"/>
+      <w:r>
+        <w:rPr>
+          <w:rFonts w:ascii="Times New Roman" w:hAnsi="Times New Roman" w:cs="Times New Roman"/>
+          <w:sz w:val="28"/>
+        </w:rPr>
+        <w:t>lr</w:t>
+      </w:r>
+      <w:proofErr w:type="spellEnd"/>
+      <w:r>
+        <w:rPr>
+          <w:rFonts w:ascii="Times New Roman" w:hAnsi="Times New Roman" w:cs="Times New Roman"/>
+          <w:sz w:val="28"/>
+        </w:rPr>
+        <w:t>=1e-5</w:t>
+      </w:r>
+      <w:r>
+        <w:rPr>
+          <w:rFonts w:ascii="Times New Roman" w:hAnsi="Times New Roman" w:cs="Times New Roman"/>
+          <w:sz w:val="28"/>
+        </w:rPr>
+        <w:t>)</w:t>
+      </w:r>
+      <w:r>
+        <w:rPr>
+          <w:rFonts w:ascii="Times New Roman" w:hAnsi="Times New Roman" w:cs="Times New Roman"/>
+          <w:sz w:val="28"/>
+        </w:rPr>
+        <w:t xml:space="preserve">/ </w:t>
+      </w:r>
+      <w:proofErr w:type="spellStart"/>
+      <w:r>
+        <w:rPr>
+          <w:rFonts w:ascii="Times New Roman" w:hAnsi="Times New Roman" w:cs="Times New Roman"/>
+          <w:sz w:val="28"/>
+        </w:rPr>
+        <w:t>torch.optim.Adam</w:t>
+      </w:r>
+      <w:proofErr w:type="spellEnd"/>
+      <w:r>
+        <w:rPr>
+          <w:rFonts w:ascii="Times New Roman" w:hAnsi="Times New Roman" w:cs="Times New Roman"/>
+          <w:sz w:val="28"/>
+        </w:rPr>
+        <w:t>(</w:t>
+      </w:r>
+      <w:proofErr w:type="spellStart"/>
+      <w:r>
+        <w:rPr>
+          <w:rFonts w:ascii="Times New Roman" w:hAnsi="Times New Roman" w:cs="Times New Roman"/>
+          <w:sz w:val="28"/>
+        </w:rPr>
+        <w:t>model.parameters</w:t>
+      </w:r>
+      <w:proofErr w:type="spellEnd"/>
+      <w:r>
+        <w:rPr>
+          <w:rFonts w:ascii="Times New Roman" w:hAnsi="Times New Roman" w:cs="Times New Roman"/>
+          <w:sz w:val="28"/>
+        </w:rPr>
+        <w:t xml:space="preserve">(), </w:t>
+      </w:r>
+      <w:proofErr w:type="spellStart"/>
+      <w:r>
+        <w:rPr>
+          <w:rFonts w:ascii="Times New Roman" w:hAnsi="Times New Roman" w:cs="Times New Roman"/>
+          <w:sz w:val="28"/>
+        </w:rPr>
+        <w:t>lr</w:t>
+      </w:r>
+      <w:proofErr w:type="spellEnd"/>
+      <w:r>
+        <w:rPr>
+          <w:rFonts w:ascii="Times New Roman" w:hAnsi="Times New Roman" w:cs="Times New Roman"/>
+          <w:sz w:val="28"/>
+        </w:rPr>
+        <w:t>=1e-5)</w:t>
+      </w:r>
+    </w:p>
+    <w:p>
+      <w:pPr>
+        <w:pStyle w:val="ListParagraph"/>
+        <w:numPr>
+          <w:ilvl w:val="0"/>
+          <w:numId w:val="2"/>
+        </w:numPr>
+        <w:rPr>
+          <w:rFonts w:ascii="Times New Roman" w:hAnsi="Times New Roman" w:cs="Times New Roman"/>
+          <w:sz w:val="28"/>
+        </w:rPr>
+      </w:pPr>
+      <w:proofErr w:type="spellStart"/>
+      <w:r>
+        <w:rPr>
+          <w:rFonts w:ascii="Times New Roman" w:hAnsi="Times New Roman" w:cs="Times New Roman"/>
+          <w:sz w:val="28"/>
+        </w:rPr>
+        <w:t>Adsf</w:t>
+      </w:r>
+      <w:proofErr w:type="spellEnd"/>
+    </w:p>
+    <w:p>
+      <w:pPr>
+        <w:pStyle w:val="ListParagraph"/>
+        <w:numPr>
+          <w:ilvl w:val="0"/>
+          <w:numId w:val="2"/>
+        </w:numPr>
+        <w:rPr>
+          <w:rFonts w:ascii="Times New Roman" w:hAnsi="Times New Roman" w:cs="Times New Roman"/>
+          <w:sz w:val="28"/>
+        </w:rPr>
+      </w:pPr>
+      <w:r>
+        <w:rPr>
+          <w:rFonts w:ascii="Times New Roman" w:hAnsi="Times New Roman" w:cs="Times New Roman"/>
+          <w:sz w:val="28"/>
+        </w:rPr>
+        <w:t>\</w:t>
+      </w:r>
+      <w:proofErr w:type="spellStart"/>
+      <w:r>
+        <w:rPr>
+          <w:rFonts w:ascii="Times New Roman" w:hAnsi="Times New Roman" w:cs="Times New Roman"/>
+          <w:sz w:val="28"/>
+        </w:rPr>
+        <w:t>asdf</w:t>
+      </w:r>
+      <w:proofErr w:type="spellEnd"/>
+    </w:p>
+    <w:p>
+      <w:pPr>
+        <w:pStyle w:val="ListParagraph"/>
+        <w:numPr>
+          <w:ilvl w:val="0"/>
+          <w:numId w:val="2"/>
+        </w:numPr>
+        <w:rPr>
+          <w:rFonts w:ascii="Times New Roman" w:hAnsi="Times New Roman" w:cs="Times New Roman"/>
+          <w:sz w:val="28"/>
+        </w:rPr>
+      </w:pPr>
+      <w:proofErr w:type="spellStart"/>
+      <w:r>
+        <w:rPr>
+          <w:rFonts w:ascii="Times New Roman" w:hAnsi="Times New Roman" w:cs="Times New Roman"/>
+          <w:sz w:val="28"/>
+        </w:rPr>
+        <w:t>Sdf</w:t>
+      </w:r>
+      <w:proofErr w:type="spellEnd"/>
+    </w:p>
+    <w:p>
+      <w:pPr>
+        <w:ind w:left="360"/>
+        <w:jc w:val="center"/>
+        <w:rPr>
+          <w:rFonts w:ascii="Times New Roman" w:hAnsi="Times New Roman" w:cs="Times New Roman"/>
+          <w:sz w:val="28"/>
+          <w:u w:val="single"/>
+        </w:rPr>
+      </w:pPr>
+    </w:p>
+    <w:p>
+      <w:pPr>
+        <w:pStyle w:val="Title"/>
+        <w:jc w:val="center"/>
+        <w:rPr>
+          <w:u w:val="single"/>
+        </w:rPr>
+      </w:pPr>
+      <w:proofErr w:type="spellStart"/>
+      <w:r>
+        <w:rPr>
+          <w:u w:val="single"/>
+        </w:rPr>
+        <w:t>PyTorch</w:t>
+      </w:r>
+      <w:proofErr w:type="spellEnd"/>
+      <w:r>
+        <w:rPr>
+          <w:u w:val="single"/>
+        </w:rPr>
+        <w:t xml:space="preserve"> &amp; </w:t>
+      </w:r>
+      <w:proofErr w:type="spellStart"/>
+      <w:r>
+        <w:rPr>
+          <w:u w:val="single"/>
+        </w:rPr>
+        <w:t>Torchvision</w:t>
+      </w:r>
+      <w:proofErr w:type="spellEnd"/>
+      <w:r>
+        <w:rPr>
+          <w:u w:val="single"/>
+        </w:rPr>
+        <w:t xml:space="preserve"> on MNIST handwritten Dataset</w:t>
+      </w:r>
+    </w:p>
+    <w:p/>
+    <w:p>
+      <w:r>
+        <w:t xml:space="preserve">Images are in PIL format and needed to be converted into tensors. </w:t>
+      </w:r>
+      <w:bookmarkStart w:id="0" w:name="_GoBack"/>
+      <w:bookmarkEnd w:id="0"/>
+    </w:p>
+    <w:p>
+      <w:pPr>
+        <w:rPr>
+          <w:rFonts w:ascii="Times New Roman" w:hAnsi="Times New Roman" w:cs="Times New Roman"/>
+          <w:sz w:val="28"/>
+        </w:rPr>
+      </w:pPr>
+    </w:p>
+    <w:p>
+      <w:pPr>
+        <w:rPr>
+          <w:rFonts w:ascii="Times New Roman" w:hAnsi="Times New Roman" w:cs="Times New Roman"/>
+          <w:sz w:val="28"/>
+        </w:rPr>
+      </w:pPr>
+    </w:p>
+    <w:p>
+      <w:pPr>
+        <w:rPr>
+          <w:rFonts w:ascii="Times New Roman" w:hAnsi="Times New Roman" w:cs="Times New Roman"/>
+          <w:sz w:val="28"/>
+        </w:rPr>
+      </w:pPr>
+    </w:p>
+    <w:p>
+      <w:pPr>
+        <w:rPr>
+          <w:rFonts w:ascii="Times New Roman" w:hAnsi="Times New Roman" w:cs="Times New Roman"/>
+          <w:sz w:val="28"/>
+        </w:rPr>
+      </w:pPr>
+    </w:p>
+    <w:p>
+      <w:pPr>
+        <w:rPr>
+          <w:rFonts w:ascii="Times New Roman" w:hAnsi="Times New Roman" w:cs="Times New Roman"/>
+          <w:sz w:val="28"/>
+        </w:rPr>
+      </w:pPr>
+    </w:p>
+    <w:p/>
+    <w:p/>
+    <w:p/>
     <w:p>
       <w:pPr>
         <w:rPr>
@@ -2049,6 +2760,216 @@
     </w:sectPr>
   </w:body>
 </w:document>
+</file>
+
+<file path=word/numbering.xml><?xml version="1.0" encoding="utf-8"?>
+<w:numbering xmlns:wpc="http://schemas.microsoft.com/office/word/2010/wordprocessingCanvas" xmlns:cx="http://schemas.microsoft.com/office/drawing/2014/chartex" xmlns:mc="http://schemas.openxmlformats.org/markup-compatibility/2006" xmlns:o="urn:schemas-microsoft-com:office:office" xmlns:r="http://schemas.openxmlformats.org/officeDocument/2006/relationships" xmlns:m="http://schemas.openxmlformats.org/officeDocument/2006/math" xmlns:v="urn:schemas-microsoft-com:vml" xmlns:wp14="http://schemas.microsoft.com/office/word/2010/wordprocessingDrawing" xmlns:wp="http://schemas.openxmlformats.org/drawingml/2006/wordprocessingDrawing" xmlns:w10="urn:schemas-microsoft-com:office:word" xmlns:w="http://schemas.openxmlformats.org/wordprocessingml/2006/main" xmlns:w14="http://schemas.microsoft.com/office/word/2010/wordml" xmlns:w15="http://schemas.microsoft.com/office/word/2012/wordml" xmlns:w16se="http://schemas.microsoft.com/office/word/2015/wordml/symex" xmlns:wpg="http://schemas.microsoft.com/office/word/2010/wordprocessingGroup" xmlns:wpi="http://schemas.microsoft.com/office/word/2010/wordprocessingInk" xmlns:wne="http://schemas.microsoft.com/office/word/2006/wordml" xmlns:wps="http://schemas.microsoft.com/office/word/2010/wordprocessingShape" mc:Ignorable="w14 w15 w16se wp14">
+  <w:abstractNum w:abstractNumId="0" w15:restartNumberingAfterBreak="0">
+    <w:nsid w:val="4ADB0914"/>
+    <w:multiLevelType w:val="hybridMultilevel"/>
+    <w:tmpl w:val="6600A76E"/>
+    <w:lvl w:ilvl="0" w:tplc="04090009">
+      <w:start w:val="1"/>
+      <w:numFmt w:val="bullet"/>
+      <w:lvlText w:val=""/>
+      <w:lvlJc w:val="left"/>
+      <w:pPr>
+        <w:ind w:left="720" w:hanging="360"/>
+      </w:pPr>
+      <w:rPr>
+        <w:rFonts w:ascii="Wingdings" w:hAnsi="Wingdings" w:hint="default"/>
+      </w:rPr>
+    </w:lvl>
+    <w:lvl w:ilvl="1" w:tplc="04090003">
+      <w:start w:val="1"/>
+      <w:numFmt w:val="bullet"/>
+      <w:lvlText w:val="o"/>
+      <w:lvlJc w:val="left"/>
+      <w:pPr>
+        <w:ind w:left="1440" w:hanging="360"/>
+      </w:pPr>
+      <w:rPr>
+        <w:rFonts w:ascii="Courier New" w:hAnsi="Courier New" w:cs="Courier New" w:hint="default"/>
+      </w:rPr>
+    </w:lvl>
+    <w:lvl w:ilvl="2" w:tplc="04090005" w:tentative="1">
+      <w:start w:val="1"/>
+      <w:numFmt w:val="bullet"/>
+      <w:lvlText w:val=""/>
+      <w:lvlJc w:val="left"/>
+      <w:pPr>
+        <w:ind w:left="2160" w:hanging="360"/>
+      </w:pPr>
+      <w:rPr>
+        <w:rFonts w:ascii="Wingdings" w:hAnsi="Wingdings" w:hint="default"/>
+      </w:rPr>
+    </w:lvl>
+    <w:lvl w:ilvl="3" w:tplc="04090001" w:tentative="1">
+      <w:start w:val="1"/>
+      <w:numFmt w:val="bullet"/>
+      <w:lvlText w:val=""/>
+      <w:lvlJc w:val="left"/>
+      <w:pPr>
+        <w:ind w:left="2880" w:hanging="360"/>
+      </w:pPr>
+      <w:rPr>
+        <w:rFonts w:ascii="Symbol" w:hAnsi="Symbol" w:hint="default"/>
+      </w:rPr>
+    </w:lvl>
+    <w:lvl w:ilvl="4" w:tplc="04090003" w:tentative="1">
+      <w:start w:val="1"/>
+      <w:numFmt w:val="bullet"/>
+      <w:lvlText w:val="o"/>
+      <w:lvlJc w:val="left"/>
+      <w:pPr>
+        <w:ind w:left="3600" w:hanging="360"/>
+      </w:pPr>
+      <w:rPr>
+        <w:rFonts w:ascii="Courier New" w:hAnsi="Courier New" w:cs="Courier New" w:hint="default"/>
+      </w:rPr>
+    </w:lvl>
+    <w:lvl w:ilvl="5" w:tplc="04090005" w:tentative="1">
+      <w:start w:val="1"/>
+      <w:numFmt w:val="bullet"/>
+      <w:lvlText w:val=""/>
+      <w:lvlJc w:val="left"/>
+      <w:pPr>
+        <w:ind w:left="4320" w:hanging="360"/>
+      </w:pPr>
+      <w:rPr>
+        <w:rFonts w:ascii="Wingdings" w:hAnsi="Wingdings" w:hint="default"/>
+      </w:rPr>
+    </w:lvl>
+    <w:lvl w:ilvl="6" w:tplc="04090001" w:tentative="1">
+      <w:start w:val="1"/>
+      <w:numFmt w:val="bullet"/>
+      <w:lvlText w:val=""/>
+      <w:lvlJc w:val="left"/>
+      <w:pPr>
+        <w:ind w:left="5040" w:hanging="360"/>
+      </w:pPr>
+      <w:rPr>
+        <w:rFonts w:ascii="Symbol" w:hAnsi="Symbol" w:hint="default"/>
+      </w:rPr>
+    </w:lvl>
+    <w:lvl w:ilvl="7" w:tplc="04090003" w:tentative="1">
+      <w:start w:val="1"/>
+      <w:numFmt w:val="bullet"/>
+      <w:lvlText w:val="o"/>
+      <w:lvlJc w:val="left"/>
+      <w:pPr>
+        <w:ind w:left="5760" w:hanging="360"/>
+      </w:pPr>
+      <w:rPr>
+        <w:rFonts w:ascii="Courier New" w:hAnsi="Courier New" w:cs="Courier New" w:hint="default"/>
+      </w:rPr>
+    </w:lvl>
+    <w:lvl w:ilvl="8" w:tplc="04090005" w:tentative="1">
+      <w:start w:val="1"/>
+      <w:numFmt w:val="bullet"/>
+      <w:lvlText w:val=""/>
+      <w:lvlJc w:val="left"/>
+      <w:pPr>
+        <w:ind w:left="6480" w:hanging="360"/>
+      </w:pPr>
+      <w:rPr>
+        <w:rFonts w:ascii="Wingdings" w:hAnsi="Wingdings" w:hint="default"/>
+      </w:rPr>
+    </w:lvl>
+  </w:abstractNum>
+  <w:abstractNum w:abstractNumId="1" w15:restartNumberingAfterBreak="0">
+    <w:nsid w:val="5D670013"/>
+    <w:multiLevelType w:val="hybridMultilevel"/>
+    <w:tmpl w:val="EAEE74A6"/>
+    <w:lvl w:ilvl="0" w:tplc="0409000F">
+      <w:start w:val="1"/>
+      <w:numFmt w:val="decimal"/>
+      <w:lvlText w:val="%1."/>
+      <w:lvlJc w:val="left"/>
+      <w:pPr>
+        <w:ind w:left="720" w:hanging="360"/>
+      </w:pPr>
+    </w:lvl>
+    <w:lvl w:ilvl="1" w:tplc="04090019" w:tentative="1">
+      <w:start w:val="1"/>
+      <w:numFmt w:val="lowerLetter"/>
+      <w:lvlText w:val="%2."/>
+      <w:lvlJc w:val="left"/>
+      <w:pPr>
+        <w:ind w:left="1440" w:hanging="360"/>
+      </w:pPr>
+    </w:lvl>
+    <w:lvl w:ilvl="2" w:tplc="0409001B" w:tentative="1">
+      <w:start w:val="1"/>
+      <w:numFmt w:val="lowerRoman"/>
+      <w:lvlText w:val="%3."/>
+      <w:lvlJc w:val="right"/>
+      <w:pPr>
+        <w:ind w:left="2160" w:hanging="180"/>
+      </w:pPr>
+    </w:lvl>
+    <w:lvl w:ilvl="3" w:tplc="0409000F" w:tentative="1">
+      <w:start w:val="1"/>
+      <w:numFmt w:val="decimal"/>
+      <w:lvlText w:val="%4."/>
+      <w:lvlJc w:val="left"/>
+      <w:pPr>
+        <w:ind w:left="2880" w:hanging="360"/>
+      </w:pPr>
+    </w:lvl>
+    <w:lvl w:ilvl="4" w:tplc="04090019" w:tentative="1">
+      <w:start w:val="1"/>
+      <w:numFmt w:val="lowerLetter"/>
+      <w:lvlText w:val="%5."/>
+      <w:lvlJc w:val="left"/>
+      <w:pPr>
+        <w:ind w:left="3600" w:hanging="360"/>
+      </w:pPr>
+    </w:lvl>
+    <w:lvl w:ilvl="5" w:tplc="0409001B" w:tentative="1">
+      <w:start w:val="1"/>
+      <w:numFmt w:val="lowerRoman"/>
+      <w:lvlText w:val="%6."/>
+      <w:lvlJc w:val="right"/>
+      <w:pPr>
+        <w:ind w:left="4320" w:hanging="180"/>
+      </w:pPr>
+    </w:lvl>
+    <w:lvl w:ilvl="6" w:tplc="0409000F" w:tentative="1">
+      <w:start w:val="1"/>
+      <w:numFmt w:val="decimal"/>
+      <w:lvlText w:val="%7."/>
+      <w:lvlJc w:val="left"/>
+      <w:pPr>
+        <w:ind w:left="5040" w:hanging="360"/>
+      </w:pPr>
+    </w:lvl>
+    <w:lvl w:ilvl="7" w:tplc="04090019" w:tentative="1">
+      <w:start w:val="1"/>
+      <w:numFmt w:val="lowerLetter"/>
+      <w:lvlText w:val="%8."/>
+      <w:lvlJc w:val="left"/>
+      <w:pPr>
+        <w:ind w:left="5760" w:hanging="360"/>
+      </w:pPr>
+    </w:lvl>
+    <w:lvl w:ilvl="8" w:tplc="0409001B" w:tentative="1">
+      <w:start w:val="1"/>
+      <w:numFmt w:val="lowerRoman"/>
+      <w:lvlText w:val="%9."/>
+      <w:lvlJc w:val="right"/>
+      <w:pPr>
+        <w:ind w:left="6480" w:hanging="180"/>
+      </w:pPr>
+    </w:lvl>
+  </w:abstractNum>
+  <w:num w:numId="1">
+    <w:abstractNumId w:val="1"/>
+  </w:num>
+  <w:num w:numId="2">
+    <w:abstractNumId w:val="0"/>
+  </w:num>
+</w:numbering>
 </file>
 
 <file path=word/styles.xml><?xml version="1.0" encoding="utf-8"?>
@@ -2540,6 +3461,17 @@
       <w:szCs w:val="32"/>
     </w:rPr>
   </w:style>
+  <w:style w:type="paragraph" w:styleId="ListParagraph">
+    <w:name w:val="List Paragraph"/>
+    <w:basedOn w:val="Normal"/>
+    <w:uiPriority w:val="34"/>
+    <w:qFormat/>
+    <w:rsid w:val="003879A6"/>
+    <w:pPr>
+      <w:ind w:left="720"/>
+      <w:contextualSpacing/>
+    </w:pPr>
+  </w:style>
 </w:styles>
 </file>
 

</xml_diff>

<commit_message>
logistic regression evaluation, loss, cross entropy
</commit_message>
<xml_diff>
--- a/Notes.docx
+++ b/Notes.docx
@@ -2645,43 +2645,172 @@
     </w:p>
     <w:p/>
     <w:p>
-      <w:r>
+      <w:pPr>
+        <w:rPr>
+          <w:rFonts w:ascii="Times New Roman" w:hAnsi="Times New Roman" w:cs="Times New Roman"/>
+          <w:sz w:val="28"/>
+        </w:rPr>
+      </w:pPr>
+      <w:r>
+        <w:rPr>
+          <w:rFonts w:ascii="Times New Roman" w:hAnsi="Times New Roman" w:cs="Times New Roman"/>
+          <w:sz w:val="28"/>
+        </w:rPr>
         <w:t xml:space="preserve">Images are in PIL format and needed to be converted into tensors. </w:t>
+      </w:r>
+      <w:r>
+        <w:rPr>
+          <w:rFonts w:ascii="Times New Roman" w:hAnsi="Times New Roman" w:cs="Times New Roman"/>
+          <w:sz w:val="28"/>
+        </w:rPr>
+        <w:t xml:space="preserve">If there is no function that can be </w:t>
+      </w:r>
+      <w:r>
+        <w:rPr>
+          <w:rFonts w:ascii="Times New Roman" w:hAnsi="Times New Roman" w:cs="Times New Roman"/>
+          <w:sz w:val="28"/>
+        </w:rPr>
+        <w:t xml:space="preserve">as derivation than gradient descent cannot be used. </w:t>
+      </w:r>
+    </w:p>
+    <w:p>
+      <w:pPr>
+        <w:rPr>
+          <w:rFonts w:ascii="Times New Roman" w:hAnsi="Times New Roman" w:cs="Times New Roman"/>
+          <w:sz w:val="28"/>
+        </w:rPr>
+      </w:pPr>
+    </w:p>
+    <w:p>
+      <w:pPr>
+        <w:rPr>
+          <w:rFonts w:ascii="Times New Roman" w:hAnsi="Times New Roman" w:cs="Times New Roman"/>
+          <w:sz w:val="28"/>
+        </w:rPr>
+      </w:pPr>
+    </w:p>
+    <w:p>
+      <w:pPr>
+        <w:rPr>
+          <w:rFonts w:ascii="Times New Roman" w:hAnsi="Times New Roman" w:cs="Times New Roman"/>
+          <w:b/>
+          <w:sz w:val="28"/>
+        </w:rPr>
+      </w:pPr>
+      <w:r>
+        <w:rPr>
+          <w:rFonts w:ascii="Times New Roman" w:hAnsi="Times New Roman" w:cs="Times New Roman"/>
+          <w:sz w:val="28"/>
+        </w:rPr>
+        <w:t>Cross Entropy:</w:t>
+      </w:r>
+      <w:r>
+        <w:rPr>
+          <w:rFonts w:ascii="Times New Roman" w:hAnsi="Times New Roman" w:cs="Times New Roman"/>
+          <w:sz w:val="28"/>
+        </w:rPr>
+        <w:t xml:space="preserve"> </w:t>
+      </w:r>
+      <w:r>
+        <w:rPr>
+          <w:rFonts w:ascii="Times New Roman" w:hAnsi="Times New Roman" w:cs="Times New Roman"/>
+          <w:sz w:val="28"/>
+        </w:rPr>
+        <w:t xml:space="preserve">to calculate the total entropy between two </w:t>
+      </w:r>
+      <w:r>
+        <w:rPr>
+          <w:rFonts w:ascii="Times New Roman" w:hAnsi="Times New Roman" w:cs="Times New Roman"/>
+          <w:sz w:val="28"/>
+        </w:rPr>
+        <w:t>distribution</w:t>
+      </w:r>
+      <w:r>
+        <w:rPr>
+          <w:rFonts w:ascii="Times New Roman" w:hAnsi="Times New Roman" w:cs="Times New Roman"/>
+          <w:sz w:val="28"/>
+        </w:rPr>
+        <w:t>s</w:t>
+      </w:r>
+      <w:r>
+        <w:rPr>
+          <w:rFonts w:ascii="Times New Roman" w:hAnsi="Times New Roman" w:cs="Times New Roman"/>
+          <w:sz w:val="28"/>
+        </w:rPr>
+        <w:t>.</w:t>
+      </w:r>
+    </w:p>
+    <w:p>
+      <w:pPr>
+        <w:rPr>
+          <w:rFonts w:ascii="Times New Roman" w:hAnsi="Times New Roman" w:cs="Times New Roman"/>
+          <w:i/>
+          <w:sz w:val="28"/>
+        </w:rPr>
+      </w:pPr>
+      <w:proofErr w:type="gramStart"/>
+      <w:r>
+        <w:rPr>
+          <w:rFonts w:ascii="Times New Roman" w:hAnsi="Times New Roman" w:cs="Times New Roman"/>
+          <w:b/>
+          <w:sz w:val="28"/>
+        </w:rPr>
+        <w:t>CE :</w:t>
+      </w:r>
+      <w:proofErr w:type="gramEnd"/>
+      <w:r>
+        <w:rPr>
+          <w:rFonts w:ascii="Times New Roman" w:hAnsi="Times New Roman" w:cs="Times New Roman"/>
+          <w:b/>
+          <w:sz w:val="28"/>
+        </w:rPr>
+        <w:t xml:space="preserve"> </w:t>
+      </w:r>
+      <w:r>
+        <w:rPr>
+          <w:rFonts w:ascii="Times New Roman" w:hAnsi="Times New Roman" w:cs="Times New Roman"/>
+          <w:i/>
+          <w:sz w:val="28"/>
+        </w:rPr>
+        <w:t>- SUM [ Y(actual) * log (Y(</w:t>
+      </w:r>
+      <w:proofErr w:type="spellStart"/>
+      <w:r>
+        <w:rPr>
+          <w:rFonts w:ascii="Times New Roman" w:hAnsi="Times New Roman" w:cs="Times New Roman"/>
+          <w:i/>
+          <w:sz w:val="28"/>
+        </w:rPr>
+        <w:t>pred</w:t>
+      </w:r>
+      <w:proofErr w:type="spellEnd"/>
+      <w:r>
+        <w:rPr>
+          <w:rFonts w:ascii="Times New Roman" w:hAnsi="Times New Roman" w:cs="Times New Roman"/>
+          <w:i/>
+          <w:sz w:val="28"/>
+        </w:rPr>
+        <w:t>));</w:t>
+      </w:r>
+    </w:p>
+    <w:p>
+      <w:pPr>
+        <w:rPr>
+          <w:rFonts w:ascii="Times New Roman" w:hAnsi="Times New Roman" w:cs="Times New Roman"/>
+          <w:i/>
+          <w:sz w:val="28"/>
+        </w:rPr>
+      </w:pPr>
+      <w:r>
+        <w:rPr>
+          <w:rFonts w:ascii="Times New Roman" w:hAnsi="Times New Roman" w:cs="Times New Roman"/>
+          <w:i/>
+          <w:sz w:val="28"/>
+        </w:rPr>
+        <w:t xml:space="preserve">Using CE we can make the state differentiable. </w:t>
       </w:r>
       <w:bookmarkStart w:id="0" w:name="_GoBack"/>
       <w:bookmarkEnd w:id="0"/>
-    </w:p>
-    <w:p>
-      <w:pPr>
-        <w:rPr>
-          <w:rFonts w:ascii="Times New Roman" w:hAnsi="Times New Roman" w:cs="Times New Roman"/>
-          <w:sz w:val="28"/>
-        </w:rPr>
-      </w:pPr>
-    </w:p>
-    <w:p>
-      <w:pPr>
-        <w:rPr>
-          <w:rFonts w:ascii="Times New Roman" w:hAnsi="Times New Roman" w:cs="Times New Roman"/>
-          <w:sz w:val="28"/>
-        </w:rPr>
-      </w:pPr>
-    </w:p>
-    <w:p>
-      <w:pPr>
-        <w:rPr>
-          <w:rFonts w:ascii="Times New Roman" w:hAnsi="Times New Roman" w:cs="Times New Roman"/>
-          <w:sz w:val="28"/>
-        </w:rPr>
-      </w:pPr>
-    </w:p>
-    <w:p>
-      <w:pPr>
-        <w:rPr>
-          <w:rFonts w:ascii="Times New Roman" w:hAnsi="Times New Roman" w:cs="Times New Roman"/>
-          <w:sz w:val="28"/>
-        </w:rPr>
-      </w:pPr>
     </w:p>
     <w:p>
       <w:pPr>
@@ -2765,6 +2894,342 @@
 <file path=word/numbering.xml><?xml version="1.0" encoding="utf-8"?>
 <w:numbering xmlns:wpc="http://schemas.microsoft.com/office/word/2010/wordprocessingCanvas" xmlns:cx="http://schemas.microsoft.com/office/drawing/2014/chartex" xmlns:mc="http://schemas.openxmlformats.org/markup-compatibility/2006" xmlns:o="urn:schemas-microsoft-com:office:office" xmlns:r="http://schemas.openxmlformats.org/officeDocument/2006/relationships" xmlns:m="http://schemas.openxmlformats.org/officeDocument/2006/math" xmlns:v="urn:schemas-microsoft-com:vml" xmlns:wp14="http://schemas.microsoft.com/office/word/2010/wordprocessingDrawing" xmlns:wp="http://schemas.openxmlformats.org/drawingml/2006/wordprocessingDrawing" xmlns:w10="urn:schemas-microsoft-com:office:word" xmlns:w="http://schemas.openxmlformats.org/wordprocessingml/2006/main" xmlns:w14="http://schemas.microsoft.com/office/word/2010/wordml" xmlns:w15="http://schemas.microsoft.com/office/word/2012/wordml" xmlns:w16se="http://schemas.microsoft.com/office/word/2015/wordml/symex" xmlns:wpg="http://schemas.microsoft.com/office/word/2010/wordprocessingGroup" xmlns:wpi="http://schemas.microsoft.com/office/word/2010/wordprocessingInk" xmlns:wne="http://schemas.microsoft.com/office/word/2006/wordml" xmlns:wps="http://schemas.microsoft.com/office/word/2010/wordprocessingShape" mc:Ignorable="w14 w15 w16se wp14">
   <w:abstractNum w:abstractNumId="0" w15:restartNumberingAfterBreak="0">
+    <w:nsid w:val="080545F6"/>
+    <w:multiLevelType w:val="hybridMultilevel"/>
+    <w:tmpl w:val="169CAC2E"/>
+    <w:lvl w:ilvl="0" w:tplc="1FCADA88">
+      <w:numFmt w:val="bullet"/>
+      <w:lvlText w:val="-"/>
+      <w:lvlJc w:val="left"/>
+      <w:pPr>
+        <w:ind w:left="720" w:hanging="360"/>
+      </w:pPr>
+      <w:rPr>
+        <w:rFonts w:ascii="Times New Roman" w:eastAsiaTheme="minorHAnsi" w:hAnsi="Times New Roman" w:cs="Times New Roman" w:hint="default"/>
+      </w:rPr>
+    </w:lvl>
+    <w:lvl w:ilvl="1" w:tplc="04090003" w:tentative="1">
+      <w:start w:val="1"/>
+      <w:numFmt w:val="bullet"/>
+      <w:lvlText w:val="o"/>
+      <w:lvlJc w:val="left"/>
+      <w:pPr>
+        <w:ind w:left="1440" w:hanging="360"/>
+      </w:pPr>
+      <w:rPr>
+        <w:rFonts w:ascii="Courier New" w:hAnsi="Courier New" w:cs="Courier New" w:hint="default"/>
+      </w:rPr>
+    </w:lvl>
+    <w:lvl w:ilvl="2" w:tplc="04090005" w:tentative="1">
+      <w:start w:val="1"/>
+      <w:numFmt w:val="bullet"/>
+      <w:lvlText w:val=""/>
+      <w:lvlJc w:val="left"/>
+      <w:pPr>
+        <w:ind w:left="2160" w:hanging="360"/>
+      </w:pPr>
+      <w:rPr>
+        <w:rFonts w:ascii="Wingdings" w:hAnsi="Wingdings" w:hint="default"/>
+      </w:rPr>
+    </w:lvl>
+    <w:lvl w:ilvl="3" w:tplc="04090001" w:tentative="1">
+      <w:start w:val="1"/>
+      <w:numFmt w:val="bullet"/>
+      <w:lvlText w:val=""/>
+      <w:lvlJc w:val="left"/>
+      <w:pPr>
+        <w:ind w:left="2880" w:hanging="360"/>
+      </w:pPr>
+      <w:rPr>
+        <w:rFonts w:ascii="Symbol" w:hAnsi="Symbol" w:hint="default"/>
+      </w:rPr>
+    </w:lvl>
+    <w:lvl w:ilvl="4" w:tplc="04090003" w:tentative="1">
+      <w:start w:val="1"/>
+      <w:numFmt w:val="bullet"/>
+      <w:lvlText w:val="o"/>
+      <w:lvlJc w:val="left"/>
+      <w:pPr>
+        <w:ind w:left="3600" w:hanging="360"/>
+      </w:pPr>
+      <w:rPr>
+        <w:rFonts w:ascii="Courier New" w:hAnsi="Courier New" w:cs="Courier New" w:hint="default"/>
+      </w:rPr>
+    </w:lvl>
+    <w:lvl w:ilvl="5" w:tplc="04090005" w:tentative="1">
+      <w:start w:val="1"/>
+      <w:numFmt w:val="bullet"/>
+      <w:lvlText w:val=""/>
+      <w:lvlJc w:val="left"/>
+      <w:pPr>
+        <w:ind w:left="4320" w:hanging="360"/>
+      </w:pPr>
+      <w:rPr>
+        <w:rFonts w:ascii="Wingdings" w:hAnsi="Wingdings" w:hint="default"/>
+      </w:rPr>
+    </w:lvl>
+    <w:lvl w:ilvl="6" w:tplc="04090001" w:tentative="1">
+      <w:start w:val="1"/>
+      <w:numFmt w:val="bullet"/>
+      <w:lvlText w:val=""/>
+      <w:lvlJc w:val="left"/>
+      <w:pPr>
+        <w:ind w:left="5040" w:hanging="360"/>
+      </w:pPr>
+      <w:rPr>
+        <w:rFonts w:ascii="Symbol" w:hAnsi="Symbol" w:hint="default"/>
+      </w:rPr>
+    </w:lvl>
+    <w:lvl w:ilvl="7" w:tplc="04090003" w:tentative="1">
+      <w:start w:val="1"/>
+      <w:numFmt w:val="bullet"/>
+      <w:lvlText w:val="o"/>
+      <w:lvlJc w:val="left"/>
+      <w:pPr>
+        <w:ind w:left="5760" w:hanging="360"/>
+      </w:pPr>
+      <w:rPr>
+        <w:rFonts w:ascii="Courier New" w:hAnsi="Courier New" w:cs="Courier New" w:hint="default"/>
+      </w:rPr>
+    </w:lvl>
+    <w:lvl w:ilvl="8" w:tplc="04090005" w:tentative="1">
+      <w:start w:val="1"/>
+      <w:numFmt w:val="bullet"/>
+      <w:lvlText w:val=""/>
+      <w:lvlJc w:val="left"/>
+      <w:pPr>
+        <w:ind w:left="6480" w:hanging="360"/>
+      </w:pPr>
+      <w:rPr>
+        <w:rFonts w:ascii="Wingdings" w:hAnsi="Wingdings" w:hint="default"/>
+      </w:rPr>
+    </w:lvl>
+  </w:abstractNum>
+  <w:abstractNum w:abstractNumId="1" w15:restartNumberingAfterBreak="0">
+    <w:nsid w:val="15A62C06"/>
+    <w:multiLevelType w:val="hybridMultilevel"/>
+    <w:tmpl w:val="A634C3F6"/>
+    <w:lvl w:ilvl="0" w:tplc="D48458A2">
+      <w:numFmt w:val="bullet"/>
+      <w:lvlText w:val="-"/>
+      <w:lvlJc w:val="left"/>
+      <w:pPr>
+        <w:ind w:left="720" w:hanging="360"/>
+      </w:pPr>
+      <w:rPr>
+        <w:rFonts w:ascii="Times New Roman" w:eastAsiaTheme="minorHAnsi" w:hAnsi="Times New Roman" w:cs="Times New Roman" w:hint="default"/>
+      </w:rPr>
+    </w:lvl>
+    <w:lvl w:ilvl="1" w:tplc="04090003" w:tentative="1">
+      <w:start w:val="1"/>
+      <w:numFmt w:val="bullet"/>
+      <w:lvlText w:val="o"/>
+      <w:lvlJc w:val="left"/>
+      <w:pPr>
+        <w:ind w:left="1440" w:hanging="360"/>
+      </w:pPr>
+      <w:rPr>
+        <w:rFonts w:ascii="Courier New" w:hAnsi="Courier New" w:cs="Courier New" w:hint="default"/>
+      </w:rPr>
+    </w:lvl>
+    <w:lvl w:ilvl="2" w:tplc="04090005" w:tentative="1">
+      <w:start w:val="1"/>
+      <w:numFmt w:val="bullet"/>
+      <w:lvlText w:val=""/>
+      <w:lvlJc w:val="left"/>
+      <w:pPr>
+        <w:ind w:left="2160" w:hanging="360"/>
+      </w:pPr>
+      <w:rPr>
+        <w:rFonts w:ascii="Wingdings" w:hAnsi="Wingdings" w:hint="default"/>
+      </w:rPr>
+    </w:lvl>
+    <w:lvl w:ilvl="3" w:tplc="04090001" w:tentative="1">
+      <w:start w:val="1"/>
+      <w:numFmt w:val="bullet"/>
+      <w:lvlText w:val=""/>
+      <w:lvlJc w:val="left"/>
+      <w:pPr>
+        <w:ind w:left="2880" w:hanging="360"/>
+      </w:pPr>
+      <w:rPr>
+        <w:rFonts w:ascii="Symbol" w:hAnsi="Symbol" w:hint="default"/>
+      </w:rPr>
+    </w:lvl>
+    <w:lvl w:ilvl="4" w:tplc="04090003" w:tentative="1">
+      <w:start w:val="1"/>
+      <w:numFmt w:val="bullet"/>
+      <w:lvlText w:val="o"/>
+      <w:lvlJc w:val="left"/>
+      <w:pPr>
+        <w:ind w:left="3600" w:hanging="360"/>
+      </w:pPr>
+      <w:rPr>
+        <w:rFonts w:ascii="Courier New" w:hAnsi="Courier New" w:cs="Courier New" w:hint="default"/>
+      </w:rPr>
+    </w:lvl>
+    <w:lvl w:ilvl="5" w:tplc="04090005" w:tentative="1">
+      <w:start w:val="1"/>
+      <w:numFmt w:val="bullet"/>
+      <w:lvlText w:val=""/>
+      <w:lvlJc w:val="left"/>
+      <w:pPr>
+        <w:ind w:left="4320" w:hanging="360"/>
+      </w:pPr>
+      <w:rPr>
+        <w:rFonts w:ascii="Wingdings" w:hAnsi="Wingdings" w:hint="default"/>
+      </w:rPr>
+    </w:lvl>
+    <w:lvl w:ilvl="6" w:tplc="04090001" w:tentative="1">
+      <w:start w:val="1"/>
+      <w:numFmt w:val="bullet"/>
+      <w:lvlText w:val=""/>
+      <w:lvlJc w:val="left"/>
+      <w:pPr>
+        <w:ind w:left="5040" w:hanging="360"/>
+      </w:pPr>
+      <w:rPr>
+        <w:rFonts w:ascii="Symbol" w:hAnsi="Symbol" w:hint="default"/>
+      </w:rPr>
+    </w:lvl>
+    <w:lvl w:ilvl="7" w:tplc="04090003" w:tentative="1">
+      <w:start w:val="1"/>
+      <w:numFmt w:val="bullet"/>
+      <w:lvlText w:val="o"/>
+      <w:lvlJc w:val="left"/>
+      <w:pPr>
+        <w:ind w:left="5760" w:hanging="360"/>
+      </w:pPr>
+      <w:rPr>
+        <w:rFonts w:ascii="Courier New" w:hAnsi="Courier New" w:cs="Courier New" w:hint="default"/>
+      </w:rPr>
+    </w:lvl>
+    <w:lvl w:ilvl="8" w:tplc="04090005" w:tentative="1">
+      <w:start w:val="1"/>
+      <w:numFmt w:val="bullet"/>
+      <w:lvlText w:val=""/>
+      <w:lvlJc w:val="left"/>
+      <w:pPr>
+        <w:ind w:left="6480" w:hanging="360"/>
+      </w:pPr>
+      <w:rPr>
+        <w:rFonts w:ascii="Wingdings" w:hAnsi="Wingdings" w:hint="default"/>
+      </w:rPr>
+    </w:lvl>
+  </w:abstractNum>
+  <w:abstractNum w:abstractNumId="2" w15:restartNumberingAfterBreak="0">
+    <w:nsid w:val="236B06A4"/>
+    <w:multiLevelType w:val="hybridMultilevel"/>
+    <w:tmpl w:val="F70AE8BA"/>
+    <w:lvl w:ilvl="0" w:tplc="6F685C86">
+      <w:numFmt w:val="bullet"/>
+      <w:lvlText w:val="-"/>
+      <w:lvlJc w:val="left"/>
+      <w:pPr>
+        <w:ind w:left="720" w:hanging="360"/>
+      </w:pPr>
+      <w:rPr>
+        <w:rFonts w:ascii="Times New Roman" w:eastAsiaTheme="minorHAnsi" w:hAnsi="Times New Roman" w:cs="Times New Roman" w:hint="default"/>
+      </w:rPr>
+    </w:lvl>
+    <w:lvl w:ilvl="1" w:tplc="04090003" w:tentative="1">
+      <w:start w:val="1"/>
+      <w:numFmt w:val="bullet"/>
+      <w:lvlText w:val="o"/>
+      <w:lvlJc w:val="left"/>
+      <w:pPr>
+        <w:ind w:left="1440" w:hanging="360"/>
+      </w:pPr>
+      <w:rPr>
+        <w:rFonts w:ascii="Courier New" w:hAnsi="Courier New" w:cs="Courier New" w:hint="default"/>
+      </w:rPr>
+    </w:lvl>
+    <w:lvl w:ilvl="2" w:tplc="04090005" w:tentative="1">
+      <w:start w:val="1"/>
+      <w:numFmt w:val="bullet"/>
+      <w:lvlText w:val=""/>
+      <w:lvlJc w:val="left"/>
+      <w:pPr>
+        <w:ind w:left="2160" w:hanging="360"/>
+      </w:pPr>
+      <w:rPr>
+        <w:rFonts w:ascii="Wingdings" w:hAnsi="Wingdings" w:hint="default"/>
+      </w:rPr>
+    </w:lvl>
+    <w:lvl w:ilvl="3" w:tplc="04090001" w:tentative="1">
+      <w:start w:val="1"/>
+      <w:numFmt w:val="bullet"/>
+      <w:lvlText w:val=""/>
+      <w:lvlJc w:val="left"/>
+      <w:pPr>
+        <w:ind w:left="2880" w:hanging="360"/>
+      </w:pPr>
+      <w:rPr>
+        <w:rFonts w:ascii="Symbol" w:hAnsi="Symbol" w:hint="default"/>
+      </w:rPr>
+    </w:lvl>
+    <w:lvl w:ilvl="4" w:tplc="04090003" w:tentative="1">
+      <w:start w:val="1"/>
+      <w:numFmt w:val="bullet"/>
+      <w:lvlText w:val="o"/>
+      <w:lvlJc w:val="left"/>
+      <w:pPr>
+        <w:ind w:left="3600" w:hanging="360"/>
+      </w:pPr>
+      <w:rPr>
+        <w:rFonts w:ascii="Courier New" w:hAnsi="Courier New" w:cs="Courier New" w:hint="default"/>
+      </w:rPr>
+    </w:lvl>
+    <w:lvl w:ilvl="5" w:tplc="04090005" w:tentative="1">
+      <w:start w:val="1"/>
+      <w:numFmt w:val="bullet"/>
+      <w:lvlText w:val=""/>
+      <w:lvlJc w:val="left"/>
+      <w:pPr>
+        <w:ind w:left="4320" w:hanging="360"/>
+      </w:pPr>
+      <w:rPr>
+        <w:rFonts w:ascii="Wingdings" w:hAnsi="Wingdings" w:hint="default"/>
+      </w:rPr>
+    </w:lvl>
+    <w:lvl w:ilvl="6" w:tplc="04090001" w:tentative="1">
+      <w:start w:val="1"/>
+      <w:numFmt w:val="bullet"/>
+      <w:lvlText w:val=""/>
+      <w:lvlJc w:val="left"/>
+      <w:pPr>
+        <w:ind w:left="5040" w:hanging="360"/>
+      </w:pPr>
+      <w:rPr>
+        <w:rFonts w:ascii="Symbol" w:hAnsi="Symbol" w:hint="default"/>
+      </w:rPr>
+    </w:lvl>
+    <w:lvl w:ilvl="7" w:tplc="04090003" w:tentative="1">
+      <w:start w:val="1"/>
+      <w:numFmt w:val="bullet"/>
+      <w:lvlText w:val="o"/>
+      <w:lvlJc w:val="left"/>
+      <w:pPr>
+        <w:ind w:left="5760" w:hanging="360"/>
+      </w:pPr>
+      <w:rPr>
+        <w:rFonts w:ascii="Courier New" w:hAnsi="Courier New" w:cs="Courier New" w:hint="default"/>
+      </w:rPr>
+    </w:lvl>
+    <w:lvl w:ilvl="8" w:tplc="04090005" w:tentative="1">
+      <w:start w:val="1"/>
+      <w:numFmt w:val="bullet"/>
+      <w:lvlText w:val=""/>
+      <w:lvlJc w:val="left"/>
+      <w:pPr>
+        <w:ind w:left="6480" w:hanging="360"/>
+      </w:pPr>
+      <w:rPr>
+        <w:rFonts w:ascii="Wingdings" w:hAnsi="Wingdings" w:hint="default"/>
+      </w:rPr>
+    </w:lvl>
+  </w:abstractNum>
+  <w:abstractNum w:abstractNumId="3" w15:restartNumberingAfterBreak="0">
     <w:nsid w:val="4ADB0914"/>
     <w:multiLevelType w:val="hybridMultilevel"/>
     <w:tmpl w:val="6600A76E"/>
@@ -2877,7 +3342,7 @@
       </w:rPr>
     </w:lvl>
   </w:abstractNum>
-  <w:abstractNum w:abstractNumId="1" w15:restartNumberingAfterBreak="0">
+  <w:abstractNum w:abstractNumId="4" w15:restartNumberingAfterBreak="0">
     <w:nsid w:val="5D670013"/>
     <w:multiLevelType w:val="hybridMultilevel"/>
     <w:tmpl w:val="EAEE74A6"/>
@@ -2963,11 +3428,319 @@
       </w:pPr>
     </w:lvl>
   </w:abstractNum>
+  <w:abstractNum w:abstractNumId="5" w15:restartNumberingAfterBreak="0">
+    <w:nsid w:val="5E1345F2"/>
+    <w:multiLevelType w:val="hybridMultilevel"/>
+    <w:tmpl w:val="F7400236"/>
+    <w:lvl w:ilvl="0" w:tplc="A610464A">
+      <w:start w:val="1"/>
+      <w:numFmt w:val="lowerRoman"/>
+      <w:lvlText w:val="%1."/>
+      <w:lvlJc w:val="left"/>
+      <w:pPr>
+        <w:ind w:left="1080" w:hanging="720"/>
+      </w:pPr>
+      <w:rPr>
+        <w:rFonts w:hint="default"/>
+      </w:rPr>
+    </w:lvl>
+    <w:lvl w:ilvl="1" w:tplc="04090019" w:tentative="1">
+      <w:start w:val="1"/>
+      <w:numFmt w:val="lowerLetter"/>
+      <w:lvlText w:val="%2."/>
+      <w:lvlJc w:val="left"/>
+      <w:pPr>
+        <w:ind w:left="1440" w:hanging="360"/>
+      </w:pPr>
+    </w:lvl>
+    <w:lvl w:ilvl="2" w:tplc="0409001B" w:tentative="1">
+      <w:start w:val="1"/>
+      <w:numFmt w:val="lowerRoman"/>
+      <w:lvlText w:val="%3."/>
+      <w:lvlJc w:val="right"/>
+      <w:pPr>
+        <w:ind w:left="2160" w:hanging="180"/>
+      </w:pPr>
+    </w:lvl>
+    <w:lvl w:ilvl="3" w:tplc="0409000F" w:tentative="1">
+      <w:start w:val="1"/>
+      <w:numFmt w:val="decimal"/>
+      <w:lvlText w:val="%4."/>
+      <w:lvlJc w:val="left"/>
+      <w:pPr>
+        <w:ind w:left="2880" w:hanging="360"/>
+      </w:pPr>
+    </w:lvl>
+    <w:lvl w:ilvl="4" w:tplc="04090019" w:tentative="1">
+      <w:start w:val="1"/>
+      <w:numFmt w:val="lowerLetter"/>
+      <w:lvlText w:val="%5."/>
+      <w:lvlJc w:val="left"/>
+      <w:pPr>
+        <w:ind w:left="3600" w:hanging="360"/>
+      </w:pPr>
+    </w:lvl>
+    <w:lvl w:ilvl="5" w:tplc="0409001B" w:tentative="1">
+      <w:start w:val="1"/>
+      <w:numFmt w:val="lowerRoman"/>
+      <w:lvlText w:val="%6."/>
+      <w:lvlJc w:val="right"/>
+      <w:pPr>
+        <w:ind w:left="4320" w:hanging="180"/>
+      </w:pPr>
+    </w:lvl>
+    <w:lvl w:ilvl="6" w:tplc="0409000F" w:tentative="1">
+      <w:start w:val="1"/>
+      <w:numFmt w:val="decimal"/>
+      <w:lvlText w:val="%7."/>
+      <w:lvlJc w:val="left"/>
+      <w:pPr>
+        <w:ind w:left="5040" w:hanging="360"/>
+      </w:pPr>
+    </w:lvl>
+    <w:lvl w:ilvl="7" w:tplc="04090019" w:tentative="1">
+      <w:start w:val="1"/>
+      <w:numFmt w:val="lowerLetter"/>
+      <w:lvlText w:val="%8."/>
+      <w:lvlJc w:val="left"/>
+      <w:pPr>
+        <w:ind w:left="5760" w:hanging="360"/>
+      </w:pPr>
+    </w:lvl>
+    <w:lvl w:ilvl="8" w:tplc="0409001B" w:tentative="1">
+      <w:start w:val="1"/>
+      <w:numFmt w:val="lowerRoman"/>
+      <w:lvlText w:val="%9."/>
+      <w:lvlJc w:val="right"/>
+      <w:pPr>
+        <w:ind w:left="6480" w:hanging="180"/>
+      </w:pPr>
+    </w:lvl>
+  </w:abstractNum>
+  <w:abstractNum w:abstractNumId="6" w15:restartNumberingAfterBreak="0">
+    <w:nsid w:val="64B1250B"/>
+    <w:multiLevelType w:val="hybridMultilevel"/>
+    <w:tmpl w:val="D702E1FC"/>
+    <w:lvl w:ilvl="0" w:tplc="BBE27340">
+      <w:numFmt w:val="bullet"/>
+      <w:lvlText w:val="-"/>
+      <w:lvlJc w:val="left"/>
+      <w:pPr>
+        <w:ind w:left="720" w:hanging="360"/>
+      </w:pPr>
+      <w:rPr>
+        <w:rFonts w:ascii="Times New Roman" w:eastAsiaTheme="minorHAnsi" w:hAnsi="Times New Roman" w:cs="Times New Roman" w:hint="default"/>
+      </w:rPr>
+    </w:lvl>
+    <w:lvl w:ilvl="1" w:tplc="04090003" w:tentative="1">
+      <w:start w:val="1"/>
+      <w:numFmt w:val="bullet"/>
+      <w:lvlText w:val="o"/>
+      <w:lvlJc w:val="left"/>
+      <w:pPr>
+        <w:ind w:left="1440" w:hanging="360"/>
+      </w:pPr>
+      <w:rPr>
+        <w:rFonts w:ascii="Courier New" w:hAnsi="Courier New" w:cs="Courier New" w:hint="default"/>
+      </w:rPr>
+    </w:lvl>
+    <w:lvl w:ilvl="2" w:tplc="04090005" w:tentative="1">
+      <w:start w:val="1"/>
+      <w:numFmt w:val="bullet"/>
+      <w:lvlText w:val=""/>
+      <w:lvlJc w:val="left"/>
+      <w:pPr>
+        <w:ind w:left="2160" w:hanging="360"/>
+      </w:pPr>
+      <w:rPr>
+        <w:rFonts w:ascii="Wingdings" w:hAnsi="Wingdings" w:hint="default"/>
+      </w:rPr>
+    </w:lvl>
+    <w:lvl w:ilvl="3" w:tplc="04090001" w:tentative="1">
+      <w:start w:val="1"/>
+      <w:numFmt w:val="bullet"/>
+      <w:lvlText w:val=""/>
+      <w:lvlJc w:val="left"/>
+      <w:pPr>
+        <w:ind w:left="2880" w:hanging="360"/>
+      </w:pPr>
+      <w:rPr>
+        <w:rFonts w:ascii="Symbol" w:hAnsi="Symbol" w:hint="default"/>
+      </w:rPr>
+    </w:lvl>
+    <w:lvl w:ilvl="4" w:tplc="04090003" w:tentative="1">
+      <w:start w:val="1"/>
+      <w:numFmt w:val="bullet"/>
+      <w:lvlText w:val="o"/>
+      <w:lvlJc w:val="left"/>
+      <w:pPr>
+        <w:ind w:left="3600" w:hanging="360"/>
+      </w:pPr>
+      <w:rPr>
+        <w:rFonts w:ascii="Courier New" w:hAnsi="Courier New" w:cs="Courier New" w:hint="default"/>
+      </w:rPr>
+    </w:lvl>
+    <w:lvl w:ilvl="5" w:tplc="04090005" w:tentative="1">
+      <w:start w:val="1"/>
+      <w:numFmt w:val="bullet"/>
+      <w:lvlText w:val=""/>
+      <w:lvlJc w:val="left"/>
+      <w:pPr>
+        <w:ind w:left="4320" w:hanging="360"/>
+      </w:pPr>
+      <w:rPr>
+        <w:rFonts w:ascii="Wingdings" w:hAnsi="Wingdings" w:hint="default"/>
+      </w:rPr>
+    </w:lvl>
+    <w:lvl w:ilvl="6" w:tplc="04090001" w:tentative="1">
+      <w:start w:val="1"/>
+      <w:numFmt w:val="bullet"/>
+      <w:lvlText w:val=""/>
+      <w:lvlJc w:val="left"/>
+      <w:pPr>
+        <w:ind w:left="5040" w:hanging="360"/>
+      </w:pPr>
+      <w:rPr>
+        <w:rFonts w:ascii="Symbol" w:hAnsi="Symbol" w:hint="default"/>
+      </w:rPr>
+    </w:lvl>
+    <w:lvl w:ilvl="7" w:tplc="04090003" w:tentative="1">
+      <w:start w:val="1"/>
+      <w:numFmt w:val="bullet"/>
+      <w:lvlText w:val="o"/>
+      <w:lvlJc w:val="left"/>
+      <w:pPr>
+        <w:ind w:left="5760" w:hanging="360"/>
+      </w:pPr>
+      <w:rPr>
+        <w:rFonts w:ascii="Courier New" w:hAnsi="Courier New" w:cs="Courier New" w:hint="default"/>
+      </w:rPr>
+    </w:lvl>
+    <w:lvl w:ilvl="8" w:tplc="04090005" w:tentative="1">
+      <w:start w:val="1"/>
+      <w:numFmt w:val="bullet"/>
+      <w:lvlText w:val=""/>
+      <w:lvlJc w:val="left"/>
+      <w:pPr>
+        <w:ind w:left="6480" w:hanging="360"/>
+      </w:pPr>
+      <w:rPr>
+        <w:rFonts w:ascii="Wingdings" w:hAnsi="Wingdings" w:hint="default"/>
+      </w:rPr>
+    </w:lvl>
+  </w:abstractNum>
+  <w:abstractNum w:abstractNumId="7" w15:restartNumberingAfterBreak="0">
+    <w:nsid w:val="6CDB6909"/>
+    <w:multiLevelType w:val="hybridMultilevel"/>
+    <w:tmpl w:val="C4E05CD4"/>
+    <w:lvl w:ilvl="0" w:tplc="32DA4064">
+      <w:start w:val="1"/>
+      <w:numFmt w:val="lowerRoman"/>
+      <w:lvlText w:val="%1."/>
+      <w:lvlJc w:val="left"/>
+      <w:pPr>
+        <w:ind w:left="1080" w:hanging="720"/>
+      </w:pPr>
+      <w:rPr>
+        <w:rFonts w:hint="default"/>
+      </w:rPr>
+    </w:lvl>
+    <w:lvl w:ilvl="1" w:tplc="04090019" w:tentative="1">
+      <w:start w:val="1"/>
+      <w:numFmt w:val="lowerLetter"/>
+      <w:lvlText w:val="%2."/>
+      <w:lvlJc w:val="left"/>
+      <w:pPr>
+        <w:ind w:left="1440" w:hanging="360"/>
+      </w:pPr>
+    </w:lvl>
+    <w:lvl w:ilvl="2" w:tplc="0409001B" w:tentative="1">
+      <w:start w:val="1"/>
+      <w:numFmt w:val="lowerRoman"/>
+      <w:lvlText w:val="%3."/>
+      <w:lvlJc w:val="right"/>
+      <w:pPr>
+        <w:ind w:left="2160" w:hanging="180"/>
+      </w:pPr>
+    </w:lvl>
+    <w:lvl w:ilvl="3" w:tplc="0409000F" w:tentative="1">
+      <w:start w:val="1"/>
+      <w:numFmt w:val="decimal"/>
+      <w:lvlText w:val="%4."/>
+      <w:lvlJc w:val="left"/>
+      <w:pPr>
+        <w:ind w:left="2880" w:hanging="360"/>
+      </w:pPr>
+    </w:lvl>
+    <w:lvl w:ilvl="4" w:tplc="04090019" w:tentative="1">
+      <w:start w:val="1"/>
+      <w:numFmt w:val="lowerLetter"/>
+      <w:lvlText w:val="%5."/>
+      <w:lvlJc w:val="left"/>
+      <w:pPr>
+        <w:ind w:left="3600" w:hanging="360"/>
+      </w:pPr>
+    </w:lvl>
+    <w:lvl w:ilvl="5" w:tplc="0409001B" w:tentative="1">
+      <w:start w:val="1"/>
+      <w:numFmt w:val="lowerRoman"/>
+      <w:lvlText w:val="%6."/>
+      <w:lvlJc w:val="right"/>
+      <w:pPr>
+        <w:ind w:left="4320" w:hanging="180"/>
+      </w:pPr>
+    </w:lvl>
+    <w:lvl w:ilvl="6" w:tplc="0409000F" w:tentative="1">
+      <w:start w:val="1"/>
+      <w:numFmt w:val="decimal"/>
+      <w:lvlText w:val="%7."/>
+      <w:lvlJc w:val="left"/>
+      <w:pPr>
+        <w:ind w:left="5040" w:hanging="360"/>
+      </w:pPr>
+    </w:lvl>
+    <w:lvl w:ilvl="7" w:tplc="04090019" w:tentative="1">
+      <w:start w:val="1"/>
+      <w:numFmt w:val="lowerLetter"/>
+      <w:lvlText w:val="%8."/>
+      <w:lvlJc w:val="left"/>
+      <w:pPr>
+        <w:ind w:left="5760" w:hanging="360"/>
+      </w:pPr>
+    </w:lvl>
+    <w:lvl w:ilvl="8" w:tplc="0409001B" w:tentative="1">
+      <w:start w:val="1"/>
+      <w:numFmt w:val="lowerRoman"/>
+      <w:lvlText w:val="%9."/>
+      <w:lvlJc w:val="right"/>
+      <w:pPr>
+        <w:ind w:left="6480" w:hanging="180"/>
+      </w:pPr>
+    </w:lvl>
+  </w:abstractNum>
   <w:num w:numId="1">
+    <w:abstractNumId w:val="4"/>
+  </w:num>
+  <w:num w:numId="2">
+    <w:abstractNumId w:val="3"/>
+  </w:num>
+  <w:num w:numId="3">
+    <w:abstractNumId w:val="0"/>
+  </w:num>
+  <w:num w:numId="4">
     <w:abstractNumId w:val="1"/>
   </w:num>
-  <w:num w:numId="2">
-    <w:abstractNumId w:val="0"/>
+  <w:num w:numId="5">
+    <w:abstractNumId w:val="2"/>
+  </w:num>
+  <w:num w:numId="6">
+    <w:abstractNumId w:val="6"/>
+  </w:num>
+  <w:num w:numId="7">
+    <w:abstractNumId w:val="7"/>
+  </w:num>
+  <w:num w:numId="8">
+    <w:abstractNumId w:val="5"/>
   </w:num>
 </w:numbering>
 </file>

</xml_diff>

<commit_message>
MNIST HANDWRITTEN TASK DONE
</commit_message>
<xml_diff>
--- a/Notes.docx
+++ b/Notes.docx
@@ -114,7 +114,21 @@
           <w:rFonts w:ascii="Times New Roman" w:hAnsi="Times New Roman" w:cs="Times New Roman"/>
           <w:sz w:val="28"/>
         </w:rPr>
-        <w:t>In classical programming, you set the rules and when data arrives the rules give you answers.</w:t>
+        <w:t>In classical programming, you set the rules and when data arrives</w:t>
+      </w:r>
+      <w:r>
+        <w:rPr>
+          <w:rFonts w:ascii="Times New Roman" w:hAnsi="Times New Roman" w:cs="Times New Roman"/>
+          <w:sz w:val="28"/>
+        </w:rPr>
+        <w:t>,</w:t>
+      </w:r>
+      <w:r>
+        <w:rPr>
+          <w:rFonts w:ascii="Times New Roman" w:hAnsi="Times New Roman" w:cs="Times New Roman"/>
+          <w:sz w:val="28"/>
+        </w:rPr>
+        <w:t xml:space="preserve"> the rules give you answers.</w:t>
       </w:r>
       <w:r>
         <w:rPr>
@@ -355,7 +369,21 @@
           <w:rFonts w:ascii="Times New Roman" w:hAnsi="Times New Roman" w:cs="Times New Roman"/>
           <w:sz w:val="28"/>
         </w:rPr>
-        <w:t xml:space="preserve">The term gradients and derivatives are same. It mathematical expression is </w:t>
+        <w:t>The term gradients and derivatives are same. It</w:t>
+      </w:r>
+      <w:r>
+        <w:rPr>
+          <w:rFonts w:ascii="Times New Roman" w:hAnsi="Times New Roman" w:cs="Times New Roman"/>
+          <w:sz w:val="28"/>
+        </w:rPr>
+        <w:t>s</w:t>
+      </w:r>
+      <w:r>
+        <w:rPr>
+          <w:rFonts w:ascii="Times New Roman" w:hAnsi="Times New Roman" w:cs="Times New Roman"/>
+          <w:sz w:val="28"/>
+        </w:rPr>
+        <w:t xml:space="preserve"> mathematical expression is </w:t>
       </w:r>
       <w:proofErr w:type="spellStart"/>
       <w:r>
@@ -2680,28 +2708,308 @@
           <w:sz w:val="28"/>
         </w:rPr>
       </w:pPr>
-    </w:p>
-    <w:p>
-      <w:pPr>
-        <w:rPr>
-          <w:rFonts w:ascii="Times New Roman" w:hAnsi="Times New Roman" w:cs="Times New Roman"/>
-          <w:sz w:val="28"/>
-        </w:rPr>
-      </w:pPr>
-    </w:p>
-    <w:p>
-      <w:pPr>
+      <w:r>
+        <w:rPr>
+          <w:rFonts w:ascii="Times New Roman" w:hAnsi="Times New Roman" w:cs="Times New Roman"/>
+          <w:sz w:val="28"/>
+        </w:rPr>
+        <w:t xml:space="preserve">Images are an object of the class </w:t>
+      </w:r>
+      <w:proofErr w:type="spellStart"/>
+      <w:proofErr w:type="gramStart"/>
+      <w:r>
+        <w:rPr>
+          <w:rFonts w:ascii="Times New Roman" w:hAnsi="Times New Roman" w:cs="Times New Roman"/>
+          <w:i/>
+          <w:sz w:val="28"/>
+        </w:rPr>
+        <w:t>PIL.Image.Image</w:t>
+      </w:r>
+      <w:proofErr w:type="spellEnd"/>
+      <w:proofErr w:type="gramEnd"/>
+      <w:r>
+        <w:rPr>
+          <w:rFonts w:ascii="Times New Roman" w:hAnsi="Times New Roman" w:cs="Times New Roman"/>
+          <w:sz w:val="28"/>
+        </w:rPr>
+        <w:t xml:space="preserve">, which is a part of the python imaging library </w:t>
+      </w:r>
+      <w:r>
         <w:rPr>
           <w:rFonts w:ascii="Times New Roman" w:hAnsi="Times New Roman" w:cs="Times New Roman"/>
           <w:b/>
           <w:sz w:val="28"/>
         </w:rPr>
-      </w:pPr>
-      <w:r>
-        <w:rPr>
-          <w:rFonts w:ascii="Times New Roman" w:hAnsi="Times New Roman" w:cs="Times New Roman"/>
-          <w:sz w:val="28"/>
-        </w:rPr>
+        <w:t>Pillow</w:t>
+      </w:r>
+      <w:r>
+        <w:rPr>
+          <w:rFonts w:ascii="Times New Roman" w:hAnsi="Times New Roman" w:cs="Times New Roman"/>
+          <w:sz w:val="28"/>
+        </w:rPr>
+        <w:t xml:space="preserve">. </w:t>
+      </w:r>
+    </w:p>
+    <w:p>
+      <w:pPr>
+        <w:rPr>
+          <w:rFonts w:ascii="Times New Roman" w:hAnsi="Times New Roman" w:cs="Times New Roman"/>
+          <w:sz w:val="28"/>
+        </w:rPr>
+      </w:pPr>
+      <w:r>
+        <w:rPr>
+          <w:rFonts w:ascii="Times New Roman" w:hAnsi="Times New Roman" w:cs="Times New Roman"/>
+          <w:sz w:val="28"/>
+        </w:rPr>
+        <w:t>%</w:t>
+      </w:r>
+      <w:proofErr w:type="spellStart"/>
+      <w:r>
+        <w:rPr>
+          <w:rFonts w:ascii="Times New Roman" w:hAnsi="Times New Roman" w:cs="Times New Roman"/>
+          <w:sz w:val="28"/>
+        </w:rPr>
+        <w:t>matplotlib</w:t>
+      </w:r>
+      <w:proofErr w:type="spellEnd"/>
+      <w:r>
+        <w:rPr>
+          <w:rFonts w:ascii="Times New Roman" w:hAnsi="Times New Roman" w:cs="Times New Roman"/>
+          <w:sz w:val="28"/>
+        </w:rPr>
+        <w:t xml:space="preserve"> inline helps to show the image in </w:t>
+      </w:r>
+      <w:proofErr w:type="spellStart"/>
+      <w:r>
+        <w:rPr>
+          <w:rFonts w:ascii="Times New Roman" w:hAnsi="Times New Roman" w:cs="Times New Roman"/>
+          <w:sz w:val="28"/>
+        </w:rPr>
+        <w:t>jupyter</w:t>
+      </w:r>
+      <w:proofErr w:type="spellEnd"/>
+      <w:r>
+        <w:rPr>
+          <w:rFonts w:ascii="Times New Roman" w:hAnsi="Times New Roman" w:cs="Times New Roman"/>
+          <w:sz w:val="28"/>
+        </w:rPr>
+        <w:t xml:space="preserve"> notebook, otherwise it will be shown as a popup.</w:t>
+      </w:r>
+    </w:p>
+    <w:p>
+      <w:pPr>
+        <w:rPr>
+          <w:rFonts w:ascii="Times New Roman" w:hAnsi="Times New Roman" w:cs="Times New Roman"/>
+          <w:sz w:val="28"/>
+        </w:rPr>
+      </w:pPr>
+      <w:r>
+        <w:rPr>
+          <w:rFonts w:ascii="Times New Roman" w:hAnsi="Times New Roman" w:cs="Times New Roman"/>
+          <w:sz w:val="28"/>
+        </w:rPr>
+        <w:t>Following are the steps to change data images into inputs</w:t>
+      </w:r>
+    </w:p>
+    <w:p>
+      <w:pPr>
+        <w:pStyle w:val="ListParagraph"/>
+        <w:numPr>
+          <w:ilvl w:val="0"/>
+          <w:numId w:val="9"/>
+        </w:numPr>
+        <w:rPr>
+          <w:rFonts w:ascii="Times New Roman" w:hAnsi="Times New Roman" w:cs="Times New Roman"/>
+          <w:sz w:val="28"/>
+        </w:rPr>
+      </w:pPr>
+      <w:r>
+        <w:rPr>
+          <w:rFonts w:ascii="Times New Roman" w:hAnsi="Times New Roman" w:cs="Times New Roman"/>
+          <w:sz w:val="28"/>
+        </w:rPr>
+        <w:t xml:space="preserve">We must convert images into tensors. </w:t>
+      </w:r>
+      <w:proofErr w:type="spellStart"/>
+      <w:proofErr w:type="gramStart"/>
+      <w:r>
+        <w:rPr>
+          <w:rFonts w:ascii="Times New Roman" w:hAnsi="Times New Roman" w:cs="Times New Roman"/>
+          <w:i/>
+          <w:sz w:val="28"/>
+        </w:rPr>
+        <w:t>torchvision.transforms</w:t>
+      </w:r>
+      <w:proofErr w:type="spellEnd"/>
+      <w:proofErr w:type="gramEnd"/>
+      <w:r>
+        <w:rPr>
+          <w:rFonts w:ascii="Times New Roman" w:hAnsi="Times New Roman" w:cs="Times New Roman"/>
+          <w:sz w:val="28"/>
+        </w:rPr>
+        <w:t xml:space="preserve"> </w:t>
+      </w:r>
+    </w:p>
+    <w:p>
+      <w:pPr>
+        <w:pStyle w:val="ListParagraph"/>
+        <w:numPr>
+          <w:ilvl w:val="0"/>
+          <w:numId w:val="9"/>
+        </w:numPr>
+        <w:rPr>
+          <w:rFonts w:ascii="Times New Roman" w:hAnsi="Times New Roman" w:cs="Times New Roman"/>
+          <w:sz w:val="28"/>
+        </w:rPr>
+      </w:pPr>
+      <w:r>
+        <w:rPr>
+          <w:rFonts w:ascii="Times New Roman" w:hAnsi="Times New Roman" w:cs="Times New Roman"/>
+          <w:sz w:val="28"/>
+        </w:rPr>
+        <w:t xml:space="preserve">To convert from image to tensors -&gt; </w:t>
+      </w:r>
+      <w:proofErr w:type="spellStart"/>
+      <w:proofErr w:type="gramStart"/>
+      <w:r>
+        <w:rPr>
+          <w:rFonts w:ascii="Times New Roman" w:hAnsi="Times New Roman" w:cs="Times New Roman"/>
+          <w:i/>
+          <w:sz w:val="28"/>
+        </w:rPr>
+        <w:t>torchvision.transforms</w:t>
+      </w:r>
+      <w:proofErr w:type="gramEnd"/>
+      <w:r>
+        <w:rPr>
+          <w:rFonts w:ascii="Times New Roman" w:hAnsi="Times New Roman" w:cs="Times New Roman"/>
+          <w:i/>
+          <w:sz w:val="28"/>
+        </w:rPr>
+        <w:t>.ToTensor</w:t>
+      </w:r>
+      <w:proofErr w:type="spellEnd"/>
+      <w:r>
+        <w:rPr>
+          <w:rFonts w:ascii="Times New Roman" w:hAnsi="Times New Roman" w:cs="Times New Roman"/>
+          <w:i/>
+          <w:sz w:val="28"/>
+        </w:rPr>
+        <w:t>()</w:t>
+      </w:r>
+    </w:p>
+    <w:p>
+      <w:pPr>
+        <w:pStyle w:val="ListParagraph"/>
+        <w:numPr>
+          <w:ilvl w:val="0"/>
+          <w:numId w:val="9"/>
+        </w:numPr>
+        <w:rPr>
+          <w:rFonts w:ascii="Times New Roman" w:hAnsi="Times New Roman" w:cs="Times New Roman"/>
+          <w:sz w:val="28"/>
+        </w:rPr>
+      </w:pPr>
+      <w:r>
+        <w:rPr>
+          <w:rFonts w:ascii="Times New Roman" w:hAnsi="Times New Roman" w:cs="Times New Roman"/>
+          <w:sz w:val="28"/>
+        </w:rPr>
+        <w:t xml:space="preserve">Next is importing </w:t>
+      </w:r>
+      <w:proofErr w:type="spellStart"/>
+      <w:r>
+        <w:rPr>
+          <w:rFonts w:ascii="Times New Roman" w:hAnsi="Times New Roman" w:cs="Times New Roman"/>
+          <w:sz w:val="28"/>
+        </w:rPr>
+        <w:t>DataLoader</w:t>
+      </w:r>
+      <w:proofErr w:type="spellEnd"/>
+      <w:r>
+        <w:rPr>
+          <w:rFonts w:ascii="Times New Roman" w:hAnsi="Times New Roman" w:cs="Times New Roman"/>
+          <w:sz w:val="28"/>
+        </w:rPr>
+        <w:t xml:space="preserve"> from </w:t>
+      </w:r>
+      <w:proofErr w:type="spellStart"/>
+      <w:proofErr w:type="gramStart"/>
+      <w:r>
+        <w:rPr>
+          <w:rFonts w:ascii="Times New Roman" w:hAnsi="Times New Roman" w:cs="Times New Roman"/>
+          <w:sz w:val="28"/>
+        </w:rPr>
+        <w:t>torch.utils</w:t>
+      </w:r>
+      <w:proofErr w:type="gramEnd"/>
+      <w:r>
+        <w:rPr>
+          <w:rFonts w:ascii="Times New Roman" w:hAnsi="Times New Roman" w:cs="Times New Roman"/>
+          <w:sz w:val="28"/>
+        </w:rPr>
+        <w:t>.data</w:t>
+      </w:r>
+      <w:proofErr w:type="spellEnd"/>
+      <w:r>
+        <w:rPr>
+          <w:rFonts w:ascii="Times New Roman" w:hAnsi="Times New Roman" w:cs="Times New Roman"/>
+          <w:sz w:val="28"/>
+        </w:rPr>
+        <w:t xml:space="preserve"> </w:t>
+      </w:r>
+    </w:p>
+    <w:p>
+      <w:pPr>
+        <w:pStyle w:val="ListParagraph"/>
+        <w:numPr>
+          <w:ilvl w:val="0"/>
+          <w:numId w:val="9"/>
+        </w:numPr>
+        <w:rPr>
+          <w:rFonts w:ascii="Times New Roman" w:hAnsi="Times New Roman" w:cs="Times New Roman"/>
+          <w:sz w:val="28"/>
+        </w:rPr>
+      </w:pPr>
+    </w:p>
+    <w:p>
+      <w:pPr>
+        <w:rPr>
+          <w:rFonts w:ascii="Times New Roman" w:hAnsi="Times New Roman" w:cs="Times New Roman"/>
+          <w:sz w:val="28"/>
+        </w:rPr>
+      </w:pPr>
+    </w:p>
+    <w:p>
+      <w:pPr>
+        <w:rPr>
+          <w:rFonts w:ascii="Times New Roman" w:hAnsi="Times New Roman" w:cs="Times New Roman"/>
+          <w:sz w:val="28"/>
+        </w:rPr>
+      </w:pPr>
+      <w:r>
+        <w:rPr>
+          <w:rFonts w:ascii="Times New Roman" w:hAnsi="Times New Roman" w:cs="Times New Roman"/>
+          <w:sz w:val="28"/>
+        </w:rPr>
+        <w:t>Loss Function:</w:t>
+      </w:r>
+    </w:p>
+    <w:p>
+      <w:pPr>
+        <w:rPr>
+          <w:rFonts w:ascii="Times New Roman" w:hAnsi="Times New Roman" w:cs="Times New Roman"/>
+          <w:b/>
+          <w:sz w:val="28"/>
+        </w:rPr>
+      </w:pPr>
+      <w:r>
+        <w:rPr>
+          <w:rFonts w:ascii="Times New Roman" w:hAnsi="Times New Roman" w:cs="Times New Roman"/>
+          <w:sz w:val="28"/>
+        </w:rPr>
+        <w:lastRenderedPageBreak/>
         <w:t>Cross Entropy:</w:t>
       </w:r>
       <w:r>
@@ -2716,14 +3024,7 @@
           <w:rFonts w:ascii="Times New Roman" w:hAnsi="Times New Roman" w:cs="Times New Roman"/>
           <w:sz w:val="28"/>
         </w:rPr>
-        <w:t xml:space="preserve">to calculate the total entropy between two </w:t>
-      </w:r>
-      <w:r>
-        <w:rPr>
-          <w:rFonts w:ascii="Times New Roman" w:hAnsi="Times New Roman" w:cs="Times New Roman"/>
-          <w:sz w:val="28"/>
-        </w:rPr>
-        <w:t>distribution</w:t>
+        <w:t>to calculate the total entropy between two distribution</w:t>
       </w:r>
       <w:r>
         <w:rPr>
@@ -2807,10 +3108,1101 @@
           <w:i/>
           <w:sz w:val="28"/>
         </w:rPr>
-        <w:t xml:space="preserve">Using CE we can make the state differentiable. </w:t>
+        <w:t xml:space="preserve">Using </w:t>
+      </w:r>
+      <w:proofErr w:type="gramStart"/>
+      <w:r>
+        <w:rPr>
+          <w:rFonts w:ascii="Times New Roman" w:hAnsi="Times New Roman" w:cs="Times New Roman"/>
+          <w:i/>
+          <w:sz w:val="28"/>
+        </w:rPr>
+        <w:t>CE</w:t>
+      </w:r>
+      <w:proofErr w:type="gramEnd"/>
+      <w:r>
+        <w:rPr>
+          <w:rFonts w:ascii="Times New Roman" w:hAnsi="Times New Roman" w:cs="Times New Roman"/>
+          <w:i/>
+          <w:sz w:val="28"/>
+        </w:rPr>
+        <w:t xml:space="preserve"> we can</w:t>
+      </w:r>
+      <w:r>
+        <w:rPr>
+          <w:rFonts w:ascii="Times New Roman" w:hAnsi="Times New Roman" w:cs="Times New Roman"/>
+          <w:i/>
+          <w:sz w:val="28"/>
+        </w:rPr>
+        <w:t xml:space="preserve"> make the state differentiable.</w:t>
+      </w:r>
+    </w:p>
+    <w:p>
+      <w:pPr>
+        <w:rPr>
+          <w:rFonts w:ascii="Times New Roman" w:hAnsi="Times New Roman" w:cs="Times New Roman"/>
+          <w:i/>
+          <w:sz w:val="28"/>
+        </w:rPr>
+      </w:pPr>
+    </w:p>
+    <w:p>
+      <w:pPr>
+        <w:rPr>
+          <w:rFonts w:ascii="Times New Roman" w:hAnsi="Times New Roman" w:cs="Times New Roman"/>
+          <w:sz w:val="28"/>
+        </w:rPr>
+      </w:pPr>
+      <w:r>
+        <w:rPr>
+          <w:rFonts w:ascii="Times New Roman" w:hAnsi="Times New Roman" w:cs="Times New Roman"/>
+          <w:sz w:val="28"/>
+        </w:rPr>
+        <w:t xml:space="preserve">Extending the </w:t>
+      </w:r>
+      <w:proofErr w:type="gramStart"/>
+      <w:r>
+        <w:rPr>
+          <w:rFonts w:ascii="Times New Roman" w:hAnsi="Times New Roman" w:cs="Times New Roman"/>
+          <w:i/>
+          <w:sz w:val="28"/>
+        </w:rPr>
+        <w:t>nn.module</w:t>
+      </w:r>
+      <w:proofErr w:type="gramEnd"/>
+      <w:r>
+        <w:rPr>
+          <w:rFonts w:ascii="Times New Roman" w:hAnsi="Times New Roman" w:cs="Times New Roman"/>
+          <w:sz w:val="28"/>
+        </w:rPr>
+        <w:t xml:space="preserve"> class :</w:t>
+      </w:r>
+    </w:p>
+    <w:p>
+      <w:pPr>
+        <w:rPr>
+          <w:rFonts w:ascii="Times New Roman" w:hAnsi="Times New Roman" w:cs="Times New Roman"/>
+          <w:sz w:val="28"/>
+        </w:rPr>
+      </w:pPr>
+      <w:proofErr w:type="spellStart"/>
+      <w:proofErr w:type="gramStart"/>
+      <w:r>
+        <w:rPr>
+          <w:rFonts w:ascii="Times New Roman" w:hAnsi="Times New Roman" w:cs="Times New Roman"/>
+          <w:sz w:val="28"/>
+        </w:rPr>
+        <w:t>SoftMAX</w:t>
+      </w:r>
+      <w:proofErr w:type="spellEnd"/>
+      <w:r>
+        <w:rPr>
+          <w:rFonts w:ascii="Times New Roman" w:hAnsi="Times New Roman" w:cs="Times New Roman"/>
+          <w:sz w:val="28"/>
+        </w:rPr>
+        <w:t xml:space="preserve"> :</w:t>
+      </w:r>
+      <w:proofErr w:type="gramEnd"/>
+      <w:r>
+        <w:rPr>
+          <w:rFonts w:ascii="Times New Roman" w:hAnsi="Times New Roman" w:cs="Times New Roman"/>
+          <w:sz w:val="28"/>
+        </w:rPr>
+        <w:t xml:space="preserve"> </w:t>
+      </w:r>
+      <w:r>
+        <w:rPr>
+          <w:rFonts w:ascii="Times New Roman" w:hAnsi="Times New Roman" w:cs="Times New Roman"/>
+          <w:sz w:val="28"/>
+        </w:rPr>
+        <w:t>converts outputs into positives and then to probabilities.</w:t>
+      </w:r>
+      <w:r>
+        <w:rPr>
+          <w:rFonts w:ascii="Times New Roman" w:hAnsi="Times New Roman" w:cs="Times New Roman"/>
+          <w:sz w:val="28"/>
+        </w:rPr>
+        <w:t xml:space="preserve"> </w:t>
+      </w:r>
+      <w:proofErr w:type="spellStart"/>
+      <w:r>
+        <w:rPr>
+          <w:rFonts w:ascii="Times New Roman" w:hAnsi="Times New Roman" w:cs="Times New Roman"/>
+          <w:sz w:val="28"/>
+        </w:rPr>
+        <w:t>torch.</w:t>
+      </w:r>
+      <w:proofErr w:type="gramStart"/>
+      <w:r>
+        <w:rPr>
+          <w:rFonts w:ascii="Times New Roman" w:hAnsi="Times New Roman" w:cs="Times New Roman"/>
+          <w:sz w:val="28"/>
+        </w:rPr>
+        <w:t>nn.functional</w:t>
+      </w:r>
+      <w:proofErr w:type="gramEnd"/>
+      <w:r>
+        <w:rPr>
+          <w:rFonts w:ascii="Times New Roman" w:hAnsi="Times New Roman" w:cs="Times New Roman"/>
+          <w:sz w:val="28"/>
+        </w:rPr>
+        <w:t>.softmax</w:t>
+      </w:r>
+      <w:proofErr w:type="spellEnd"/>
+      <w:r>
+        <w:rPr>
+          <w:rFonts w:ascii="Times New Roman" w:hAnsi="Times New Roman" w:cs="Times New Roman"/>
+          <w:sz w:val="28"/>
+        </w:rPr>
+        <w:t>()</w:t>
+      </w:r>
+    </w:p>
+    <w:p>
+      <w:pPr>
+        <w:rPr>
+          <w:rFonts w:ascii="Times New Roman" w:hAnsi="Times New Roman" w:cs="Times New Roman"/>
+          <w:sz w:val="28"/>
+        </w:rPr>
+      </w:pPr>
+      <w:proofErr w:type="gramStart"/>
+      <w:r>
+        <w:rPr>
+          <w:rFonts w:ascii="Times New Roman" w:hAnsi="Times New Roman" w:cs="Times New Roman"/>
+          <w:sz w:val="28"/>
+        </w:rPr>
+        <w:t xml:space="preserve">Output </w:t>
+      </w:r>
+      <w:r>
+        <w:rPr>
+          <w:rFonts w:ascii="Times New Roman" w:hAnsi="Times New Roman" w:cs="Times New Roman"/>
+          <w:sz w:val="28"/>
+        </w:rPr>
+        <w:t>:</w:t>
+      </w:r>
+      <w:proofErr w:type="gramEnd"/>
+      <w:r>
+        <w:rPr>
+          <w:rFonts w:ascii="Times New Roman" w:hAnsi="Times New Roman" w:cs="Times New Roman"/>
+          <w:sz w:val="28"/>
+        </w:rPr>
+        <w:t xml:space="preserve"> y(hat)</w:t>
+      </w:r>
+      <w:r>
+        <w:rPr>
+          <w:rFonts w:ascii="Times New Roman" w:hAnsi="Times New Roman" w:cs="Times New Roman"/>
+          <w:sz w:val="28"/>
+        </w:rPr>
+        <w:t xml:space="preserve"> -&gt; e^(</w:t>
+      </w:r>
+      <w:r>
+        <w:rPr>
+          <w:rFonts w:ascii="Times New Roman" w:hAnsi="Times New Roman" w:cs="Times New Roman"/>
+          <w:sz w:val="28"/>
+        </w:rPr>
+        <w:t>y(hat)</w:t>
+      </w:r>
+      <w:r>
+        <w:rPr>
+          <w:rFonts w:ascii="Times New Roman" w:hAnsi="Times New Roman" w:cs="Times New Roman"/>
+          <w:sz w:val="28"/>
+        </w:rPr>
+        <w:t>)</w:t>
+      </w:r>
+      <w:r>
+        <w:rPr>
+          <w:rFonts w:ascii="Times New Roman" w:hAnsi="Times New Roman" w:cs="Times New Roman"/>
+          <w:sz w:val="28"/>
+        </w:rPr>
+        <w:t xml:space="preserve"> / SUM</w:t>
+      </w:r>
+      <w:r>
+        <w:rPr>
+          <w:rFonts w:ascii="Times New Roman" w:hAnsi="Times New Roman" w:cs="Times New Roman"/>
+          <w:sz w:val="28"/>
+        </w:rPr>
+        <w:t xml:space="preserve"> </w:t>
+      </w:r>
+      <w:r>
+        <w:rPr>
+          <w:rFonts w:ascii="Times New Roman" w:hAnsi="Times New Roman" w:cs="Times New Roman"/>
+          <w:sz w:val="28"/>
+        </w:rPr>
+        <w:t>e^(y(hat))</w:t>
+      </w:r>
+    </w:p>
+    <w:p>
+      <w:pPr>
+        <w:rPr>
+          <w:rFonts w:ascii="Times New Roman" w:hAnsi="Times New Roman" w:cs="Times New Roman"/>
+          <w:sz w:val="28"/>
+        </w:rPr>
+      </w:pPr>
+    </w:p>
+    <w:p>
+      <w:pPr>
+        <w:rPr>
+          <w:rFonts w:ascii="Times New Roman" w:hAnsi="Times New Roman" w:cs="Times New Roman"/>
+          <w:sz w:val="28"/>
+        </w:rPr>
+      </w:pPr>
+      <w:r>
+        <w:rPr>
+          <w:rFonts w:ascii="Times New Roman" w:hAnsi="Times New Roman" w:cs="Times New Roman"/>
+          <w:sz w:val="28"/>
+        </w:rPr>
+        <w:t>We will train the model on a batch and validate it on a batch in each epoch:</w:t>
+      </w:r>
+    </w:p>
+    <w:p>
+      <w:pPr>
+        <w:pStyle w:val="ListParagraph"/>
+        <w:numPr>
+          <w:ilvl w:val="0"/>
+          <w:numId w:val="10"/>
+        </w:numPr>
+        <w:rPr>
+          <w:rFonts w:ascii="Times New Roman" w:hAnsi="Times New Roman" w:cs="Times New Roman"/>
+          <w:sz w:val="28"/>
+        </w:rPr>
+      </w:pPr>
+      <w:r>
+        <w:rPr>
+          <w:rFonts w:ascii="Times New Roman" w:hAnsi="Times New Roman" w:cs="Times New Roman"/>
+          <w:sz w:val="28"/>
+        </w:rPr>
+        <w:t>For training a batch this are the steps:</w:t>
+      </w:r>
+    </w:p>
+    <w:p>
+      <w:pPr>
+        <w:pStyle w:val="ListParagraph"/>
+        <w:numPr>
+          <w:ilvl w:val="1"/>
+          <w:numId w:val="10"/>
+        </w:numPr>
+        <w:rPr>
+          <w:rFonts w:ascii="Times New Roman" w:hAnsi="Times New Roman" w:cs="Times New Roman"/>
+          <w:sz w:val="28"/>
+        </w:rPr>
+      </w:pPr>
+      <w:r>
+        <w:rPr>
+          <w:rFonts w:ascii="Times New Roman" w:hAnsi="Times New Roman" w:cs="Times New Roman"/>
+          <w:sz w:val="28"/>
+        </w:rPr>
+        <w:t xml:space="preserve">Generate predictions </w:t>
+      </w:r>
+    </w:p>
+    <w:p>
+      <w:pPr>
+        <w:pStyle w:val="ListParagraph"/>
+        <w:numPr>
+          <w:ilvl w:val="1"/>
+          <w:numId w:val="10"/>
+        </w:numPr>
+        <w:rPr>
+          <w:rFonts w:ascii="Times New Roman" w:hAnsi="Times New Roman" w:cs="Times New Roman"/>
+          <w:sz w:val="28"/>
+        </w:rPr>
+      </w:pPr>
+      <w:r>
+        <w:rPr>
+          <w:rFonts w:ascii="Times New Roman" w:hAnsi="Times New Roman" w:cs="Times New Roman"/>
+          <w:sz w:val="28"/>
+        </w:rPr>
+        <w:t>Calculate loss</w:t>
+      </w:r>
+    </w:p>
+    <w:p>
+      <w:pPr>
+        <w:pStyle w:val="ListParagraph"/>
+        <w:numPr>
+          <w:ilvl w:val="1"/>
+          <w:numId w:val="10"/>
+        </w:numPr>
+        <w:rPr>
+          <w:rFonts w:ascii="Times New Roman" w:hAnsi="Times New Roman" w:cs="Times New Roman"/>
+          <w:sz w:val="28"/>
+        </w:rPr>
+      </w:pPr>
+      <w:r>
+        <w:rPr>
+          <w:rFonts w:ascii="Times New Roman" w:hAnsi="Times New Roman" w:cs="Times New Roman"/>
+          <w:sz w:val="28"/>
+        </w:rPr>
+        <w:t>Compute Gradients</w:t>
+      </w:r>
+    </w:p>
+    <w:p>
+      <w:pPr>
+        <w:pStyle w:val="ListParagraph"/>
+        <w:numPr>
+          <w:ilvl w:val="1"/>
+          <w:numId w:val="10"/>
+        </w:numPr>
+        <w:rPr>
+          <w:rFonts w:ascii="Times New Roman" w:hAnsi="Times New Roman" w:cs="Times New Roman"/>
+          <w:sz w:val="28"/>
+        </w:rPr>
+      </w:pPr>
+      <w:r>
+        <w:rPr>
+          <w:rFonts w:ascii="Times New Roman" w:hAnsi="Times New Roman" w:cs="Times New Roman"/>
+          <w:sz w:val="28"/>
+        </w:rPr>
+        <w:t>Update weights</w:t>
+      </w:r>
+    </w:p>
+    <w:p>
+      <w:pPr>
+        <w:pStyle w:val="ListParagraph"/>
+        <w:numPr>
+          <w:ilvl w:val="1"/>
+          <w:numId w:val="10"/>
+        </w:numPr>
+        <w:rPr>
+          <w:rFonts w:ascii="Times New Roman" w:hAnsi="Times New Roman" w:cs="Times New Roman"/>
+          <w:sz w:val="28"/>
+        </w:rPr>
+      </w:pPr>
+      <w:r>
+        <w:rPr>
+          <w:rFonts w:ascii="Times New Roman" w:hAnsi="Times New Roman" w:cs="Times New Roman"/>
+          <w:sz w:val="28"/>
+        </w:rPr>
+        <w:t>Reset gradients</w:t>
+      </w:r>
+    </w:p>
+    <w:p>
+      <w:pPr>
+        <w:pStyle w:val="ListParagraph"/>
+        <w:numPr>
+          <w:ilvl w:val="0"/>
+          <w:numId w:val="10"/>
+        </w:numPr>
+        <w:rPr>
+          <w:rFonts w:ascii="Times New Roman" w:hAnsi="Times New Roman" w:cs="Times New Roman"/>
+          <w:sz w:val="28"/>
+        </w:rPr>
+      </w:pPr>
+      <w:r>
+        <w:rPr>
+          <w:rFonts w:ascii="Times New Roman" w:hAnsi="Times New Roman" w:cs="Times New Roman"/>
+          <w:sz w:val="28"/>
+        </w:rPr>
+        <w:t>For validating a batch</w:t>
+      </w:r>
+    </w:p>
+    <w:p>
+      <w:pPr>
+        <w:pStyle w:val="ListParagraph"/>
+        <w:numPr>
+          <w:ilvl w:val="1"/>
+          <w:numId w:val="10"/>
+        </w:numPr>
+        <w:rPr>
+          <w:rFonts w:ascii="Times New Roman" w:hAnsi="Times New Roman" w:cs="Times New Roman"/>
+          <w:sz w:val="28"/>
+        </w:rPr>
+      </w:pPr>
+      <w:r>
+        <w:rPr>
+          <w:rFonts w:ascii="Times New Roman" w:hAnsi="Times New Roman" w:cs="Times New Roman"/>
+          <w:sz w:val="28"/>
+        </w:rPr>
+        <w:t>Generate prediction</w:t>
+      </w:r>
+    </w:p>
+    <w:p>
+      <w:pPr>
+        <w:pStyle w:val="ListParagraph"/>
+        <w:numPr>
+          <w:ilvl w:val="1"/>
+          <w:numId w:val="10"/>
+        </w:numPr>
+        <w:rPr>
+          <w:rFonts w:ascii="Times New Roman" w:hAnsi="Times New Roman" w:cs="Times New Roman"/>
+          <w:sz w:val="28"/>
+        </w:rPr>
+      </w:pPr>
+      <w:r>
+        <w:rPr>
+          <w:rFonts w:ascii="Times New Roman" w:hAnsi="Times New Roman" w:cs="Times New Roman"/>
+          <w:sz w:val="28"/>
+        </w:rPr>
+        <w:t>Calculate loss</w:t>
+      </w:r>
+    </w:p>
+    <w:p>
+      <w:pPr>
+        <w:pStyle w:val="ListParagraph"/>
+        <w:numPr>
+          <w:ilvl w:val="1"/>
+          <w:numId w:val="10"/>
+        </w:numPr>
+        <w:rPr>
+          <w:rFonts w:ascii="Times New Roman" w:hAnsi="Times New Roman" w:cs="Times New Roman"/>
+          <w:sz w:val="28"/>
+        </w:rPr>
+      </w:pPr>
+      <w:r>
+        <w:rPr>
+          <w:rFonts w:ascii="Times New Roman" w:hAnsi="Times New Roman" w:cs="Times New Roman"/>
+          <w:sz w:val="28"/>
+        </w:rPr>
+        <w:t xml:space="preserve">Calculate metrics </w:t>
+      </w:r>
+    </w:p>
+    <w:p>
+      <w:pPr>
+        <w:rPr>
+          <w:rFonts w:ascii="Times New Roman" w:hAnsi="Times New Roman" w:cs="Times New Roman"/>
+          <w:sz w:val="28"/>
+        </w:rPr>
+      </w:pPr>
+      <w:r>
+        <w:rPr>
+          <w:rFonts w:ascii="Times New Roman" w:hAnsi="Times New Roman" w:cs="Times New Roman"/>
+          <w:sz w:val="28"/>
+        </w:rPr>
+        <w:t>##################################################################</w:t>
+      </w:r>
+    </w:p>
+    <w:p>
+      <w:pPr>
+        <w:rPr>
+          <w:rFonts w:ascii="Times New Roman" w:hAnsi="Times New Roman" w:cs="Times New Roman"/>
+          <w:sz w:val="28"/>
+        </w:rPr>
+      </w:pPr>
+      <w:proofErr w:type="spellStart"/>
+      <w:r>
+        <w:rPr>
+          <w:rFonts w:ascii="Times New Roman" w:hAnsi="Times New Roman" w:cs="Times New Roman"/>
+          <w:sz w:val="28"/>
+        </w:rPr>
+        <w:t>def</w:t>
+      </w:r>
+      <w:proofErr w:type="spellEnd"/>
+      <w:r>
+        <w:rPr>
+          <w:rFonts w:ascii="Times New Roman" w:hAnsi="Times New Roman" w:cs="Times New Roman"/>
+          <w:sz w:val="28"/>
+        </w:rPr>
+        <w:t xml:space="preserve"> </w:t>
+      </w:r>
+      <w:proofErr w:type="gramStart"/>
+      <w:r>
+        <w:rPr>
+          <w:rFonts w:ascii="Times New Roman" w:hAnsi="Times New Roman" w:cs="Times New Roman"/>
+          <w:sz w:val="28"/>
+        </w:rPr>
+        <w:t>fit(</w:t>
+      </w:r>
+      <w:proofErr w:type="gramEnd"/>
+      <w:r>
+        <w:rPr>
+          <w:rFonts w:ascii="Times New Roman" w:hAnsi="Times New Roman" w:cs="Times New Roman"/>
+          <w:sz w:val="28"/>
+        </w:rPr>
+        <w:t xml:space="preserve">epochs, </w:t>
+      </w:r>
+      <w:proofErr w:type="spellStart"/>
+      <w:r>
+        <w:rPr>
+          <w:rFonts w:ascii="Times New Roman" w:hAnsi="Times New Roman" w:cs="Times New Roman"/>
+          <w:sz w:val="28"/>
+        </w:rPr>
+        <w:t>lr</w:t>
+      </w:r>
+      <w:proofErr w:type="spellEnd"/>
+      <w:r>
+        <w:rPr>
+          <w:rFonts w:ascii="Times New Roman" w:hAnsi="Times New Roman" w:cs="Times New Roman"/>
+          <w:sz w:val="28"/>
+        </w:rPr>
+        <w:t xml:space="preserve">, model, </w:t>
+      </w:r>
+      <w:proofErr w:type="spellStart"/>
+      <w:r>
+        <w:rPr>
+          <w:rFonts w:ascii="Times New Roman" w:hAnsi="Times New Roman" w:cs="Times New Roman"/>
+          <w:sz w:val="28"/>
+        </w:rPr>
+        <w:t>train_loader</w:t>
+      </w:r>
+      <w:proofErr w:type="spellEnd"/>
+      <w:r>
+        <w:rPr>
+          <w:rFonts w:ascii="Times New Roman" w:hAnsi="Times New Roman" w:cs="Times New Roman"/>
+          <w:sz w:val="28"/>
+        </w:rPr>
+        <w:t xml:space="preserve">, </w:t>
+      </w:r>
+      <w:proofErr w:type="spellStart"/>
+      <w:r>
+        <w:rPr>
+          <w:rFonts w:ascii="Times New Roman" w:hAnsi="Times New Roman" w:cs="Times New Roman"/>
+          <w:sz w:val="28"/>
+        </w:rPr>
+        <w:t>val_loader</w:t>
+      </w:r>
+      <w:proofErr w:type="spellEnd"/>
+      <w:r>
+        <w:rPr>
+          <w:rFonts w:ascii="Times New Roman" w:hAnsi="Times New Roman" w:cs="Times New Roman"/>
+          <w:sz w:val="28"/>
+        </w:rPr>
+        <w:t xml:space="preserve">, </w:t>
+      </w:r>
+      <w:proofErr w:type="spellStart"/>
+      <w:r>
+        <w:rPr>
+          <w:rFonts w:ascii="Times New Roman" w:hAnsi="Times New Roman" w:cs="Times New Roman"/>
+          <w:sz w:val="28"/>
+        </w:rPr>
+        <w:t>opt_func</w:t>
+      </w:r>
+      <w:proofErr w:type="spellEnd"/>
+      <w:r>
+        <w:rPr>
+          <w:rFonts w:ascii="Times New Roman" w:hAnsi="Times New Roman" w:cs="Times New Roman"/>
+          <w:sz w:val="28"/>
+        </w:rPr>
+        <w:t>=</w:t>
+      </w:r>
+      <w:proofErr w:type="spellStart"/>
+      <w:r>
+        <w:rPr>
+          <w:rFonts w:ascii="Times New Roman" w:hAnsi="Times New Roman" w:cs="Times New Roman"/>
+          <w:sz w:val="28"/>
+        </w:rPr>
+        <w:t>torch.optim.SGD</w:t>
+      </w:r>
+      <w:proofErr w:type="spellEnd"/>
+      <w:r>
+        <w:rPr>
+          <w:rFonts w:ascii="Times New Roman" w:hAnsi="Times New Roman" w:cs="Times New Roman"/>
+          <w:sz w:val="28"/>
+        </w:rPr>
+        <w:t>):</w:t>
+      </w:r>
+    </w:p>
+    <w:p>
+      <w:pPr>
+        <w:rPr>
+          <w:rFonts w:ascii="Times New Roman" w:hAnsi="Times New Roman" w:cs="Times New Roman"/>
+          <w:sz w:val="28"/>
+        </w:rPr>
+      </w:pPr>
+      <w:r>
+        <w:rPr>
+          <w:rFonts w:ascii="Times New Roman" w:hAnsi="Times New Roman" w:cs="Times New Roman"/>
+          <w:sz w:val="28"/>
+        </w:rPr>
+        <w:t xml:space="preserve">    optimizer = </w:t>
+      </w:r>
+      <w:proofErr w:type="spellStart"/>
+      <w:r>
+        <w:rPr>
+          <w:rFonts w:ascii="Times New Roman" w:hAnsi="Times New Roman" w:cs="Times New Roman"/>
+          <w:sz w:val="28"/>
+        </w:rPr>
+        <w:t>opt_func</w:t>
+      </w:r>
+      <w:proofErr w:type="spellEnd"/>
+      <w:r>
+        <w:rPr>
+          <w:rFonts w:ascii="Times New Roman" w:hAnsi="Times New Roman" w:cs="Times New Roman"/>
+          <w:sz w:val="28"/>
+        </w:rPr>
+        <w:t>(</w:t>
+      </w:r>
+      <w:proofErr w:type="spellStart"/>
+      <w:proofErr w:type="gramStart"/>
+      <w:r>
+        <w:rPr>
+          <w:rFonts w:ascii="Times New Roman" w:hAnsi="Times New Roman" w:cs="Times New Roman"/>
+          <w:sz w:val="28"/>
+        </w:rPr>
+        <w:t>model.parameters</w:t>
+      </w:r>
+      <w:proofErr w:type="spellEnd"/>
+      <w:proofErr w:type="gramEnd"/>
+      <w:r>
+        <w:rPr>
+          <w:rFonts w:ascii="Times New Roman" w:hAnsi="Times New Roman" w:cs="Times New Roman"/>
+          <w:sz w:val="28"/>
+        </w:rPr>
+        <w:t xml:space="preserve">(), </w:t>
+      </w:r>
+      <w:proofErr w:type="spellStart"/>
+      <w:r>
+        <w:rPr>
+          <w:rFonts w:ascii="Times New Roman" w:hAnsi="Times New Roman" w:cs="Times New Roman"/>
+          <w:sz w:val="28"/>
+        </w:rPr>
+        <w:t>lr</w:t>
+      </w:r>
+      <w:proofErr w:type="spellEnd"/>
+      <w:r>
+        <w:rPr>
+          <w:rFonts w:ascii="Times New Roman" w:hAnsi="Times New Roman" w:cs="Times New Roman"/>
+          <w:sz w:val="28"/>
+        </w:rPr>
+        <w:t>)</w:t>
+      </w:r>
+    </w:p>
+    <w:p>
+      <w:pPr>
+        <w:rPr>
+          <w:rFonts w:ascii="Times New Roman" w:hAnsi="Times New Roman" w:cs="Times New Roman"/>
+          <w:sz w:val="28"/>
+        </w:rPr>
+      </w:pPr>
+      <w:r>
+        <w:rPr>
+          <w:rFonts w:ascii="Times New Roman" w:hAnsi="Times New Roman" w:cs="Times New Roman"/>
+          <w:sz w:val="28"/>
+        </w:rPr>
+        <w:t xml:space="preserve">    history = [] # for recording epoch-wise results</w:t>
+      </w:r>
+    </w:p>
+    <w:p>
+      <w:pPr>
+        <w:rPr>
+          <w:rFonts w:ascii="Times New Roman" w:hAnsi="Times New Roman" w:cs="Times New Roman"/>
+          <w:sz w:val="28"/>
+        </w:rPr>
+      </w:pPr>
+      <w:r>
+        <w:rPr>
+          <w:rFonts w:ascii="Times New Roman" w:hAnsi="Times New Roman" w:cs="Times New Roman"/>
+          <w:sz w:val="28"/>
+        </w:rPr>
+        <w:t xml:space="preserve">    </w:t>
+      </w:r>
+    </w:p>
+    <w:p>
+      <w:pPr>
+        <w:rPr>
+          <w:rFonts w:ascii="Times New Roman" w:hAnsi="Times New Roman" w:cs="Times New Roman"/>
+          <w:sz w:val="28"/>
+        </w:rPr>
+      </w:pPr>
+      <w:r>
+        <w:rPr>
+          <w:rFonts w:ascii="Times New Roman" w:hAnsi="Times New Roman" w:cs="Times New Roman"/>
+          <w:sz w:val="28"/>
+        </w:rPr>
+        <w:t xml:space="preserve">    for epoch in range(epochs):</w:t>
+      </w:r>
+    </w:p>
+    <w:p>
+      <w:pPr>
+        <w:rPr>
+          <w:rFonts w:ascii="Times New Roman" w:hAnsi="Times New Roman" w:cs="Times New Roman"/>
+          <w:sz w:val="28"/>
+        </w:rPr>
+      </w:pPr>
+      <w:r>
+        <w:rPr>
+          <w:rFonts w:ascii="Times New Roman" w:hAnsi="Times New Roman" w:cs="Times New Roman"/>
+          <w:sz w:val="28"/>
+        </w:rPr>
+        <w:t xml:space="preserve">        </w:t>
+      </w:r>
+    </w:p>
+    <w:p>
+      <w:pPr>
+        <w:rPr>
+          <w:rFonts w:ascii="Times New Roman" w:hAnsi="Times New Roman" w:cs="Times New Roman"/>
+          <w:sz w:val="28"/>
+        </w:rPr>
+      </w:pPr>
+      <w:r>
+        <w:rPr>
+          <w:rFonts w:ascii="Times New Roman" w:hAnsi="Times New Roman" w:cs="Times New Roman"/>
+          <w:sz w:val="28"/>
+        </w:rPr>
+        <w:t xml:space="preserve">        # Training Phase </w:t>
+      </w:r>
+    </w:p>
+    <w:p>
+      <w:pPr>
+        <w:rPr>
+          <w:rFonts w:ascii="Times New Roman" w:hAnsi="Times New Roman" w:cs="Times New Roman"/>
+          <w:sz w:val="28"/>
+        </w:rPr>
+      </w:pPr>
+      <w:r>
+        <w:rPr>
+          <w:rFonts w:ascii="Times New Roman" w:hAnsi="Times New Roman" w:cs="Times New Roman"/>
+          <w:sz w:val="28"/>
+        </w:rPr>
+        <w:t xml:space="preserve">        for batch in </w:t>
+      </w:r>
+      <w:proofErr w:type="spellStart"/>
+      <w:r>
+        <w:rPr>
+          <w:rFonts w:ascii="Times New Roman" w:hAnsi="Times New Roman" w:cs="Times New Roman"/>
+          <w:sz w:val="28"/>
+        </w:rPr>
+        <w:t>train_loader</w:t>
+      </w:r>
+      <w:proofErr w:type="spellEnd"/>
+      <w:r>
+        <w:rPr>
+          <w:rFonts w:ascii="Times New Roman" w:hAnsi="Times New Roman" w:cs="Times New Roman"/>
+          <w:sz w:val="28"/>
+        </w:rPr>
+        <w:t>:</w:t>
+      </w:r>
+    </w:p>
+    <w:p>
+      <w:pPr>
+        <w:rPr>
+          <w:rFonts w:ascii="Times New Roman" w:hAnsi="Times New Roman" w:cs="Times New Roman"/>
+          <w:sz w:val="28"/>
+        </w:rPr>
+      </w:pPr>
+      <w:r>
+        <w:rPr>
+          <w:rFonts w:ascii="Times New Roman" w:hAnsi="Times New Roman" w:cs="Times New Roman"/>
+          <w:sz w:val="28"/>
+        </w:rPr>
+        <w:lastRenderedPageBreak/>
+        <w:t xml:space="preserve">            loss = </w:t>
+      </w:r>
+      <w:proofErr w:type="spellStart"/>
+      <w:proofErr w:type="gramStart"/>
+      <w:r>
+        <w:rPr>
+          <w:rFonts w:ascii="Times New Roman" w:hAnsi="Times New Roman" w:cs="Times New Roman"/>
+          <w:sz w:val="28"/>
+        </w:rPr>
+        <w:t>model.training</w:t>
+      </w:r>
+      <w:proofErr w:type="gramEnd"/>
+      <w:r>
+        <w:rPr>
+          <w:rFonts w:ascii="Times New Roman" w:hAnsi="Times New Roman" w:cs="Times New Roman"/>
+          <w:sz w:val="28"/>
+        </w:rPr>
+        <w:t>_step</w:t>
+      </w:r>
+      <w:proofErr w:type="spellEnd"/>
+      <w:r>
+        <w:rPr>
+          <w:rFonts w:ascii="Times New Roman" w:hAnsi="Times New Roman" w:cs="Times New Roman"/>
+          <w:sz w:val="28"/>
+        </w:rPr>
+        <w:t>(batch)</w:t>
+      </w:r>
+    </w:p>
+    <w:p>
+      <w:pPr>
+        <w:rPr>
+          <w:rFonts w:ascii="Times New Roman" w:hAnsi="Times New Roman" w:cs="Times New Roman"/>
+          <w:sz w:val="28"/>
+        </w:rPr>
+      </w:pPr>
+      <w:r>
+        <w:rPr>
+          <w:rFonts w:ascii="Times New Roman" w:hAnsi="Times New Roman" w:cs="Times New Roman"/>
+          <w:sz w:val="28"/>
+        </w:rPr>
+        <w:t xml:space="preserve">            </w:t>
+      </w:r>
+      <w:proofErr w:type="spellStart"/>
+      <w:proofErr w:type="gramStart"/>
+      <w:r>
+        <w:rPr>
+          <w:rFonts w:ascii="Times New Roman" w:hAnsi="Times New Roman" w:cs="Times New Roman"/>
+          <w:sz w:val="28"/>
+        </w:rPr>
+        <w:t>loss.backward</w:t>
+      </w:r>
+      <w:proofErr w:type="spellEnd"/>
+      <w:proofErr w:type="gramEnd"/>
+      <w:r>
+        <w:rPr>
+          <w:rFonts w:ascii="Times New Roman" w:hAnsi="Times New Roman" w:cs="Times New Roman"/>
+          <w:sz w:val="28"/>
+        </w:rPr>
+        <w:t>()</w:t>
+      </w:r>
+    </w:p>
+    <w:p>
+      <w:pPr>
+        <w:rPr>
+          <w:rFonts w:ascii="Times New Roman" w:hAnsi="Times New Roman" w:cs="Times New Roman"/>
+          <w:sz w:val="28"/>
+        </w:rPr>
+      </w:pPr>
+      <w:r>
+        <w:rPr>
+          <w:rFonts w:ascii="Times New Roman" w:hAnsi="Times New Roman" w:cs="Times New Roman"/>
+          <w:sz w:val="28"/>
+        </w:rPr>
+        <w:t xml:space="preserve">            </w:t>
+      </w:r>
+      <w:proofErr w:type="spellStart"/>
+      <w:proofErr w:type="gramStart"/>
+      <w:r>
+        <w:rPr>
+          <w:rFonts w:ascii="Times New Roman" w:hAnsi="Times New Roman" w:cs="Times New Roman"/>
+          <w:sz w:val="28"/>
+        </w:rPr>
+        <w:t>optimizer.step</w:t>
+      </w:r>
+      <w:proofErr w:type="spellEnd"/>
+      <w:proofErr w:type="gramEnd"/>
+      <w:r>
+        <w:rPr>
+          <w:rFonts w:ascii="Times New Roman" w:hAnsi="Times New Roman" w:cs="Times New Roman"/>
+          <w:sz w:val="28"/>
+        </w:rPr>
+        <w:t>()</w:t>
+      </w:r>
+    </w:p>
+    <w:p>
+      <w:pPr>
+        <w:rPr>
+          <w:rFonts w:ascii="Times New Roman" w:hAnsi="Times New Roman" w:cs="Times New Roman"/>
+          <w:sz w:val="28"/>
+        </w:rPr>
+      </w:pPr>
+      <w:r>
+        <w:rPr>
+          <w:rFonts w:ascii="Times New Roman" w:hAnsi="Times New Roman" w:cs="Times New Roman"/>
+          <w:sz w:val="28"/>
+        </w:rPr>
+        <w:t xml:space="preserve">            </w:t>
+      </w:r>
+      <w:proofErr w:type="spellStart"/>
+      <w:proofErr w:type="gramStart"/>
+      <w:r>
+        <w:rPr>
+          <w:rFonts w:ascii="Times New Roman" w:hAnsi="Times New Roman" w:cs="Times New Roman"/>
+          <w:sz w:val="28"/>
+        </w:rPr>
+        <w:t>optimizer.zero</w:t>
+      </w:r>
+      <w:proofErr w:type="gramEnd"/>
+      <w:r>
+        <w:rPr>
+          <w:rFonts w:ascii="Times New Roman" w:hAnsi="Times New Roman" w:cs="Times New Roman"/>
+          <w:sz w:val="28"/>
+        </w:rPr>
+        <w:t>_grad</w:t>
+      </w:r>
+      <w:proofErr w:type="spellEnd"/>
+      <w:r>
+        <w:rPr>
+          <w:rFonts w:ascii="Times New Roman" w:hAnsi="Times New Roman" w:cs="Times New Roman"/>
+          <w:sz w:val="28"/>
+        </w:rPr>
+        <w:t>()</w:t>
+      </w:r>
+    </w:p>
+    <w:p>
+      <w:pPr>
+        <w:rPr>
+          <w:rFonts w:ascii="Times New Roman" w:hAnsi="Times New Roman" w:cs="Times New Roman"/>
+          <w:sz w:val="28"/>
+        </w:rPr>
+      </w:pPr>
+      <w:r>
+        <w:rPr>
+          <w:rFonts w:ascii="Times New Roman" w:hAnsi="Times New Roman" w:cs="Times New Roman"/>
+          <w:sz w:val="28"/>
+        </w:rPr>
+        <w:t xml:space="preserve">        </w:t>
+      </w:r>
+    </w:p>
+    <w:p>
+      <w:pPr>
+        <w:rPr>
+          <w:rFonts w:ascii="Times New Roman" w:hAnsi="Times New Roman" w:cs="Times New Roman"/>
+          <w:sz w:val="28"/>
+        </w:rPr>
+      </w:pPr>
+      <w:r>
+        <w:rPr>
+          <w:rFonts w:ascii="Times New Roman" w:hAnsi="Times New Roman" w:cs="Times New Roman"/>
+          <w:sz w:val="28"/>
+        </w:rPr>
+        <w:t xml:space="preserve">        # Validation phase</w:t>
+      </w:r>
+    </w:p>
+    <w:p>
+      <w:pPr>
+        <w:rPr>
+          <w:rFonts w:ascii="Times New Roman" w:hAnsi="Times New Roman" w:cs="Times New Roman"/>
+          <w:sz w:val="28"/>
+        </w:rPr>
+      </w:pPr>
+      <w:r>
+        <w:rPr>
+          <w:rFonts w:ascii="Times New Roman" w:hAnsi="Times New Roman" w:cs="Times New Roman"/>
+          <w:sz w:val="28"/>
+        </w:rPr>
+        <w:t xml:space="preserve">        result = </w:t>
+      </w:r>
+      <w:proofErr w:type="gramStart"/>
+      <w:r>
+        <w:rPr>
+          <w:rFonts w:ascii="Times New Roman" w:hAnsi="Times New Roman" w:cs="Times New Roman"/>
+          <w:sz w:val="28"/>
+        </w:rPr>
+        <w:t>evaluate(</w:t>
+      </w:r>
+      <w:proofErr w:type="gramEnd"/>
+      <w:r>
+        <w:rPr>
+          <w:rFonts w:ascii="Times New Roman" w:hAnsi="Times New Roman" w:cs="Times New Roman"/>
+          <w:sz w:val="28"/>
+        </w:rPr>
+        <w:t xml:space="preserve">model, </w:t>
+      </w:r>
+      <w:proofErr w:type="spellStart"/>
+      <w:r>
+        <w:rPr>
+          <w:rFonts w:ascii="Times New Roman" w:hAnsi="Times New Roman" w:cs="Times New Roman"/>
+          <w:sz w:val="28"/>
+        </w:rPr>
+        <w:t>val_loader</w:t>
+      </w:r>
+      <w:proofErr w:type="spellEnd"/>
+      <w:r>
+        <w:rPr>
+          <w:rFonts w:ascii="Times New Roman" w:hAnsi="Times New Roman" w:cs="Times New Roman"/>
+          <w:sz w:val="28"/>
+        </w:rPr>
+        <w:t>)</w:t>
+      </w:r>
+    </w:p>
+    <w:p>
+      <w:pPr>
+        <w:rPr>
+          <w:rFonts w:ascii="Times New Roman" w:hAnsi="Times New Roman" w:cs="Times New Roman"/>
+          <w:sz w:val="28"/>
+        </w:rPr>
+      </w:pPr>
+      <w:r>
+        <w:rPr>
+          <w:rFonts w:ascii="Times New Roman" w:hAnsi="Times New Roman" w:cs="Times New Roman"/>
+          <w:sz w:val="28"/>
+        </w:rPr>
+        <w:t xml:space="preserve">        </w:t>
+      </w:r>
+      <w:proofErr w:type="spellStart"/>
+      <w:proofErr w:type="gramStart"/>
+      <w:r>
+        <w:rPr>
+          <w:rFonts w:ascii="Times New Roman" w:hAnsi="Times New Roman" w:cs="Times New Roman"/>
+          <w:sz w:val="28"/>
+        </w:rPr>
+        <w:t>model.epoch</w:t>
+      </w:r>
+      <w:proofErr w:type="gramEnd"/>
+      <w:r>
+        <w:rPr>
+          <w:rFonts w:ascii="Times New Roman" w:hAnsi="Times New Roman" w:cs="Times New Roman"/>
+          <w:sz w:val="28"/>
+        </w:rPr>
+        <w:t>_end</w:t>
+      </w:r>
+      <w:proofErr w:type="spellEnd"/>
+      <w:r>
+        <w:rPr>
+          <w:rFonts w:ascii="Times New Roman" w:hAnsi="Times New Roman" w:cs="Times New Roman"/>
+          <w:sz w:val="28"/>
+        </w:rPr>
+        <w:t>(epoch, result)</w:t>
+      </w:r>
+    </w:p>
+    <w:p>
+      <w:pPr>
+        <w:rPr>
+          <w:rFonts w:ascii="Times New Roman" w:hAnsi="Times New Roman" w:cs="Times New Roman"/>
+          <w:sz w:val="28"/>
+        </w:rPr>
+      </w:pPr>
+      <w:r>
+        <w:rPr>
+          <w:rFonts w:ascii="Times New Roman" w:hAnsi="Times New Roman" w:cs="Times New Roman"/>
+          <w:sz w:val="28"/>
+        </w:rPr>
+        <w:t xml:space="preserve">        </w:t>
+      </w:r>
+      <w:proofErr w:type="spellStart"/>
+      <w:proofErr w:type="gramStart"/>
+      <w:r>
+        <w:rPr>
+          <w:rFonts w:ascii="Times New Roman" w:hAnsi="Times New Roman" w:cs="Times New Roman"/>
+          <w:sz w:val="28"/>
+        </w:rPr>
+        <w:t>history.append</w:t>
+      </w:r>
+      <w:proofErr w:type="spellEnd"/>
+      <w:proofErr w:type="gramEnd"/>
+      <w:r>
+        <w:rPr>
+          <w:rFonts w:ascii="Times New Roman" w:hAnsi="Times New Roman" w:cs="Times New Roman"/>
+          <w:sz w:val="28"/>
+        </w:rPr>
+        <w:t>(result)</w:t>
+      </w:r>
+    </w:p>
+    <w:p>
+      <w:pPr>
+        <w:rPr>
+          <w:rFonts w:ascii="Times New Roman" w:hAnsi="Times New Roman" w:cs="Times New Roman"/>
+          <w:sz w:val="28"/>
+        </w:rPr>
+      </w:pPr>
+    </w:p>
+    <w:p>
+      <w:pPr>
+        <w:rPr>
+          <w:rFonts w:ascii="Times New Roman" w:hAnsi="Times New Roman" w:cs="Times New Roman"/>
+          <w:sz w:val="28"/>
+        </w:rPr>
+      </w:pPr>
+      <w:r>
+        <w:rPr>
+          <w:rFonts w:ascii="Times New Roman" w:hAnsi="Times New Roman" w:cs="Times New Roman"/>
+          <w:sz w:val="28"/>
+        </w:rPr>
+        <w:t xml:space="preserve">    return history</w:t>
       </w:r>
       <w:bookmarkStart w:id="0" w:name="_GoBack"/>
       <w:bookmarkEnd w:id="0"/>
+    </w:p>
+    <w:p>
+      <w:pPr>
+        <w:rPr>
+          <w:rFonts w:ascii="Times New Roman" w:hAnsi="Times New Roman" w:cs="Times New Roman"/>
+          <w:sz w:val="28"/>
+        </w:rPr>
+      </w:pPr>
+      <w:r>
+        <w:rPr>
+          <w:rFonts w:ascii="Times New Roman" w:hAnsi="Times New Roman" w:cs="Times New Roman"/>
+          <w:sz w:val="28"/>
+        </w:rPr>
+        <w:t>##################################################################</w:t>
+      </w:r>
+    </w:p>
+    <w:p>
+      <w:pPr>
+        <w:rPr>
+          <w:rFonts w:ascii="Times New Roman" w:hAnsi="Times New Roman" w:cs="Times New Roman"/>
+          <w:sz w:val="28"/>
+        </w:rPr>
+      </w:pPr>
     </w:p>
     <w:p>
       <w:pPr>
@@ -2894,6 +4286,95 @@
 <file path=word/numbering.xml><?xml version="1.0" encoding="utf-8"?>
 <w:numbering xmlns:wpc="http://schemas.microsoft.com/office/word/2010/wordprocessingCanvas" xmlns:cx="http://schemas.microsoft.com/office/drawing/2014/chartex" xmlns:mc="http://schemas.openxmlformats.org/markup-compatibility/2006" xmlns:o="urn:schemas-microsoft-com:office:office" xmlns:r="http://schemas.openxmlformats.org/officeDocument/2006/relationships" xmlns:m="http://schemas.openxmlformats.org/officeDocument/2006/math" xmlns:v="urn:schemas-microsoft-com:vml" xmlns:wp14="http://schemas.microsoft.com/office/word/2010/wordprocessingDrawing" xmlns:wp="http://schemas.openxmlformats.org/drawingml/2006/wordprocessingDrawing" xmlns:w10="urn:schemas-microsoft-com:office:word" xmlns:w="http://schemas.openxmlformats.org/wordprocessingml/2006/main" xmlns:w14="http://schemas.microsoft.com/office/word/2010/wordml" xmlns:w15="http://schemas.microsoft.com/office/word/2012/wordml" xmlns:w16se="http://schemas.microsoft.com/office/word/2015/wordml/symex" xmlns:wpg="http://schemas.microsoft.com/office/word/2010/wordprocessingGroup" xmlns:wpi="http://schemas.microsoft.com/office/word/2010/wordprocessingInk" xmlns:wne="http://schemas.microsoft.com/office/word/2006/wordml" xmlns:wps="http://schemas.microsoft.com/office/word/2010/wordprocessingShape" mc:Ignorable="w14 w15 w16se wp14">
   <w:abstractNum w:abstractNumId="0" w15:restartNumberingAfterBreak="0">
+    <w:nsid w:val="06E948AE"/>
+    <w:multiLevelType w:val="hybridMultilevel"/>
+    <w:tmpl w:val="3356B3B0"/>
+    <w:lvl w:ilvl="0" w:tplc="0409000F">
+      <w:start w:val="1"/>
+      <w:numFmt w:val="decimal"/>
+      <w:lvlText w:val="%1."/>
+      <w:lvlJc w:val="left"/>
+      <w:pPr>
+        <w:ind w:left="720" w:hanging="360"/>
+      </w:pPr>
+      <w:rPr>
+        <w:rFonts w:hint="default"/>
+      </w:rPr>
+    </w:lvl>
+    <w:lvl w:ilvl="1" w:tplc="04090019" w:tentative="1">
+      <w:start w:val="1"/>
+      <w:numFmt w:val="lowerLetter"/>
+      <w:lvlText w:val="%2."/>
+      <w:lvlJc w:val="left"/>
+      <w:pPr>
+        <w:ind w:left="1440" w:hanging="360"/>
+      </w:pPr>
+    </w:lvl>
+    <w:lvl w:ilvl="2" w:tplc="0409001B" w:tentative="1">
+      <w:start w:val="1"/>
+      <w:numFmt w:val="lowerRoman"/>
+      <w:lvlText w:val="%3."/>
+      <w:lvlJc w:val="right"/>
+      <w:pPr>
+        <w:ind w:left="2160" w:hanging="180"/>
+      </w:pPr>
+    </w:lvl>
+    <w:lvl w:ilvl="3" w:tplc="0409000F" w:tentative="1">
+      <w:start w:val="1"/>
+      <w:numFmt w:val="decimal"/>
+      <w:lvlText w:val="%4."/>
+      <w:lvlJc w:val="left"/>
+      <w:pPr>
+        <w:ind w:left="2880" w:hanging="360"/>
+      </w:pPr>
+    </w:lvl>
+    <w:lvl w:ilvl="4" w:tplc="04090019" w:tentative="1">
+      <w:start w:val="1"/>
+      <w:numFmt w:val="lowerLetter"/>
+      <w:lvlText w:val="%5."/>
+      <w:lvlJc w:val="left"/>
+      <w:pPr>
+        <w:ind w:left="3600" w:hanging="360"/>
+      </w:pPr>
+    </w:lvl>
+    <w:lvl w:ilvl="5" w:tplc="0409001B" w:tentative="1">
+      <w:start w:val="1"/>
+      <w:numFmt w:val="lowerRoman"/>
+      <w:lvlText w:val="%6."/>
+      <w:lvlJc w:val="right"/>
+      <w:pPr>
+        <w:ind w:left="4320" w:hanging="180"/>
+      </w:pPr>
+    </w:lvl>
+    <w:lvl w:ilvl="6" w:tplc="0409000F" w:tentative="1">
+      <w:start w:val="1"/>
+      <w:numFmt w:val="decimal"/>
+      <w:lvlText w:val="%7."/>
+      <w:lvlJc w:val="left"/>
+      <w:pPr>
+        <w:ind w:left="5040" w:hanging="360"/>
+      </w:pPr>
+    </w:lvl>
+    <w:lvl w:ilvl="7" w:tplc="04090019" w:tentative="1">
+      <w:start w:val="1"/>
+      <w:numFmt w:val="lowerLetter"/>
+      <w:lvlText w:val="%8."/>
+      <w:lvlJc w:val="left"/>
+      <w:pPr>
+        <w:ind w:left="5760" w:hanging="360"/>
+      </w:pPr>
+    </w:lvl>
+    <w:lvl w:ilvl="8" w:tplc="0409001B" w:tentative="1">
+      <w:start w:val="1"/>
+      <w:numFmt w:val="lowerRoman"/>
+      <w:lvlText w:val="%9."/>
+      <w:lvlJc w:val="right"/>
+      <w:pPr>
+        <w:ind w:left="6480" w:hanging="180"/>
+      </w:pPr>
+    </w:lvl>
+  </w:abstractNum>
+  <w:abstractNum w:abstractNumId="1" w15:restartNumberingAfterBreak="0">
     <w:nsid w:val="080545F6"/>
     <w:multiLevelType w:val="hybridMultilevel"/>
     <w:tmpl w:val="169CAC2E"/>
@@ -3005,7 +4486,93 @@
       </w:rPr>
     </w:lvl>
   </w:abstractNum>
-  <w:abstractNum w:abstractNumId="1" w15:restartNumberingAfterBreak="0">
+  <w:abstractNum w:abstractNumId="2" w15:restartNumberingAfterBreak="0">
+    <w:nsid w:val="0BBD0843"/>
+    <w:multiLevelType w:val="hybridMultilevel"/>
+    <w:tmpl w:val="22DE2064"/>
+    <w:lvl w:ilvl="0" w:tplc="04090019">
+      <w:start w:val="1"/>
+      <w:numFmt w:val="lowerLetter"/>
+      <w:lvlText w:val="%1."/>
+      <w:lvlJc w:val="left"/>
+      <w:pPr>
+        <w:ind w:left="1440" w:hanging="360"/>
+      </w:pPr>
+    </w:lvl>
+    <w:lvl w:ilvl="1" w:tplc="04090019" w:tentative="1">
+      <w:start w:val="1"/>
+      <w:numFmt w:val="lowerLetter"/>
+      <w:lvlText w:val="%2."/>
+      <w:lvlJc w:val="left"/>
+      <w:pPr>
+        <w:ind w:left="2160" w:hanging="360"/>
+      </w:pPr>
+    </w:lvl>
+    <w:lvl w:ilvl="2" w:tplc="0409001B" w:tentative="1">
+      <w:start w:val="1"/>
+      <w:numFmt w:val="lowerRoman"/>
+      <w:lvlText w:val="%3."/>
+      <w:lvlJc w:val="right"/>
+      <w:pPr>
+        <w:ind w:left="2880" w:hanging="180"/>
+      </w:pPr>
+    </w:lvl>
+    <w:lvl w:ilvl="3" w:tplc="0409000F" w:tentative="1">
+      <w:start w:val="1"/>
+      <w:numFmt w:val="decimal"/>
+      <w:lvlText w:val="%4."/>
+      <w:lvlJc w:val="left"/>
+      <w:pPr>
+        <w:ind w:left="3600" w:hanging="360"/>
+      </w:pPr>
+    </w:lvl>
+    <w:lvl w:ilvl="4" w:tplc="04090019" w:tentative="1">
+      <w:start w:val="1"/>
+      <w:numFmt w:val="lowerLetter"/>
+      <w:lvlText w:val="%5."/>
+      <w:lvlJc w:val="left"/>
+      <w:pPr>
+        <w:ind w:left="4320" w:hanging="360"/>
+      </w:pPr>
+    </w:lvl>
+    <w:lvl w:ilvl="5" w:tplc="0409001B" w:tentative="1">
+      <w:start w:val="1"/>
+      <w:numFmt w:val="lowerRoman"/>
+      <w:lvlText w:val="%6."/>
+      <w:lvlJc w:val="right"/>
+      <w:pPr>
+        <w:ind w:left="5040" w:hanging="180"/>
+      </w:pPr>
+    </w:lvl>
+    <w:lvl w:ilvl="6" w:tplc="0409000F" w:tentative="1">
+      <w:start w:val="1"/>
+      <w:numFmt w:val="decimal"/>
+      <w:lvlText w:val="%7."/>
+      <w:lvlJc w:val="left"/>
+      <w:pPr>
+        <w:ind w:left="5760" w:hanging="360"/>
+      </w:pPr>
+    </w:lvl>
+    <w:lvl w:ilvl="7" w:tplc="04090019" w:tentative="1">
+      <w:start w:val="1"/>
+      <w:numFmt w:val="lowerLetter"/>
+      <w:lvlText w:val="%8."/>
+      <w:lvlJc w:val="left"/>
+      <w:pPr>
+        <w:ind w:left="6480" w:hanging="360"/>
+      </w:pPr>
+    </w:lvl>
+    <w:lvl w:ilvl="8" w:tplc="0409001B" w:tentative="1">
+      <w:start w:val="1"/>
+      <w:numFmt w:val="lowerRoman"/>
+      <w:lvlText w:val="%9."/>
+      <w:lvlJc w:val="right"/>
+      <w:pPr>
+        <w:ind w:left="7200" w:hanging="180"/>
+      </w:pPr>
+    </w:lvl>
+  </w:abstractNum>
+  <w:abstractNum w:abstractNumId="3" w15:restartNumberingAfterBreak="0">
     <w:nsid w:val="15A62C06"/>
     <w:multiLevelType w:val="hybridMultilevel"/>
     <w:tmpl w:val="A634C3F6"/>
@@ -3117,7 +4684,7 @@
       </w:rPr>
     </w:lvl>
   </w:abstractNum>
-  <w:abstractNum w:abstractNumId="2" w15:restartNumberingAfterBreak="0">
+  <w:abstractNum w:abstractNumId="4" w15:restartNumberingAfterBreak="0">
     <w:nsid w:val="236B06A4"/>
     <w:multiLevelType w:val="hybridMultilevel"/>
     <w:tmpl w:val="F70AE8BA"/>
@@ -3229,7 +4796,7 @@
       </w:rPr>
     </w:lvl>
   </w:abstractNum>
-  <w:abstractNum w:abstractNumId="3" w15:restartNumberingAfterBreak="0">
+  <w:abstractNum w:abstractNumId="5" w15:restartNumberingAfterBreak="0">
     <w:nsid w:val="4ADB0914"/>
     <w:multiLevelType w:val="hybridMultilevel"/>
     <w:tmpl w:val="6600A76E"/>
@@ -3342,7 +4909,7 @@
       </w:rPr>
     </w:lvl>
   </w:abstractNum>
-  <w:abstractNum w:abstractNumId="4" w15:restartNumberingAfterBreak="0">
+  <w:abstractNum w:abstractNumId="6" w15:restartNumberingAfterBreak="0">
     <w:nsid w:val="5D670013"/>
     <w:multiLevelType w:val="hybridMultilevel"/>
     <w:tmpl w:val="EAEE74A6"/>
@@ -3428,7 +4995,7 @@
       </w:pPr>
     </w:lvl>
   </w:abstractNum>
-  <w:abstractNum w:abstractNumId="5" w15:restartNumberingAfterBreak="0">
+  <w:abstractNum w:abstractNumId="7" w15:restartNumberingAfterBreak="0">
     <w:nsid w:val="5E1345F2"/>
     <w:multiLevelType w:val="hybridMultilevel"/>
     <w:tmpl w:val="F7400236"/>
@@ -3517,7 +5084,7 @@
       </w:pPr>
     </w:lvl>
   </w:abstractNum>
-  <w:abstractNum w:abstractNumId="6" w15:restartNumberingAfterBreak="0">
+  <w:abstractNum w:abstractNumId="8" w15:restartNumberingAfterBreak="0">
     <w:nsid w:val="64B1250B"/>
     <w:multiLevelType w:val="hybridMultilevel"/>
     <w:tmpl w:val="D702E1FC"/>
@@ -3629,7 +5196,96 @@
       </w:rPr>
     </w:lvl>
   </w:abstractNum>
-  <w:abstractNum w:abstractNumId="7" w15:restartNumberingAfterBreak="0">
+  <w:abstractNum w:abstractNumId="9" w15:restartNumberingAfterBreak="0">
+    <w:nsid w:val="6620314C"/>
+    <w:multiLevelType w:val="hybridMultilevel"/>
+    <w:tmpl w:val="C6205222"/>
+    <w:lvl w:ilvl="0" w:tplc="0409000F">
+      <w:start w:val="1"/>
+      <w:numFmt w:val="decimal"/>
+      <w:lvlText w:val="%1."/>
+      <w:lvlJc w:val="left"/>
+      <w:pPr>
+        <w:ind w:left="720" w:hanging="360"/>
+      </w:pPr>
+      <w:rPr>
+        <w:rFonts w:hint="default"/>
+      </w:rPr>
+    </w:lvl>
+    <w:lvl w:ilvl="1" w:tplc="04090019">
+      <w:start w:val="1"/>
+      <w:numFmt w:val="lowerLetter"/>
+      <w:lvlText w:val="%2."/>
+      <w:lvlJc w:val="left"/>
+      <w:pPr>
+        <w:ind w:left="1440" w:hanging="360"/>
+      </w:pPr>
+    </w:lvl>
+    <w:lvl w:ilvl="2" w:tplc="0409001B" w:tentative="1">
+      <w:start w:val="1"/>
+      <w:numFmt w:val="lowerRoman"/>
+      <w:lvlText w:val="%3."/>
+      <w:lvlJc w:val="right"/>
+      <w:pPr>
+        <w:ind w:left="2160" w:hanging="180"/>
+      </w:pPr>
+    </w:lvl>
+    <w:lvl w:ilvl="3" w:tplc="0409000F" w:tentative="1">
+      <w:start w:val="1"/>
+      <w:numFmt w:val="decimal"/>
+      <w:lvlText w:val="%4."/>
+      <w:lvlJc w:val="left"/>
+      <w:pPr>
+        <w:ind w:left="2880" w:hanging="360"/>
+      </w:pPr>
+    </w:lvl>
+    <w:lvl w:ilvl="4" w:tplc="04090019" w:tentative="1">
+      <w:start w:val="1"/>
+      <w:numFmt w:val="lowerLetter"/>
+      <w:lvlText w:val="%5."/>
+      <w:lvlJc w:val="left"/>
+      <w:pPr>
+        <w:ind w:left="3600" w:hanging="360"/>
+      </w:pPr>
+    </w:lvl>
+    <w:lvl w:ilvl="5" w:tplc="0409001B" w:tentative="1">
+      <w:start w:val="1"/>
+      <w:numFmt w:val="lowerRoman"/>
+      <w:lvlText w:val="%6."/>
+      <w:lvlJc w:val="right"/>
+      <w:pPr>
+        <w:ind w:left="4320" w:hanging="180"/>
+      </w:pPr>
+    </w:lvl>
+    <w:lvl w:ilvl="6" w:tplc="0409000F" w:tentative="1">
+      <w:start w:val="1"/>
+      <w:numFmt w:val="decimal"/>
+      <w:lvlText w:val="%7."/>
+      <w:lvlJc w:val="left"/>
+      <w:pPr>
+        <w:ind w:left="5040" w:hanging="360"/>
+      </w:pPr>
+    </w:lvl>
+    <w:lvl w:ilvl="7" w:tplc="04090019" w:tentative="1">
+      <w:start w:val="1"/>
+      <w:numFmt w:val="lowerLetter"/>
+      <w:lvlText w:val="%8."/>
+      <w:lvlJc w:val="left"/>
+      <w:pPr>
+        <w:ind w:left="5760" w:hanging="360"/>
+      </w:pPr>
+    </w:lvl>
+    <w:lvl w:ilvl="8" w:tplc="0409001B" w:tentative="1">
+      <w:start w:val="1"/>
+      <w:numFmt w:val="lowerRoman"/>
+      <w:lvlText w:val="%9."/>
+      <w:lvlJc w:val="right"/>
+      <w:pPr>
+        <w:ind w:left="6480" w:hanging="180"/>
+      </w:pPr>
+    </w:lvl>
+  </w:abstractNum>
+  <w:abstractNum w:abstractNumId="10" w15:restartNumberingAfterBreak="0">
     <w:nsid w:val="6CDB6909"/>
     <w:multiLevelType w:val="hybridMultilevel"/>
     <w:tmpl w:val="C4E05CD4"/>
@@ -3719,28 +5375,37 @@
     </w:lvl>
   </w:abstractNum>
   <w:num w:numId="1">
+    <w:abstractNumId w:val="6"/>
+  </w:num>
+  <w:num w:numId="2">
+    <w:abstractNumId w:val="5"/>
+  </w:num>
+  <w:num w:numId="3">
+    <w:abstractNumId w:val="1"/>
+  </w:num>
+  <w:num w:numId="4">
+    <w:abstractNumId w:val="3"/>
+  </w:num>
+  <w:num w:numId="5">
     <w:abstractNumId w:val="4"/>
   </w:num>
-  <w:num w:numId="2">
-    <w:abstractNumId w:val="3"/>
+  <w:num w:numId="6">
+    <w:abstractNumId w:val="8"/>
   </w:num>
-  <w:num w:numId="3">
+  <w:num w:numId="7">
+    <w:abstractNumId w:val="10"/>
+  </w:num>
+  <w:num w:numId="8">
+    <w:abstractNumId w:val="7"/>
+  </w:num>
+  <w:num w:numId="9">
     <w:abstractNumId w:val="0"/>
   </w:num>
-  <w:num w:numId="4">
-    <w:abstractNumId w:val="1"/>
+  <w:num w:numId="10">
+    <w:abstractNumId w:val="9"/>
   </w:num>
-  <w:num w:numId="5">
+  <w:num w:numId="11">
     <w:abstractNumId w:val="2"/>
-  </w:num>
-  <w:num w:numId="6">
-    <w:abstractNumId w:val="6"/>
-  </w:num>
-  <w:num w:numId="7">
-    <w:abstractNumId w:val="7"/>
-  </w:num>
-  <w:num w:numId="8">
-    <w:abstractNumId w:val="5"/>
   </w:num>
 </w:numbering>
 </file>

</xml_diff>

<commit_message>
upto Conv2d, covered cnn, stride, padding, maxpooling
</commit_message>
<xml_diff>
--- a/Notes.docx
+++ b/Notes.docx
@@ -4572,8 +4572,6 @@
           <w:szCs w:val="21"/>
         </w:rPr>
       </w:pPr>
-      <w:bookmarkStart w:id="0" w:name="_GoBack"/>
-      <w:bookmarkEnd w:id="0"/>
       <w:r>
         <w:rPr>
           <w:rFonts w:ascii="inherit" w:eastAsia="Times New Roman" w:hAnsi="inherit" w:cs="Arial"/>
@@ -5239,7 +5237,307 @@
       </w:r>
       <w:proofErr w:type="spellEnd"/>
     </w:p>
-    <w:p/>
+    <w:p>
+      <w:pPr>
+        <w:shd w:val="clear" w:color="auto" w:fill="F8F8F8"/>
+        <w:spacing w:line="330" w:lineRule="atLeast"/>
+        <w:textAlignment w:val="baseline"/>
+        <w:rPr>
+          <w:rFonts w:ascii="inherit" w:eastAsia="Times New Roman" w:hAnsi="inherit" w:cs="Arial"/>
+          <w:color w:val="000000"/>
+          <w:sz w:val="21"/>
+          <w:szCs w:val="21"/>
+        </w:rPr>
+      </w:pPr>
+    </w:p>
+    <w:p>
+      <w:pPr>
+        <w:rPr>
+          <w:rFonts w:ascii="Times New Roman" w:hAnsi="Times New Roman" w:cs="Times New Roman"/>
+          <w:sz w:val="28"/>
+        </w:rPr>
+      </w:pPr>
+    </w:p>
+    <w:p>
+      <w:pPr>
+        <w:rPr>
+          <w:rFonts w:ascii="Times New Roman" w:hAnsi="Times New Roman" w:cs="Times New Roman"/>
+          <w:sz w:val="28"/>
+        </w:rPr>
+      </w:pPr>
+      <w:r>
+        <w:rPr>
+          <w:rFonts w:ascii="Times New Roman" w:hAnsi="Times New Roman" w:cs="Times New Roman"/>
+          <w:sz w:val="28"/>
+        </w:rPr>
+        <w:t>Why is it required to move the channel at the end?</w:t>
+      </w:r>
+    </w:p>
+    <w:p>
+      <w:pPr>
+        <w:pStyle w:val="ListParagraph"/>
+        <w:numPr>
+          <w:ilvl w:val="0"/>
+          <w:numId w:val="13"/>
+        </w:numPr>
+        <w:rPr>
+          <w:rFonts w:ascii="Times New Roman" w:hAnsi="Times New Roman" w:cs="Times New Roman"/>
+          <w:sz w:val="28"/>
+        </w:rPr>
+      </w:pPr>
+      <w:proofErr w:type="spellStart"/>
+      <w:r>
+        <w:rPr>
+          <w:rFonts w:ascii="Times New Roman" w:hAnsi="Times New Roman" w:cs="Times New Roman"/>
+          <w:sz w:val="28"/>
+        </w:rPr>
+        <w:t>Pytorch</w:t>
+      </w:r>
+      <w:proofErr w:type="spellEnd"/>
+      <w:r>
+        <w:rPr>
+          <w:rFonts w:ascii="Times New Roman" w:hAnsi="Times New Roman" w:cs="Times New Roman"/>
+          <w:sz w:val="28"/>
+        </w:rPr>
+        <w:t xml:space="preserve"> puts the channel at the beginning </w:t>
+      </w:r>
+      <w:r>
+        <w:rPr>
+          <w:rFonts w:ascii="Times New Roman" w:hAnsi="Times New Roman" w:cs="Times New Roman"/>
+          <w:sz w:val="28"/>
+        </w:rPr>
+        <w:t xml:space="preserve">– if you give that tensor to </w:t>
+      </w:r>
+      <w:proofErr w:type="spellStart"/>
+      <w:r>
+        <w:rPr>
+          <w:rFonts w:ascii="Times New Roman" w:hAnsi="Times New Roman" w:cs="Times New Roman"/>
+          <w:sz w:val="28"/>
+        </w:rPr>
+        <w:t>matplotlib</w:t>
+      </w:r>
+      <w:proofErr w:type="spellEnd"/>
+      <w:r>
+        <w:rPr>
+          <w:rFonts w:ascii="Times New Roman" w:hAnsi="Times New Roman" w:cs="Times New Roman"/>
+          <w:sz w:val="28"/>
+        </w:rPr>
+        <w:t xml:space="preserve"> it </w:t>
+      </w:r>
+      <w:proofErr w:type="spellStart"/>
+      <w:r>
+        <w:rPr>
+          <w:rFonts w:ascii="Times New Roman" w:hAnsi="Times New Roman" w:cs="Times New Roman"/>
+          <w:sz w:val="28"/>
+        </w:rPr>
+        <w:t>throughs</w:t>
+      </w:r>
+      <w:proofErr w:type="spellEnd"/>
+      <w:r>
+        <w:rPr>
+          <w:rFonts w:ascii="Times New Roman" w:hAnsi="Times New Roman" w:cs="Times New Roman"/>
+          <w:sz w:val="28"/>
+        </w:rPr>
+        <w:t xml:space="preserve"> an error</w:t>
+      </w:r>
+    </w:p>
+    <w:p>
+      <w:pPr>
+        <w:rPr>
+          <w:rFonts w:ascii="Times New Roman" w:hAnsi="Times New Roman" w:cs="Times New Roman"/>
+          <w:sz w:val="28"/>
+        </w:rPr>
+      </w:pPr>
+    </w:p>
+    <w:p>
+      <w:pPr>
+        <w:rPr>
+          <w:rFonts w:ascii="Times New Roman" w:hAnsi="Times New Roman" w:cs="Times New Roman"/>
+          <w:sz w:val="28"/>
+        </w:rPr>
+      </w:pPr>
+    </w:p>
+    <w:p>
+      <w:pPr>
+        <w:rPr>
+          <w:rFonts w:ascii="Times New Roman" w:hAnsi="Times New Roman" w:cs="Times New Roman"/>
+          <w:b/>
+          <w:sz w:val="28"/>
+        </w:rPr>
+      </w:pPr>
+      <w:r>
+        <w:rPr>
+          <w:rFonts w:ascii="Times New Roman" w:hAnsi="Times New Roman" w:cs="Times New Roman"/>
+          <w:b/>
+          <w:sz w:val="28"/>
+        </w:rPr>
+        <w:lastRenderedPageBreak/>
+        <w:t>Idea of Convolutional Network:</w:t>
+      </w:r>
+    </w:p>
+    <w:p>
+      <w:pPr>
+        <w:ind w:firstLine="720"/>
+        <w:rPr>
+          <w:rFonts w:ascii="Times New Roman" w:hAnsi="Times New Roman" w:cs="Times New Roman"/>
+          <w:sz w:val="28"/>
+        </w:rPr>
+      </w:pPr>
+      <w:r>
+        <w:rPr>
+          <w:rFonts w:ascii="Times New Roman" w:hAnsi="Times New Roman" w:cs="Times New Roman"/>
+          <w:sz w:val="28"/>
+        </w:rPr>
+        <w:t xml:space="preserve">If you have an image of size 32 x 32 and you take a kernel of 3 x 3 and slide the kernel from the top left corner of the image and do element wise multiplication you will get </w:t>
+      </w:r>
+      <w:r>
+        <w:rPr>
+          <w:rFonts w:ascii="Times New Roman" w:hAnsi="Times New Roman" w:cs="Times New Roman"/>
+          <w:sz w:val="28"/>
+        </w:rPr>
+        <w:t>a resultant matrix.</w:t>
+      </w:r>
+      <w:r>
+        <w:rPr>
+          <w:rFonts w:ascii="Times New Roman" w:hAnsi="Times New Roman" w:cs="Times New Roman"/>
+          <w:sz w:val="28"/>
+        </w:rPr>
+        <w:t xml:space="preserve"> </w:t>
+      </w:r>
+    </w:p>
+    <w:p>
+      <w:pPr>
+        <w:ind w:firstLine="720"/>
+        <w:rPr>
+          <w:rFonts w:ascii="Times New Roman" w:hAnsi="Times New Roman" w:cs="Times New Roman"/>
+          <w:sz w:val="28"/>
+        </w:rPr>
+      </w:pPr>
+    </w:p>
+    <w:p>
+      <w:pPr>
+        <w:ind w:firstLine="720"/>
+        <w:rPr>
+          <w:rFonts w:ascii="Times New Roman" w:hAnsi="Times New Roman" w:cs="Times New Roman"/>
+          <w:sz w:val="28"/>
+        </w:rPr>
+      </w:pPr>
+      <w:r>
+        <w:rPr>
+          <w:rFonts w:ascii="Times New Roman" w:hAnsi="Times New Roman" w:cs="Times New Roman"/>
+          <w:sz w:val="28"/>
+        </w:rPr>
+        <w:t>Padding helps you not lose the dimensions after a convolution operation</w:t>
+      </w:r>
+    </w:p>
+    <w:p>
+      <w:pPr>
+        <w:ind w:firstLine="720"/>
+        <w:rPr>
+          <w:rFonts w:ascii="Times New Roman" w:hAnsi="Times New Roman" w:cs="Times New Roman"/>
+          <w:sz w:val="28"/>
+        </w:rPr>
+      </w:pPr>
+      <w:r>
+        <w:rPr>
+          <w:rFonts w:ascii="Times New Roman" w:hAnsi="Times New Roman" w:cs="Times New Roman"/>
+          <w:sz w:val="28"/>
+        </w:rPr>
+        <w:t>Stride tells you to the number of pixels space you should move</w:t>
+      </w:r>
+    </w:p>
+    <w:p>
+      <w:pPr>
+        <w:ind w:firstLine="720"/>
+        <w:rPr>
+          <w:rFonts w:ascii="Times New Roman" w:hAnsi="Times New Roman" w:cs="Times New Roman"/>
+          <w:sz w:val="28"/>
+        </w:rPr>
+      </w:pPr>
+    </w:p>
+    <w:p>
+      <w:pPr>
+        <w:ind w:firstLine="720"/>
+        <w:rPr>
+          <w:rFonts w:ascii="Times New Roman" w:hAnsi="Times New Roman" w:cs="Times New Roman"/>
+          <w:sz w:val="28"/>
+        </w:rPr>
+      </w:pPr>
+      <w:hyperlink r:id="rId5" w:history="1">
+        <w:r>
+          <w:rPr>
+            <w:rStyle w:val="Hyperlink"/>
+            <w:rFonts w:ascii="Times New Roman" w:hAnsi="Times New Roman" w:cs="Times New Roman"/>
+            <w:sz w:val="28"/>
+          </w:rPr>
+          <w:t>https://towardsdatascience.com/intuitively-understanding-convolutions-for-deep-learning-1f6f42faee1</w:t>
+        </w:r>
+      </w:hyperlink>
+    </w:p>
+    <w:p>
+      <w:pPr>
+        <w:ind w:firstLine="720"/>
+        <w:rPr>
+          <w:rFonts w:ascii="Times New Roman" w:hAnsi="Times New Roman" w:cs="Times New Roman"/>
+          <w:sz w:val="28"/>
+        </w:rPr>
+      </w:pPr>
+    </w:p>
+    <w:p>
+      <w:pPr>
+        <w:ind w:firstLine="720"/>
+        <w:rPr>
+          <w:rFonts w:ascii="Times New Roman" w:hAnsi="Times New Roman" w:cs="Times New Roman"/>
+          <w:sz w:val="28"/>
+        </w:rPr>
+      </w:pPr>
+      <w:hyperlink r:id="rId6" w:history="1">
+        <w:r>
+          <w:rPr>
+            <w:rStyle w:val="Hyperlink"/>
+            <w:rFonts w:ascii="Times New Roman" w:hAnsi="Times New Roman" w:cs="Times New Roman"/>
+            <w:sz w:val="28"/>
+          </w:rPr>
+          <w:t>https://sgugger.github.io/convolution-in-depth.html</w:t>
+        </w:r>
+      </w:hyperlink>
+    </w:p>
+    <w:p>
+      <w:pPr>
+        <w:ind w:firstLine="720"/>
+        <w:rPr>
+          <w:rFonts w:ascii="Times New Roman" w:hAnsi="Times New Roman" w:cs="Times New Roman"/>
+          <w:sz w:val="28"/>
+        </w:rPr>
+      </w:pPr>
+      <w:bookmarkStart w:id="0" w:name="_GoBack"/>
+      <w:bookmarkEnd w:id="0"/>
+    </w:p>
+    <w:p>
+      <w:pPr>
+        <w:ind w:firstLine="720"/>
+        <w:rPr>
+          <w:rFonts w:ascii="Times New Roman" w:hAnsi="Times New Roman" w:cs="Times New Roman"/>
+          <w:sz w:val="28"/>
+        </w:rPr>
+      </w:pPr>
+    </w:p>
+    <w:p>
+      <w:pPr>
+        <w:rPr>
+          <w:rFonts w:ascii="Times New Roman" w:hAnsi="Times New Roman" w:cs="Times New Roman"/>
+          <w:sz w:val="28"/>
+        </w:rPr>
+      </w:pPr>
+    </w:p>
+    <w:p>
+      <w:pPr>
+        <w:rPr>
+          <w:rFonts w:ascii="Times New Roman" w:hAnsi="Times New Roman" w:cs="Times New Roman"/>
+          <w:sz w:val="28"/>
+        </w:rPr>
+      </w:pPr>
+    </w:p>
     <w:p/>
     <w:p/>
     <w:p>
@@ -6402,6 +6700,118 @@
     </w:lvl>
   </w:abstractNum>
   <w:abstractNum w:abstractNumId="11" w15:restartNumberingAfterBreak="0">
+    <w:nsid w:val="7A9A2E91"/>
+    <w:multiLevelType w:val="hybridMultilevel"/>
+    <w:tmpl w:val="0A465A3A"/>
+    <w:lvl w:ilvl="0" w:tplc="F468EADE">
+      <w:numFmt w:val="bullet"/>
+      <w:lvlText w:val="-"/>
+      <w:lvlJc w:val="left"/>
+      <w:pPr>
+        <w:ind w:left="1080" w:hanging="360"/>
+      </w:pPr>
+      <w:rPr>
+        <w:rFonts w:ascii="Calibri" w:eastAsiaTheme="minorHAnsi" w:hAnsi="Calibri" w:cs="Calibri" w:hint="default"/>
+      </w:rPr>
+    </w:lvl>
+    <w:lvl w:ilvl="1" w:tplc="04090003" w:tentative="1">
+      <w:start w:val="1"/>
+      <w:numFmt w:val="bullet"/>
+      <w:lvlText w:val="o"/>
+      <w:lvlJc w:val="left"/>
+      <w:pPr>
+        <w:ind w:left="1800" w:hanging="360"/>
+      </w:pPr>
+      <w:rPr>
+        <w:rFonts w:ascii="Courier New" w:hAnsi="Courier New" w:cs="Courier New" w:hint="default"/>
+      </w:rPr>
+    </w:lvl>
+    <w:lvl w:ilvl="2" w:tplc="04090005" w:tentative="1">
+      <w:start w:val="1"/>
+      <w:numFmt w:val="bullet"/>
+      <w:lvlText w:val=""/>
+      <w:lvlJc w:val="left"/>
+      <w:pPr>
+        <w:ind w:left="2520" w:hanging="360"/>
+      </w:pPr>
+      <w:rPr>
+        <w:rFonts w:ascii="Wingdings" w:hAnsi="Wingdings" w:hint="default"/>
+      </w:rPr>
+    </w:lvl>
+    <w:lvl w:ilvl="3" w:tplc="04090001" w:tentative="1">
+      <w:start w:val="1"/>
+      <w:numFmt w:val="bullet"/>
+      <w:lvlText w:val=""/>
+      <w:lvlJc w:val="left"/>
+      <w:pPr>
+        <w:ind w:left="3240" w:hanging="360"/>
+      </w:pPr>
+      <w:rPr>
+        <w:rFonts w:ascii="Symbol" w:hAnsi="Symbol" w:hint="default"/>
+      </w:rPr>
+    </w:lvl>
+    <w:lvl w:ilvl="4" w:tplc="04090003" w:tentative="1">
+      <w:start w:val="1"/>
+      <w:numFmt w:val="bullet"/>
+      <w:lvlText w:val="o"/>
+      <w:lvlJc w:val="left"/>
+      <w:pPr>
+        <w:ind w:left="3960" w:hanging="360"/>
+      </w:pPr>
+      <w:rPr>
+        <w:rFonts w:ascii="Courier New" w:hAnsi="Courier New" w:cs="Courier New" w:hint="default"/>
+      </w:rPr>
+    </w:lvl>
+    <w:lvl w:ilvl="5" w:tplc="04090005" w:tentative="1">
+      <w:start w:val="1"/>
+      <w:numFmt w:val="bullet"/>
+      <w:lvlText w:val=""/>
+      <w:lvlJc w:val="left"/>
+      <w:pPr>
+        <w:ind w:left="4680" w:hanging="360"/>
+      </w:pPr>
+      <w:rPr>
+        <w:rFonts w:ascii="Wingdings" w:hAnsi="Wingdings" w:hint="default"/>
+      </w:rPr>
+    </w:lvl>
+    <w:lvl w:ilvl="6" w:tplc="04090001" w:tentative="1">
+      <w:start w:val="1"/>
+      <w:numFmt w:val="bullet"/>
+      <w:lvlText w:val=""/>
+      <w:lvlJc w:val="left"/>
+      <w:pPr>
+        <w:ind w:left="5400" w:hanging="360"/>
+      </w:pPr>
+      <w:rPr>
+        <w:rFonts w:ascii="Symbol" w:hAnsi="Symbol" w:hint="default"/>
+      </w:rPr>
+    </w:lvl>
+    <w:lvl w:ilvl="7" w:tplc="04090003" w:tentative="1">
+      <w:start w:val="1"/>
+      <w:numFmt w:val="bullet"/>
+      <w:lvlText w:val="o"/>
+      <w:lvlJc w:val="left"/>
+      <w:pPr>
+        <w:ind w:left="6120" w:hanging="360"/>
+      </w:pPr>
+      <w:rPr>
+        <w:rFonts w:ascii="Courier New" w:hAnsi="Courier New" w:cs="Courier New" w:hint="default"/>
+      </w:rPr>
+    </w:lvl>
+    <w:lvl w:ilvl="8" w:tplc="04090005" w:tentative="1">
+      <w:start w:val="1"/>
+      <w:numFmt w:val="bullet"/>
+      <w:lvlText w:val=""/>
+      <w:lvlJc w:val="left"/>
+      <w:pPr>
+        <w:ind w:left="6840" w:hanging="360"/>
+      </w:pPr>
+      <w:rPr>
+        <w:rFonts w:ascii="Wingdings" w:hAnsi="Wingdings" w:hint="default"/>
+      </w:rPr>
+    </w:lvl>
+  </w:abstractNum>
+  <w:abstractNum w:abstractNumId="12" w15:restartNumberingAfterBreak="0">
     <w:nsid w:val="7CEA7E4D"/>
     <w:multiLevelType w:val="hybridMultilevel"/>
     <w:tmpl w:val="78B2C5DE"/>
@@ -6524,6 +6934,9 @@
     <w:abstractNumId w:val="2"/>
   </w:num>
   <w:num w:numId="12">
+    <w:abstractNumId w:val="12"/>
+  </w:num>
+  <w:num w:numId="13">
     <w:abstractNumId w:val="11"/>
   </w:num>
 </w:numbering>
@@ -7062,6 +7475,17 @@
       <w:color w:val="2E74B5" w:themeColor="accent1" w:themeShade="BF"/>
     </w:rPr>
   </w:style>
+  <w:style w:type="character" w:styleId="Hyperlink">
+    <w:name w:val="Hyperlink"/>
+    <w:basedOn w:val="DefaultParagraphFont"/>
+    <w:uiPriority w:val="99"/>
+    <w:unhideWhenUsed/>
+    <w:rsid w:val="0033540B"/>
+    <w:rPr>
+      <w:color w:val="0563C1" w:themeColor="hyperlink"/>
+      <w:u w:val="single"/>
+    </w:rPr>
+  </w:style>
 </w:styles>
 </file>
 

</xml_diff>

<commit_message>
upto receptive field kernel, filter stride maxpool padding calculation
</commit_message>
<xml_diff>
--- a/Notes.docx
+++ b/Notes.docx
@@ -325,7 +325,22 @@
           <w:rFonts w:ascii="Times New Roman" w:hAnsi="Times New Roman" w:cs="Times New Roman"/>
           <w:sz w:val="28"/>
         </w:rPr>
-        <w:t xml:space="preserve">Tensor maintains conformity. </w:t>
+        <w:t xml:space="preserve">Tensor maintains </w:t>
+      </w:r>
+      <w:r>
+        <w:rPr>
+          <w:rFonts w:ascii="Times New Roman" w:hAnsi="Times New Roman" w:cs="Times New Roman"/>
+          <w:i/>
+          <w:sz w:val="28"/>
+        </w:rPr>
+        <w:t>conformity</w:t>
+      </w:r>
+      <w:r>
+        <w:rPr>
+          <w:rFonts w:ascii="Times New Roman" w:hAnsi="Times New Roman" w:cs="Times New Roman"/>
+          <w:sz w:val="28"/>
+        </w:rPr>
+        <w:t xml:space="preserve">. </w:t>
       </w:r>
       <w:r>
         <w:rPr>
@@ -404,9 +419,18 @@
       <w:r>
         <w:rPr>
           <w:rFonts w:ascii="Times New Roman" w:hAnsi="Times New Roman" w:cs="Times New Roman"/>
-          <w:sz w:val="28"/>
-        </w:rPr>
-        <w:t xml:space="preserve">Gradient or derivative is for 1 unit of movement along with x-axis, how much movement happens in y-axis. </w:t>
+          <w:b/>
+          <w:i/>
+          <w:sz w:val="28"/>
+        </w:rPr>
+        <w:t>Gradient or derivative is for 1 unit of movement along with x-axis, how much movement happens in y-axis.</w:t>
+      </w:r>
+      <w:r>
+        <w:rPr>
+          <w:rFonts w:ascii="Times New Roman" w:hAnsi="Times New Roman" w:cs="Times New Roman"/>
+          <w:sz w:val="28"/>
+        </w:rPr>
+        <w:t xml:space="preserve"> </w:t>
       </w:r>
     </w:p>
     <w:p>
@@ -568,6 +592,13 @@
         </w:rPr>
         <w:t>s and runs at the same time</w:t>
       </w:r>
+      <w:r>
+        <w:rPr>
+          <w:rFonts w:ascii="Times New Roman" w:hAnsi="Times New Roman" w:cs="Times New Roman"/>
+          <w:sz w:val="28"/>
+        </w:rPr>
+        <w:t xml:space="preserve"> (NOT CLEAR)</w:t>
+      </w:r>
     </w:p>
     <w:p>
       <w:pPr>
@@ -1505,6 +1536,7 @@
           <w:rFonts w:ascii="Times New Roman" w:hAnsi="Times New Roman" w:cs="Times New Roman"/>
           <w:sz w:val="28"/>
         </w:rPr>
+        <w:lastRenderedPageBreak/>
         <w:t>def</w:t>
       </w:r>
       <w:proofErr w:type="spellEnd"/>
@@ -1569,7 +1601,6 @@
           <w:rFonts w:ascii="Times New Roman" w:hAnsi="Times New Roman" w:cs="Times New Roman"/>
           <w:sz w:val="28"/>
         </w:rPr>
-        <w:lastRenderedPageBreak/>
         <w:tab/>
         <w:t>for epoch in range(</w:t>
       </w:r>
@@ -2329,6 +2360,7 @@
           <w:rFonts w:ascii="Times New Roman" w:hAnsi="Times New Roman" w:cs="Times New Roman"/>
           <w:sz w:val="28"/>
         </w:rPr>
+        <w:lastRenderedPageBreak/>
         <w:t>Gradient/derivative of loss with respect to weights &amp; biases</w:t>
       </w:r>
       <w:r>
@@ -2374,7 +2406,6 @@
           <w:rFonts w:ascii="Times New Roman" w:hAnsi="Times New Roman" w:cs="Times New Roman"/>
           <w:sz w:val="28"/>
         </w:rPr>
-        <w:lastRenderedPageBreak/>
         <w:t xml:space="preserve">Gradients are stored </w:t>
       </w:r>
       <w:proofErr w:type="gramStart"/>
@@ -2983,6 +3014,7 @@
           <w:rFonts w:ascii="Times New Roman" w:hAnsi="Times New Roman" w:cs="Times New Roman"/>
           <w:sz w:val="28"/>
         </w:rPr>
+        <w:lastRenderedPageBreak/>
         <w:t xml:space="preserve">We must convert images into tensors. </w:t>
       </w:r>
       <w:proofErr w:type="spellStart"/>
@@ -3070,7 +3102,6 @@
           <w:rFonts w:ascii="Times New Roman" w:hAnsi="Times New Roman" w:cs="Times New Roman"/>
           <w:sz w:val="28"/>
         </w:rPr>
-        <w:lastRenderedPageBreak/>
         <w:t xml:space="preserve">Next is importing </w:t>
       </w:r>
       <w:proofErr w:type="spellStart"/>
@@ -3203,6 +3234,32 @@
           <w:sz w:val="28"/>
         </w:rPr>
       </w:pPr>
+      <w:proofErr w:type="spellStart"/>
+      <w:r>
+        <w:rPr>
+          <w:rFonts w:ascii="Times New Roman" w:hAnsi="Times New Roman" w:cs="Times New Roman"/>
+          <w:b/>
+          <w:sz w:val="28"/>
+        </w:rPr>
+        <w:t>C</w:t>
+      </w:r>
+      <w:r>
+        <w:rPr>
+          <w:rFonts w:ascii="Times New Roman" w:hAnsi="Times New Roman" w:cs="Times New Roman"/>
+          <w:b/>
+          <w:sz w:val="28"/>
+        </w:rPr>
+        <w:t>ross</w:t>
+      </w:r>
+      <w:r>
+        <w:rPr>
+          <w:rFonts w:ascii="Times New Roman" w:hAnsi="Times New Roman" w:cs="Times New Roman"/>
+          <w:b/>
+          <w:sz w:val="28"/>
+        </w:rPr>
+        <w:softHyphen/>
+        <w:t>_</w:t>
+      </w:r>
       <w:proofErr w:type="gramStart"/>
       <w:r>
         <w:rPr>
@@ -3210,7 +3267,24 @@
           <w:b/>
           <w:sz w:val="28"/>
         </w:rPr>
-        <w:t>CE :</w:t>
+        <w:t>E</w:t>
+      </w:r>
+      <w:r>
+        <w:rPr>
+          <w:rFonts w:ascii="Times New Roman" w:hAnsi="Times New Roman" w:cs="Times New Roman"/>
+          <w:b/>
+          <w:sz w:val="28"/>
+        </w:rPr>
+        <w:t>ntropy</w:t>
+      </w:r>
+      <w:proofErr w:type="spellEnd"/>
+      <w:r>
+        <w:rPr>
+          <w:rFonts w:ascii="Times New Roman" w:hAnsi="Times New Roman" w:cs="Times New Roman"/>
+          <w:b/>
+          <w:sz w:val="28"/>
+        </w:rPr>
+        <w:t xml:space="preserve"> :</w:t>
       </w:r>
       <w:proofErr w:type="gramEnd"/>
       <w:r>
@@ -3224,10 +3298,34 @@
       <w:r>
         <w:rPr>
           <w:rFonts w:ascii="Times New Roman" w:hAnsi="Times New Roman" w:cs="Times New Roman"/>
+          <w:b/>
+          <w:sz w:val="28"/>
+        </w:rPr>
+        <w:t>-</w:t>
+      </w:r>
+      <w:r>
+        <w:rPr>
+          <w:rFonts w:ascii="Times New Roman" w:hAnsi="Times New Roman" w:cs="Times New Roman"/>
           <w:i/>
           <w:sz w:val="28"/>
         </w:rPr>
-        <w:t>- SUM [ Y(actual) * log (Y(</w:t>
+        <w:t xml:space="preserve"> SUM</w:t>
+      </w:r>
+      <w:r>
+        <w:rPr>
+          <w:rFonts w:ascii="Times New Roman" w:hAnsi="Times New Roman" w:cs="Times New Roman"/>
+          <w:i/>
+          <w:sz w:val="28"/>
+        </w:rPr>
+        <w:t xml:space="preserve"> </w:t>
+      </w:r>
+      <w:r>
+        <w:rPr>
+          <w:rFonts w:ascii="Times New Roman" w:hAnsi="Times New Roman" w:cs="Times New Roman"/>
+          <w:i/>
+          <w:sz w:val="28"/>
+        </w:rPr>
+        <w:t xml:space="preserve"> [ Y(actual) * log (Y(</w:t>
       </w:r>
       <w:proofErr w:type="spellStart"/>
       <w:r>
@@ -3934,6 +4032,7 @@
           <w:rFonts w:ascii="Times New Roman" w:hAnsi="Times New Roman" w:cs="Times New Roman"/>
           <w:sz w:val="28"/>
         </w:rPr>
+        <w:lastRenderedPageBreak/>
         <w:t xml:space="preserve">    </w:t>
       </w:r>
     </w:p>
@@ -3949,7 +4048,6 @@
           <w:rFonts w:ascii="Times New Roman" w:hAnsi="Times New Roman" w:cs="Times New Roman"/>
           <w:sz w:val="28"/>
         </w:rPr>
-        <w:lastRenderedPageBreak/>
         <w:t xml:space="preserve">    for epoch in range(epochs):</w:t>
       </w:r>
     </w:p>
@@ -5351,14 +5449,16 @@
     </w:p>
     <w:p>
       <w:pPr>
-        <w:rPr>
-          <w:rFonts w:ascii="Times New Roman" w:hAnsi="Times New Roman" w:cs="Times New Roman"/>
-          <w:sz w:val="28"/>
-        </w:rPr>
-      </w:pPr>
-    </w:p>
-    <w:p>
-      <w:pPr>
+        <w:jc w:val="both"/>
+        <w:rPr>
+          <w:rFonts w:ascii="Times New Roman" w:hAnsi="Times New Roman" w:cs="Times New Roman"/>
+          <w:sz w:val="28"/>
+        </w:rPr>
+      </w:pPr>
+    </w:p>
+    <w:p>
+      <w:pPr>
+        <w:jc w:val="both"/>
         <w:rPr>
           <w:rFonts w:ascii="Times New Roman" w:hAnsi="Times New Roman" w:cs="Times New Roman"/>
           <w:b/>
@@ -5371,13 +5471,13 @@
           <w:b/>
           <w:sz w:val="28"/>
         </w:rPr>
-        <w:lastRenderedPageBreak/>
         <w:t>Idea of Convolutional Network:</w:t>
       </w:r>
     </w:p>
     <w:p>
       <w:pPr>
         <w:ind w:firstLine="720"/>
+        <w:jc w:val="both"/>
         <w:rPr>
           <w:rFonts w:ascii="Times New Roman" w:hAnsi="Times New Roman" w:cs="Times New Roman"/>
           <w:sz w:val="28"/>
@@ -5408,6 +5508,7 @@
     <w:p>
       <w:pPr>
         <w:ind w:firstLine="720"/>
+        <w:jc w:val="both"/>
         <w:rPr>
           <w:rFonts w:ascii="Times New Roman" w:hAnsi="Times New Roman" w:cs="Times New Roman"/>
           <w:sz w:val="28"/>
@@ -5417,6 +5518,7 @@
     <w:p>
       <w:pPr>
         <w:ind w:firstLine="720"/>
+        <w:jc w:val="both"/>
         <w:rPr>
           <w:rFonts w:ascii="Times New Roman" w:hAnsi="Times New Roman" w:cs="Times New Roman"/>
           <w:sz w:val="28"/>
@@ -5433,6 +5535,7 @@
     <w:p>
       <w:pPr>
         <w:ind w:firstLine="720"/>
+        <w:jc w:val="both"/>
         <w:rPr>
           <w:rFonts w:ascii="Times New Roman" w:hAnsi="Times New Roman" w:cs="Times New Roman"/>
           <w:sz w:val="28"/>
@@ -5449,6 +5552,7 @@
     <w:p>
       <w:pPr>
         <w:ind w:firstLine="720"/>
+        <w:jc w:val="both"/>
         <w:rPr>
           <w:rFonts w:ascii="Times New Roman" w:hAnsi="Times New Roman" w:cs="Times New Roman"/>
           <w:sz w:val="28"/>
@@ -5458,6 +5562,7 @@
     <w:p>
       <w:pPr>
         <w:ind w:firstLine="720"/>
+        <w:jc w:val="both"/>
         <w:rPr>
           <w:rFonts w:ascii="Times New Roman" w:hAnsi="Times New Roman" w:cs="Times New Roman"/>
           <w:sz w:val="28"/>
@@ -5470,13 +5575,30 @@
             <w:rFonts w:ascii="Times New Roman" w:hAnsi="Times New Roman" w:cs="Times New Roman"/>
             <w:sz w:val="28"/>
           </w:rPr>
-          <w:t>https://towardsdatascience.com/intuitively-understanding-convolutions-for-deep-learning-1f6f42faee1</w:t>
+          <w:t>https://towardsdatascienc</w:t>
+        </w:r>
+        <w:r>
+          <w:rPr>
+            <w:rStyle w:val="Hyperlink"/>
+            <w:rFonts w:ascii="Times New Roman" w:hAnsi="Times New Roman" w:cs="Times New Roman"/>
+            <w:sz w:val="28"/>
+          </w:rPr>
+          <w:t>e</w:t>
+        </w:r>
+        <w:r>
+          <w:rPr>
+            <w:rStyle w:val="Hyperlink"/>
+            <w:rFonts w:ascii="Times New Roman" w:hAnsi="Times New Roman" w:cs="Times New Roman"/>
+            <w:sz w:val="28"/>
+          </w:rPr>
+          <w:t>.com/intuitively-understanding-convolutions-for-deep-learning-1f6f42faee1</w:t>
         </w:r>
       </w:hyperlink>
     </w:p>
     <w:p>
       <w:pPr>
         <w:ind w:firstLine="720"/>
+        <w:jc w:val="both"/>
         <w:rPr>
           <w:rFonts w:ascii="Times New Roman" w:hAnsi="Times New Roman" w:cs="Times New Roman"/>
           <w:sz w:val="28"/>
@@ -5486,7 +5608,9 @@
     <w:p>
       <w:pPr>
         <w:ind w:firstLine="720"/>
-        <w:rPr>
+        <w:jc w:val="both"/>
+        <w:rPr>
+          <w:rStyle w:val="Hyperlink"/>
           <w:rFonts w:ascii="Times New Roman" w:hAnsi="Times New Roman" w:cs="Times New Roman"/>
           <w:sz w:val="28"/>
         </w:rPr>
@@ -5504,100 +5628,1829 @@
     </w:p>
     <w:p>
       <w:pPr>
-        <w:ind w:firstLine="720"/>
-        <w:rPr>
-          <w:rFonts w:ascii="Times New Roman" w:hAnsi="Times New Roman" w:cs="Times New Roman"/>
-          <w:sz w:val="28"/>
-        </w:rPr>
-      </w:pPr>
+        <w:jc w:val="both"/>
+        <w:rPr>
+          <w:rStyle w:val="Hyperlink"/>
+          <w:rFonts w:ascii="Times New Roman" w:hAnsi="Times New Roman" w:cs="Times New Roman"/>
+          <w:sz w:val="28"/>
+        </w:rPr>
+      </w:pPr>
+    </w:p>
+    <w:p>
+      <w:pPr>
+        <w:jc w:val="both"/>
+        <w:rPr>
+          <w:rStyle w:val="Hyperlink"/>
+          <w:rFonts w:ascii="Times New Roman" w:hAnsi="Times New Roman" w:cs="Times New Roman"/>
+          <w:color w:val="auto"/>
+          <w:sz w:val="28"/>
+          <w:u w:val="none"/>
+        </w:rPr>
+      </w:pPr>
+      <w:r>
+        <w:rPr>
+          <w:rStyle w:val="Hyperlink"/>
+          <w:rFonts w:ascii="Times New Roman" w:hAnsi="Times New Roman" w:cs="Times New Roman"/>
+          <w:color w:val="auto"/>
+          <w:sz w:val="28"/>
+          <w:u w:val="none"/>
+        </w:rPr>
+        <w:t>In a fully connected layer the input and outputs are multiplied to calculate the number of parameters.</w:t>
+      </w:r>
+      <w:r>
+        <w:rPr>
+          <w:rStyle w:val="Hyperlink"/>
+          <w:rFonts w:ascii="Times New Roman" w:hAnsi="Times New Roman" w:cs="Times New Roman"/>
+          <w:color w:val="auto"/>
+          <w:sz w:val="28"/>
+          <w:u w:val="none"/>
+        </w:rPr>
+        <w:t xml:space="preserve"> It will result in every output feature being the weighted sum of every single input feature. </w:t>
+      </w:r>
+    </w:p>
+    <w:p>
+      <w:pPr>
+        <w:jc w:val="both"/>
+        <w:rPr>
+          <w:rStyle w:val="Hyperlink"/>
+          <w:rFonts w:ascii="Times New Roman" w:hAnsi="Times New Roman" w:cs="Times New Roman"/>
+          <w:i/>
+          <w:color w:val="auto"/>
+          <w:sz w:val="28"/>
+          <w:u w:val="none"/>
+        </w:rPr>
+      </w:pPr>
+      <w:r>
+        <w:rPr>
+          <w:rStyle w:val="Hyperlink"/>
+          <w:rFonts w:ascii="Times New Roman" w:hAnsi="Times New Roman" w:cs="Times New Roman"/>
+          <w:i/>
+          <w:color w:val="auto"/>
+          <w:sz w:val="28"/>
+          <w:u w:val="none"/>
+        </w:rPr>
+        <w:t xml:space="preserve">On the contrary, Convolutions allow us to do </w:t>
+      </w:r>
+      <w:r>
+        <w:rPr>
+          <w:rStyle w:val="Hyperlink"/>
+          <w:rFonts w:ascii="Times New Roman" w:hAnsi="Times New Roman" w:cs="Times New Roman"/>
+          <w:i/>
+          <w:color w:val="auto"/>
+          <w:sz w:val="28"/>
+          <w:u w:val="none"/>
+        </w:rPr>
+        <w:t>this trans</w:t>
+      </w:r>
+      <w:r>
+        <w:rPr>
+          <w:rStyle w:val="Hyperlink"/>
+          <w:rFonts w:ascii="Times New Roman" w:hAnsi="Times New Roman" w:cs="Times New Roman"/>
+          <w:i/>
+          <w:color w:val="auto"/>
+          <w:sz w:val="28"/>
+          <w:u w:val="none"/>
+        </w:rPr>
+        <w:t xml:space="preserve">formation with each </w:t>
+      </w:r>
+      <w:r>
+        <w:rPr>
+          <w:rStyle w:val="Hyperlink"/>
+          <w:rFonts w:ascii="Times New Roman" w:hAnsi="Times New Roman" w:cs="Times New Roman"/>
+          <w:i/>
+          <w:color w:val="auto"/>
+          <w:sz w:val="28"/>
+          <w:u w:val="none"/>
+        </w:rPr>
+        <w:t>output feature, instead of “looking at” every input feature, only getting to “look” at input feature</w:t>
+      </w:r>
+      <w:r>
+        <w:rPr>
+          <w:rStyle w:val="Hyperlink"/>
+          <w:rFonts w:ascii="Times New Roman" w:hAnsi="Times New Roman" w:cs="Times New Roman"/>
+          <w:i/>
+          <w:color w:val="auto"/>
+          <w:sz w:val="28"/>
+          <w:u w:val="none"/>
+        </w:rPr>
+        <w:t xml:space="preserve">s coming </w:t>
+      </w:r>
+      <w:r>
+        <w:rPr>
+          <w:rStyle w:val="Hyperlink"/>
+          <w:rFonts w:ascii="Times New Roman" w:hAnsi="Times New Roman" w:cs="Times New Roman"/>
+          <w:i/>
+          <w:color w:val="auto"/>
+          <w:sz w:val="28"/>
+          <w:u w:val="none"/>
+        </w:rPr>
+        <w:t xml:space="preserve">from roughly the </w:t>
+      </w:r>
+      <w:r>
+        <w:rPr>
+          <w:rStyle w:val="Hyperlink"/>
+          <w:rFonts w:ascii="Times New Roman" w:hAnsi="Times New Roman" w:cs="Times New Roman"/>
+          <w:i/>
+          <w:color w:val="auto"/>
+          <w:sz w:val="28"/>
+          <w:u w:val="thick"/>
+        </w:rPr>
+        <w:t>same location</w:t>
+      </w:r>
+      <w:r>
+        <w:rPr>
+          <w:rStyle w:val="Hyperlink"/>
+          <w:rFonts w:ascii="Times New Roman" w:hAnsi="Times New Roman" w:cs="Times New Roman"/>
+          <w:i/>
+          <w:color w:val="auto"/>
+          <w:sz w:val="28"/>
+          <w:u w:val="none"/>
+        </w:rPr>
+        <w:t>.</w:t>
+      </w:r>
+    </w:p>
+    <w:p>
+      <w:pPr>
+        <w:jc w:val="both"/>
+        <w:rPr>
+          <w:rStyle w:val="Hyperlink"/>
+          <w:rFonts w:ascii="Times New Roman" w:hAnsi="Times New Roman" w:cs="Times New Roman"/>
+          <w:i/>
+          <w:color w:val="auto"/>
+          <w:sz w:val="28"/>
+          <w:u w:val="none"/>
+        </w:rPr>
+      </w:pPr>
+    </w:p>
+    <w:p>
+      <w:pPr>
+        <w:jc w:val="both"/>
+        <w:rPr>
+          <w:rStyle w:val="Hyperlink"/>
+          <w:rFonts w:ascii="Times New Roman" w:hAnsi="Times New Roman" w:cs="Times New Roman"/>
+          <w:color w:val="auto"/>
+          <w:sz w:val="28"/>
+          <w:u w:val="none"/>
+        </w:rPr>
+      </w:pPr>
+      <w:r>
+        <w:rPr>
+          <w:rStyle w:val="Hyperlink"/>
+          <w:rFonts w:ascii="Times New Roman" w:hAnsi="Times New Roman" w:cs="Times New Roman"/>
+          <w:color w:val="auto"/>
+          <w:sz w:val="28"/>
+          <w:u w:val="none"/>
+        </w:rPr>
+        <w:t>Padding and Strides are two commonplace techniques in Convolution Layers.</w:t>
+      </w:r>
+    </w:p>
+    <w:p>
+      <w:pPr>
+        <w:jc w:val="both"/>
+        <w:rPr>
+          <w:rStyle w:val="Hyperlink"/>
+          <w:rFonts w:ascii="Times New Roman" w:hAnsi="Times New Roman" w:cs="Times New Roman"/>
+          <w:color w:val="auto"/>
+          <w:sz w:val="28"/>
+          <w:u w:val="none"/>
+        </w:rPr>
+      </w:pPr>
+    </w:p>
+    <w:p>
+      <w:pPr>
+        <w:jc w:val="both"/>
+        <w:rPr>
+          <w:rStyle w:val="Hyperlink"/>
+          <w:rFonts w:ascii="Times New Roman" w:hAnsi="Times New Roman" w:cs="Times New Roman"/>
+          <w:color w:val="auto"/>
+          <w:sz w:val="28"/>
+          <w:u w:val="none"/>
+        </w:rPr>
+      </w:pPr>
+      <w:r>
+        <w:rPr>
+          <w:rStyle w:val="Hyperlink"/>
+          <w:rFonts w:ascii="Times New Roman" w:hAnsi="Times New Roman" w:cs="Times New Roman"/>
+          <w:color w:val="auto"/>
+          <w:sz w:val="28"/>
+          <w:u w:val="none"/>
+        </w:rPr>
+        <w:t xml:space="preserve">When the input image has only 1-channel, Filter and Kernel are indistinguishable. Whereas, in case of input image with 3-channels, Filer and Kernel are very different. </w:t>
+      </w:r>
+    </w:p>
+    <w:p>
+      <w:pPr>
+        <w:jc w:val="both"/>
+        <w:rPr>
+          <w:rStyle w:val="Hyperlink"/>
+          <w:rFonts w:ascii="Times New Roman" w:hAnsi="Times New Roman" w:cs="Times New Roman"/>
+          <w:color w:val="auto"/>
+          <w:sz w:val="28"/>
+          <w:u w:val="none"/>
+        </w:rPr>
+      </w:pPr>
+      <w:r>
+        <w:rPr>
+          <w:rStyle w:val="Hyperlink"/>
+          <w:rFonts w:ascii="Times New Roman" w:hAnsi="Times New Roman" w:cs="Times New Roman"/>
+          <w:color w:val="auto"/>
+          <w:sz w:val="28"/>
+          <w:u w:val="none"/>
+        </w:rPr>
+        <w:t xml:space="preserve">Filter is a collection of kernels. Each channel will have a kernel of its own and each of those kernels can be </w:t>
+      </w:r>
+      <w:r>
+        <w:rPr>
+          <w:rStyle w:val="Hyperlink"/>
+          <w:rFonts w:ascii="Times New Roman" w:hAnsi="Times New Roman" w:cs="Times New Roman"/>
+          <w:color w:val="auto"/>
+          <w:sz w:val="28"/>
+          <w:u w:val="none"/>
+        </w:rPr>
+        <w:t>unique</w:t>
+      </w:r>
+      <w:r>
+        <w:rPr>
+          <w:rStyle w:val="Hyperlink"/>
+          <w:rFonts w:ascii="Times New Roman" w:hAnsi="Times New Roman" w:cs="Times New Roman"/>
+          <w:color w:val="auto"/>
+          <w:sz w:val="28"/>
+          <w:u w:val="none"/>
+        </w:rPr>
+        <w:t>.</w:t>
+      </w:r>
+    </w:p>
+    <w:p>
+      <w:pPr>
+        <w:jc w:val="both"/>
+        <w:rPr>
+          <w:rStyle w:val="Hyperlink"/>
+          <w:rFonts w:ascii="Times New Roman" w:hAnsi="Times New Roman" w:cs="Times New Roman"/>
+          <w:color w:val="auto"/>
+          <w:sz w:val="28"/>
+          <w:u w:val="none"/>
+        </w:rPr>
+      </w:pPr>
+      <w:r>
+        <w:rPr>
+          <w:rStyle w:val="Hyperlink"/>
+          <w:rFonts w:ascii="Times New Roman" w:hAnsi="Times New Roman" w:cs="Times New Roman"/>
+          <w:color w:val="auto"/>
+          <w:sz w:val="28"/>
+          <w:u w:val="none"/>
+        </w:rPr>
+        <w:t xml:space="preserve">Each filter in a convolution layer produces one and only one output channel. </w:t>
+      </w:r>
+      <w:r>
+        <w:rPr>
+          <w:rStyle w:val="Hyperlink"/>
+          <w:rFonts w:ascii="Times New Roman" w:hAnsi="Times New Roman" w:cs="Times New Roman"/>
+          <w:color w:val="auto"/>
+          <w:sz w:val="28"/>
+          <w:u w:val="none"/>
+        </w:rPr>
+        <w:t>How? The filter takes an image with 3-channels, uses 3 k</w:t>
+      </w:r>
+      <w:r>
+        <w:rPr>
+          <w:rStyle w:val="Hyperlink"/>
+          <w:rFonts w:ascii="Times New Roman" w:hAnsi="Times New Roman" w:cs="Times New Roman"/>
+          <w:color w:val="auto"/>
+          <w:sz w:val="28"/>
+          <w:u w:val="none"/>
+        </w:rPr>
+        <w:t>ernels to get the 3-channels</w:t>
+      </w:r>
+      <w:r>
+        <w:rPr>
+          <w:rStyle w:val="Hyperlink"/>
+          <w:rFonts w:ascii="Times New Roman" w:hAnsi="Times New Roman" w:cs="Times New Roman"/>
+          <w:color w:val="auto"/>
+          <w:sz w:val="28"/>
+          <w:u w:val="none"/>
+        </w:rPr>
+        <w:t>,</w:t>
+      </w:r>
+      <w:r>
+        <w:rPr>
+          <w:rStyle w:val="Hyperlink"/>
+          <w:rFonts w:ascii="Times New Roman" w:hAnsi="Times New Roman" w:cs="Times New Roman"/>
+          <w:color w:val="auto"/>
+          <w:sz w:val="28"/>
+          <w:u w:val="none"/>
+        </w:rPr>
+        <w:t xml:space="preserve"> sums </w:t>
+      </w:r>
+      <w:r>
+        <w:rPr>
+          <w:rStyle w:val="Hyperlink"/>
+          <w:rFonts w:ascii="Times New Roman" w:hAnsi="Times New Roman" w:cs="Times New Roman"/>
+          <w:color w:val="auto"/>
+          <w:sz w:val="28"/>
+          <w:u w:val="none"/>
+        </w:rPr>
+        <w:lastRenderedPageBreak/>
+        <w:t xml:space="preserve">those 3-channels and outputs 1-channel. </w:t>
+      </w:r>
+      <w:r>
+        <w:rPr>
+          <w:rStyle w:val="Hyperlink"/>
+          <w:rFonts w:ascii="Times New Roman" w:hAnsi="Times New Roman" w:cs="Times New Roman"/>
+          <w:color w:val="auto"/>
+          <w:sz w:val="28"/>
+          <w:u w:val="none"/>
+        </w:rPr>
+        <w:t>Finally,</w:t>
+      </w:r>
+      <w:r>
+        <w:rPr>
+          <w:rStyle w:val="Hyperlink"/>
+          <w:rFonts w:ascii="Times New Roman" w:hAnsi="Times New Roman" w:cs="Times New Roman"/>
+          <w:color w:val="auto"/>
+          <w:sz w:val="28"/>
+          <w:u w:val="none"/>
+        </w:rPr>
+        <w:t xml:space="preserve"> a bias term is added to that to that ke</w:t>
+      </w:r>
+      <w:r>
+        <w:rPr>
+          <w:rStyle w:val="Hyperlink"/>
+          <w:rFonts w:ascii="Times New Roman" w:hAnsi="Times New Roman" w:cs="Times New Roman"/>
+          <w:color w:val="auto"/>
+          <w:sz w:val="28"/>
+          <w:u w:val="none"/>
+        </w:rPr>
+        <w:t>rnel and output a final result.</w:t>
+      </w:r>
+    </w:p>
+    <w:p>
+      <w:pPr>
+        <w:jc w:val="both"/>
+        <w:rPr>
+          <w:rStyle w:val="Hyperlink"/>
+          <w:rFonts w:ascii="Times New Roman" w:hAnsi="Times New Roman" w:cs="Times New Roman"/>
+          <w:b/>
+          <w:i/>
+          <w:color w:val="auto"/>
+          <w:sz w:val="28"/>
+          <w:u w:val="thick"/>
+        </w:rPr>
+      </w:pPr>
+      <w:r>
+        <w:rPr>
+          <w:rStyle w:val="Hyperlink"/>
+          <w:rFonts w:ascii="Times New Roman" w:hAnsi="Times New Roman" w:cs="Times New Roman"/>
+          <w:color w:val="auto"/>
+          <w:sz w:val="28"/>
+          <w:u w:val="none"/>
+        </w:rPr>
+        <w:t xml:space="preserve">So how many channels we get at the end of a layer? – </w:t>
+      </w:r>
+      <w:r>
+        <w:rPr>
+          <w:rStyle w:val="Hyperlink"/>
+          <w:rFonts w:ascii="Times New Roman" w:hAnsi="Times New Roman" w:cs="Times New Roman"/>
+          <w:b/>
+          <w:i/>
+          <w:color w:val="auto"/>
+          <w:sz w:val="28"/>
+          <w:u w:val="thick"/>
+        </w:rPr>
+        <w:t>the number of fil</w:t>
+      </w:r>
+      <w:r>
+        <w:rPr>
+          <w:rStyle w:val="Hyperlink"/>
+          <w:rFonts w:ascii="Times New Roman" w:hAnsi="Times New Roman" w:cs="Times New Roman"/>
+          <w:b/>
+          <w:i/>
+          <w:color w:val="auto"/>
+          <w:sz w:val="28"/>
+          <w:u w:val="thick"/>
+        </w:rPr>
+        <w:t>ters used on the previous layer</w:t>
+      </w:r>
+      <w:r>
+        <w:rPr>
+          <w:rStyle w:val="Hyperlink"/>
+          <w:rFonts w:ascii="Times New Roman" w:hAnsi="Times New Roman" w:cs="Times New Roman"/>
+          <w:b/>
+          <w:i/>
+          <w:color w:val="auto"/>
+          <w:sz w:val="28"/>
+          <w:u w:val="thick"/>
+        </w:rPr>
+        <w:t>.</w:t>
+      </w:r>
+    </w:p>
+    <w:p>
+      <w:pPr>
+        <w:jc w:val="both"/>
+        <w:rPr>
+          <w:rStyle w:val="Hyperlink"/>
+          <w:rFonts w:ascii="Times New Roman" w:hAnsi="Times New Roman" w:cs="Times New Roman"/>
+          <w:b/>
+          <w:i/>
+          <w:color w:val="auto"/>
+          <w:sz w:val="28"/>
+          <w:u w:val="thick"/>
+        </w:rPr>
+      </w:pPr>
+    </w:p>
+    <w:p>
+      <w:pPr>
+        <w:jc w:val="both"/>
+        <w:rPr>
+          <w:rStyle w:val="Hyperlink"/>
+          <w:rFonts w:ascii="Times New Roman" w:hAnsi="Times New Roman" w:cs="Times New Roman"/>
+          <w:b/>
+          <w:i/>
+          <w:color w:val="auto"/>
+          <w:sz w:val="28"/>
+          <w:u w:val="thick"/>
+        </w:rPr>
+      </w:pPr>
+    </w:p>
+    <w:p>
+      <w:pPr>
+        <w:jc w:val="both"/>
+        <w:rPr>
+          <w:rStyle w:val="Hyperlink"/>
+          <w:rFonts w:ascii="Times New Roman" w:hAnsi="Times New Roman" w:cs="Times New Roman"/>
+          <w:color w:val="auto"/>
+          <w:sz w:val="28"/>
+          <w:u w:val="none"/>
+        </w:rPr>
+      </w:pPr>
+      <w:r>
+        <w:rPr>
+          <w:rStyle w:val="Hyperlink"/>
+          <w:rFonts w:ascii="Times New Roman" w:hAnsi="Times New Roman" w:cs="Times New Roman"/>
+          <w:color w:val="auto"/>
+          <w:sz w:val="28"/>
+          <w:u w:val="none"/>
+        </w:rPr>
+        <w:t xml:space="preserve">      </w:t>
+      </w:r>
+      <w:r>
+        <w:rPr>
+          <w:rStyle w:val="Hyperlink"/>
+          <w:rFonts w:ascii="Times New Roman" w:hAnsi="Times New Roman" w:cs="Times New Roman"/>
+          <w:color w:val="auto"/>
+          <w:sz w:val="28"/>
+          <w:u w:val="none"/>
+        </w:rPr>
+        <w:t>(</w:t>
+      </w:r>
+      <w:r>
+        <w:rPr>
+          <w:rStyle w:val="Hyperlink"/>
+          <w:rFonts w:ascii="Times New Roman" w:hAnsi="Times New Roman" w:cs="Times New Roman"/>
+          <w:color w:val="auto"/>
+          <w:sz w:val="28"/>
+          <w:u w:val="thick"/>
+        </w:rPr>
+        <w:t>5</w:t>
+      </w:r>
+      <w:r>
+        <w:rPr>
+          <w:rStyle w:val="Hyperlink"/>
+          <w:rFonts w:ascii="Times New Roman" w:hAnsi="Times New Roman" w:cs="Times New Roman"/>
+          <w:color w:val="auto"/>
+          <w:sz w:val="28"/>
+          <w:u w:val="thick"/>
+        </w:rPr>
+        <w:t xml:space="preserve"> x </w:t>
+      </w:r>
+      <w:r>
+        <w:rPr>
+          <w:rStyle w:val="Hyperlink"/>
+          <w:rFonts w:ascii="Times New Roman" w:hAnsi="Times New Roman" w:cs="Times New Roman"/>
+          <w:color w:val="auto"/>
+          <w:sz w:val="28"/>
+          <w:u w:val="thick"/>
+        </w:rPr>
+        <w:t>5</w:t>
+      </w:r>
+      <w:r>
+        <w:rPr>
+          <w:rStyle w:val="Hyperlink"/>
+          <w:rFonts w:ascii="Times New Roman" w:hAnsi="Times New Roman" w:cs="Times New Roman"/>
+          <w:color w:val="auto"/>
+          <w:sz w:val="28"/>
+          <w:u w:val="none"/>
+        </w:rPr>
+        <w:t xml:space="preserve">  </w:t>
+      </w:r>
+      <w:r>
+        <w:rPr>
+          <w:rStyle w:val="Hyperlink"/>
+          <w:rFonts w:ascii="Times New Roman" w:hAnsi="Times New Roman" w:cs="Times New Roman"/>
+          <w:color w:val="auto"/>
+          <w:sz w:val="28"/>
+          <w:u w:val="none"/>
+        </w:rPr>
+        <w:t xml:space="preserve">      </w:t>
+      </w:r>
+      <w:r>
+        <w:rPr>
+          <w:rStyle w:val="Hyperlink"/>
+          <w:rFonts w:ascii="Times New Roman" w:hAnsi="Times New Roman" w:cs="Times New Roman"/>
+          <w:color w:val="auto"/>
+          <w:sz w:val="28"/>
+          <w:u w:val="none"/>
+        </w:rPr>
+        <w:t xml:space="preserve">x     </w:t>
+      </w:r>
+      <w:r>
+        <w:rPr>
+          <w:rStyle w:val="Hyperlink"/>
+          <w:rFonts w:ascii="Times New Roman" w:hAnsi="Times New Roman" w:cs="Times New Roman"/>
+          <w:color w:val="auto"/>
+          <w:sz w:val="28"/>
+          <w:u w:val="none"/>
+        </w:rPr>
+        <w:t xml:space="preserve">  </w:t>
+      </w:r>
+      <w:r>
+        <w:rPr>
+          <w:rStyle w:val="Hyperlink"/>
+          <w:rFonts w:ascii="Times New Roman" w:hAnsi="Times New Roman" w:cs="Times New Roman"/>
+          <w:color w:val="auto"/>
+          <w:sz w:val="28"/>
+          <w:u w:val="thick"/>
+        </w:rPr>
+        <w:t>3</w:t>
+      </w:r>
+      <w:r>
+        <w:rPr>
+          <w:rStyle w:val="Hyperlink"/>
+          <w:rFonts w:ascii="Times New Roman" w:hAnsi="Times New Roman" w:cs="Times New Roman"/>
+          <w:color w:val="auto"/>
+          <w:sz w:val="28"/>
+          <w:u w:val="none"/>
+        </w:rPr>
+        <w:t>)</w:t>
+      </w:r>
+      <w:r>
+        <w:rPr>
+          <w:rStyle w:val="Hyperlink"/>
+          <w:rFonts w:ascii="Times New Roman" w:hAnsi="Times New Roman" w:cs="Times New Roman"/>
+          <w:color w:val="auto"/>
+          <w:sz w:val="28"/>
+          <w:u w:val="none"/>
+        </w:rPr>
+        <w:t xml:space="preserve"> </w:t>
+      </w:r>
+      <w:r>
+        <w:rPr>
+          <w:rStyle w:val="Hyperlink"/>
+          <w:rFonts w:ascii="Times New Roman" w:hAnsi="Times New Roman" w:cs="Times New Roman"/>
+          <w:color w:val="auto"/>
+          <w:sz w:val="28"/>
+          <w:u w:val="none"/>
+        </w:rPr>
+        <w:t xml:space="preserve">   </w:t>
+      </w:r>
+      <w:r>
+        <w:rPr>
+          <w:rStyle w:val="Hyperlink"/>
+          <w:rFonts w:ascii="Times New Roman" w:hAnsi="Times New Roman" w:cs="Times New Roman"/>
+          <w:color w:val="auto"/>
+          <w:sz w:val="28"/>
+          <w:u w:val="none"/>
+        </w:rPr>
+        <w:t xml:space="preserve">     </w:t>
+      </w:r>
+      <w:proofErr w:type="gramStart"/>
+      <w:r>
+        <w:rPr>
+          <w:rStyle w:val="Hyperlink"/>
+          <w:rFonts w:ascii="Times New Roman" w:hAnsi="Times New Roman" w:cs="Times New Roman"/>
+          <w:color w:val="auto"/>
+          <w:sz w:val="28"/>
+          <w:u w:val="none"/>
+        </w:rPr>
+        <w:t xml:space="preserve">   </w:t>
+      </w:r>
+      <w:r>
+        <w:rPr>
+          <w:rStyle w:val="Hyperlink"/>
+          <w:rFonts w:ascii="Times New Roman" w:hAnsi="Times New Roman" w:cs="Times New Roman"/>
+          <w:color w:val="auto"/>
+          <w:sz w:val="28"/>
+          <w:u w:val="none"/>
+        </w:rPr>
+        <w:t>(</w:t>
+      </w:r>
+      <w:proofErr w:type="gramEnd"/>
+      <w:r>
+        <w:rPr>
+          <w:rStyle w:val="Hyperlink"/>
+          <w:rFonts w:ascii="Times New Roman" w:hAnsi="Times New Roman" w:cs="Times New Roman"/>
+          <w:color w:val="auto"/>
+          <w:sz w:val="28"/>
+          <w:u w:val="thick"/>
+        </w:rPr>
+        <w:t>3x3</w:t>
+      </w:r>
+      <w:r>
+        <w:rPr>
+          <w:rStyle w:val="Hyperlink"/>
+          <w:rFonts w:ascii="Times New Roman" w:hAnsi="Times New Roman" w:cs="Times New Roman"/>
+          <w:color w:val="auto"/>
+          <w:sz w:val="28"/>
+          <w:u w:val="none"/>
+        </w:rPr>
+        <w:t xml:space="preserve">  </w:t>
+      </w:r>
+      <w:r>
+        <w:rPr>
+          <w:rStyle w:val="Hyperlink"/>
+          <w:rFonts w:ascii="Times New Roman" w:hAnsi="Times New Roman" w:cs="Times New Roman"/>
+          <w:color w:val="auto"/>
+          <w:sz w:val="28"/>
+          <w:u w:val="none"/>
+        </w:rPr>
+        <w:t xml:space="preserve">  x    </w:t>
+      </w:r>
+      <w:r>
+        <w:rPr>
+          <w:rStyle w:val="Hyperlink"/>
+          <w:rFonts w:ascii="Times New Roman" w:hAnsi="Times New Roman" w:cs="Times New Roman"/>
+          <w:color w:val="auto"/>
+          <w:sz w:val="28"/>
+          <w:u w:val="thick"/>
+        </w:rPr>
+        <w:t>10</w:t>
+      </w:r>
+      <w:r>
+        <w:rPr>
+          <w:rStyle w:val="Hyperlink"/>
+          <w:rFonts w:ascii="Times New Roman" w:hAnsi="Times New Roman" w:cs="Times New Roman"/>
+          <w:color w:val="auto"/>
+          <w:sz w:val="28"/>
+          <w:u w:val="thick"/>
+        </w:rPr>
+        <w:t>)</w:t>
+      </w:r>
+      <w:r>
+        <w:rPr>
+          <w:rStyle w:val="Hyperlink"/>
+          <w:rFonts w:ascii="Times New Roman" w:hAnsi="Times New Roman" w:cs="Times New Roman"/>
+          <w:color w:val="auto"/>
+          <w:sz w:val="28"/>
+          <w:u w:val="none"/>
+        </w:rPr>
+        <w:t xml:space="preserve">    </w:t>
+      </w:r>
+      <w:r>
+        <w:rPr>
+          <w:rStyle w:val="Hyperlink"/>
+          <w:rFonts w:ascii="Times New Roman" w:hAnsi="Times New Roman" w:cs="Times New Roman"/>
+          <w:color w:val="auto"/>
+          <w:sz w:val="28"/>
+          <w:u w:val="none"/>
+        </w:rPr>
+        <w:t xml:space="preserve">= </w:t>
+      </w:r>
+      <w:r>
+        <w:rPr>
+          <w:rStyle w:val="Hyperlink"/>
+          <w:rFonts w:ascii="Times New Roman" w:hAnsi="Times New Roman" w:cs="Times New Roman"/>
+          <w:color w:val="auto"/>
+          <w:sz w:val="28"/>
+          <w:u w:val="none"/>
+        </w:rPr>
+        <w:t xml:space="preserve">   </w:t>
+      </w:r>
+      <w:r>
+        <w:rPr>
+          <w:rStyle w:val="Hyperlink"/>
+          <w:rFonts w:ascii="Times New Roman" w:hAnsi="Times New Roman" w:cs="Times New Roman"/>
+          <w:color w:val="auto"/>
+          <w:sz w:val="28"/>
+          <w:u w:val="none"/>
+        </w:rPr>
+        <w:t xml:space="preserve"> </w:t>
+      </w:r>
+      <w:r>
+        <w:rPr>
+          <w:rStyle w:val="Hyperlink"/>
+          <w:rFonts w:ascii="Times New Roman" w:hAnsi="Times New Roman" w:cs="Times New Roman"/>
+          <w:color w:val="auto"/>
+          <w:sz w:val="28"/>
+          <w:u w:val="none"/>
+        </w:rPr>
+        <w:t xml:space="preserve">         </w:t>
+      </w:r>
+      <w:r>
+        <w:rPr>
+          <w:rStyle w:val="Hyperlink"/>
+          <w:rFonts w:ascii="Times New Roman" w:hAnsi="Times New Roman" w:cs="Times New Roman"/>
+          <w:color w:val="auto"/>
+          <w:sz w:val="28"/>
+          <w:u w:val="none"/>
+        </w:rPr>
+        <w:t xml:space="preserve"> </w:t>
+      </w:r>
+      <w:r>
+        <w:rPr>
+          <w:rStyle w:val="Hyperlink"/>
+          <w:rFonts w:ascii="Times New Roman" w:hAnsi="Times New Roman" w:cs="Times New Roman"/>
+          <w:color w:val="auto"/>
+          <w:sz w:val="28"/>
+          <w:u w:val="none"/>
+        </w:rPr>
+        <w:t xml:space="preserve">   </w:t>
+      </w:r>
+      <w:r>
+        <w:rPr>
+          <w:rStyle w:val="Hyperlink"/>
+          <w:rFonts w:ascii="Times New Roman" w:hAnsi="Times New Roman" w:cs="Times New Roman"/>
+          <w:color w:val="auto"/>
+          <w:sz w:val="28"/>
+          <w:u w:val="thick"/>
+        </w:rPr>
+        <w:t>3</w:t>
+      </w:r>
+      <w:r>
+        <w:rPr>
+          <w:rStyle w:val="Hyperlink"/>
+          <w:rFonts w:ascii="Times New Roman" w:hAnsi="Times New Roman" w:cs="Times New Roman"/>
+          <w:color w:val="auto"/>
+          <w:sz w:val="28"/>
+          <w:u w:val="thick"/>
+        </w:rPr>
+        <w:t xml:space="preserve"> </w:t>
+      </w:r>
+      <w:r>
+        <w:rPr>
+          <w:rStyle w:val="Hyperlink"/>
+          <w:rFonts w:ascii="Times New Roman" w:hAnsi="Times New Roman" w:cs="Times New Roman"/>
+          <w:color w:val="auto"/>
+          <w:sz w:val="28"/>
+          <w:u w:val="thick"/>
+        </w:rPr>
+        <w:t>x</w:t>
+      </w:r>
+      <w:r>
+        <w:rPr>
+          <w:rStyle w:val="Hyperlink"/>
+          <w:rFonts w:ascii="Times New Roman" w:hAnsi="Times New Roman" w:cs="Times New Roman"/>
+          <w:color w:val="auto"/>
+          <w:sz w:val="28"/>
+          <w:u w:val="thick"/>
+        </w:rPr>
+        <w:t xml:space="preserve"> </w:t>
+      </w:r>
+      <w:r>
+        <w:rPr>
+          <w:rStyle w:val="Hyperlink"/>
+          <w:rFonts w:ascii="Times New Roman" w:hAnsi="Times New Roman" w:cs="Times New Roman"/>
+          <w:color w:val="auto"/>
+          <w:sz w:val="28"/>
+          <w:u w:val="thick"/>
+        </w:rPr>
+        <w:t>3</w:t>
+      </w:r>
+      <w:r>
+        <w:rPr>
+          <w:rStyle w:val="Hyperlink"/>
+          <w:rFonts w:ascii="Times New Roman" w:hAnsi="Times New Roman" w:cs="Times New Roman"/>
+          <w:color w:val="auto"/>
+          <w:sz w:val="28"/>
+          <w:u w:val="none"/>
+        </w:rPr>
+        <w:t xml:space="preserve">    </w:t>
+      </w:r>
+      <w:r>
+        <w:rPr>
+          <w:rStyle w:val="Hyperlink"/>
+          <w:rFonts w:ascii="Times New Roman" w:hAnsi="Times New Roman" w:cs="Times New Roman"/>
+          <w:color w:val="auto"/>
+          <w:sz w:val="28"/>
+          <w:u w:val="none"/>
+        </w:rPr>
+        <w:t xml:space="preserve">    </w:t>
+      </w:r>
+      <w:r>
+        <w:rPr>
+          <w:rStyle w:val="Hyperlink"/>
+          <w:rFonts w:ascii="Times New Roman" w:hAnsi="Times New Roman" w:cs="Times New Roman"/>
+          <w:color w:val="auto"/>
+          <w:sz w:val="28"/>
+          <w:u w:val="none"/>
+        </w:rPr>
+        <w:t xml:space="preserve">x  </w:t>
+      </w:r>
+      <w:r>
+        <w:rPr>
+          <w:rStyle w:val="Hyperlink"/>
+          <w:rFonts w:ascii="Times New Roman" w:hAnsi="Times New Roman" w:cs="Times New Roman"/>
+          <w:color w:val="auto"/>
+          <w:sz w:val="28"/>
+          <w:u w:val="none"/>
+        </w:rPr>
+        <w:t xml:space="preserve">    </w:t>
+      </w:r>
+      <w:r>
+        <w:rPr>
+          <w:rStyle w:val="Hyperlink"/>
+          <w:rFonts w:ascii="Times New Roman" w:hAnsi="Times New Roman" w:cs="Times New Roman"/>
+          <w:color w:val="auto"/>
+          <w:sz w:val="28"/>
+          <w:u w:val="none"/>
+        </w:rPr>
+        <w:t xml:space="preserve">    </w:t>
+      </w:r>
+      <w:r>
+        <w:rPr>
+          <w:rStyle w:val="Hyperlink"/>
+          <w:rFonts w:ascii="Times New Roman" w:hAnsi="Times New Roman" w:cs="Times New Roman"/>
+          <w:color w:val="auto"/>
+          <w:sz w:val="28"/>
+          <w:u w:val="thick"/>
+        </w:rPr>
+        <w:t>10</w:t>
+      </w:r>
+    </w:p>
+    <w:p>
+      <w:pPr>
+        <w:jc w:val="both"/>
+        <w:rPr>
+          <w:rStyle w:val="Hyperlink"/>
+          <w:rFonts w:ascii="Times New Roman" w:hAnsi="Times New Roman" w:cs="Times New Roman"/>
+          <w:color w:val="auto"/>
+          <w:sz w:val="28"/>
+          <w:u w:val="none"/>
+        </w:rPr>
+      </w:pPr>
+      <w:r>
+        <w:rPr>
+          <w:rStyle w:val="Hyperlink"/>
+          <w:rFonts w:ascii="Times New Roman" w:hAnsi="Times New Roman" w:cs="Times New Roman"/>
+          <w:color w:val="auto"/>
+          <w:sz w:val="28"/>
+          <w:u w:val="none"/>
+        </w:rPr>
+        <w:t>(</w:t>
+      </w:r>
+      <w:r>
+        <w:rPr>
+          <w:rStyle w:val="Hyperlink"/>
+          <w:rFonts w:ascii="Times New Roman" w:hAnsi="Times New Roman" w:cs="Times New Roman"/>
+          <w:color w:val="auto"/>
+          <w:sz w:val="28"/>
+          <w:u w:val="none"/>
+        </w:rPr>
+        <w:t>Image</w:t>
+      </w:r>
+      <w:r>
+        <w:rPr>
+          <w:rStyle w:val="Hyperlink"/>
+          <w:rFonts w:ascii="Times New Roman" w:hAnsi="Times New Roman" w:cs="Times New Roman"/>
+          <w:color w:val="auto"/>
+          <w:sz w:val="28"/>
+          <w:u w:val="none"/>
+        </w:rPr>
+        <w:t>_shape</w:t>
+      </w:r>
+      <w:r>
+        <w:rPr>
+          <w:rStyle w:val="Hyperlink"/>
+          <w:rFonts w:ascii="Times New Roman" w:hAnsi="Times New Roman" w:cs="Times New Roman"/>
+          <w:color w:val="auto"/>
+          <w:sz w:val="28"/>
+          <w:u w:val="none"/>
+        </w:rPr>
+        <w:t xml:space="preserve"> x </w:t>
+      </w:r>
+      <w:proofErr w:type="gramStart"/>
+      <w:r>
+        <w:rPr>
+          <w:rStyle w:val="Hyperlink"/>
+          <w:rFonts w:ascii="Times New Roman" w:hAnsi="Times New Roman" w:cs="Times New Roman"/>
+          <w:color w:val="auto"/>
+          <w:sz w:val="28"/>
+          <w:u w:val="none"/>
+        </w:rPr>
+        <w:t>Channel</w:t>
+      </w:r>
+      <w:r>
+        <w:rPr>
+          <w:rStyle w:val="Hyperlink"/>
+          <w:rFonts w:ascii="Times New Roman" w:hAnsi="Times New Roman" w:cs="Times New Roman"/>
+          <w:color w:val="auto"/>
+          <w:sz w:val="28"/>
+          <w:u w:val="none"/>
+        </w:rPr>
+        <w:t>s</w:t>
+      </w:r>
+      <w:r>
+        <w:rPr>
+          <w:rStyle w:val="Hyperlink"/>
+          <w:rFonts w:ascii="Times New Roman" w:hAnsi="Times New Roman" w:cs="Times New Roman"/>
+          <w:color w:val="auto"/>
+          <w:sz w:val="28"/>
+          <w:u w:val="none"/>
+        </w:rPr>
+        <w:t xml:space="preserve">)  </w:t>
+      </w:r>
+      <w:r>
+        <w:rPr>
+          <w:rStyle w:val="Hyperlink"/>
+          <w:rFonts w:ascii="Times New Roman" w:hAnsi="Times New Roman" w:cs="Times New Roman"/>
+          <w:color w:val="auto"/>
+          <w:sz w:val="28"/>
+          <w:u w:val="none"/>
+        </w:rPr>
+        <w:t>(</w:t>
+      </w:r>
+      <w:proofErr w:type="gramEnd"/>
+      <w:r>
+        <w:rPr>
+          <w:rStyle w:val="Hyperlink"/>
+          <w:rFonts w:ascii="Times New Roman" w:hAnsi="Times New Roman" w:cs="Times New Roman"/>
+          <w:color w:val="auto"/>
+          <w:sz w:val="28"/>
+          <w:u w:val="none"/>
+        </w:rPr>
+        <w:t>Kernel</w:t>
+      </w:r>
+      <w:r>
+        <w:rPr>
+          <w:rStyle w:val="Hyperlink"/>
+          <w:rFonts w:ascii="Times New Roman" w:hAnsi="Times New Roman" w:cs="Times New Roman"/>
+          <w:color w:val="auto"/>
+          <w:sz w:val="28"/>
+          <w:u w:val="none"/>
+        </w:rPr>
+        <w:t xml:space="preserve">  x</w:t>
+      </w:r>
+      <w:r>
+        <w:rPr>
+          <w:rStyle w:val="Hyperlink"/>
+          <w:rFonts w:ascii="Times New Roman" w:hAnsi="Times New Roman" w:cs="Times New Roman"/>
+          <w:color w:val="auto"/>
+          <w:sz w:val="28"/>
+          <w:u w:val="none"/>
+        </w:rPr>
+        <w:t xml:space="preserve"> </w:t>
+      </w:r>
+      <w:r>
+        <w:rPr>
+          <w:rStyle w:val="Hyperlink"/>
+          <w:rFonts w:ascii="Times New Roman" w:hAnsi="Times New Roman" w:cs="Times New Roman"/>
+          <w:color w:val="auto"/>
+          <w:sz w:val="28"/>
+          <w:u w:val="none"/>
+        </w:rPr>
+        <w:t xml:space="preserve"> </w:t>
+      </w:r>
+      <w:r>
+        <w:rPr>
+          <w:rStyle w:val="Hyperlink"/>
+          <w:rFonts w:ascii="Times New Roman" w:hAnsi="Times New Roman" w:cs="Times New Roman"/>
+          <w:color w:val="auto"/>
+          <w:sz w:val="28"/>
+          <w:u w:val="none"/>
+        </w:rPr>
+        <w:t>Filter</w:t>
+      </w:r>
+      <w:r>
+        <w:rPr>
+          <w:rStyle w:val="Hyperlink"/>
+          <w:rFonts w:ascii="Times New Roman" w:hAnsi="Times New Roman" w:cs="Times New Roman"/>
+          <w:color w:val="auto"/>
+          <w:sz w:val="28"/>
+          <w:u w:val="none"/>
+        </w:rPr>
+        <w:t>)</w:t>
+      </w:r>
+      <w:r>
+        <w:rPr>
+          <w:rStyle w:val="Hyperlink"/>
+          <w:rFonts w:ascii="Times New Roman" w:hAnsi="Times New Roman" w:cs="Times New Roman"/>
+          <w:color w:val="auto"/>
+          <w:sz w:val="28"/>
+          <w:u w:val="none"/>
+        </w:rPr>
+        <w:t xml:space="preserve"> =</w:t>
+      </w:r>
+      <w:r>
+        <w:rPr>
+          <w:rStyle w:val="Hyperlink"/>
+          <w:rFonts w:ascii="Times New Roman" w:hAnsi="Times New Roman" w:cs="Times New Roman"/>
+          <w:color w:val="auto"/>
+          <w:sz w:val="28"/>
+          <w:u w:val="none"/>
+        </w:rPr>
+        <w:t xml:space="preserve"> (</w:t>
+      </w:r>
+      <w:proofErr w:type="spellStart"/>
+      <w:r>
+        <w:rPr>
+          <w:rStyle w:val="Hyperlink"/>
+          <w:rFonts w:ascii="Times New Roman" w:hAnsi="Times New Roman" w:cs="Times New Roman"/>
+          <w:color w:val="auto"/>
+          <w:sz w:val="28"/>
+          <w:u w:val="none"/>
+        </w:rPr>
+        <w:t>Output_</w:t>
+      </w:r>
+      <w:r>
+        <w:rPr>
+          <w:rStyle w:val="Hyperlink"/>
+          <w:rFonts w:ascii="Times New Roman" w:hAnsi="Times New Roman" w:cs="Times New Roman"/>
+          <w:color w:val="auto"/>
+          <w:sz w:val="28"/>
+          <w:u w:val="none"/>
+        </w:rPr>
+        <w:t>M</w:t>
+      </w:r>
+      <w:r>
+        <w:rPr>
+          <w:rStyle w:val="Hyperlink"/>
+          <w:rFonts w:ascii="Times New Roman" w:hAnsi="Times New Roman" w:cs="Times New Roman"/>
+          <w:color w:val="auto"/>
+          <w:sz w:val="28"/>
+          <w:u w:val="none"/>
+        </w:rPr>
+        <w:t>atrix_</w:t>
+      </w:r>
+      <w:r>
+        <w:rPr>
+          <w:rStyle w:val="Hyperlink"/>
+          <w:rFonts w:ascii="Times New Roman" w:hAnsi="Times New Roman" w:cs="Times New Roman"/>
+          <w:color w:val="auto"/>
+          <w:sz w:val="28"/>
+          <w:u w:val="none"/>
+        </w:rPr>
+        <w:t>shape</w:t>
+      </w:r>
+      <w:proofErr w:type="spellEnd"/>
+      <w:r>
+        <w:rPr>
+          <w:rStyle w:val="Hyperlink"/>
+          <w:rFonts w:ascii="Times New Roman" w:hAnsi="Times New Roman" w:cs="Times New Roman"/>
+          <w:color w:val="auto"/>
+          <w:sz w:val="28"/>
+          <w:u w:val="none"/>
+        </w:rPr>
+        <w:t xml:space="preserve"> x c</w:t>
+      </w:r>
+      <w:r>
+        <w:rPr>
+          <w:rStyle w:val="Hyperlink"/>
+          <w:rFonts w:ascii="Times New Roman" w:hAnsi="Times New Roman" w:cs="Times New Roman"/>
+          <w:color w:val="auto"/>
+          <w:sz w:val="28"/>
+          <w:u w:val="none"/>
+        </w:rPr>
+        <w:t>hannels</w:t>
+      </w:r>
+      <w:r>
+        <w:rPr>
+          <w:rStyle w:val="Hyperlink"/>
+          <w:rFonts w:ascii="Times New Roman" w:hAnsi="Times New Roman" w:cs="Times New Roman"/>
+          <w:color w:val="auto"/>
+          <w:sz w:val="28"/>
+          <w:u w:val="none"/>
+        </w:rPr>
+        <w:t>)</w:t>
+      </w:r>
+    </w:p>
+    <w:p>
+      <w:pPr>
+        <w:jc w:val="both"/>
+        <w:rPr>
+          <w:rStyle w:val="Hyperlink"/>
+          <w:rFonts w:ascii="Times New Roman" w:hAnsi="Times New Roman" w:cs="Times New Roman"/>
+          <w:color w:val="auto"/>
+          <w:sz w:val="28"/>
+          <w:u w:val="none"/>
+        </w:rPr>
+      </w:pPr>
+    </w:p>
+    <w:p>
+      <w:pPr>
+        <w:jc w:val="both"/>
+        <w:rPr>
+          <w:rStyle w:val="Hyperlink"/>
+          <w:rFonts w:ascii="Times New Roman" w:hAnsi="Times New Roman" w:cs="Times New Roman"/>
+          <w:color w:val="auto"/>
+          <w:sz w:val="28"/>
+          <w:u w:val="none"/>
+        </w:rPr>
+      </w:pPr>
+      <w:proofErr w:type="spellStart"/>
+      <w:r>
+        <w:rPr>
+          <w:rStyle w:val="Hyperlink"/>
+          <w:rFonts w:ascii="Times New Roman" w:hAnsi="Times New Roman" w:cs="Times New Roman"/>
+          <w:color w:val="auto"/>
+          <w:sz w:val="28"/>
+          <w:u w:val="none"/>
+        </w:rPr>
+        <w:t>Output_Matrix_shape</w:t>
+      </w:r>
+      <w:proofErr w:type="spellEnd"/>
+      <w:r>
+        <w:rPr>
+          <w:rStyle w:val="Hyperlink"/>
+          <w:rFonts w:ascii="Times New Roman" w:hAnsi="Times New Roman" w:cs="Times New Roman"/>
+          <w:color w:val="auto"/>
+          <w:sz w:val="28"/>
+          <w:u w:val="none"/>
+        </w:rPr>
+        <w:t xml:space="preserve"> = Image_shape – kernel + 1</w:t>
+      </w:r>
+    </w:p>
+    <w:p>
+      <w:pPr>
+        <w:jc w:val="both"/>
+        <w:rPr>
+          <w:rStyle w:val="Hyperlink"/>
+          <w:rFonts w:ascii="Times New Roman" w:hAnsi="Times New Roman" w:cs="Times New Roman"/>
+          <w:color w:val="auto"/>
+          <w:sz w:val="28"/>
+          <w:u w:val="none"/>
+        </w:rPr>
+      </w:pPr>
+    </w:p>
+    <w:p>
+      <w:pPr>
+        <w:jc w:val="both"/>
+        <w:rPr>
+          <w:rStyle w:val="Hyperlink"/>
+          <w:rFonts w:ascii="Times New Roman" w:hAnsi="Times New Roman" w:cs="Times New Roman"/>
+          <w:color w:val="auto"/>
+          <w:sz w:val="28"/>
+          <w:u w:val="none"/>
+        </w:rPr>
+      </w:pPr>
+      <w:proofErr w:type="spellStart"/>
+      <w:r>
+        <w:rPr>
+          <w:rStyle w:val="Hyperlink"/>
+          <w:rFonts w:ascii="Times New Roman" w:hAnsi="Times New Roman" w:cs="Times New Roman"/>
+          <w:color w:val="auto"/>
+          <w:sz w:val="28"/>
+          <w:u w:val="none"/>
+        </w:rPr>
+        <w:t>Input_image_shape</w:t>
+      </w:r>
+      <w:proofErr w:type="spellEnd"/>
+      <w:r>
+        <w:rPr>
+          <w:rStyle w:val="Hyperlink"/>
+          <w:rFonts w:ascii="Times New Roman" w:hAnsi="Times New Roman" w:cs="Times New Roman"/>
+          <w:color w:val="auto"/>
+          <w:sz w:val="28"/>
+          <w:u w:val="none"/>
+        </w:rPr>
+        <w:t xml:space="preserve"> = 32 x 32 </w:t>
+      </w:r>
+    </w:p>
+    <w:p>
+      <w:pPr>
+        <w:jc w:val="both"/>
+        <w:rPr>
+          <w:rStyle w:val="Hyperlink"/>
+          <w:rFonts w:ascii="Times New Roman" w:hAnsi="Times New Roman" w:cs="Times New Roman"/>
+          <w:color w:val="auto"/>
+          <w:sz w:val="28"/>
+          <w:u w:val="none"/>
+        </w:rPr>
+      </w:pPr>
+      <w:r>
+        <w:rPr>
+          <w:rStyle w:val="Hyperlink"/>
+          <w:rFonts w:ascii="Times New Roman" w:hAnsi="Times New Roman" w:cs="Times New Roman"/>
+          <w:color w:val="auto"/>
+          <w:sz w:val="28"/>
+          <w:u w:val="none"/>
+        </w:rPr>
+        <w:t xml:space="preserve">Padding = 1 </w:t>
+      </w:r>
+    </w:p>
+    <w:p>
+      <w:pPr>
+        <w:jc w:val="both"/>
+        <w:rPr>
+          <w:rStyle w:val="Hyperlink"/>
+          <w:rFonts w:ascii="Times New Roman" w:hAnsi="Times New Roman" w:cs="Times New Roman"/>
+          <w:color w:val="auto"/>
+          <w:sz w:val="28"/>
+          <w:u w:val="none"/>
+        </w:rPr>
+      </w:pPr>
+      <w:proofErr w:type="spellStart"/>
+      <w:r>
+        <w:rPr>
+          <w:rStyle w:val="Hyperlink"/>
+          <w:rFonts w:ascii="Times New Roman" w:hAnsi="Times New Roman" w:cs="Times New Roman"/>
+          <w:color w:val="auto"/>
+          <w:sz w:val="28"/>
+          <w:u w:val="none"/>
+        </w:rPr>
+        <w:t>Input_image_shape</w:t>
+      </w:r>
+      <w:proofErr w:type="spellEnd"/>
+      <w:r>
+        <w:rPr>
+          <w:rStyle w:val="Hyperlink"/>
+          <w:rFonts w:ascii="Times New Roman" w:hAnsi="Times New Roman" w:cs="Times New Roman"/>
+          <w:color w:val="auto"/>
+          <w:sz w:val="28"/>
+          <w:u w:val="none"/>
+        </w:rPr>
+        <w:t xml:space="preserve"> = 34 x 34</w:t>
+      </w:r>
+    </w:p>
+    <w:p>
+      <w:pPr>
+        <w:jc w:val="both"/>
+        <w:rPr>
+          <w:rStyle w:val="Hyperlink"/>
+          <w:rFonts w:ascii="Times New Roman" w:hAnsi="Times New Roman" w:cs="Times New Roman"/>
+          <w:color w:val="auto"/>
+          <w:sz w:val="28"/>
+          <w:u w:val="none"/>
+        </w:rPr>
+      </w:pPr>
+      <w:r>
+        <w:rPr>
+          <w:rStyle w:val="Hyperlink"/>
+          <w:rFonts w:ascii="Times New Roman" w:hAnsi="Times New Roman" w:cs="Times New Roman"/>
+          <w:color w:val="auto"/>
+          <w:sz w:val="28"/>
+          <w:u w:val="none"/>
+        </w:rPr>
+        <w:t>Kernel = 3 x 3</w:t>
+      </w:r>
+    </w:p>
+    <w:p>
+      <w:pPr>
+        <w:jc w:val="both"/>
+        <w:rPr>
+          <w:rStyle w:val="Hyperlink"/>
+          <w:rFonts w:ascii="Times New Roman" w:hAnsi="Times New Roman" w:cs="Times New Roman"/>
+          <w:color w:val="auto"/>
+          <w:sz w:val="28"/>
+          <w:u w:val="none"/>
+        </w:rPr>
+      </w:pPr>
+      <w:r>
+        <w:rPr>
+          <w:rStyle w:val="Hyperlink"/>
+          <w:rFonts w:ascii="Times New Roman" w:hAnsi="Times New Roman" w:cs="Times New Roman"/>
+          <w:color w:val="auto"/>
+          <w:sz w:val="28"/>
+          <w:u w:val="none"/>
+        </w:rPr>
+        <w:t xml:space="preserve">After convolution – </w:t>
+      </w:r>
+    </w:p>
+    <w:p>
+      <w:pPr>
+        <w:jc w:val="both"/>
+        <w:rPr>
+          <w:rStyle w:val="Hyperlink"/>
+          <w:rFonts w:ascii="Times New Roman" w:hAnsi="Times New Roman" w:cs="Times New Roman"/>
+          <w:color w:val="auto"/>
+          <w:sz w:val="28"/>
+          <w:u w:val="none"/>
+        </w:rPr>
+      </w:pPr>
+      <w:proofErr w:type="spellStart"/>
+      <w:r>
+        <w:rPr>
+          <w:rStyle w:val="Hyperlink"/>
+          <w:rFonts w:ascii="Times New Roman" w:hAnsi="Times New Roman" w:cs="Times New Roman"/>
+          <w:color w:val="auto"/>
+          <w:sz w:val="28"/>
+          <w:u w:val="none"/>
+        </w:rPr>
+        <w:t>Output_Matrix_shape</w:t>
+      </w:r>
+      <w:proofErr w:type="spellEnd"/>
+      <w:r>
+        <w:rPr>
+          <w:rStyle w:val="Hyperlink"/>
+          <w:rFonts w:ascii="Times New Roman" w:hAnsi="Times New Roman" w:cs="Times New Roman"/>
+          <w:color w:val="auto"/>
+          <w:sz w:val="28"/>
+          <w:u w:val="none"/>
+        </w:rPr>
+        <w:t xml:space="preserve"> = </w:t>
+      </w:r>
+      <w:r>
+        <w:rPr>
+          <w:rStyle w:val="Hyperlink"/>
+          <w:rFonts w:ascii="Times New Roman" w:hAnsi="Times New Roman" w:cs="Times New Roman"/>
+          <w:color w:val="auto"/>
+          <w:sz w:val="28"/>
+          <w:u w:val="none"/>
+        </w:rPr>
+        <w:t>34 – 3 + 1 x 34 – 3 + 1 = 32 x 32</w:t>
+      </w:r>
+    </w:p>
+    <w:p>
+      <w:pPr>
+        <w:jc w:val="both"/>
+        <w:rPr>
+          <w:rStyle w:val="Hyperlink"/>
+          <w:rFonts w:ascii="Times New Roman" w:hAnsi="Times New Roman" w:cs="Times New Roman"/>
+          <w:color w:val="auto"/>
+          <w:sz w:val="28"/>
+          <w:u w:val="none"/>
+        </w:rPr>
+      </w:pPr>
+      <w:r>
+        <w:rPr>
+          <w:rStyle w:val="Hyperlink"/>
+          <w:rFonts w:ascii="Times New Roman" w:hAnsi="Times New Roman" w:cs="Times New Roman"/>
+          <w:color w:val="auto"/>
+          <w:sz w:val="28"/>
+          <w:u w:val="none"/>
+        </w:rPr>
+        <w:t xml:space="preserve">Hence, padding with 1 </w:t>
+      </w:r>
+      <w:r>
+        <w:rPr>
+          <w:rStyle w:val="Hyperlink"/>
+          <w:rFonts w:ascii="Times New Roman" w:hAnsi="Times New Roman" w:cs="Times New Roman"/>
+          <w:color w:val="auto"/>
+          <w:sz w:val="28"/>
+          <w:u w:val="none"/>
+        </w:rPr>
+        <w:t>helps to</w:t>
+      </w:r>
+      <w:r>
+        <w:rPr>
+          <w:rStyle w:val="Hyperlink"/>
+          <w:rFonts w:ascii="Times New Roman" w:hAnsi="Times New Roman" w:cs="Times New Roman"/>
+          <w:color w:val="auto"/>
+          <w:sz w:val="28"/>
+          <w:u w:val="none"/>
+        </w:rPr>
+        <w:t xml:space="preserve"> retain the same output size.</w:t>
+      </w:r>
+    </w:p>
+    <w:p>
+      <w:pPr>
+        <w:jc w:val="both"/>
+        <w:rPr>
+          <w:rStyle w:val="Hyperlink"/>
+          <w:rFonts w:ascii="Times New Roman" w:hAnsi="Times New Roman" w:cs="Times New Roman"/>
+          <w:color w:val="auto"/>
+          <w:sz w:val="28"/>
+          <w:u w:val="none"/>
+        </w:rPr>
+      </w:pPr>
+    </w:p>
+    <w:p>
+      <w:pPr>
+        <w:jc w:val="both"/>
+        <w:rPr>
+          <w:rStyle w:val="Hyperlink"/>
+          <w:rFonts w:ascii="Times New Roman" w:hAnsi="Times New Roman" w:cs="Times New Roman"/>
+          <w:color w:val="auto"/>
+          <w:sz w:val="28"/>
+          <w:u w:val="none"/>
+        </w:rPr>
+      </w:pPr>
+      <w:r>
+        <w:rPr>
+          <w:rStyle w:val="Hyperlink"/>
+          <w:rFonts w:ascii="Times New Roman" w:hAnsi="Times New Roman" w:cs="Times New Roman"/>
+          <w:color w:val="auto"/>
+          <w:sz w:val="28"/>
+          <w:u w:val="none"/>
+        </w:rPr>
+        <w:t>The Idea of Receptive Field:</w:t>
+      </w:r>
+    </w:p>
+    <w:p>
+      <w:pPr>
+        <w:jc w:val="both"/>
+        <w:rPr>
+          <w:rStyle w:val="Hyperlink"/>
+          <w:rFonts w:ascii="Times New Roman" w:hAnsi="Times New Roman" w:cs="Times New Roman"/>
+          <w:color w:val="auto"/>
+          <w:sz w:val="28"/>
+          <w:u w:val="none"/>
+        </w:rPr>
+      </w:pPr>
+      <w:r>
+        <w:rPr>
+          <w:rStyle w:val="Hyperlink"/>
+          <w:rFonts w:ascii="Times New Roman" w:hAnsi="Times New Roman" w:cs="Times New Roman"/>
+          <w:color w:val="auto"/>
+          <w:sz w:val="28"/>
+          <w:u w:val="none"/>
+        </w:rPr>
+        <w:t>CNN’s architecture was designed in a</w:t>
+      </w:r>
+      <w:r>
+        <w:rPr>
+          <w:rStyle w:val="Hyperlink"/>
+          <w:rFonts w:ascii="Times New Roman" w:hAnsi="Times New Roman" w:cs="Times New Roman"/>
+          <w:color w:val="auto"/>
+          <w:sz w:val="28"/>
+          <w:u w:val="none"/>
+        </w:rPr>
+        <w:t xml:space="preserve"> way that allows the input size to</w:t>
+      </w:r>
+      <w:r>
+        <w:rPr>
+          <w:rStyle w:val="Hyperlink"/>
+          <w:rFonts w:ascii="Times New Roman" w:hAnsi="Times New Roman" w:cs="Times New Roman"/>
+          <w:color w:val="auto"/>
+          <w:sz w:val="28"/>
+          <w:u w:val="none"/>
+        </w:rPr>
+        <w:t xml:space="preserve"> grow smaller but the </w:t>
+      </w:r>
+      <w:r>
+        <w:rPr>
+          <w:rStyle w:val="Hyperlink"/>
+          <w:rFonts w:ascii="Times New Roman" w:hAnsi="Times New Roman" w:cs="Times New Roman"/>
+          <w:color w:val="auto"/>
+          <w:sz w:val="28"/>
+          <w:u w:val="none"/>
+        </w:rPr>
+        <w:t xml:space="preserve">number of channels grow deeper when moving from </w:t>
+      </w:r>
+      <w:r>
+        <w:rPr>
+          <w:rStyle w:val="Hyperlink"/>
+          <w:rFonts w:ascii="Times New Roman" w:hAnsi="Times New Roman" w:cs="Times New Roman"/>
+          <w:color w:val="auto"/>
+          <w:sz w:val="28"/>
+          <w:u w:val="none"/>
+        </w:rPr>
+        <w:t xml:space="preserve">the </w:t>
+      </w:r>
+      <w:r>
+        <w:rPr>
+          <w:rStyle w:val="Hyperlink"/>
+          <w:rFonts w:ascii="Times New Roman" w:hAnsi="Times New Roman" w:cs="Times New Roman"/>
+          <w:color w:val="auto"/>
+          <w:sz w:val="28"/>
+          <w:u w:val="none"/>
+        </w:rPr>
+        <w:t>input layer to</w:t>
+      </w:r>
+      <w:r>
+        <w:rPr>
+          <w:rStyle w:val="Hyperlink"/>
+          <w:rFonts w:ascii="Times New Roman" w:hAnsi="Times New Roman" w:cs="Times New Roman"/>
+          <w:color w:val="auto"/>
+          <w:sz w:val="28"/>
+          <w:u w:val="none"/>
+        </w:rPr>
+        <w:t xml:space="preserve"> the</w:t>
+      </w:r>
+      <w:r>
+        <w:rPr>
+          <w:rStyle w:val="Hyperlink"/>
+          <w:rFonts w:ascii="Times New Roman" w:hAnsi="Times New Roman" w:cs="Times New Roman"/>
+          <w:color w:val="auto"/>
+          <w:sz w:val="28"/>
+          <w:u w:val="none"/>
+        </w:rPr>
+        <w:t xml:space="preserve"> final layer.</w:t>
+      </w:r>
+    </w:p>
+    <w:p>
+      <w:pPr>
+        <w:jc w:val="both"/>
+        <w:rPr>
+          <w:rStyle w:val="Hyperlink"/>
+          <w:rFonts w:ascii="Times New Roman" w:hAnsi="Times New Roman" w:cs="Times New Roman"/>
+          <w:color w:val="auto"/>
+          <w:sz w:val="28"/>
+          <w:u w:val="none"/>
+        </w:rPr>
+      </w:pPr>
+      <w:r>
+        <w:rPr>
+          <w:rStyle w:val="Hyperlink"/>
+          <w:rFonts w:ascii="Times New Roman" w:hAnsi="Times New Roman" w:cs="Times New Roman"/>
+          <w:color w:val="auto"/>
+          <w:sz w:val="28"/>
+          <w:u w:val="none"/>
+        </w:rPr>
+        <w:t xml:space="preserve">To make it smaller, </w:t>
+      </w:r>
+      <w:r>
+        <w:rPr>
+          <w:rStyle w:val="Hyperlink"/>
+          <w:rFonts w:ascii="Times New Roman" w:hAnsi="Times New Roman" w:cs="Times New Roman"/>
+          <w:color w:val="auto"/>
+          <w:sz w:val="28"/>
+          <w:u w:val="none"/>
+        </w:rPr>
+        <w:t xml:space="preserve">strides or pooling layers are used. The receptive field determines what area of the original input to the entire network the output gets to see. </w:t>
+      </w:r>
+      <w:r>
+        <w:rPr>
+          <w:rStyle w:val="Hyperlink"/>
+          <w:rFonts w:ascii="Times New Roman" w:hAnsi="Times New Roman" w:cs="Times New Roman"/>
+          <w:color w:val="auto"/>
+          <w:sz w:val="28"/>
+          <w:u w:val="none"/>
+        </w:rPr>
+        <w:t xml:space="preserve"> </w:t>
+      </w:r>
+    </w:p>
+    <w:p>
+      <w:pPr>
+        <w:jc w:val="both"/>
+        <w:rPr>
+          <w:rStyle w:val="Hyperlink"/>
+          <w:rFonts w:ascii="Times New Roman" w:hAnsi="Times New Roman" w:cs="Times New Roman"/>
+          <w:color w:val="auto"/>
+          <w:sz w:val="28"/>
+          <w:u w:val="none"/>
+        </w:rPr>
+      </w:pPr>
+    </w:p>
+    <w:p>
+      <w:pPr>
+        <w:pStyle w:val="pw-post-body-paragraph"/>
+        <w:shd w:val="clear" w:color="auto" w:fill="FFFFFF"/>
+        <w:spacing w:before="480" w:beforeAutospacing="0" w:after="0" w:afterAutospacing="0" w:line="480" w:lineRule="atLeast"/>
+        <w:jc w:val="both"/>
+        <w:rPr>
+          <w:rFonts w:ascii="Georgia" w:hAnsi="Georgia" w:cs="Segoe UI"/>
+          <w:i/>
+          <w:color w:val="292929"/>
+          <w:spacing w:val="-1"/>
+          <w:sz w:val="30"/>
+          <w:szCs w:val="30"/>
+        </w:rPr>
+      </w:pPr>
+      <w:r>
+        <w:rPr>
+          <w:rFonts w:ascii="Georgia" w:hAnsi="Georgia" w:cs="Segoe UI"/>
+          <w:i/>
+          <w:color w:val="292929"/>
+          <w:spacing w:val="-1"/>
+          <w:sz w:val="30"/>
+          <w:szCs w:val="30"/>
+        </w:rPr>
+        <w:lastRenderedPageBreak/>
+        <w:t>The CNN, with the priors imposed on it, starts by learning very low level feature detectors, and as across the layers as its receptive field is expanded, learns to combine those low-level features into progressively higher level features; not an abstract combination of every single pixel, but rather, a strong </w:t>
+      </w:r>
+      <w:r>
+        <w:rPr>
+          <w:rStyle w:val="Emphasis"/>
+          <w:rFonts w:ascii="Georgia" w:eastAsiaTheme="majorEastAsia" w:hAnsi="Georgia" w:cs="Segoe UI"/>
+          <w:i w:val="0"/>
+          <w:color w:val="292929"/>
+          <w:spacing w:val="-1"/>
+          <w:sz w:val="30"/>
+          <w:szCs w:val="30"/>
+        </w:rPr>
+        <w:t>visual hierarchy </w:t>
+      </w:r>
+      <w:r>
+        <w:rPr>
+          <w:rFonts w:ascii="Georgia" w:hAnsi="Georgia" w:cs="Segoe UI"/>
+          <w:i/>
+          <w:color w:val="292929"/>
+          <w:spacing w:val="-1"/>
+          <w:sz w:val="30"/>
+          <w:szCs w:val="30"/>
+        </w:rPr>
+        <w:t>of concepts.</w:t>
+      </w:r>
+    </w:p>
+    <w:p>
+      <w:pPr>
+        <w:pStyle w:val="pw-post-body-paragraph"/>
+        <w:shd w:val="clear" w:color="auto" w:fill="FFFFFF"/>
+        <w:spacing w:before="480" w:beforeAutospacing="0" w:after="0" w:afterAutospacing="0" w:line="480" w:lineRule="atLeast"/>
+        <w:jc w:val="both"/>
+        <w:rPr>
+          <w:rFonts w:ascii="Georgia" w:hAnsi="Georgia" w:cs="Segoe UI"/>
+          <w:i/>
+          <w:color w:val="292929"/>
+          <w:spacing w:val="-1"/>
+          <w:sz w:val="30"/>
+          <w:szCs w:val="30"/>
+        </w:rPr>
+      </w:pPr>
+      <w:r>
+        <w:rPr>
+          <w:rFonts w:ascii="Georgia" w:hAnsi="Georgia" w:cs="Segoe UI"/>
+          <w:i/>
+          <w:color w:val="292929"/>
+          <w:spacing w:val="-1"/>
+          <w:sz w:val="30"/>
+          <w:szCs w:val="30"/>
+        </w:rPr>
+        <w:t xml:space="preserve">By detecting low level features, and using them to detect higher level features as it progresses up its visual hierarchy, it is eventually able to detect entire visual concepts such as faces, birds, trees, </w:t>
+      </w:r>
+      <w:proofErr w:type="spellStart"/>
+      <w:r>
+        <w:rPr>
+          <w:rFonts w:ascii="Georgia" w:hAnsi="Georgia" w:cs="Segoe UI"/>
+          <w:i/>
+          <w:color w:val="292929"/>
+          <w:spacing w:val="-1"/>
+          <w:sz w:val="30"/>
+          <w:szCs w:val="30"/>
+        </w:rPr>
+        <w:t>etc</w:t>
+      </w:r>
+      <w:proofErr w:type="spellEnd"/>
+      <w:r>
+        <w:rPr>
+          <w:rFonts w:ascii="Georgia" w:hAnsi="Georgia" w:cs="Segoe UI"/>
+          <w:i/>
+          <w:color w:val="292929"/>
+          <w:spacing w:val="-1"/>
+          <w:sz w:val="30"/>
+          <w:szCs w:val="30"/>
+        </w:rPr>
+        <w:t>, and that’s what makes them such powerful, yet efficient with image data.</w:t>
+      </w:r>
+    </w:p>
+    <w:p>
+      <w:pPr>
+        <w:pStyle w:val="pw-post-body-paragraph"/>
+        <w:shd w:val="clear" w:color="auto" w:fill="FFFFFF"/>
+        <w:spacing w:before="480" w:beforeAutospacing="0" w:after="0" w:afterAutospacing="0" w:line="480" w:lineRule="atLeast"/>
+        <w:jc w:val="both"/>
+        <w:rPr>
+          <w:rFonts w:ascii="Georgia" w:hAnsi="Georgia"/>
+          <w:b/>
+          <w:i/>
+          <w:color w:val="FF0000"/>
+          <w:spacing w:val="-1"/>
+          <w:sz w:val="30"/>
+          <w:szCs w:val="30"/>
+          <w:shd w:val="clear" w:color="auto" w:fill="FFFFFF"/>
+        </w:rPr>
+      </w:pPr>
+      <w:r>
+        <w:rPr>
+          <w:rFonts w:ascii="Georgia" w:hAnsi="Georgia"/>
+          <w:b/>
+          <w:i/>
+          <w:color w:val="FF0000"/>
+          <w:spacing w:val="-1"/>
+          <w:sz w:val="30"/>
+          <w:szCs w:val="30"/>
+          <w:shd w:val="clear" w:color="auto" w:fill="FFFFFF"/>
+        </w:rPr>
+        <w:t>Robustness against adversarial attacks is currently a highly active area of research, the subject of many papers and even competitions, and solutions will certainly improve CNN architectures to become safer and more reliable.</w:t>
+      </w:r>
+    </w:p>
+    <w:p>
+      <w:pPr>
+        <w:pStyle w:val="pw-post-body-paragraph"/>
+        <w:shd w:val="clear" w:color="auto" w:fill="FFFFFF"/>
+        <w:spacing w:before="480" w:beforeAutospacing="0" w:after="0" w:afterAutospacing="0" w:line="480" w:lineRule="atLeast"/>
+        <w:jc w:val="both"/>
+        <w:rPr>
+          <w:spacing w:val="-1"/>
+          <w:sz w:val="28"/>
+          <w:szCs w:val="28"/>
+          <w:shd w:val="clear" w:color="auto" w:fill="FFFFFF"/>
+        </w:rPr>
+      </w:pPr>
+      <w:r>
+        <w:rPr>
+          <w:spacing w:val="-1"/>
+          <w:sz w:val="28"/>
+          <w:szCs w:val="28"/>
+          <w:shd w:val="clear" w:color="auto" w:fill="FFFFFF"/>
+        </w:rPr>
+        <w:t>Follo</w:t>
+      </w:r>
       <w:bookmarkStart w:id="0" w:name="_GoBack"/>
       <w:bookmarkEnd w:id="0"/>
-    </w:p>
-    <w:p>
-      <w:pPr>
-        <w:ind w:firstLine="720"/>
-        <w:rPr>
-          <w:rFonts w:ascii="Times New Roman" w:hAnsi="Times New Roman" w:cs="Times New Roman"/>
-          <w:sz w:val="28"/>
-        </w:rPr>
-      </w:pPr>
-    </w:p>
-    <w:p>
-      <w:pPr>
-        <w:rPr>
-          <w:rFonts w:ascii="Times New Roman" w:hAnsi="Times New Roman" w:cs="Times New Roman"/>
-          <w:sz w:val="28"/>
-        </w:rPr>
-      </w:pPr>
-    </w:p>
-    <w:p>
-      <w:pPr>
-        <w:rPr>
-          <w:rFonts w:ascii="Times New Roman" w:hAnsi="Times New Roman" w:cs="Times New Roman"/>
-          <w:sz w:val="28"/>
-        </w:rPr>
-      </w:pPr>
-    </w:p>
-    <w:p/>
-    <w:p/>
-    <w:p>
-      <w:pPr>
-        <w:rPr>
-          <w:rFonts w:ascii="Times New Roman" w:hAnsi="Times New Roman" w:cs="Times New Roman"/>
-          <w:sz w:val="28"/>
-        </w:rPr>
-      </w:pPr>
-    </w:p>
-    <w:p>
-      <w:pPr>
-        <w:rPr>
-          <w:rFonts w:ascii="Times New Roman" w:hAnsi="Times New Roman" w:cs="Times New Roman"/>
-          <w:color w:val="2E74B5" w:themeColor="accent1" w:themeShade="BF"/>
-          <w:sz w:val="28"/>
-        </w:rPr>
-      </w:pPr>
-    </w:p>
-    <w:p>
-      <w:pPr>
-        <w:rPr>
-          <w:rFonts w:ascii="Times New Roman" w:hAnsi="Times New Roman" w:cs="Times New Roman"/>
-          <w:sz w:val="28"/>
-        </w:rPr>
-      </w:pPr>
-    </w:p>
-    <w:p>
-      <w:pPr>
-        <w:rPr>
-          <w:rFonts w:ascii="Times New Roman" w:hAnsi="Times New Roman" w:cs="Times New Roman"/>
-          <w:sz w:val="28"/>
-        </w:rPr>
-      </w:pPr>
-    </w:p>
-    <w:p>
-      <w:pPr>
-        <w:rPr>
-          <w:rFonts w:ascii="Times New Roman" w:hAnsi="Times New Roman" w:cs="Times New Roman"/>
-          <w:sz w:val="28"/>
-        </w:rPr>
-      </w:pPr>
-    </w:p>
-    <w:p>
-      <w:pPr>
-        <w:rPr>
-          <w:rFonts w:ascii="Times New Roman" w:hAnsi="Times New Roman" w:cs="Times New Roman"/>
-          <w:sz w:val="28"/>
-        </w:rPr>
-      </w:pPr>
-    </w:p>
-    <w:p>
-      <w:pPr>
-        <w:rPr>
-          <w:rFonts w:ascii="Times New Roman" w:hAnsi="Times New Roman" w:cs="Times New Roman"/>
-          <w:sz w:val="28"/>
-        </w:rPr>
-      </w:pPr>
-    </w:p>
-    <w:p/>
+      <w:r>
+        <w:rPr>
+          <w:spacing w:val="-1"/>
+          <w:sz w:val="28"/>
+          <w:szCs w:val="28"/>
+          <w:shd w:val="clear" w:color="auto" w:fill="FFFFFF"/>
+        </w:rPr>
+        <w:t xml:space="preserve">wing </w:t>
+      </w:r>
+      <w:r>
+        <w:rPr>
+          <w:spacing w:val="-1"/>
+          <w:sz w:val="28"/>
+          <w:szCs w:val="28"/>
+          <w:shd w:val="clear" w:color="auto" w:fill="FFFFFF"/>
+        </w:rPr>
+        <w:t>LINK</w:t>
+      </w:r>
+      <w:r>
+        <w:rPr>
+          <w:spacing w:val="-1"/>
+          <w:sz w:val="28"/>
+          <w:szCs w:val="28"/>
+          <w:shd w:val="clear" w:color="auto" w:fill="FFFFFF"/>
+        </w:rPr>
+        <w:t>s</w:t>
+      </w:r>
+      <w:r>
+        <w:rPr>
+          <w:spacing w:val="-1"/>
+          <w:sz w:val="28"/>
+          <w:szCs w:val="28"/>
+          <w:shd w:val="clear" w:color="auto" w:fill="FFFFFF"/>
+        </w:rPr>
+        <w:t xml:space="preserve">: </w:t>
+      </w:r>
+      <w:hyperlink r:id="rId7" w:history="1">
+        <w:r>
+          <w:rPr>
+            <w:rStyle w:val="Hyperlink"/>
+            <w:spacing w:val="-1"/>
+            <w:sz w:val="28"/>
+            <w:szCs w:val="28"/>
+            <w:shd w:val="clear" w:color="auto" w:fill="FFFFFF"/>
+          </w:rPr>
+          <w:t>https://cs231n.github.io/convolutional-networks/</w:t>
+        </w:r>
+      </w:hyperlink>
+    </w:p>
+    <w:p>
+      <w:pPr>
+        <w:pStyle w:val="pw-post-body-paragraph"/>
+        <w:shd w:val="clear" w:color="auto" w:fill="FFFFFF"/>
+        <w:spacing w:before="480" w:beforeAutospacing="0" w:after="0" w:afterAutospacing="0" w:line="480" w:lineRule="atLeast"/>
+        <w:jc w:val="both"/>
+        <w:rPr>
+          <w:spacing w:val="-1"/>
+          <w:sz w:val="28"/>
+          <w:szCs w:val="28"/>
+          <w:shd w:val="clear" w:color="auto" w:fill="FFFFFF"/>
+        </w:rPr>
+      </w:pPr>
+      <w:hyperlink r:id="rId8" w:history="1">
+        <w:r>
+          <w:rPr>
+            <w:rStyle w:val="Hyperlink"/>
+            <w:spacing w:val="-1"/>
+            <w:sz w:val="28"/>
+            <w:szCs w:val="28"/>
+            <w:shd w:val="clear" w:color="auto" w:fill="FFFFFF"/>
+          </w:rPr>
+          <w:t>https://distill.pub/2017/feature-visualization/</w:t>
+        </w:r>
+      </w:hyperlink>
+    </w:p>
+    <w:p>
+      <w:pPr>
+        <w:pStyle w:val="pw-post-body-paragraph"/>
+        <w:shd w:val="clear" w:color="auto" w:fill="FFFFFF"/>
+        <w:spacing w:before="480" w:beforeAutospacing="0" w:after="0" w:afterAutospacing="0" w:line="480" w:lineRule="atLeast"/>
+        <w:jc w:val="both"/>
+        <w:rPr>
+          <w:spacing w:val="-1"/>
+          <w:sz w:val="28"/>
+          <w:szCs w:val="28"/>
+          <w:shd w:val="clear" w:color="auto" w:fill="FFFFFF"/>
+        </w:rPr>
+      </w:pPr>
+      <w:hyperlink r:id="rId9" w:history="1">
+        <w:r>
+          <w:rPr>
+            <w:rStyle w:val="Hyperlink"/>
+            <w:spacing w:val="-1"/>
+            <w:sz w:val="28"/>
+            <w:szCs w:val="28"/>
+            <w:shd w:val="clear" w:color="auto" w:fill="FFFFFF"/>
+          </w:rPr>
+          <w:t>https://openai.com/blog/adversarial-example-research/</w:t>
+        </w:r>
+      </w:hyperlink>
+    </w:p>
+    <w:p>
+      <w:pPr>
+        <w:pStyle w:val="pw-post-body-paragraph"/>
+        <w:shd w:val="clear" w:color="auto" w:fill="FFFFFF"/>
+        <w:spacing w:before="480" w:beforeAutospacing="0" w:after="0" w:afterAutospacing="0" w:line="480" w:lineRule="atLeast"/>
+        <w:jc w:val="both"/>
+        <w:rPr>
+          <w:spacing w:val="-1"/>
+          <w:sz w:val="28"/>
+          <w:szCs w:val="28"/>
+          <w:shd w:val="clear" w:color="auto" w:fill="FFFFFF"/>
+        </w:rPr>
+      </w:pPr>
+    </w:p>
     <w:sectPr>
       <w:pgSz w:w="12240" w:h="15840"/>
       <w:pgMar w:top="1440" w:right="1440" w:bottom="1440" w:left="1440" w:header="720" w:footer="720" w:gutter="0"/>
@@ -5611,6 +7464,119 @@
 <file path=word/numbering.xml><?xml version="1.0" encoding="utf-8"?>
 <w:numbering xmlns:wpc="http://schemas.microsoft.com/office/word/2010/wordprocessingCanvas" xmlns:cx="http://schemas.microsoft.com/office/drawing/2014/chartex" xmlns:mc="http://schemas.openxmlformats.org/markup-compatibility/2006" xmlns:o="urn:schemas-microsoft-com:office:office" xmlns:r="http://schemas.openxmlformats.org/officeDocument/2006/relationships" xmlns:m="http://schemas.openxmlformats.org/officeDocument/2006/math" xmlns:v="urn:schemas-microsoft-com:vml" xmlns:wp14="http://schemas.microsoft.com/office/word/2010/wordprocessingDrawing" xmlns:wp="http://schemas.openxmlformats.org/drawingml/2006/wordprocessingDrawing" xmlns:w10="urn:schemas-microsoft-com:office:word" xmlns:w="http://schemas.openxmlformats.org/wordprocessingml/2006/main" xmlns:w14="http://schemas.microsoft.com/office/word/2010/wordml" xmlns:w15="http://schemas.microsoft.com/office/word/2012/wordml" xmlns:w16se="http://schemas.microsoft.com/office/word/2015/wordml/symex" xmlns:wpg="http://schemas.microsoft.com/office/word/2010/wordprocessingGroup" xmlns:wpi="http://schemas.microsoft.com/office/word/2010/wordprocessingInk" xmlns:wne="http://schemas.microsoft.com/office/word/2006/wordml" xmlns:wps="http://schemas.microsoft.com/office/word/2010/wordprocessingShape" mc:Ignorable="w14 w15 w16se wp14">
   <w:abstractNum w:abstractNumId="0" w15:restartNumberingAfterBreak="0">
+    <w:nsid w:val="01E00C16"/>
+    <w:multiLevelType w:val="multilevel"/>
+    <w:tmpl w:val="CB8E94B2"/>
+    <w:lvl w:ilvl="0">
+      <w:start w:val="1"/>
+      <w:numFmt w:val="decimal"/>
+      <w:lvlText w:val="%1."/>
+      <w:lvlJc w:val="left"/>
+      <w:pPr>
+        <w:tabs>
+          <w:tab w:val="num" w:pos="720"/>
+        </w:tabs>
+        <w:ind w:left="720" w:hanging="360"/>
+      </w:pPr>
+    </w:lvl>
+    <w:lvl w:ilvl="1" w:tentative="1">
+      <w:start w:val="1"/>
+      <w:numFmt w:val="decimal"/>
+      <w:lvlText w:val="%2."/>
+      <w:lvlJc w:val="left"/>
+      <w:pPr>
+        <w:tabs>
+          <w:tab w:val="num" w:pos="1440"/>
+        </w:tabs>
+        <w:ind w:left="1440" w:hanging="360"/>
+      </w:pPr>
+    </w:lvl>
+    <w:lvl w:ilvl="2" w:tentative="1">
+      <w:start w:val="1"/>
+      <w:numFmt w:val="decimal"/>
+      <w:lvlText w:val="%3."/>
+      <w:lvlJc w:val="left"/>
+      <w:pPr>
+        <w:tabs>
+          <w:tab w:val="num" w:pos="2160"/>
+        </w:tabs>
+        <w:ind w:left="2160" w:hanging="360"/>
+      </w:pPr>
+    </w:lvl>
+    <w:lvl w:ilvl="3" w:tentative="1">
+      <w:start w:val="1"/>
+      <w:numFmt w:val="decimal"/>
+      <w:lvlText w:val="%4."/>
+      <w:lvlJc w:val="left"/>
+      <w:pPr>
+        <w:tabs>
+          <w:tab w:val="num" w:pos="2880"/>
+        </w:tabs>
+        <w:ind w:left="2880" w:hanging="360"/>
+      </w:pPr>
+    </w:lvl>
+    <w:lvl w:ilvl="4" w:tentative="1">
+      <w:start w:val="1"/>
+      <w:numFmt w:val="decimal"/>
+      <w:lvlText w:val="%5."/>
+      <w:lvlJc w:val="left"/>
+      <w:pPr>
+        <w:tabs>
+          <w:tab w:val="num" w:pos="3600"/>
+        </w:tabs>
+        <w:ind w:left="3600" w:hanging="360"/>
+      </w:pPr>
+    </w:lvl>
+    <w:lvl w:ilvl="5" w:tentative="1">
+      <w:start w:val="1"/>
+      <w:numFmt w:val="decimal"/>
+      <w:lvlText w:val="%6."/>
+      <w:lvlJc w:val="left"/>
+      <w:pPr>
+        <w:tabs>
+          <w:tab w:val="num" w:pos="4320"/>
+        </w:tabs>
+        <w:ind w:left="4320" w:hanging="360"/>
+      </w:pPr>
+    </w:lvl>
+    <w:lvl w:ilvl="6" w:tentative="1">
+      <w:start w:val="1"/>
+      <w:numFmt w:val="decimal"/>
+      <w:lvlText w:val="%7."/>
+      <w:lvlJc w:val="left"/>
+      <w:pPr>
+        <w:tabs>
+          <w:tab w:val="num" w:pos="5040"/>
+        </w:tabs>
+        <w:ind w:left="5040" w:hanging="360"/>
+      </w:pPr>
+    </w:lvl>
+    <w:lvl w:ilvl="7" w:tentative="1">
+      <w:start w:val="1"/>
+      <w:numFmt w:val="decimal"/>
+      <w:lvlText w:val="%8."/>
+      <w:lvlJc w:val="left"/>
+      <w:pPr>
+        <w:tabs>
+          <w:tab w:val="num" w:pos="5760"/>
+        </w:tabs>
+        <w:ind w:left="5760" w:hanging="360"/>
+      </w:pPr>
+    </w:lvl>
+    <w:lvl w:ilvl="8" w:tentative="1">
+      <w:start w:val="1"/>
+      <w:numFmt w:val="decimal"/>
+      <w:lvlText w:val="%9."/>
+      <w:lvlJc w:val="left"/>
+      <w:pPr>
+        <w:tabs>
+          <w:tab w:val="num" w:pos="6480"/>
+        </w:tabs>
+        <w:ind w:left="6480" w:hanging="360"/>
+      </w:pPr>
+    </w:lvl>
+  </w:abstractNum>
+  <w:abstractNum w:abstractNumId="1" w15:restartNumberingAfterBreak="0">
     <w:nsid w:val="06E948AE"/>
     <w:multiLevelType w:val="hybridMultilevel"/>
     <w:tmpl w:val="3356B3B0"/>
@@ -5699,7 +7665,7 @@
       </w:pPr>
     </w:lvl>
   </w:abstractNum>
-  <w:abstractNum w:abstractNumId="1" w15:restartNumberingAfterBreak="0">
+  <w:abstractNum w:abstractNumId="2" w15:restartNumberingAfterBreak="0">
     <w:nsid w:val="080545F6"/>
     <w:multiLevelType w:val="hybridMultilevel"/>
     <w:tmpl w:val="169CAC2E"/>
@@ -5811,7 +7777,7 @@
       </w:rPr>
     </w:lvl>
   </w:abstractNum>
-  <w:abstractNum w:abstractNumId="2" w15:restartNumberingAfterBreak="0">
+  <w:abstractNum w:abstractNumId="3" w15:restartNumberingAfterBreak="0">
     <w:nsid w:val="0BBD0843"/>
     <w:multiLevelType w:val="hybridMultilevel"/>
     <w:tmpl w:val="22DE2064"/>
@@ -5897,7 +7863,7 @@
       </w:pPr>
     </w:lvl>
   </w:abstractNum>
-  <w:abstractNum w:abstractNumId="3" w15:restartNumberingAfterBreak="0">
+  <w:abstractNum w:abstractNumId="4" w15:restartNumberingAfterBreak="0">
     <w:nsid w:val="15A62C06"/>
     <w:multiLevelType w:val="hybridMultilevel"/>
     <w:tmpl w:val="A634C3F6"/>
@@ -6009,7 +7975,7 @@
       </w:rPr>
     </w:lvl>
   </w:abstractNum>
-  <w:abstractNum w:abstractNumId="4" w15:restartNumberingAfterBreak="0">
+  <w:abstractNum w:abstractNumId="5" w15:restartNumberingAfterBreak="0">
     <w:nsid w:val="236B06A4"/>
     <w:multiLevelType w:val="hybridMultilevel"/>
     <w:tmpl w:val="F70AE8BA"/>
@@ -6121,7 +8087,7 @@
       </w:rPr>
     </w:lvl>
   </w:abstractNum>
-  <w:abstractNum w:abstractNumId="5" w15:restartNumberingAfterBreak="0">
+  <w:abstractNum w:abstractNumId="6" w15:restartNumberingAfterBreak="0">
     <w:nsid w:val="4ADB0914"/>
     <w:multiLevelType w:val="hybridMultilevel"/>
     <w:tmpl w:val="6600A76E"/>
@@ -6234,7 +8200,120 @@
       </w:rPr>
     </w:lvl>
   </w:abstractNum>
-  <w:abstractNum w:abstractNumId="6" w15:restartNumberingAfterBreak="0">
+  <w:abstractNum w:abstractNumId="7" w15:restartNumberingAfterBreak="0">
+    <w:nsid w:val="50755EDF"/>
+    <w:multiLevelType w:val="multilevel"/>
+    <w:tmpl w:val="B10EF656"/>
+    <w:lvl w:ilvl="0">
+      <w:start w:val="1"/>
+      <w:numFmt w:val="decimal"/>
+      <w:lvlText w:val="%1."/>
+      <w:lvlJc w:val="left"/>
+      <w:pPr>
+        <w:tabs>
+          <w:tab w:val="num" w:pos="720"/>
+        </w:tabs>
+        <w:ind w:left="720" w:hanging="360"/>
+      </w:pPr>
+    </w:lvl>
+    <w:lvl w:ilvl="1" w:tentative="1">
+      <w:start w:val="1"/>
+      <w:numFmt w:val="decimal"/>
+      <w:lvlText w:val="%2."/>
+      <w:lvlJc w:val="left"/>
+      <w:pPr>
+        <w:tabs>
+          <w:tab w:val="num" w:pos="1440"/>
+        </w:tabs>
+        <w:ind w:left="1440" w:hanging="360"/>
+      </w:pPr>
+    </w:lvl>
+    <w:lvl w:ilvl="2" w:tentative="1">
+      <w:start w:val="1"/>
+      <w:numFmt w:val="decimal"/>
+      <w:lvlText w:val="%3."/>
+      <w:lvlJc w:val="left"/>
+      <w:pPr>
+        <w:tabs>
+          <w:tab w:val="num" w:pos="2160"/>
+        </w:tabs>
+        <w:ind w:left="2160" w:hanging="360"/>
+      </w:pPr>
+    </w:lvl>
+    <w:lvl w:ilvl="3" w:tentative="1">
+      <w:start w:val="1"/>
+      <w:numFmt w:val="decimal"/>
+      <w:lvlText w:val="%4."/>
+      <w:lvlJc w:val="left"/>
+      <w:pPr>
+        <w:tabs>
+          <w:tab w:val="num" w:pos="2880"/>
+        </w:tabs>
+        <w:ind w:left="2880" w:hanging="360"/>
+      </w:pPr>
+    </w:lvl>
+    <w:lvl w:ilvl="4" w:tentative="1">
+      <w:start w:val="1"/>
+      <w:numFmt w:val="decimal"/>
+      <w:lvlText w:val="%5."/>
+      <w:lvlJc w:val="left"/>
+      <w:pPr>
+        <w:tabs>
+          <w:tab w:val="num" w:pos="3600"/>
+        </w:tabs>
+        <w:ind w:left="3600" w:hanging="360"/>
+      </w:pPr>
+    </w:lvl>
+    <w:lvl w:ilvl="5" w:tentative="1">
+      <w:start w:val="1"/>
+      <w:numFmt w:val="decimal"/>
+      <w:lvlText w:val="%6."/>
+      <w:lvlJc w:val="left"/>
+      <w:pPr>
+        <w:tabs>
+          <w:tab w:val="num" w:pos="4320"/>
+        </w:tabs>
+        <w:ind w:left="4320" w:hanging="360"/>
+      </w:pPr>
+    </w:lvl>
+    <w:lvl w:ilvl="6" w:tentative="1">
+      <w:start w:val="1"/>
+      <w:numFmt w:val="decimal"/>
+      <w:lvlText w:val="%7."/>
+      <w:lvlJc w:val="left"/>
+      <w:pPr>
+        <w:tabs>
+          <w:tab w:val="num" w:pos="5040"/>
+        </w:tabs>
+        <w:ind w:left="5040" w:hanging="360"/>
+      </w:pPr>
+    </w:lvl>
+    <w:lvl w:ilvl="7" w:tentative="1">
+      <w:start w:val="1"/>
+      <w:numFmt w:val="decimal"/>
+      <w:lvlText w:val="%8."/>
+      <w:lvlJc w:val="left"/>
+      <w:pPr>
+        <w:tabs>
+          <w:tab w:val="num" w:pos="5760"/>
+        </w:tabs>
+        <w:ind w:left="5760" w:hanging="360"/>
+      </w:pPr>
+    </w:lvl>
+    <w:lvl w:ilvl="8" w:tentative="1">
+      <w:start w:val="1"/>
+      <w:numFmt w:val="decimal"/>
+      <w:lvlText w:val="%9."/>
+      <w:lvlJc w:val="left"/>
+      <w:pPr>
+        <w:tabs>
+          <w:tab w:val="num" w:pos="6480"/>
+        </w:tabs>
+        <w:ind w:left="6480" w:hanging="360"/>
+      </w:pPr>
+    </w:lvl>
+  </w:abstractNum>
+  <w:abstractNum w:abstractNumId="8" w15:restartNumberingAfterBreak="0">
     <w:nsid w:val="5D670013"/>
     <w:multiLevelType w:val="hybridMultilevel"/>
     <w:tmpl w:val="EAEE74A6"/>
@@ -6320,7 +8399,7 @@
       </w:pPr>
     </w:lvl>
   </w:abstractNum>
-  <w:abstractNum w:abstractNumId="7" w15:restartNumberingAfterBreak="0">
+  <w:abstractNum w:abstractNumId="9" w15:restartNumberingAfterBreak="0">
     <w:nsid w:val="5E1345F2"/>
     <w:multiLevelType w:val="hybridMultilevel"/>
     <w:tmpl w:val="F7400236"/>
@@ -6409,7 +8488,7 @@
       </w:pPr>
     </w:lvl>
   </w:abstractNum>
-  <w:abstractNum w:abstractNumId="8" w15:restartNumberingAfterBreak="0">
+  <w:abstractNum w:abstractNumId="10" w15:restartNumberingAfterBreak="0">
     <w:nsid w:val="64B1250B"/>
     <w:multiLevelType w:val="hybridMultilevel"/>
     <w:tmpl w:val="D702E1FC"/>
@@ -6521,7 +8600,7 @@
       </w:rPr>
     </w:lvl>
   </w:abstractNum>
-  <w:abstractNum w:abstractNumId="9" w15:restartNumberingAfterBreak="0">
+  <w:abstractNum w:abstractNumId="11" w15:restartNumberingAfterBreak="0">
     <w:nsid w:val="6620314C"/>
     <w:multiLevelType w:val="hybridMultilevel"/>
     <w:tmpl w:val="C6205222"/>
@@ -6610,7 +8689,7 @@
       </w:pPr>
     </w:lvl>
   </w:abstractNum>
-  <w:abstractNum w:abstractNumId="10" w15:restartNumberingAfterBreak="0">
+  <w:abstractNum w:abstractNumId="12" w15:restartNumberingAfterBreak="0">
     <w:nsid w:val="6CDB6909"/>
     <w:multiLevelType w:val="hybridMultilevel"/>
     <w:tmpl w:val="C4E05CD4"/>
@@ -6699,7 +8778,7 @@
       </w:pPr>
     </w:lvl>
   </w:abstractNum>
-  <w:abstractNum w:abstractNumId="11" w15:restartNumberingAfterBreak="0">
+  <w:abstractNum w:abstractNumId="13" w15:restartNumberingAfterBreak="0">
     <w:nsid w:val="7A9A2E91"/>
     <w:multiLevelType w:val="hybridMultilevel"/>
     <w:tmpl w:val="0A465A3A"/>
@@ -6811,7 +8890,7 @@
       </w:rPr>
     </w:lvl>
   </w:abstractNum>
-  <w:abstractNum w:abstractNumId="12" w15:restartNumberingAfterBreak="0">
+  <w:abstractNum w:abstractNumId="14" w15:restartNumberingAfterBreak="0">
     <w:nsid w:val="7CEA7E4D"/>
     <w:multiLevelType w:val="hybridMultilevel"/>
     <w:tmpl w:val="78B2C5DE"/>
@@ -6901,43 +8980,49 @@
     </w:lvl>
   </w:abstractNum>
   <w:num w:numId="1">
+    <w:abstractNumId w:val="8"/>
+  </w:num>
+  <w:num w:numId="2">
     <w:abstractNumId w:val="6"/>
   </w:num>
-  <w:num w:numId="2">
+  <w:num w:numId="3">
+    <w:abstractNumId w:val="2"/>
+  </w:num>
+  <w:num w:numId="4">
+    <w:abstractNumId w:val="4"/>
+  </w:num>
+  <w:num w:numId="5">
     <w:abstractNumId w:val="5"/>
   </w:num>
-  <w:num w:numId="3">
+  <w:num w:numId="6">
+    <w:abstractNumId w:val="10"/>
+  </w:num>
+  <w:num w:numId="7">
+    <w:abstractNumId w:val="12"/>
+  </w:num>
+  <w:num w:numId="8">
+    <w:abstractNumId w:val="9"/>
+  </w:num>
+  <w:num w:numId="9">
     <w:abstractNumId w:val="1"/>
   </w:num>
-  <w:num w:numId="4">
+  <w:num w:numId="10">
+    <w:abstractNumId w:val="11"/>
+  </w:num>
+  <w:num w:numId="11">
     <w:abstractNumId w:val="3"/>
   </w:num>
-  <w:num w:numId="5">
-    <w:abstractNumId w:val="4"/>
+  <w:num w:numId="12">
+    <w:abstractNumId w:val="14"/>
   </w:num>
-  <w:num w:numId="6">
-    <w:abstractNumId w:val="8"/>
+  <w:num w:numId="13">
+    <w:abstractNumId w:val="13"/>
   </w:num>
-  <w:num w:numId="7">
-    <w:abstractNumId w:val="10"/>
-  </w:num>
-  <w:num w:numId="8">
+  <w:num w:numId="14">
     <w:abstractNumId w:val="7"/>
   </w:num>
-  <w:num w:numId="9">
+  <w:num w:numId="15">
     <w:abstractNumId w:val="0"/>
-  </w:num>
-  <w:num w:numId="10">
-    <w:abstractNumId w:val="9"/>
-  </w:num>
-  <w:num w:numId="11">
-    <w:abstractNumId w:val="2"/>
-  </w:num>
-  <w:num w:numId="12">
-    <w:abstractNumId w:val="12"/>
-  </w:num>
-  <w:num w:numId="13">
-    <w:abstractNumId w:val="11"/>
   </w:num>
 </w:numbering>
 </file>
@@ -7357,6 +9442,29 @@
       <w:szCs w:val="32"/>
     </w:rPr>
   </w:style>
+  <w:style w:type="paragraph" w:styleId="Heading2">
+    <w:name w:val="heading 2"/>
+    <w:basedOn w:val="Normal"/>
+    <w:next w:val="Normal"/>
+    <w:link w:val="Heading2Char"/>
+    <w:uiPriority w:val="9"/>
+    <w:semiHidden/>
+    <w:unhideWhenUsed/>
+    <w:qFormat/>
+    <w:rsid w:val="00224D49"/>
+    <w:pPr>
+      <w:keepNext/>
+      <w:keepLines/>
+      <w:spacing w:before="40" w:after="0"/>
+      <w:outlineLvl w:val="1"/>
+    </w:pPr>
+    <w:rPr>
+      <w:rFonts w:asciiTheme="majorHAnsi" w:eastAsiaTheme="majorEastAsia" w:hAnsiTheme="majorHAnsi" w:cstheme="majorBidi"/>
+      <w:color w:val="2E74B5" w:themeColor="accent1" w:themeShade="BF"/>
+      <w:sz w:val="26"/>
+      <w:szCs w:val="26"/>
+    </w:rPr>
+  </w:style>
   <w:style w:type="paragraph" w:styleId="Heading5">
     <w:name w:val="heading 5"/>
     <w:basedOn w:val="Normal"/>
@@ -7484,6 +9592,69 @@
     <w:rPr>
       <w:color w:val="0563C1" w:themeColor="hyperlink"/>
       <w:u w:val="single"/>
+    </w:rPr>
+  </w:style>
+  <w:style w:type="character" w:styleId="FollowedHyperlink">
+    <w:name w:val="FollowedHyperlink"/>
+    <w:basedOn w:val="DefaultParagraphFont"/>
+    <w:uiPriority w:val="99"/>
+    <w:semiHidden/>
+    <w:unhideWhenUsed/>
+    <w:rsid w:val="0008315A"/>
+    <w:rPr>
+      <w:color w:val="954F72" w:themeColor="followedHyperlink"/>
+      <w:u w:val="single"/>
+    </w:rPr>
+  </w:style>
+  <w:style w:type="character" w:customStyle="1" w:styleId="Heading2Char">
+    <w:name w:val="Heading 2 Char"/>
+    <w:basedOn w:val="DefaultParagraphFont"/>
+    <w:link w:val="Heading2"/>
+    <w:uiPriority w:val="9"/>
+    <w:semiHidden/>
+    <w:rsid w:val="00224D49"/>
+    <w:rPr>
+      <w:rFonts w:asciiTheme="majorHAnsi" w:eastAsiaTheme="majorEastAsia" w:hAnsiTheme="majorHAnsi" w:cstheme="majorBidi"/>
+      <w:color w:val="2E74B5" w:themeColor="accent1" w:themeShade="BF"/>
+      <w:sz w:val="26"/>
+      <w:szCs w:val="26"/>
+    </w:rPr>
+  </w:style>
+  <w:style w:type="paragraph" w:customStyle="1" w:styleId="pw-post-body-paragraph">
+    <w:name w:val="pw-post-body-paragraph"/>
+    <w:basedOn w:val="Normal"/>
+    <w:rsid w:val="00224D49"/>
+    <w:pPr>
+      <w:spacing w:before="100" w:beforeAutospacing="1" w:after="100" w:afterAutospacing="1" w:line="240" w:lineRule="auto"/>
+    </w:pPr>
+    <w:rPr>
+      <w:rFonts w:ascii="Times New Roman" w:eastAsia="Times New Roman" w:hAnsi="Times New Roman" w:cs="Times New Roman"/>
+      <w:sz w:val="24"/>
+      <w:szCs w:val="24"/>
+    </w:rPr>
+  </w:style>
+  <w:style w:type="character" w:styleId="Emphasis">
+    <w:name w:val="Emphasis"/>
+    <w:basedOn w:val="DefaultParagraphFont"/>
+    <w:uiPriority w:val="20"/>
+    <w:qFormat/>
+    <w:rsid w:val="00224D49"/>
+    <w:rPr>
+      <w:i/>
+      <w:iCs/>
+    </w:rPr>
+  </w:style>
+  <w:style w:type="paragraph" w:customStyle="1" w:styleId="bn">
+    <w:name w:val="bn"/>
+    <w:basedOn w:val="Normal"/>
+    <w:rsid w:val="00224D49"/>
+    <w:pPr>
+      <w:spacing w:before="100" w:beforeAutospacing="1" w:after="100" w:afterAutospacing="1" w:line="240" w:lineRule="auto"/>
+    </w:pPr>
+    <w:rPr>
+      <w:rFonts w:ascii="Times New Roman" w:eastAsia="Times New Roman" w:hAnsi="Times New Roman" w:cs="Times New Roman"/>
+      <w:sz w:val="24"/>
+      <w:szCs w:val="24"/>
     </w:rPr>
   </w:style>
 </w:styles>

</xml_diff>

<commit_message>
notes on residual net and batch normalizaiton
</commit_message>
<xml_diff>
--- a/Notes.docx
+++ b/Notes.docx
@@ -5672,7 +5672,7 @@
           <w:sz w:val="28"/>
         </w:rPr>
       </w:pPr>
-      <w:hyperlink r:id="rId5" w:history="1">
+      <w:hyperlink r:id="rId6" w:history="1">
         <w:r>
           <w:rPr>
             <w:rStyle w:val="Hyperlink"/>
@@ -5703,7 +5703,7 @@
           <w:sz w:val="28"/>
         </w:rPr>
       </w:pPr>
-      <w:hyperlink r:id="rId6" w:history="1">
+      <w:hyperlink r:id="rId7" w:history="1">
         <w:r>
           <w:rPr>
             <w:rStyle w:val="Hyperlink"/>
@@ -7461,7 +7461,7 @@
         </w:rPr>
         <w:t xml:space="preserve">: </w:t>
       </w:r>
-      <w:hyperlink r:id="rId7" w:history="1">
+      <w:hyperlink r:id="rId8" w:history="1">
         <w:r>
           <w:rPr>
             <w:rStyle w:val="Hyperlink"/>
@@ -7487,7 +7487,7 @@
           <w:shd w:val="clear" w:color="auto" w:fill="FFFFFF"/>
         </w:rPr>
       </w:pPr>
-      <w:hyperlink r:id="rId8" w:history="1">
+      <w:hyperlink r:id="rId9" w:history="1">
         <w:r>
           <w:rPr>
             <w:rStyle w:val="Hyperlink"/>
@@ -7514,7 +7514,7 @@
           <w:shd w:val="clear" w:color="auto" w:fill="FFFFFF"/>
         </w:rPr>
       </w:pPr>
-      <w:hyperlink r:id="rId9" w:history="1">
+      <w:hyperlink r:id="rId10" w:history="1">
         <w:r>
           <w:rPr>
             <w:rStyle w:val="Hyperlink"/>
@@ -7574,9 +7574,12 @@
         <w:spacing w:before="480" w:beforeAutospacing="0" w:after="0" w:afterAutospacing="0"/>
         <w:jc w:val="both"/>
         <w:rPr>
+          <w:rStyle w:val="Hyperlink"/>
+          <w:color w:val="auto"/>
           <w:spacing w:val="-1"/>
           <w:sz w:val="28"/>
           <w:szCs w:val="28"/>
+          <w:u w:val="none"/>
           <w:shd w:val="clear" w:color="auto" w:fill="FFFFFF"/>
         </w:rPr>
       </w:pPr>
@@ -7626,9 +7629,1535 @@
           <w:shd w:val="clear" w:color="auto" w:fill="FFFFFF"/>
         </w:rPr>
         <w:t xml:space="preserve"> </w:t>
+      </w:r>
+    </w:p>
+    <w:p>
+      <w:pPr>
+        <w:pStyle w:val="pw-post-body-paragraph"/>
+        <w:shd w:val="clear" w:color="auto" w:fill="FFFFFF"/>
+        <w:spacing w:before="480" w:beforeAutospacing="0" w:after="0" w:afterAutospacing="0"/>
+        <w:jc w:val="both"/>
+        <w:rPr>
+          <w:rStyle w:val="Hyperlink"/>
+          <w:color w:val="auto"/>
+          <w:spacing w:val="-1"/>
+          <w:sz w:val="28"/>
+          <w:szCs w:val="28"/>
+          <w:u w:val="none"/>
+          <w:shd w:val="clear" w:color="auto" w:fill="FFFFFF"/>
+        </w:rPr>
+      </w:pPr>
+    </w:p>
+    <w:p>
+      <w:pPr>
+        <w:pStyle w:val="Title"/>
+        <w:jc w:val="center"/>
+        <w:rPr>
+          <w:shd w:val="clear" w:color="auto" w:fill="FFFFFF"/>
+        </w:rPr>
+      </w:pPr>
+      <w:r>
+        <w:rPr>
+          <w:shd w:val="clear" w:color="auto" w:fill="FFFFFF"/>
+        </w:rPr>
+        <w:t>Residual Networks, Data Augmentation, and Regularization (dropout)</w:t>
+      </w:r>
+    </w:p>
+    <w:p>
+      <w:pPr>
+        <w:rPr>
+          <w:rFonts w:ascii="Times New Roman" w:hAnsi="Times New Roman" w:cs="Times New Roman"/>
+          <w:sz w:val="28"/>
+        </w:rPr>
+      </w:pPr>
+      <w:r>
+        <w:rPr>
+          <w:rFonts w:ascii="Times New Roman" w:hAnsi="Times New Roman" w:cs="Times New Roman"/>
+          <w:sz w:val="28"/>
+        </w:rPr>
+        <w:t>Let’s begin...</w:t>
+      </w:r>
+    </w:p>
+    <w:p>
+      <w:pPr>
+        <w:rPr>
+          <w:rFonts w:ascii="Times New Roman" w:hAnsi="Times New Roman" w:cs="Times New Roman"/>
+          <w:sz w:val="28"/>
+        </w:rPr>
+      </w:pPr>
+    </w:p>
+    <w:p>
+      <w:pPr>
+        <w:jc w:val="both"/>
+        <w:rPr>
+          <w:rFonts w:ascii="Times New Roman" w:hAnsi="Times New Roman" w:cs="Times New Roman"/>
+          <w:b/>
+          <w:sz w:val="28"/>
+        </w:rPr>
+      </w:pPr>
+      <w:r>
+        <w:rPr>
+          <w:rFonts w:ascii="Times New Roman" w:hAnsi="Times New Roman" w:cs="Times New Roman"/>
+          <w:b/>
+          <w:sz w:val="28"/>
+        </w:rPr>
+        <w:t xml:space="preserve">Channel-wise data normalization: </w:t>
+      </w:r>
+    </w:p>
+    <w:p>
+      <w:pPr>
+        <w:jc w:val="both"/>
+        <w:rPr>
+          <w:rFonts w:ascii="Times New Roman" w:hAnsi="Times New Roman" w:cs="Times New Roman"/>
+          <w:sz w:val="28"/>
+        </w:rPr>
+      </w:pPr>
+      <w:r>
+        <w:rPr>
+          <w:rFonts w:ascii="Times New Roman" w:hAnsi="Times New Roman" w:cs="Times New Roman"/>
+          <w:sz w:val="28"/>
+        </w:rPr>
+        <w:t>Image tensors are normalized by subtracting the Mean and dividing by the Standard</w:t>
+      </w:r>
+      <w:r>
+        <w:rPr>
+          <w:rFonts w:ascii="Times New Roman" w:hAnsi="Times New Roman" w:cs="Times New Roman"/>
+          <w:sz w:val="28"/>
+        </w:rPr>
+        <w:t xml:space="preserve"> Deviation a</w:t>
+      </w:r>
+      <w:r>
+        <w:rPr>
+          <w:rFonts w:ascii="Times New Roman" w:hAnsi="Times New Roman" w:cs="Times New Roman"/>
+          <w:sz w:val="28"/>
+        </w:rPr>
+        <w:t>cross each channel. The mean becomes 0 and standard deviation becomes 1 for the data across each channel (not sure I understand it fully but I’ll allow it).</w:t>
+      </w:r>
+      <w:r>
+        <w:rPr>
+          <w:rFonts w:ascii="Times New Roman" w:hAnsi="Times New Roman" w:cs="Times New Roman"/>
+          <w:sz w:val="28"/>
+        </w:rPr>
+        <w:t xml:space="preserve"> </w:t>
+      </w:r>
+    </w:p>
+    <w:p>
+      <w:pPr>
+        <w:jc w:val="both"/>
+        <w:rPr>
+          <w:rFonts w:ascii="Times New Roman" w:hAnsi="Times New Roman" w:cs="Times New Roman"/>
+          <w:sz w:val="28"/>
+        </w:rPr>
+      </w:pPr>
+      <w:r>
+        <w:rPr>
+          <w:rFonts w:ascii="Times New Roman" w:hAnsi="Times New Roman" w:cs="Times New Roman"/>
+          <w:b/>
+          <w:i/>
+          <w:sz w:val="28"/>
+          <w:u w:val="single"/>
+        </w:rPr>
+        <w:t>Why normalize?</w:t>
+      </w:r>
+      <w:r>
+        <w:rPr>
+          <w:rFonts w:ascii="Times New Roman" w:hAnsi="Times New Roman" w:cs="Times New Roman"/>
+          <w:sz w:val="28"/>
+        </w:rPr>
+        <w:t xml:space="preserve"> – Normalizing the data prevents the values from any one channel</w:t>
+      </w:r>
+      <w:r>
+        <w:rPr>
+          <w:rFonts w:ascii="Times New Roman" w:hAnsi="Times New Roman" w:cs="Times New Roman"/>
+          <w:sz w:val="28"/>
+        </w:rPr>
+        <w:t xml:space="preserve"> from disproportionately affecting the losses and gradients while training. Certain values affect the losses and gradients </w:t>
+      </w:r>
+      <w:r>
+        <w:rPr>
+          <w:rFonts w:ascii="Times New Roman" w:hAnsi="Times New Roman" w:cs="Times New Roman"/>
+          <w:sz w:val="28"/>
+        </w:rPr>
+        <w:t>when they have a higher or wid</w:t>
+      </w:r>
+      <w:r>
+        <w:rPr>
+          <w:rFonts w:ascii="Times New Roman" w:hAnsi="Times New Roman" w:cs="Times New Roman"/>
+          <w:sz w:val="28"/>
+        </w:rPr>
+        <w:t>er range of values than others.</w:t>
+      </w:r>
+    </w:p>
+    <w:p>
+      <w:pPr>
+        <w:jc w:val="both"/>
+        <w:rPr>
+          <w:rFonts w:ascii="Times New Roman" w:hAnsi="Times New Roman" w:cs="Times New Roman"/>
+          <w:b/>
+          <w:sz w:val="28"/>
+        </w:rPr>
+      </w:pPr>
+      <w:r>
+        <w:rPr>
+          <w:rFonts w:ascii="Times New Roman" w:hAnsi="Times New Roman" w:cs="Times New Roman"/>
+          <w:b/>
+          <w:sz w:val="28"/>
+        </w:rPr>
+        <w:t xml:space="preserve">Data Augmentation: </w:t>
+      </w:r>
+    </w:p>
+    <w:p>
+      <w:pPr>
+        <w:jc w:val="both"/>
+        <w:rPr>
+          <w:rFonts w:ascii="Times New Roman" w:hAnsi="Times New Roman" w:cs="Times New Roman"/>
+          <w:b/>
+          <w:sz w:val="28"/>
+        </w:rPr>
+      </w:pPr>
+      <w:r>
+        <w:rPr>
+          <w:rFonts w:ascii="Times New Roman" w:hAnsi="Times New Roman" w:cs="Times New Roman"/>
+          <w:sz w:val="28"/>
+        </w:rPr>
+        <w:t xml:space="preserve">Taking a picture, adding a padding of 4 and then randomly crop and </w:t>
+      </w:r>
+      <w:r>
+        <w:rPr>
+          <w:rFonts w:ascii="Times New Roman" w:hAnsi="Times New Roman" w:cs="Times New Roman"/>
+          <w:sz w:val="28"/>
+        </w:rPr>
+        <w:t>flip the image horizontally will make the model see a slightly different image in every training epoch.</w:t>
+      </w:r>
+    </w:p>
+    <w:p>
+      <w:pPr>
+        <w:jc w:val="both"/>
+        <w:rPr>
+          <w:rFonts w:ascii="Times New Roman" w:hAnsi="Times New Roman" w:cs="Times New Roman"/>
+          <w:b/>
+          <w:sz w:val="28"/>
+        </w:rPr>
+      </w:pPr>
+      <w:r>
+        <w:rPr>
+          <w:rFonts w:ascii="Times New Roman" w:hAnsi="Times New Roman" w:cs="Times New Roman"/>
+          <w:b/>
+          <w:sz w:val="28"/>
+        </w:rPr>
+        <w:t xml:space="preserve">Residual Blocks: </w:t>
+      </w:r>
+    </w:p>
+    <w:p>
+      <w:pPr>
+        <w:jc w:val="both"/>
+        <w:rPr>
+          <w:rFonts w:ascii="Times New Roman" w:hAnsi="Times New Roman" w:cs="Times New Roman"/>
+          <w:b/>
+          <w:sz w:val="28"/>
+        </w:rPr>
+      </w:pPr>
+    </w:p>
+    <w:p>
+      <w:pPr>
+        <w:jc w:val="both"/>
+        <w:rPr>
+          <w:rFonts w:ascii="Times New Roman" w:hAnsi="Times New Roman" w:cs="Times New Roman"/>
+          <w:b/>
+          <w:sz w:val="28"/>
+        </w:rPr>
+      </w:pPr>
+      <w:r>
+        <w:rPr>
+          <w:rFonts w:ascii="Times New Roman" w:hAnsi="Times New Roman" w:cs="Times New Roman"/>
+          <w:b/>
+          <w:sz w:val="28"/>
+        </w:rPr>
+        <w:t xml:space="preserve">Link: </w:t>
+      </w:r>
+      <w:hyperlink r:id="rId11" w:history="1">
+        <w:r>
+          <w:rPr>
+            <w:rStyle w:val="Hyperlink"/>
+            <w:rFonts w:ascii="Times New Roman" w:hAnsi="Times New Roman" w:cs="Times New Roman"/>
+            <w:b/>
+            <w:sz w:val="28"/>
+          </w:rPr>
+          <w:t>https://towardsdatascience.com/residual-blocks-building-blocks-of-resnet-fd90ca15d6ec</w:t>
+        </w:r>
+      </w:hyperlink>
+    </w:p>
+    <w:p>
+      <w:pPr>
+        <w:jc w:val="both"/>
+        <w:rPr>
+          <w:rFonts w:ascii="Times New Roman" w:hAnsi="Times New Roman" w:cs="Times New Roman"/>
+          <w:sz w:val="28"/>
+        </w:rPr>
+      </w:pPr>
+    </w:p>
+    <w:p>
+      <w:pPr>
+        <w:jc w:val="both"/>
+        <w:rPr>
+          <w:rFonts w:ascii="Georgia" w:hAnsi="Georgia"/>
+          <w:i/>
+          <w:color w:val="292929"/>
+          <w:spacing w:val="-1"/>
+          <w:sz w:val="30"/>
+          <w:szCs w:val="30"/>
+          <w:shd w:val="clear" w:color="auto" w:fill="FFFFFF"/>
+        </w:rPr>
+      </w:pPr>
+      <w:r>
+        <w:rPr>
+          <w:rFonts w:ascii="Georgia" w:hAnsi="Georgia"/>
+          <w:i/>
+          <w:color w:val="292929"/>
+          <w:spacing w:val="-1"/>
+          <w:sz w:val="30"/>
+          <w:szCs w:val="30"/>
+          <w:shd w:val="clear" w:color="auto" w:fill="FFFFFF"/>
+        </w:rPr>
+        <w:t>Understanding a residual block is quite easy. In traditional neural networks, each layer feeds into the next layer. In a network with residual blocks, each layer feeds into the next layer and directly into the layers about 2–3 hops away.</w:t>
+      </w:r>
+    </w:p>
+    <w:p>
+      <w:pPr>
+        <w:jc w:val="both"/>
+        <w:rPr>
+          <w:rFonts w:ascii="Georgia" w:hAnsi="Georgia"/>
+          <w:i/>
+          <w:color w:val="292929"/>
+          <w:spacing w:val="-1"/>
+          <w:sz w:val="30"/>
+          <w:szCs w:val="30"/>
+          <w:shd w:val="clear" w:color="auto" w:fill="FFFFFF"/>
+        </w:rPr>
+      </w:pPr>
+    </w:p>
+    <w:p>
+      <w:pPr>
+        <w:jc w:val="both"/>
+        <w:rPr>
+          <w:rFonts w:ascii="Times New Roman" w:hAnsi="Times New Roman" w:cs="Times New Roman"/>
+          <w:i/>
+          <w:sz w:val="28"/>
+        </w:rPr>
+      </w:pPr>
+      <w:r>
+        <w:rPr>
+          <w:noProof/>
+        </w:rPr>
+        <w:drawing>
+          <wp:inline distT="0" distB="0" distL="0" distR="0">
+            <wp:extent cx="5429250" cy="3133725"/>
+            <wp:effectExtent l="0" t="0" r="0" b="9525"/>
+            <wp:docPr id="1" name="Picture 1" descr="https://miro.medium.com/max/1140/1*D0F3UitQ2l5Q0Ak-tjEdJg.png"/>
+            <wp:cNvGraphicFramePr>
+              <a:graphicFrameLocks xmlns:a="http://schemas.openxmlformats.org/drawingml/2006/main" noChangeAspect="1"/>
+            </wp:cNvGraphicFramePr>
+            <a:graphic xmlns:a="http://schemas.openxmlformats.org/drawingml/2006/main">
+              <a:graphicData uri="http://schemas.openxmlformats.org/drawingml/2006/picture">
+                <pic:pic xmlns:pic="http://schemas.openxmlformats.org/drawingml/2006/picture">
+                  <pic:nvPicPr>
+                    <pic:cNvPr id="0" name="Picture 1" descr="https://miro.medium.com/max/1140/1*D0F3UitQ2l5Q0Ak-tjEdJg.png"/>
+                    <pic:cNvPicPr>
+                      <a:picLocks noChangeAspect="1" noChangeArrowheads="1"/>
+                    </pic:cNvPicPr>
+                  </pic:nvPicPr>
+                  <pic:blipFill>
+                    <a:blip r:embed="rId12">
+                      <a:extLst>
+                        <a:ext uri="{28A0092B-C50C-407E-A947-70E740481C1C}">
+                          <a14:useLocalDpi xmlns:a14="http://schemas.microsoft.com/office/drawing/2010/main" val="0"/>
+                        </a:ext>
+                      </a:extLst>
+                    </a:blip>
+                    <a:srcRect/>
+                    <a:stretch>
+                      <a:fillRect/>
+                    </a:stretch>
+                  </pic:blipFill>
+                  <pic:spPr bwMode="auto">
+                    <a:xfrm>
+                      <a:off x="0" y="0"/>
+                      <a:ext cx="5429250" cy="3133725"/>
+                    </a:xfrm>
+                    <a:prstGeom prst="rect">
+                      <a:avLst/>
+                    </a:prstGeom>
+                    <a:noFill/>
+                    <a:ln>
+                      <a:noFill/>
+                    </a:ln>
+                  </pic:spPr>
+                </pic:pic>
+              </a:graphicData>
+            </a:graphic>
+          </wp:inline>
+        </w:drawing>
+      </w:r>
+    </w:p>
+    <w:p>
+      <w:pPr>
+        <w:jc w:val="both"/>
+        <w:rPr>
+          <w:rFonts w:ascii="Times New Roman" w:hAnsi="Times New Roman" w:cs="Times New Roman"/>
+          <w:i/>
+          <w:sz w:val="28"/>
+        </w:rPr>
+      </w:pPr>
+    </w:p>
+    <w:p>
+      <w:pPr>
+        <w:jc w:val="both"/>
+        <w:rPr>
+          <w:rFonts w:ascii="Times New Roman" w:hAnsi="Times New Roman" w:cs="Times New Roman"/>
+          <w:b/>
+          <w:sz w:val="28"/>
+        </w:rPr>
+      </w:pPr>
+      <w:r>
+        <w:rPr>
+          <w:rFonts w:ascii="Times New Roman" w:hAnsi="Times New Roman" w:cs="Times New Roman"/>
+          <w:b/>
+          <w:sz w:val="28"/>
+        </w:rPr>
+        <w:t>Vanishing Gradients and Curse of Dimensionality:</w:t>
+      </w:r>
+    </w:p>
+    <w:p>
+      <w:pPr>
+        <w:jc w:val="both"/>
+        <w:rPr>
+          <w:rFonts w:ascii="Times New Roman" w:hAnsi="Times New Roman" w:cs="Times New Roman"/>
+          <w:b/>
+          <w:sz w:val="28"/>
+        </w:rPr>
+      </w:pPr>
+    </w:p>
+    <w:p>
+      <w:pPr>
+        <w:jc w:val="both"/>
+        <w:rPr>
+          <w:rFonts w:ascii="Times New Roman" w:hAnsi="Times New Roman" w:cs="Times New Roman"/>
+          <w:b/>
+          <w:sz w:val="28"/>
+        </w:rPr>
+      </w:pPr>
+      <w:r>
+        <w:rPr>
+          <w:rFonts w:ascii="Times New Roman" w:hAnsi="Times New Roman" w:cs="Times New Roman"/>
+          <w:b/>
+          <w:sz w:val="28"/>
+        </w:rPr>
+        <w:t xml:space="preserve">Degradation problem: </w:t>
+      </w:r>
+    </w:p>
+    <w:p>
+      <w:pPr>
+        <w:jc w:val="both"/>
+        <w:rPr>
+          <w:rFonts w:ascii="Times New Roman" w:hAnsi="Times New Roman" w:cs="Times New Roman"/>
+          <w:sz w:val="28"/>
+        </w:rPr>
+      </w:pPr>
+      <w:r>
+        <w:rPr>
+          <w:rFonts w:ascii="Times New Roman" w:hAnsi="Times New Roman" w:cs="Times New Roman"/>
+          <w:sz w:val="28"/>
+        </w:rPr>
+        <w:t>If we keep increasing the number of layers, we will see that the accuracy will saturate at o</w:t>
+      </w:r>
+      <w:r>
+        <w:rPr>
+          <w:rFonts w:ascii="Times New Roman" w:hAnsi="Times New Roman" w:cs="Times New Roman"/>
+          <w:sz w:val="28"/>
+        </w:rPr>
+        <w:t xml:space="preserve">ne point and eventually degrade. And, it is usually not caused due to overfitting. </w:t>
+      </w:r>
+      <w:r>
+        <w:rPr>
+          <w:rFonts w:ascii="Times New Roman" w:hAnsi="Times New Roman" w:cs="Times New Roman"/>
+          <w:sz w:val="28"/>
+        </w:rPr>
+        <w:t>A counter-intuitive problem arises</w:t>
+      </w:r>
+      <w:r>
+        <w:rPr>
+          <w:rFonts w:ascii="Times New Roman" w:hAnsi="Times New Roman" w:cs="Times New Roman"/>
+          <w:sz w:val="28"/>
+        </w:rPr>
+        <w:t xml:space="preserve"> where the shallower networks learn better than their deeper counterpart. But this is what is seen in practice and is popularly known as the degradation problem. </w:t>
+      </w:r>
+    </w:p>
+    <w:p>
+      <w:pPr>
+        <w:jc w:val="both"/>
+        <w:rPr>
+          <w:rFonts w:ascii="Times New Roman" w:hAnsi="Times New Roman" w:cs="Times New Roman"/>
+          <w:b/>
+          <w:sz w:val="28"/>
+        </w:rPr>
+      </w:pPr>
+      <w:r>
+        <w:rPr>
+          <w:rFonts w:ascii="Times New Roman" w:hAnsi="Times New Roman" w:cs="Times New Roman"/>
+          <w:sz w:val="28"/>
+        </w:rPr>
+        <w:lastRenderedPageBreak/>
+        <w:t xml:space="preserve">Identity function: where x == y; the graph is a diagonal from left to right going UP through the origin. 2x + 3x = 5x is an identity function. </w:t>
+      </w:r>
+    </w:p>
+    <w:p>
+      <w:pPr>
+        <w:jc w:val="both"/>
+        <w:rPr>
+          <w:rFonts w:ascii="Times New Roman" w:hAnsi="Times New Roman" w:cs="Times New Roman"/>
+          <w:b/>
+          <w:sz w:val="28"/>
+        </w:rPr>
+      </w:pPr>
+    </w:p>
+    <w:p>
+      <w:pPr>
+        <w:jc w:val="both"/>
+        <w:rPr>
+          <w:rFonts w:ascii="Georgia" w:hAnsi="Georgia"/>
+          <w:i/>
+          <w:color w:val="292929"/>
+          <w:spacing w:val="-1"/>
+          <w:sz w:val="30"/>
+          <w:szCs w:val="30"/>
+          <w:shd w:val="clear" w:color="auto" w:fill="FFFFFF"/>
+        </w:rPr>
+      </w:pPr>
+      <w:r>
+        <w:rPr>
+          <w:rFonts w:ascii="Georgia" w:hAnsi="Georgia"/>
+          <w:i/>
+          <w:color w:val="292929"/>
+          <w:spacing w:val="-1"/>
+          <w:sz w:val="30"/>
+          <w:szCs w:val="30"/>
+          <w:shd w:val="clear" w:color="auto" w:fill="FFFFFF"/>
+        </w:rPr>
+        <w:t>You can skip the training of few layers using skip connections or residual connections. This is what we see in the image above. In fact, if you look closely, we can directly learn an identity function by relying on skip connections only. This is the exact reason why skip connections are also called identity shortcut connections too. One solution for all the problems!</w:t>
+      </w:r>
+    </w:p>
+    <w:p>
+      <w:pPr>
+        <w:jc w:val="both"/>
+        <w:rPr>
+          <w:rFonts w:ascii="Georgia" w:hAnsi="Georgia"/>
+          <w:i/>
+          <w:color w:val="292929"/>
+          <w:spacing w:val="-1"/>
+          <w:sz w:val="30"/>
+          <w:szCs w:val="30"/>
+          <w:shd w:val="clear" w:color="auto" w:fill="FFFFFF"/>
+        </w:rPr>
+      </w:pPr>
+    </w:p>
+    <w:p>
+      <w:pPr>
+        <w:jc w:val="both"/>
+        <w:rPr>
+          <w:rFonts w:ascii="Georgia" w:hAnsi="Georgia"/>
+          <w:i/>
+          <w:color w:val="292929"/>
+          <w:spacing w:val="-1"/>
+          <w:sz w:val="30"/>
+          <w:szCs w:val="30"/>
+          <w:shd w:val="clear" w:color="auto" w:fill="FFFFFF"/>
+        </w:rPr>
+      </w:pPr>
+      <w:r>
+        <w:rPr>
+          <w:rFonts w:ascii="Georgia" w:hAnsi="Georgia"/>
+          <w:i/>
+          <w:color w:val="292929"/>
+          <w:spacing w:val="-1"/>
+          <w:sz w:val="30"/>
+          <w:szCs w:val="30"/>
+          <w:shd w:val="clear" w:color="auto" w:fill="FFFFFF"/>
+        </w:rPr>
+        <w:t>Let us consider a neural network block whose input is x, and we would like to learn the true distribution H(x).</w:t>
+      </w:r>
+      <w:r>
+        <w:rPr>
+          <w:rFonts w:ascii="Georgia" w:hAnsi="Georgia"/>
+          <w:i/>
+          <w:color w:val="292929"/>
+          <w:spacing w:val="-1"/>
+          <w:sz w:val="30"/>
+          <w:szCs w:val="30"/>
+          <w:shd w:val="clear" w:color="auto" w:fill="FFFFFF"/>
+        </w:rPr>
+        <w:t xml:space="preserve"> Let us denote the difference or the residual between this as:</w:t>
+      </w:r>
+    </w:p>
+    <w:p>
+      <w:pPr>
+        <w:jc w:val="both"/>
+        <w:rPr>
+          <w:rFonts w:ascii="Georgia" w:hAnsi="Georgia"/>
+          <w:i/>
+          <w:color w:val="292929"/>
+          <w:spacing w:val="-1"/>
+          <w:sz w:val="30"/>
+          <w:szCs w:val="30"/>
+          <w:shd w:val="clear" w:color="auto" w:fill="FFFFFF"/>
+        </w:rPr>
+      </w:pPr>
+      <w:r>
+        <w:rPr>
+          <w:rFonts w:ascii="Georgia" w:hAnsi="Georgia"/>
+          <w:i/>
+          <w:color w:val="292929"/>
+          <w:spacing w:val="-1"/>
+          <w:sz w:val="30"/>
+          <w:szCs w:val="30"/>
+          <w:shd w:val="clear" w:color="auto" w:fill="FFFFFF"/>
+        </w:rPr>
+        <w:t xml:space="preserve">R(x) = Output – Input = H(x) – x </w:t>
+      </w:r>
+    </w:p>
+    <w:p>
+      <w:pPr>
+        <w:pStyle w:val="ListParagraph"/>
+        <w:numPr>
+          <w:ilvl w:val="0"/>
+          <w:numId w:val="16"/>
+        </w:numPr>
+        <w:jc w:val="both"/>
+        <w:rPr>
+          <w:rFonts w:ascii="Georgia" w:hAnsi="Georgia"/>
+          <w:i/>
+          <w:color w:val="292929"/>
+          <w:spacing w:val="-1"/>
+          <w:sz w:val="30"/>
+          <w:szCs w:val="30"/>
+          <w:shd w:val="clear" w:color="auto" w:fill="FFFFFF"/>
+        </w:rPr>
+      </w:pPr>
+      <w:r>
+        <w:rPr>
+          <w:rFonts w:ascii="Georgia" w:hAnsi="Georgia"/>
+          <w:i/>
+          <w:color w:val="292929"/>
+          <w:spacing w:val="-1"/>
+          <w:sz w:val="30"/>
+          <w:szCs w:val="30"/>
+          <w:shd w:val="clear" w:color="auto" w:fill="FFFFFF"/>
+        </w:rPr>
+        <w:t xml:space="preserve">H(x) = R(x) + x </w:t>
+      </w:r>
+    </w:p>
+    <w:p>
+      <w:pPr>
+        <w:jc w:val="both"/>
+        <w:rPr>
+          <w:rFonts w:ascii="Georgia" w:hAnsi="Georgia"/>
+          <w:i/>
+          <w:color w:val="292929"/>
+          <w:spacing w:val="-1"/>
+          <w:sz w:val="30"/>
+          <w:szCs w:val="30"/>
+          <w:shd w:val="clear" w:color="auto" w:fill="FFFFFF"/>
+        </w:rPr>
+      </w:pPr>
+      <w:r>
+        <w:rPr>
+          <w:rFonts w:ascii="Georgia" w:hAnsi="Georgia"/>
+          <w:i/>
+          <w:color w:val="292929"/>
+          <w:spacing w:val="-1"/>
+          <w:sz w:val="30"/>
+          <w:szCs w:val="30"/>
+          <w:shd w:val="clear" w:color="auto" w:fill="FFFFFF"/>
+        </w:rPr>
+        <w:t>So, to get the true distribution, you need to add the residue to the input.</w:t>
+      </w:r>
+    </w:p>
+    <w:p>
+      <w:pPr>
+        <w:jc w:val="both"/>
+        <w:rPr>
+          <w:rFonts w:ascii="Georgia" w:hAnsi="Georgia"/>
+          <w:i/>
+          <w:color w:val="292929"/>
+          <w:spacing w:val="-1"/>
+          <w:sz w:val="30"/>
+          <w:szCs w:val="30"/>
+          <w:shd w:val="clear" w:color="auto" w:fill="FFFFFF"/>
+        </w:rPr>
+      </w:pPr>
+    </w:p>
+    <w:p>
+      <w:pPr>
+        <w:jc w:val="both"/>
+        <w:rPr>
+          <w:rFonts w:ascii="Times New Roman" w:hAnsi="Times New Roman" w:cs="Times New Roman"/>
+          <w:b/>
+          <w:color w:val="292929"/>
+          <w:spacing w:val="-1"/>
+          <w:sz w:val="28"/>
+          <w:szCs w:val="30"/>
+          <w:shd w:val="clear" w:color="auto" w:fill="FFFFFF"/>
+        </w:rPr>
+      </w:pPr>
+      <w:r>
+        <w:rPr>
+          <w:rFonts w:ascii="Times New Roman" w:hAnsi="Times New Roman" w:cs="Times New Roman"/>
+          <w:b/>
+          <w:color w:val="292929"/>
+          <w:spacing w:val="-1"/>
+          <w:sz w:val="28"/>
+          <w:szCs w:val="30"/>
+          <w:shd w:val="clear" w:color="auto" w:fill="FFFFFF"/>
+        </w:rPr>
+        <w:t>Batch Normalization</w:t>
+      </w:r>
+      <w:r>
+        <w:rPr>
+          <w:rFonts w:ascii="Times New Roman" w:hAnsi="Times New Roman" w:cs="Times New Roman"/>
+          <w:b/>
+          <w:color w:val="292929"/>
+          <w:spacing w:val="-1"/>
+          <w:sz w:val="28"/>
+          <w:szCs w:val="30"/>
+          <w:shd w:val="clear" w:color="auto" w:fill="FFFFFF"/>
+        </w:rPr>
+        <w:t xml:space="preserve"> and Dropout in NN</w:t>
+      </w:r>
+      <w:r>
+        <w:rPr>
+          <w:rFonts w:ascii="Times New Roman" w:hAnsi="Times New Roman" w:cs="Times New Roman"/>
+          <w:b/>
+          <w:color w:val="292929"/>
+          <w:spacing w:val="-1"/>
+          <w:sz w:val="28"/>
+          <w:szCs w:val="30"/>
+          <w:shd w:val="clear" w:color="auto" w:fill="FFFFFF"/>
+        </w:rPr>
+        <w:t>:</w:t>
+      </w:r>
+    </w:p>
+    <w:p>
+      <w:pPr>
+        <w:jc w:val="both"/>
+        <w:rPr>
+          <w:rFonts w:ascii="Times New Roman" w:hAnsi="Times New Roman" w:cs="Times New Roman"/>
+          <w:b/>
+          <w:color w:val="292929"/>
+          <w:spacing w:val="-1"/>
+          <w:sz w:val="28"/>
+          <w:szCs w:val="30"/>
+          <w:shd w:val="clear" w:color="auto" w:fill="FFFFFF"/>
+        </w:rPr>
+      </w:pPr>
+      <w:r>
+        <w:rPr>
+          <w:rFonts w:ascii="Times New Roman" w:hAnsi="Times New Roman" w:cs="Times New Roman"/>
+          <w:b/>
+          <w:color w:val="292929"/>
+          <w:spacing w:val="-1"/>
+          <w:sz w:val="28"/>
+          <w:szCs w:val="30"/>
+          <w:shd w:val="clear" w:color="auto" w:fill="FFFFFF"/>
+        </w:rPr>
+        <w:t xml:space="preserve">Link: </w:t>
+      </w:r>
+      <w:hyperlink r:id="rId13" w:history="1">
+        <w:r>
+          <w:rPr>
+            <w:rStyle w:val="Hyperlink"/>
+            <w:rFonts w:ascii="Times New Roman" w:hAnsi="Times New Roman" w:cs="Times New Roman"/>
+            <w:b/>
+            <w:spacing w:val="-1"/>
+            <w:sz w:val="28"/>
+            <w:szCs w:val="30"/>
+            <w:shd w:val="clear" w:color="auto" w:fill="FFFFFF"/>
+          </w:rPr>
+          <w:t>https://towardsdatascience.com/batch-normalization-and-dropout-in-neural-networks-explained-with-pytorch-47d7a8459bcd</w:t>
+        </w:r>
+      </w:hyperlink>
+    </w:p>
+    <w:p>
+      <w:pPr>
+        <w:jc w:val="both"/>
+        <w:rPr>
+          <w:rFonts w:ascii="Times New Roman" w:hAnsi="Times New Roman" w:cs="Times New Roman"/>
+          <w:b/>
+          <w:color w:val="292929"/>
+          <w:spacing w:val="-1"/>
+          <w:sz w:val="28"/>
+          <w:szCs w:val="30"/>
+          <w:shd w:val="clear" w:color="auto" w:fill="FFFFFF"/>
+        </w:rPr>
+      </w:pPr>
+    </w:p>
+    <w:p>
+      <w:pPr>
+        <w:jc w:val="both"/>
+        <w:rPr>
+          <w:rFonts w:ascii="Times New Roman" w:hAnsi="Times New Roman" w:cs="Times New Roman"/>
+          <w:spacing w:val="-1"/>
+          <w:sz w:val="28"/>
+          <w:szCs w:val="30"/>
+          <w:shd w:val="clear" w:color="auto" w:fill="FFFFFF"/>
+        </w:rPr>
+      </w:pPr>
+      <w:r>
+        <w:rPr>
+          <w:rFonts w:ascii="Times New Roman" w:hAnsi="Times New Roman" w:cs="Times New Roman"/>
+          <w:spacing w:val="-1"/>
+          <w:sz w:val="28"/>
+          <w:szCs w:val="30"/>
+          <w:shd w:val="clear" w:color="auto" w:fill="FFFFFF"/>
+        </w:rPr>
+        <w:t>If different types of</w:t>
+      </w:r>
+      <w:r>
+        <w:rPr>
+          <w:rFonts w:ascii="Times New Roman" w:hAnsi="Times New Roman" w:cs="Times New Roman"/>
+          <w:spacing w:val="-1"/>
+          <w:sz w:val="28"/>
+          <w:szCs w:val="30"/>
+          <w:shd w:val="clear" w:color="auto" w:fill="FFFFFF"/>
+        </w:rPr>
+        <w:t xml:space="preserve"> input values range verily inside </w:t>
+      </w:r>
+      <w:r>
+        <w:rPr>
+          <w:rFonts w:ascii="Times New Roman" w:hAnsi="Times New Roman" w:cs="Times New Roman"/>
+          <w:spacing w:val="-1"/>
+          <w:sz w:val="28"/>
+          <w:szCs w:val="30"/>
+          <w:shd w:val="clear" w:color="auto" w:fill="FFFFFF"/>
+        </w:rPr>
+        <w:t>different</w:t>
+      </w:r>
+      <w:r>
+        <w:rPr>
+          <w:rFonts w:ascii="Times New Roman" w:hAnsi="Times New Roman" w:cs="Times New Roman"/>
+          <w:spacing w:val="-1"/>
+          <w:sz w:val="28"/>
+          <w:szCs w:val="30"/>
+          <w:shd w:val="clear" w:color="auto" w:fill="FFFFFF"/>
+        </w:rPr>
+        <w:t xml:space="preserve"> range</w:t>
+      </w:r>
+      <w:r>
+        <w:rPr>
+          <w:rFonts w:ascii="Times New Roman" w:hAnsi="Times New Roman" w:cs="Times New Roman"/>
+          <w:spacing w:val="-1"/>
+          <w:sz w:val="28"/>
+          <w:szCs w:val="30"/>
+          <w:shd w:val="clear" w:color="auto" w:fill="FFFFFF"/>
+        </w:rPr>
+        <w:t xml:space="preserve">s, it can cause problems in backpropagation. </w:t>
+      </w:r>
+    </w:p>
+    <w:tbl>
+      <w:tblPr>
+        <w:tblStyle w:val="TableGrid"/>
+        <w:tblW w:w="0" w:type="auto"/>
+        <w:tblInd w:w="3775" w:type="dxa"/>
+        <w:tblLook w:val="04A0" w:firstRow="1" w:lastRow="0" w:firstColumn="1" w:lastColumn="0" w:noHBand="0" w:noVBand="1"/>
+      </w:tblPr>
+      <w:tblGrid>
+        <w:gridCol w:w="900"/>
+        <w:gridCol w:w="990"/>
+      </w:tblGrid>
+      <w:tr>
+        <w:tc>
+          <w:tcPr>
+            <w:tcW w:w="900" w:type="dxa"/>
+          </w:tcPr>
+          <w:p>
+            <w:pPr>
+              <w:jc w:val="center"/>
+              <w:rPr>
+                <w:rFonts w:ascii="Times New Roman" w:hAnsi="Times New Roman" w:cs="Times New Roman"/>
+                <w:spacing w:val="-1"/>
+                <w:sz w:val="28"/>
+                <w:szCs w:val="30"/>
+                <w:shd w:val="clear" w:color="auto" w:fill="FFFFFF"/>
+              </w:rPr>
+            </w:pPr>
+            <w:r>
+              <w:rPr>
+                <w:rFonts w:ascii="Times New Roman" w:hAnsi="Times New Roman" w:cs="Times New Roman"/>
+                <w:spacing w:val="-1"/>
+                <w:sz w:val="28"/>
+                <w:szCs w:val="30"/>
+                <w:shd w:val="clear" w:color="auto" w:fill="FFFFFF"/>
+              </w:rPr>
+              <w:t>X</w:t>
+            </w:r>
+          </w:p>
+        </w:tc>
+        <w:tc>
+          <w:tcPr>
+            <w:tcW w:w="990" w:type="dxa"/>
+          </w:tcPr>
+          <w:p>
+            <w:pPr>
+              <w:jc w:val="center"/>
+              <w:rPr>
+                <w:rFonts w:ascii="Times New Roman" w:hAnsi="Times New Roman" w:cs="Times New Roman"/>
+                <w:spacing w:val="-1"/>
+                <w:sz w:val="28"/>
+                <w:szCs w:val="30"/>
+                <w:shd w:val="clear" w:color="auto" w:fill="FFFFFF"/>
+              </w:rPr>
+            </w:pPr>
+            <w:r>
+              <w:rPr>
+                <w:rFonts w:ascii="Times New Roman" w:hAnsi="Times New Roman" w:cs="Times New Roman"/>
+                <w:spacing w:val="-1"/>
+                <w:sz w:val="28"/>
+                <w:szCs w:val="30"/>
+                <w:shd w:val="clear" w:color="auto" w:fill="FFFFFF"/>
+              </w:rPr>
+              <w:t>Y</w:t>
+            </w:r>
+          </w:p>
+        </w:tc>
+      </w:tr>
+      <w:tr>
+        <w:tc>
+          <w:tcPr>
+            <w:tcW w:w="900" w:type="dxa"/>
+          </w:tcPr>
+          <w:p>
+            <w:pPr>
+              <w:jc w:val="center"/>
+              <w:rPr>
+                <w:rFonts w:ascii="Times New Roman" w:hAnsi="Times New Roman" w:cs="Times New Roman"/>
+                <w:spacing w:val="-1"/>
+                <w:sz w:val="28"/>
+                <w:szCs w:val="30"/>
+                <w:shd w:val="clear" w:color="auto" w:fill="FFFFFF"/>
+              </w:rPr>
+            </w:pPr>
+            <w:r>
+              <w:rPr>
+                <w:rFonts w:ascii="Times New Roman" w:hAnsi="Times New Roman" w:cs="Times New Roman"/>
+                <w:spacing w:val="-1"/>
+                <w:sz w:val="28"/>
+                <w:szCs w:val="30"/>
+                <w:shd w:val="clear" w:color="auto" w:fill="FFFFFF"/>
+              </w:rPr>
+              <w:t>-300</w:t>
+            </w:r>
+          </w:p>
+        </w:tc>
+        <w:tc>
+          <w:tcPr>
+            <w:tcW w:w="990" w:type="dxa"/>
+          </w:tcPr>
+          <w:p>
+            <w:pPr>
+              <w:jc w:val="center"/>
+              <w:rPr>
+                <w:rFonts w:ascii="Times New Roman" w:hAnsi="Times New Roman" w:cs="Times New Roman"/>
+                <w:spacing w:val="-1"/>
+                <w:sz w:val="28"/>
+                <w:szCs w:val="30"/>
+                <w:shd w:val="clear" w:color="auto" w:fill="FFFFFF"/>
+              </w:rPr>
+            </w:pPr>
+            <w:r>
+              <w:rPr>
+                <w:rFonts w:ascii="Times New Roman" w:hAnsi="Times New Roman" w:cs="Times New Roman"/>
+                <w:spacing w:val="-1"/>
+                <w:sz w:val="28"/>
+                <w:szCs w:val="30"/>
+                <w:shd w:val="clear" w:color="auto" w:fill="FFFFFF"/>
+              </w:rPr>
+              <w:t>2</w:t>
+            </w:r>
+          </w:p>
+        </w:tc>
+      </w:tr>
+      <w:tr>
+        <w:tc>
+          <w:tcPr>
+            <w:tcW w:w="900" w:type="dxa"/>
+          </w:tcPr>
+          <w:p>
+            <w:pPr>
+              <w:jc w:val="center"/>
+              <w:rPr>
+                <w:rFonts w:ascii="Times New Roman" w:hAnsi="Times New Roman" w:cs="Times New Roman"/>
+                <w:spacing w:val="-1"/>
+                <w:sz w:val="28"/>
+                <w:szCs w:val="30"/>
+                <w:shd w:val="clear" w:color="auto" w:fill="FFFFFF"/>
+              </w:rPr>
+            </w:pPr>
+            <w:r>
+              <w:rPr>
+                <w:rFonts w:ascii="Times New Roman" w:hAnsi="Times New Roman" w:cs="Times New Roman"/>
+                <w:spacing w:val="-1"/>
+                <w:sz w:val="28"/>
+                <w:szCs w:val="30"/>
+                <w:shd w:val="clear" w:color="auto" w:fill="FFFFFF"/>
+              </w:rPr>
+              <w:t>37</w:t>
+            </w:r>
+          </w:p>
+        </w:tc>
+        <w:tc>
+          <w:tcPr>
+            <w:tcW w:w="990" w:type="dxa"/>
+          </w:tcPr>
+          <w:p>
+            <w:pPr>
+              <w:jc w:val="center"/>
+              <w:rPr>
+                <w:rFonts w:ascii="Times New Roman" w:hAnsi="Times New Roman" w:cs="Times New Roman"/>
+                <w:spacing w:val="-1"/>
+                <w:sz w:val="28"/>
+                <w:szCs w:val="30"/>
+                <w:shd w:val="clear" w:color="auto" w:fill="FFFFFF"/>
+              </w:rPr>
+            </w:pPr>
+            <w:r>
+              <w:rPr>
+                <w:rFonts w:ascii="Times New Roman" w:hAnsi="Times New Roman" w:cs="Times New Roman"/>
+                <w:spacing w:val="-1"/>
+                <w:sz w:val="28"/>
+                <w:szCs w:val="30"/>
+                <w:shd w:val="clear" w:color="auto" w:fill="FFFFFF"/>
+              </w:rPr>
+              <w:t>7</w:t>
+            </w:r>
+          </w:p>
+        </w:tc>
+      </w:tr>
+      <w:tr>
+        <w:tc>
+          <w:tcPr>
+            <w:tcW w:w="900" w:type="dxa"/>
+          </w:tcPr>
+          <w:p>
+            <w:pPr>
+              <w:jc w:val="center"/>
+              <w:rPr>
+                <w:rFonts w:ascii="Times New Roman" w:hAnsi="Times New Roman" w:cs="Times New Roman"/>
+                <w:spacing w:val="-1"/>
+                <w:sz w:val="28"/>
+                <w:szCs w:val="30"/>
+                <w:shd w:val="clear" w:color="auto" w:fill="FFFFFF"/>
+              </w:rPr>
+            </w:pPr>
+            <w:r>
+              <w:rPr>
+                <w:rFonts w:ascii="Times New Roman" w:hAnsi="Times New Roman" w:cs="Times New Roman"/>
+                <w:spacing w:val="-1"/>
+                <w:sz w:val="28"/>
+                <w:szCs w:val="30"/>
+                <w:shd w:val="clear" w:color="auto" w:fill="FFFFFF"/>
+              </w:rPr>
+              <w:t>-248</w:t>
+            </w:r>
+          </w:p>
+        </w:tc>
+        <w:tc>
+          <w:tcPr>
+            <w:tcW w:w="990" w:type="dxa"/>
+          </w:tcPr>
+          <w:p>
+            <w:pPr>
+              <w:jc w:val="center"/>
+              <w:rPr>
+                <w:rFonts w:ascii="Times New Roman" w:hAnsi="Times New Roman" w:cs="Times New Roman"/>
+                <w:spacing w:val="-1"/>
+                <w:sz w:val="28"/>
+                <w:szCs w:val="30"/>
+                <w:shd w:val="clear" w:color="auto" w:fill="FFFFFF"/>
+              </w:rPr>
+            </w:pPr>
+            <w:r>
+              <w:rPr>
+                <w:rFonts w:ascii="Times New Roman" w:hAnsi="Times New Roman" w:cs="Times New Roman"/>
+                <w:spacing w:val="-1"/>
+                <w:sz w:val="28"/>
+                <w:szCs w:val="30"/>
+                <w:shd w:val="clear" w:color="auto" w:fill="FFFFFF"/>
+              </w:rPr>
+              <w:t>9</w:t>
+            </w:r>
+          </w:p>
+        </w:tc>
+      </w:tr>
+      <w:tr>
+        <w:tc>
+          <w:tcPr>
+            <w:tcW w:w="900" w:type="dxa"/>
+          </w:tcPr>
+          <w:p>
+            <w:pPr>
+              <w:jc w:val="center"/>
+              <w:rPr>
+                <w:rFonts w:ascii="Times New Roman" w:hAnsi="Times New Roman" w:cs="Times New Roman"/>
+                <w:spacing w:val="-1"/>
+                <w:sz w:val="28"/>
+                <w:szCs w:val="30"/>
+                <w:shd w:val="clear" w:color="auto" w:fill="FFFFFF"/>
+              </w:rPr>
+            </w:pPr>
+            <w:r>
+              <w:rPr>
+                <w:rFonts w:ascii="Times New Roman" w:hAnsi="Times New Roman" w:cs="Times New Roman"/>
+                <w:spacing w:val="-1"/>
+                <w:sz w:val="28"/>
+                <w:szCs w:val="30"/>
+                <w:shd w:val="clear" w:color="auto" w:fill="FFFFFF"/>
+              </w:rPr>
+              <w:t>199</w:t>
+            </w:r>
+          </w:p>
+        </w:tc>
+        <w:tc>
+          <w:tcPr>
+            <w:tcW w:w="990" w:type="dxa"/>
+          </w:tcPr>
+          <w:p>
+            <w:pPr>
+              <w:jc w:val="center"/>
+              <w:rPr>
+                <w:rFonts w:ascii="Times New Roman" w:hAnsi="Times New Roman" w:cs="Times New Roman"/>
+                <w:spacing w:val="-1"/>
+                <w:sz w:val="28"/>
+                <w:szCs w:val="30"/>
+                <w:shd w:val="clear" w:color="auto" w:fill="FFFFFF"/>
+              </w:rPr>
+            </w:pPr>
+            <w:r>
+              <w:rPr>
+                <w:rFonts w:ascii="Times New Roman" w:hAnsi="Times New Roman" w:cs="Times New Roman"/>
+                <w:spacing w:val="-1"/>
+                <w:sz w:val="28"/>
+                <w:szCs w:val="30"/>
+                <w:shd w:val="clear" w:color="auto" w:fill="FFFFFF"/>
+              </w:rPr>
+              <w:t>0</w:t>
+            </w:r>
+          </w:p>
+        </w:tc>
+      </w:tr>
+      <w:tr>
+        <w:tc>
+          <w:tcPr>
+            <w:tcW w:w="900" w:type="dxa"/>
+          </w:tcPr>
+          <w:p>
+            <w:pPr>
+              <w:jc w:val="center"/>
+              <w:rPr>
+                <w:rFonts w:ascii="Times New Roman" w:hAnsi="Times New Roman" w:cs="Times New Roman"/>
+                <w:spacing w:val="-1"/>
+                <w:sz w:val="28"/>
+                <w:szCs w:val="30"/>
+                <w:shd w:val="clear" w:color="auto" w:fill="FFFFFF"/>
+              </w:rPr>
+            </w:pPr>
+            <w:r>
+              <w:rPr>
+                <w:rFonts w:ascii="Times New Roman" w:hAnsi="Times New Roman" w:cs="Times New Roman"/>
+                <w:spacing w:val="-1"/>
+                <w:sz w:val="28"/>
+                <w:szCs w:val="30"/>
+                <w:shd w:val="clear" w:color="auto" w:fill="FFFFFF"/>
+              </w:rPr>
+              <w:t>300</w:t>
+            </w:r>
+          </w:p>
+        </w:tc>
+        <w:tc>
+          <w:tcPr>
+            <w:tcW w:w="990" w:type="dxa"/>
+          </w:tcPr>
+          <w:p>
+            <w:pPr>
+              <w:jc w:val="center"/>
+              <w:rPr>
+                <w:rFonts w:ascii="Times New Roman" w:hAnsi="Times New Roman" w:cs="Times New Roman"/>
+                <w:spacing w:val="-1"/>
+                <w:sz w:val="28"/>
+                <w:szCs w:val="30"/>
+                <w:shd w:val="clear" w:color="auto" w:fill="FFFFFF"/>
+              </w:rPr>
+            </w:pPr>
+            <w:r>
+              <w:rPr>
+                <w:rFonts w:ascii="Times New Roman" w:hAnsi="Times New Roman" w:cs="Times New Roman"/>
+                <w:spacing w:val="-1"/>
+                <w:sz w:val="28"/>
+                <w:szCs w:val="30"/>
+                <w:shd w:val="clear" w:color="auto" w:fill="FFFFFF"/>
+              </w:rPr>
+              <w:t>4</w:t>
+            </w:r>
+          </w:p>
+        </w:tc>
+      </w:tr>
+      <w:tr>
+        <w:tc>
+          <w:tcPr>
+            <w:tcW w:w="900" w:type="dxa"/>
+          </w:tcPr>
+          <w:p>
+            <w:pPr>
+              <w:jc w:val="center"/>
+              <w:rPr>
+                <w:rFonts w:ascii="Times New Roman" w:hAnsi="Times New Roman" w:cs="Times New Roman"/>
+                <w:spacing w:val="-1"/>
+                <w:sz w:val="28"/>
+                <w:szCs w:val="30"/>
+                <w:shd w:val="clear" w:color="auto" w:fill="FFFFFF"/>
+              </w:rPr>
+            </w:pPr>
+            <w:r>
+              <w:rPr>
+                <w:rFonts w:ascii="Times New Roman" w:hAnsi="Times New Roman" w:cs="Times New Roman"/>
+                <w:spacing w:val="-1"/>
+                <w:sz w:val="28"/>
+                <w:szCs w:val="30"/>
+                <w:shd w:val="clear" w:color="auto" w:fill="FFFFFF"/>
+              </w:rPr>
+              <w:t>40</w:t>
+            </w:r>
+          </w:p>
+        </w:tc>
+        <w:tc>
+          <w:tcPr>
+            <w:tcW w:w="990" w:type="dxa"/>
+          </w:tcPr>
+          <w:p>
+            <w:pPr>
+              <w:jc w:val="center"/>
+              <w:rPr>
+                <w:rFonts w:ascii="Times New Roman" w:hAnsi="Times New Roman" w:cs="Times New Roman"/>
+                <w:spacing w:val="-1"/>
+                <w:sz w:val="28"/>
+                <w:szCs w:val="30"/>
+                <w:shd w:val="clear" w:color="auto" w:fill="FFFFFF"/>
+              </w:rPr>
+            </w:pPr>
+            <w:r>
+              <w:rPr>
+                <w:rFonts w:ascii="Times New Roman" w:hAnsi="Times New Roman" w:cs="Times New Roman"/>
+                <w:spacing w:val="-1"/>
+                <w:sz w:val="28"/>
+                <w:szCs w:val="30"/>
+                <w:shd w:val="clear" w:color="auto" w:fill="FFFFFF"/>
+              </w:rPr>
+              <w:t>10</w:t>
+            </w:r>
+          </w:p>
+        </w:tc>
+      </w:tr>
+    </w:tbl>
+    <w:p>
+      <w:pPr>
+        <w:jc w:val="both"/>
+        <w:rPr>
+          <w:rFonts w:ascii="Times New Roman" w:hAnsi="Times New Roman" w:cs="Times New Roman"/>
+          <w:spacing w:val="-1"/>
+          <w:sz w:val="28"/>
+          <w:szCs w:val="30"/>
+          <w:shd w:val="clear" w:color="auto" w:fill="FFFFFF"/>
+        </w:rPr>
+      </w:pPr>
+      <w:r>
+        <w:rPr>
+          <w:rFonts w:ascii="Times New Roman" w:hAnsi="Times New Roman" w:cs="Times New Roman"/>
+          <w:spacing w:val="-1"/>
+          <w:sz w:val="28"/>
+          <w:szCs w:val="30"/>
+          <w:shd w:val="clear" w:color="auto" w:fill="FFFFFF"/>
+        </w:rPr>
+        <w:lastRenderedPageBreak/>
+        <w:t xml:space="preserve">X </w:t>
+      </w:r>
+      <w:r>
+        <w:rPr>
+          <w:rFonts w:ascii="Times New Roman" w:hAnsi="Times New Roman" w:cs="Times New Roman"/>
+          <w:spacing w:val="-1"/>
+          <w:sz w:val="28"/>
+          <w:szCs w:val="30"/>
+          <w:shd w:val="clear" w:color="auto" w:fill="FFFFFF"/>
+        </w:rPr>
+        <w:t>ranges from [-300, 300] but Y</w:t>
+      </w:r>
+      <w:r>
+        <w:rPr>
+          <w:rFonts w:ascii="Times New Roman" w:hAnsi="Times New Roman" w:cs="Times New Roman"/>
+          <w:spacing w:val="-1"/>
+          <w:sz w:val="28"/>
+          <w:szCs w:val="30"/>
+          <w:shd w:val="clear" w:color="auto" w:fill="FFFFFF"/>
+        </w:rPr>
+        <w:t xml:space="preserve"> ranges from [0, +10];</w:t>
+      </w:r>
+    </w:p>
+    <w:p>
+      <w:pPr>
+        <w:jc w:val="both"/>
+        <w:rPr>
+          <w:rFonts w:ascii="Times New Roman" w:hAnsi="Times New Roman" w:cs="Times New Roman"/>
+          <w:spacing w:val="-1"/>
+          <w:sz w:val="28"/>
+          <w:szCs w:val="30"/>
+          <w:shd w:val="clear" w:color="auto" w:fill="FFFFFF"/>
+        </w:rPr>
+      </w:pPr>
+      <w:r>
+        <w:rPr>
+          <w:rFonts w:ascii="Times New Roman" w:hAnsi="Times New Roman" w:cs="Times New Roman"/>
+          <w:spacing w:val="-1"/>
+          <w:sz w:val="28"/>
+          <w:szCs w:val="30"/>
+          <w:shd w:val="clear" w:color="auto" w:fill="FFFFFF"/>
+        </w:rPr>
+        <w:t xml:space="preserve">Now weights associated with the values of X will have higher impact than weighs associated with the values of Y. When you </w:t>
+      </w:r>
+      <w:proofErr w:type="spellStart"/>
+      <w:r>
+        <w:rPr>
+          <w:rFonts w:ascii="Times New Roman" w:hAnsi="Times New Roman" w:cs="Times New Roman"/>
+          <w:spacing w:val="-1"/>
+          <w:sz w:val="28"/>
+          <w:szCs w:val="30"/>
+          <w:shd w:val="clear" w:color="auto" w:fill="FFFFFF"/>
+        </w:rPr>
+        <w:t>backpropagate</w:t>
+      </w:r>
+      <w:proofErr w:type="spellEnd"/>
+      <w:r>
+        <w:rPr>
+          <w:rFonts w:ascii="Times New Roman" w:hAnsi="Times New Roman" w:cs="Times New Roman"/>
+          <w:spacing w:val="-1"/>
+          <w:sz w:val="28"/>
+          <w:szCs w:val="30"/>
+          <w:shd w:val="clear" w:color="auto" w:fill="FFFFFF"/>
+        </w:rPr>
+        <w:t xml:space="preserve"> (compute gradients, do gradient descent, and make gradients zero), weights associated with X and Y will affect differently. </w:t>
+      </w:r>
+    </w:p>
+    <w:p>
+      <w:pPr>
+        <w:jc w:val="both"/>
+        <w:rPr>
+          <w:rFonts w:ascii="Times New Roman" w:hAnsi="Times New Roman" w:cs="Times New Roman"/>
+          <w:spacing w:val="-1"/>
+          <w:sz w:val="28"/>
+          <w:szCs w:val="30"/>
+          <w:shd w:val="clear" w:color="auto" w:fill="FFFFFF"/>
+        </w:rPr>
+      </w:pPr>
+      <w:r>
+        <w:rPr>
+          <w:rFonts w:ascii="Times New Roman" w:hAnsi="Times New Roman" w:cs="Times New Roman"/>
+          <w:spacing w:val="-1"/>
+          <w:sz w:val="28"/>
+          <w:szCs w:val="30"/>
+          <w:shd w:val="clear" w:color="auto" w:fill="FFFFFF"/>
+        </w:rPr>
+        <w:t>Un-normalized data will lead to oscillation</w:t>
+      </w:r>
+      <w:r>
+        <w:rPr>
+          <w:rFonts w:ascii="Times New Roman" w:hAnsi="Times New Roman" w:cs="Times New Roman"/>
+          <w:spacing w:val="-1"/>
+          <w:sz w:val="28"/>
+          <w:szCs w:val="30"/>
+          <w:shd w:val="clear" w:color="auto" w:fill="FFFFFF"/>
+        </w:rPr>
+        <w:t xml:space="preserve"> in the plateau area before finding the global minima. </w:t>
       </w:r>
       <w:bookmarkStart w:id="0" w:name="_GoBack"/>
       <w:bookmarkEnd w:id="0"/>
+      <w:r>
+        <w:rPr>
+          <w:rFonts w:ascii="Times New Roman" w:hAnsi="Times New Roman" w:cs="Times New Roman"/>
+          <w:spacing w:val="-1"/>
+          <w:sz w:val="28"/>
+          <w:szCs w:val="30"/>
+          <w:shd w:val="clear" w:color="auto" w:fill="FFFFFF"/>
+        </w:rPr>
+        <w:t xml:space="preserve"> </w:t>
+      </w:r>
+    </w:p>
+    <w:p>
+      <w:pPr>
+        <w:jc w:val="both"/>
+        <w:rPr>
+          <w:rFonts w:ascii="Times New Roman" w:hAnsi="Times New Roman" w:cs="Times New Roman"/>
+          <w:spacing w:val="-1"/>
+          <w:sz w:val="28"/>
+          <w:szCs w:val="30"/>
+          <w:shd w:val="clear" w:color="auto" w:fill="FFFFFF"/>
+        </w:rPr>
+      </w:pPr>
+    </w:p>
+    <w:p>
+      <w:pPr>
+        <w:jc w:val="both"/>
+        <w:rPr>
+          <w:rFonts w:ascii="Times New Roman" w:hAnsi="Times New Roman" w:cs="Times New Roman"/>
+          <w:spacing w:val="-1"/>
+          <w:sz w:val="28"/>
+          <w:szCs w:val="30"/>
+          <w:shd w:val="clear" w:color="auto" w:fill="FFFFFF"/>
+        </w:rPr>
+      </w:pPr>
+    </w:p>
+    <w:p>
+      <w:pPr>
+        <w:jc w:val="both"/>
+        <w:rPr>
+          <w:rFonts w:ascii="Times New Roman" w:hAnsi="Times New Roman" w:cs="Times New Roman"/>
+          <w:b/>
+          <w:color w:val="292929"/>
+          <w:spacing w:val="-1"/>
+          <w:sz w:val="28"/>
+          <w:szCs w:val="30"/>
+          <w:shd w:val="clear" w:color="auto" w:fill="FFFFFF"/>
+        </w:rPr>
+      </w:pPr>
+    </w:p>
+    <w:p>
+      <w:pPr>
+        <w:jc w:val="both"/>
+        <w:rPr>
+          <w:rFonts w:ascii="Times New Roman" w:hAnsi="Times New Roman" w:cs="Times New Roman"/>
+          <w:b/>
+          <w:color w:val="292929"/>
+          <w:spacing w:val="-1"/>
+          <w:sz w:val="28"/>
+          <w:szCs w:val="30"/>
+          <w:shd w:val="clear" w:color="auto" w:fill="FFFFFF"/>
+        </w:rPr>
+      </w:pPr>
+      <w:r>
+        <w:rPr>
+          <w:rFonts w:ascii="Times New Roman" w:hAnsi="Times New Roman" w:cs="Times New Roman"/>
+          <w:b/>
+          <w:color w:val="292929"/>
+          <w:spacing w:val="-1"/>
+          <w:sz w:val="28"/>
+          <w:szCs w:val="30"/>
+          <w:shd w:val="clear" w:color="auto" w:fill="FFFFFF"/>
+        </w:rPr>
+        <w:t xml:space="preserve"> </w:t>
+      </w:r>
+    </w:p>
+    <w:p>
+      <w:pPr>
+        <w:jc w:val="both"/>
+        <w:rPr>
+          <w:rFonts w:ascii="Times New Roman" w:hAnsi="Times New Roman" w:cs="Times New Roman"/>
+          <w:b/>
+          <w:color w:val="292929"/>
+          <w:spacing w:val="-1"/>
+          <w:sz w:val="28"/>
+          <w:szCs w:val="30"/>
+          <w:shd w:val="clear" w:color="auto" w:fill="FFFFFF"/>
+        </w:rPr>
+      </w:pPr>
+    </w:p>
+    <w:p>
+      <w:pPr>
+        <w:jc w:val="both"/>
+        <w:rPr>
+          <w:rFonts w:ascii="Times New Roman" w:hAnsi="Times New Roman" w:cs="Times New Roman"/>
+          <w:color w:val="292929"/>
+          <w:spacing w:val="-1"/>
+          <w:sz w:val="28"/>
+          <w:szCs w:val="30"/>
+          <w:shd w:val="clear" w:color="auto" w:fill="FFFFFF"/>
+        </w:rPr>
+      </w:pPr>
+    </w:p>
+    <w:p>
+      <w:pPr>
+        <w:jc w:val="both"/>
+        <w:rPr>
+          <w:rFonts w:ascii="Times New Roman" w:hAnsi="Times New Roman" w:cs="Times New Roman"/>
+          <w:color w:val="292929"/>
+          <w:spacing w:val="-1"/>
+          <w:sz w:val="28"/>
+          <w:szCs w:val="30"/>
+          <w:shd w:val="clear" w:color="auto" w:fill="FFFFFF"/>
+        </w:rPr>
+      </w:pPr>
+    </w:p>
+    <w:p>
+      <w:pPr>
+        <w:jc w:val="both"/>
+        <w:rPr>
+          <w:rFonts w:ascii="Georgia" w:hAnsi="Georgia"/>
+          <w:i/>
+          <w:color w:val="292929"/>
+          <w:spacing w:val="-1"/>
+          <w:sz w:val="30"/>
+          <w:szCs w:val="30"/>
+          <w:shd w:val="clear" w:color="auto" w:fill="FFFFFF"/>
+        </w:rPr>
+      </w:pPr>
+    </w:p>
+    <w:p>
+      <w:pPr>
+        <w:jc w:val="both"/>
+        <w:rPr>
+          <w:rFonts w:ascii="Georgia" w:hAnsi="Georgia"/>
+          <w:i/>
+          <w:color w:val="292929"/>
+          <w:spacing w:val="-1"/>
+          <w:sz w:val="30"/>
+          <w:szCs w:val="30"/>
+          <w:shd w:val="clear" w:color="auto" w:fill="FFFFFF"/>
+        </w:rPr>
+      </w:pPr>
+    </w:p>
+    <w:p>
+      <w:pPr>
+        <w:jc w:val="both"/>
+        <w:rPr>
+          <w:rFonts w:ascii="Georgia" w:hAnsi="Georgia"/>
+          <w:i/>
+          <w:color w:val="292929"/>
+          <w:spacing w:val="-1"/>
+          <w:sz w:val="30"/>
+          <w:szCs w:val="30"/>
+          <w:shd w:val="clear" w:color="auto" w:fill="FFFFFF"/>
+        </w:rPr>
+      </w:pPr>
+    </w:p>
+    <w:p>
+      <w:pPr>
+        <w:jc w:val="both"/>
+        <w:rPr>
+          <w:rFonts w:ascii="Times New Roman" w:hAnsi="Times New Roman" w:cs="Times New Roman"/>
+          <w:sz w:val="28"/>
+        </w:rPr>
+      </w:pPr>
+    </w:p>
+    <w:p>
+      <w:pPr>
+        <w:rPr>
+          <w:rFonts w:ascii="Times New Roman" w:hAnsi="Times New Roman" w:cs="Times New Roman"/>
+          <w:sz w:val="28"/>
+        </w:rPr>
+      </w:pPr>
     </w:p>
     <w:p>
       <w:pPr>
@@ -8169,6 +9698,118 @@
     </w:lvl>
   </w:abstractNum>
   <w:abstractNum w:abstractNumId="5" w15:restartNumberingAfterBreak="0">
+    <w:nsid w:val="1C9667DF"/>
+    <w:multiLevelType w:val="hybridMultilevel"/>
+    <w:tmpl w:val="7330861A"/>
+    <w:lvl w:ilvl="0" w:tplc="8482D386">
+      <w:numFmt w:val="bullet"/>
+      <w:lvlText w:val=""/>
+      <w:lvlJc w:val="left"/>
+      <w:pPr>
+        <w:ind w:left="750" w:hanging="390"/>
+      </w:pPr>
+      <w:rPr>
+        <w:rFonts w:ascii="Wingdings" w:eastAsiaTheme="minorHAnsi" w:hAnsi="Wingdings" w:cstheme="minorBidi" w:hint="default"/>
+      </w:rPr>
+    </w:lvl>
+    <w:lvl w:ilvl="1" w:tplc="04090003" w:tentative="1">
+      <w:start w:val="1"/>
+      <w:numFmt w:val="bullet"/>
+      <w:lvlText w:val="o"/>
+      <w:lvlJc w:val="left"/>
+      <w:pPr>
+        <w:ind w:left="1440" w:hanging="360"/>
+      </w:pPr>
+      <w:rPr>
+        <w:rFonts w:ascii="Courier New" w:hAnsi="Courier New" w:cs="Courier New" w:hint="default"/>
+      </w:rPr>
+    </w:lvl>
+    <w:lvl w:ilvl="2" w:tplc="04090005" w:tentative="1">
+      <w:start w:val="1"/>
+      <w:numFmt w:val="bullet"/>
+      <w:lvlText w:val=""/>
+      <w:lvlJc w:val="left"/>
+      <w:pPr>
+        <w:ind w:left="2160" w:hanging="360"/>
+      </w:pPr>
+      <w:rPr>
+        <w:rFonts w:ascii="Wingdings" w:hAnsi="Wingdings" w:hint="default"/>
+      </w:rPr>
+    </w:lvl>
+    <w:lvl w:ilvl="3" w:tplc="04090001" w:tentative="1">
+      <w:start w:val="1"/>
+      <w:numFmt w:val="bullet"/>
+      <w:lvlText w:val=""/>
+      <w:lvlJc w:val="left"/>
+      <w:pPr>
+        <w:ind w:left="2880" w:hanging="360"/>
+      </w:pPr>
+      <w:rPr>
+        <w:rFonts w:ascii="Symbol" w:hAnsi="Symbol" w:hint="default"/>
+      </w:rPr>
+    </w:lvl>
+    <w:lvl w:ilvl="4" w:tplc="04090003" w:tentative="1">
+      <w:start w:val="1"/>
+      <w:numFmt w:val="bullet"/>
+      <w:lvlText w:val="o"/>
+      <w:lvlJc w:val="left"/>
+      <w:pPr>
+        <w:ind w:left="3600" w:hanging="360"/>
+      </w:pPr>
+      <w:rPr>
+        <w:rFonts w:ascii="Courier New" w:hAnsi="Courier New" w:cs="Courier New" w:hint="default"/>
+      </w:rPr>
+    </w:lvl>
+    <w:lvl w:ilvl="5" w:tplc="04090005" w:tentative="1">
+      <w:start w:val="1"/>
+      <w:numFmt w:val="bullet"/>
+      <w:lvlText w:val=""/>
+      <w:lvlJc w:val="left"/>
+      <w:pPr>
+        <w:ind w:left="4320" w:hanging="360"/>
+      </w:pPr>
+      <w:rPr>
+        <w:rFonts w:ascii="Wingdings" w:hAnsi="Wingdings" w:hint="default"/>
+      </w:rPr>
+    </w:lvl>
+    <w:lvl w:ilvl="6" w:tplc="04090001" w:tentative="1">
+      <w:start w:val="1"/>
+      <w:numFmt w:val="bullet"/>
+      <w:lvlText w:val=""/>
+      <w:lvlJc w:val="left"/>
+      <w:pPr>
+        <w:ind w:left="5040" w:hanging="360"/>
+      </w:pPr>
+      <w:rPr>
+        <w:rFonts w:ascii="Symbol" w:hAnsi="Symbol" w:hint="default"/>
+      </w:rPr>
+    </w:lvl>
+    <w:lvl w:ilvl="7" w:tplc="04090003" w:tentative="1">
+      <w:start w:val="1"/>
+      <w:numFmt w:val="bullet"/>
+      <w:lvlText w:val="o"/>
+      <w:lvlJc w:val="left"/>
+      <w:pPr>
+        <w:ind w:left="5760" w:hanging="360"/>
+      </w:pPr>
+      <w:rPr>
+        <w:rFonts w:ascii="Courier New" w:hAnsi="Courier New" w:cs="Courier New" w:hint="default"/>
+      </w:rPr>
+    </w:lvl>
+    <w:lvl w:ilvl="8" w:tplc="04090005" w:tentative="1">
+      <w:start w:val="1"/>
+      <w:numFmt w:val="bullet"/>
+      <w:lvlText w:val=""/>
+      <w:lvlJc w:val="left"/>
+      <w:pPr>
+        <w:ind w:left="6480" w:hanging="360"/>
+      </w:pPr>
+      <w:rPr>
+        <w:rFonts w:ascii="Wingdings" w:hAnsi="Wingdings" w:hint="default"/>
+      </w:rPr>
+    </w:lvl>
+  </w:abstractNum>
+  <w:abstractNum w:abstractNumId="6" w15:restartNumberingAfterBreak="0">
     <w:nsid w:val="236B06A4"/>
     <w:multiLevelType w:val="hybridMultilevel"/>
     <w:tmpl w:val="F70AE8BA"/>
@@ -8280,7 +9921,7 @@
       </w:rPr>
     </w:lvl>
   </w:abstractNum>
-  <w:abstractNum w:abstractNumId="6" w15:restartNumberingAfterBreak="0">
+  <w:abstractNum w:abstractNumId="7" w15:restartNumberingAfterBreak="0">
     <w:nsid w:val="4ADB0914"/>
     <w:multiLevelType w:val="hybridMultilevel"/>
     <w:tmpl w:val="6600A76E"/>
@@ -8393,7 +10034,7 @@
       </w:rPr>
     </w:lvl>
   </w:abstractNum>
-  <w:abstractNum w:abstractNumId="7" w15:restartNumberingAfterBreak="0">
+  <w:abstractNum w:abstractNumId="8" w15:restartNumberingAfterBreak="0">
     <w:nsid w:val="50755EDF"/>
     <w:multiLevelType w:val="multilevel"/>
     <w:tmpl w:val="B10EF656"/>
@@ -8506,7 +10147,7 @@
       </w:pPr>
     </w:lvl>
   </w:abstractNum>
-  <w:abstractNum w:abstractNumId="8" w15:restartNumberingAfterBreak="0">
+  <w:abstractNum w:abstractNumId="9" w15:restartNumberingAfterBreak="0">
     <w:nsid w:val="5D670013"/>
     <w:multiLevelType w:val="hybridMultilevel"/>
     <w:tmpl w:val="EAEE74A6"/>
@@ -8592,7 +10233,7 @@
       </w:pPr>
     </w:lvl>
   </w:abstractNum>
-  <w:abstractNum w:abstractNumId="9" w15:restartNumberingAfterBreak="0">
+  <w:abstractNum w:abstractNumId="10" w15:restartNumberingAfterBreak="0">
     <w:nsid w:val="5E1345F2"/>
     <w:multiLevelType w:val="hybridMultilevel"/>
     <w:tmpl w:val="F7400236"/>
@@ -8681,7 +10322,7 @@
       </w:pPr>
     </w:lvl>
   </w:abstractNum>
-  <w:abstractNum w:abstractNumId="10" w15:restartNumberingAfterBreak="0">
+  <w:abstractNum w:abstractNumId="11" w15:restartNumberingAfterBreak="0">
     <w:nsid w:val="64B1250B"/>
     <w:multiLevelType w:val="hybridMultilevel"/>
     <w:tmpl w:val="D702E1FC"/>
@@ -8793,7 +10434,7 @@
       </w:rPr>
     </w:lvl>
   </w:abstractNum>
-  <w:abstractNum w:abstractNumId="11" w15:restartNumberingAfterBreak="0">
+  <w:abstractNum w:abstractNumId="12" w15:restartNumberingAfterBreak="0">
     <w:nsid w:val="6620314C"/>
     <w:multiLevelType w:val="hybridMultilevel"/>
     <w:tmpl w:val="C6205222"/>
@@ -8882,7 +10523,7 @@
       </w:pPr>
     </w:lvl>
   </w:abstractNum>
-  <w:abstractNum w:abstractNumId="12" w15:restartNumberingAfterBreak="0">
+  <w:abstractNum w:abstractNumId="13" w15:restartNumberingAfterBreak="0">
     <w:nsid w:val="6CDB6909"/>
     <w:multiLevelType w:val="hybridMultilevel"/>
     <w:tmpl w:val="C4E05CD4"/>
@@ -8971,7 +10612,7 @@
       </w:pPr>
     </w:lvl>
   </w:abstractNum>
-  <w:abstractNum w:abstractNumId="13" w15:restartNumberingAfterBreak="0">
+  <w:abstractNum w:abstractNumId="14" w15:restartNumberingAfterBreak="0">
     <w:nsid w:val="7A9A2E91"/>
     <w:multiLevelType w:val="hybridMultilevel"/>
     <w:tmpl w:val="0A465A3A"/>
@@ -9083,7 +10724,7 @@
       </w:rPr>
     </w:lvl>
   </w:abstractNum>
-  <w:abstractNum w:abstractNumId="14" w15:restartNumberingAfterBreak="0">
+  <w:abstractNum w:abstractNumId="15" w15:restartNumberingAfterBreak="0">
     <w:nsid w:val="7CEA7E4D"/>
     <w:multiLevelType w:val="hybridMultilevel"/>
     <w:tmpl w:val="78B2C5DE"/>
@@ -9173,10 +10814,10 @@
     </w:lvl>
   </w:abstractNum>
   <w:num w:numId="1">
-    <w:abstractNumId w:val="8"/>
+    <w:abstractNumId w:val="9"/>
   </w:num>
   <w:num w:numId="2">
-    <w:abstractNumId w:val="6"/>
+    <w:abstractNumId w:val="7"/>
   </w:num>
   <w:num w:numId="3">
     <w:abstractNumId w:val="2"/>
@@ -9185,37 +10826,40 @@
     <w:abstractNumId w:val="4"/>
   </w:num>
   <w:num w:numId="5">
-    <w:abstractNumId w:val="5"/>
+    <w:abstractNumId w:val="6"/>
   </w:num>
   <w:num w:numId="6">
-    <w:abstractNumId w:val="10"/>
+    <w:abstractNumId w:val="11"/>
   </w:num>
   <w:num w:numId="7">
-    <w:abstractNumId w:val="12"/>
+    <w:abstractNumId w:val="13"/>
   </w:num>
   <w:num w:numId="8">
-    <w:abstractNumId w:val="9"/>
+    <w:abstractNumId w:val="10"/>
   </w:num>
   <w:num w:numId="9">
     <w:abstractNumId w:val="1"/>
   </w:num>
   <w:num w:numId="10">
-    <w:abstractNumId w:val="11"/>
+    <w:abstractNumId w:val="12"/>
   </w:num>
   <w:num w:numId="11">
     <w:abstractNumId w:val="3"/>
   </w:num>
   <w:num w:numId="12">
+    <w:abstractNumId w:val="15"/>
+  </w:num>
+  <w:num w:numId="13">
     <w:abstractNumId w:val="14"/>
   </w:num>
-  <w:num w:numId="13">
-    <w:abstractNumId w:val="13"/>
-  </w:num>
   <w:num w:numId="14">
-    <w:abstractNumId w:val="7"/>
+    <w:abstractNumId w:val="8"/>
   </w:num>
   <w:num w:numId="15">
     <w:abstractNumId w:val="0"/>
+  </w:num>
+  <w:num w:numId="16">
+    <w:abstractNumId w:val="5"/>
   </w:num>
 </w:numbering>
 </file>
@@ -9850,6 +11494,25 @@
       <w:szCs w:val="24"/>
     </w:rPr>
   </w:style>
+  <w:style w:type="table" w:styleId="TableGrid">
+    <w:name w:val="Table Grid"/>
+    <w:basedOn w:val="TableNormal"/>
+    <w:uiPriority w:val="39"/>
+    <w:rsid w:val="00243BF4"/>
+    <w:pPr>
+      <w:spacing w:after="0" w:line="240" w:lineRule="auto"/>
+    </w:pPr>
+    <w:tblPr>
+      <w:tblBorders>
+        <w:top w:val="single" w:sz="4" w:space="0" w:color="auto"/>
+        <w:left w:val="single" w:sz="4" w:space="0" w:color="auto"/>
+        <w:bottom w:val="single" w:sz="4" w:space="0" w:color="auto"/>
+        <w:right w:val="single" w:sz="4" w:space="0" w:color="auto"/>
+        <w:insideH w:val="single" w:sz="4" w:space="0" w:color="auto"/>
+        <w:insideV w:val="single" w:sz="4" w:space="0" w:color="auto"/>
+      </w:tblBorders>
+    </w:tblPr>
+  </w:style>
 </w:styles>
 </file>
 
@@ -10112,4 +11775,16 @@
     </a:ext>
   </a:extLst>
 </a:theme>
+</file>
+
+<file path=customXml/item1.xml><?xml version="1.0" encoding="utf-8"?>
+<b:Sources xmlns:b="http://schemas.openxmlformats.org/officeDocument/2006/bibliography" xmlns="http://schemas.openxmlformats.org/officeDocument/2006/bibliography" SelectedStyle="\APASixthEditionOfficeOnline.xsl" StyleName="APA" Version="6"/>
+</file>
+
+<file path=customXml/itemProps1.xml><?xml version="1.0" encoding="utf-8"?>
+<ds:datastoreItem xmlns:ds="http://schemas.openxmlformats.org/officeDocument/2006/customXml" ds:itemID="{2A7D5078-6C0A-4575-BF86-434D69D08A44}">
+  <ds:schemaRefs>
+    <ds:schemaRef ds:uri="http://schemas.openxmlformats.org/officeDocument/2006/bibliography"/>
+  </ds:schemaRefs>
+</ds:datastoreItem>
 </file>
</xml_diff>